<commit_message>
[VM:Jourdain.Augustin@12/4/2014 2:33:22 PM] SCCB-P13945
git-tfs-id: [https://tfs.omnicloud.local/tfs/cco%20program/]$/eCoaching_V2;C13842
</commit_message>
<xml_diff>
--- a/Unit Test/CCO_eCoaching_UI_Submission_UTD.docx
+++ b/Unit Test/CCO_eCoaching_UI_Submission_UTD.docx
@@ -240,7 +240,7 @@
           <w:sz w:val="18"/>
           <w:szCs w:val="18"/>
         </w:rPr>
-        <w:t>November 24, 2014</w:t>
+        <w:t>December 4, 2014</w:t>
       </w:r>
       <w:r>
         <w:rPr>
@@ -985,9 +985,6 @@
         </w:tc>
       </w:tr>
       <w:tr>
-        <w:trPr>
-          <w:ins w:id="15" w:author="Augustin, Jourdain M" w:date="2014-11-24T12:20:00Z"/>
-        </w:trPr>
         <w:tc>
           <w:tcPr>
             <w:tcW w:w="1440" w:type="dxa"/>
@@ -1003,39 +1000,19 @@
               <w:pStyle w:val="hdr1"/>
               <w:ind w:left="0"/>
               <w:rPr>
-                <w:ins w:id="16" w:author="Augustin, Jourdain M" w:date="2014-11-24T12:20:00Z"/>
                 <w:rFonts w:asciiTheme="minorHAnsi" w:hAnsiTheme="minorHAnsi"/>
                 <w:i w:val="0"/>
                 <w:sz w:val="20"/>
               </w:rPr>
             </w:pPr>
-            <w:bookmarkStart w:id="17" w:name="_GoBack" w:colFirst="1" w:colLast="1"/>
-            <w:ins w:id="18" w:author="Augustin, Jourdain M" w:date="2014-11-24T12:20:00Z">
-              <w:r>
-                <w:rPr>
-                  <w:rFonts w:asciiTheme="minorHAnsi" w:hAnsiTheme="minorHAnsi"/>
-                  <w:i w:val="0"/>
-                  <w:sz w:val="20"/>
-                </w:rPr>
-                <w:t>10/</w:t>
-              </w:r>
-              <w:r>
-                <w:rPr>
-                  <w:rFonts w:asciiTheme="minorHAnsi" w:hAnsiTheme="minorHAnsi"/>
-                  <w:i w:val="0"/>
-                  <w:sz w:val="20"/>
-                </w:rPr>
-                <w:t>24</w:t>
-              </w:r>
-              <w:r>
-                <w:rPr>
-                  <w:rFonts w:asciiTheme="minorHAnsi" w:hAnsiTheme="minorHAnsi"/>
-                  <w:i w:val="0"/>
-                  <w:sz w:val="20"/>
-                </w:rPr>
-                <w:t>/2014</w:t>
-              </w:r>
-            </w:ins>
+            <w:r>
+              <w:rPr>
+                <w:rFonts w:asciiTheme="minorHAnsi" w:hAnsiTheme="minorHAnsi"/>
+                <w:i w:val="0"/>
+                <w:sz w:val="20"/>
+              </w:rPr>
+              <w:t>10/24/2014</w:t>
+            </w:r>
           </w:p>
         </w:tc>
         <w:tc>
@@ -1051,102 +1028,70 @@
           <w:p>
             <w:pPr>
               <w:rPr>
-                <w:ins w:id="19" w:author="Augustin, Jourdain M" w:date="2014-11-24T12:30:00Z"/>
-                <w:rFonts w:asciiTheme="minorHAnsi" w:hAnsiTheme="minorHAnsi"/>
-              </w:rPr>
-            </w:pPr>
-            <w:ins w:id="20" w:author="Augustin, Jourdain M" w:date="2014-11-24T12:20:00Z">
-              <w:r>
-                <w:rPr>
-                  <w:rFonts w:asciiTheme="minorHAnsi" w:hAnsiTheme="minorHAnsi"/>
-                </w:rPr>
-                <w:t>P13</w:t>
-              </w:r>
-              <w:r>
-                <w:rPr>
-                  <w:rFonts w:asciiTheme="minorHAnsi" w:hAnsiTheme="minorHAnsi"/>
-                </w:rPr>
-                <w:t>542</w:t>
-              </w:r>
-              <w:r>
-                <w:rPr>
-                  <w:rFonts w:asciiTheme="minorHAnsi" w:hAnsiTheme="minorHAnsi"/>
-                </w:rPr>
-                <w:t xml:space="preserve"> – Create new test case </w:t>
-              </w:r>
-              <w:r>
-                <w:rPr>
-                  <w:rFonts w:asciiTheme="minorHAnsi" w:hAnsiTheme="minorHAnsi"/>
-                </w:rPr>
-                <w:t>ECUISUB0</w:t>
-              </w:r>
-            </w:ins>
-            <w:ins w:id="21" w:author="Augustin, Jourdain M" w:date="2014-11-24T12:21:00Z">
-              <w:r>
-                <w:rPr>
-                  <w:rFonts w:asciiTheme="minorHAnsi" w:hAnsiTheme="minorHAnsi"/>
-                </w:rPr>
-                <w:t>7</w:t>
-              </w:r>
-            </w:ins>
-            <w:ins w:id="22" w:author="Augustin, Jourdain M" w:date="2014-11-24T12:20:00Z">
-              <w:r>
-                <w:rPr>
-                  <w:rFonts w:asciiTheme="minorHAnsi" w:hAnsiTheme="minorHAnsi"/>
-                </w:rPr>
-                <w:t xml:space="preserve"> to test for new Warning </w:t>
-              </w:r>
-              <w:r>
-                <w:rPr>
-                  <w:rFonts w:asciiTheme="minorHAnsi" w:hAnsiTheme="minorHAnsi"/>
-                </w:rPr>
-                <w:t>question group</w:t>
-              </w:r>
-              <w:r>
-                <w:rPr>
-                  <w:rFonts w:asciiTheme="minorHAnsi" w:hAnsiTheme="minorHAnsi"/>
-                </w:rPr>
-                <w:t xml:space="preserve"> section for SUP and MGR job codes</w:t>
-              </w:r>
-              <w:r>
-                <w:rPr>
-                  <w:rFonts w:asciiTheme="minorHAnsi" w:hAnsiTheme="minorHAnsi"/>
-                </w:rPr>
-                <w:t xml:space="preserve"> in </w:t>
-              </w:r>
-            </w:ins>
-            <w:ins w:id="23" w:author="Augustin, Jourdain M" w:date="2014-11-24T12:21:00Z">
-              <w:r>
-                <w:rPr>
-                  <w:rFonts w:asciiTheme="minorHAnsi" w:hAnsiTheme="minorHAnsi"/>
-                </w:rPr>
-                <w:t>SUP</w:t>
-              </w:r>
-            </w:ins>
-            <w:ins w:id="24" w:author="Augustin, Jourdain M" w:date="2014-11-24T12:20:00Z">
-              <w:r>
-                <w:rPr>
-                  <w:rFonts w:asciiTheme="minorHAnsi" w:hAnsiTheme="minorHAnsi"/>
-                </w:rPr>
-                <w:t xml:space="preserve"> module where user is part of hierarchy</w:t>
-              </w:r>
-            </w:ins>
-          </w:p>
-          <w:p>
-            <w:pPr>
-              <w:rPr>
-                <w:ins w:id="25" w:author="Augustin, Jourdain M" w:date="2014-11-24T12:20:00Z"/>
-                <w:rFonts w:asciiTheme="minorHAnsi" w:hAnsiTheme="minorHAnsi"/>
-              </w:rPr>
-            </w:pPr>
-            <w:ins w:id="26" w:author="Augustin, Jourdain M" w:date="2014-11-24T12:30:00Z">
-              <w:r>
-                <w:rPr>
-                  <w:rFonts w:asciiTheme="minorHAnsi" w:hAnsiTheme="minorHAnsi"/>
-                </w:rPr>
-                <w:t xml:space="preserve">Also updated grammar in ECUISUB04 to include missing “is”. </w:t>
-              </w:r>
-            </w:ins>
+                <w:rFonts w:asciiTheme="minorHAnsi" w:hAnsiTheme="minorHAnsi"/>
+              </w:rPr>
+            </w:pPr>
+            <w:r>
+              <w:rPr>
+                <w:rFonts w:asciiTheme="minorHAnsi" w:hAnsiTheme="minorHAnsi"/>
+              </w:rPr>
+              <w:t>P13</w:t>
+            </w:r>
+            <w:r>
+              <w:rPr>
+                <w:rFonts w:asciiTheme="minorHAnsi" w:hAnsiTheme="minorHAnsi"/>
+              </w:rPr>
+              <w:t>542</w:t>
+            </w:r>
+            <w:r>
+              <w:rPr>
+                <w:rFonts w:asciiTheme="minorHAnsi" w:hAnsiTheme="minorHAnsi"/>
+              </w:rPr>
+              <w:t xml:space="preserve"> – Create new test case </w:t>
+            </w:r>
+            <w:r>
+              <w:rPr>
+                <w:rFonts w:asciiTheme="minorHAnsi" w:hAnsiTheme="minorHAnsi"/>
+              </w:rPr>
+              <w:t>ECUISUB07</w:t>
+            </w:r>
+            <w:r>
+              <w:rPr>
+                <w:rFonts w:asciiTheme="minorHAnsi" w:hAnsiTheme="minorHAnsi"/>
+              </w:rPr>
+              <w:t xml:space="preserve"> to test for new Warning </w:t>
+            </w:r>
+            <w:r>
+              <w:rPr>
+                <w:rFonts w:asciiTheme="minorHAnsi" w:hAnsiTheme="minorHAnsi"/>
+              </w:rPr>
+              <w:t>question group</w:t>
+            </w:r>
+            <w:r>
+              <w:rPr>
+                <w:rFonts w:asciiTheme="minorHAnsi" w:hAnsiTheme="minorHAnsi"/>
+              </w:rPr>
+              <w:t xml:space="preserve"> section for SUP and MGR job codes</w:t>
+            </w:r>
+            <w:r>
+              <w:rPr>
+                <w:rFonts w:asciiTheme="minorHAnsi" w:hAnsiTheme="minorHAnsi"/>
+              </w:rPr>
+              <w:t xml:space="preserve"> in SUP module where user is part of hierarchy</w:t>
+            </w:r>
+          </w:p>
+          <w:p>
+            <w:pPr>
+              <w:rPr>
+                <w:rFonts w:asciiTheme="minorHAnsi" w:hAnsiTheme="minorHAnsi"/>
+              </w:rPr>
+            </w:pPr>
+            <w:r>
+              <w:rPr>
+                <w:rFonts w:asciiTheme="minorHAnsi" w:hAnsiTheme="minorHAnsi"/>
+              </w:rPr>
+              <w:t xml:space="preserve">Also updated grammar in ECUISUB04 to include missing “is”. </w:t>
+            </w:r>
           </w:p>
         </w:tc>
         <w:tc>
@@ -1164,13 +1109,120 @@
               <w:pStyle w:val="hdr1"/>
               <w:ind w:left="0"/>
               <w:rPr>
-                <w:ins w:id="27" w:author="Augustin, Jourdain M" w:date="2014-11-24T12:20:00Z"/>
                 <w:rFonts w:asciiTheme="minorHAnsi" w:hAnsiTheme="minorHAnsi"/>
                 <w:i w:val="0"/>
                 <w:sz w:val="20"/>
               </w:rPr>
             </w:pPr>
-            <w:ins w:id="28" w:author="Augustin, Jourdain M" w:date="2014-11-24T12:20:00Z">
+            <w:r>
+              <w:rPr>
+                <w:rFonts w:asciiTheme="minorHAnsi" w:hAnsiTheme="minorHAnsi"/>
+                <w:i w:val="0"/>
+                <w:sz w:val="20"/>
+              </w:rPr>
+              <w:t>Jourdain Augustin</w:t>
+            </w:r>
+          </w:p>
+        </w:tc>
+      </w:tr>
+      <w:tr>
+        <w:trPr>
+          <w:ins w:id="15" w:author="Augustin, Jourdain M" w:date="2014-12-04T10:31:00Z"/>
+        </w:trPr>
+        <w:tc>
+          <w:tcPr>
+            <w:tcW w:w="1440" w:type="dxa"/>
+            <w:tcBorders>
+              <w:top w:val="single" w:sz="6" w:space="0" w:color="C0C0C0"/>
+              <w:left w:val="single" w:sz="6" w:space="0" w:color="C0C0C0"/>
+              <w:bottom w:val="single" w:sz="6" w:space="0" w:color="C0C0C0"/>
+              <w:right w:val="single" w:sz="6" w:space="0" w:color="C0C0C0"/>
+            </w:tcBorders>
+          </w:tcPr>
+          <w:p>
+            <w:pPr>
+              <w:pStyle w:val="hdr1"/>
+              <w:ind w:left="0"/>
+              <w:rPr>
+                <w:ins w:id="16" w:author="Augustin, Jourdain M" w:date="2014-12-04T10:31:00Z"/>
+                <w:rFonts w:asciiTheme="minorHAnsi" w:hAnsiTheme="minorHAnsi"/>
+                <w:i w:val="0"/>
+                <w:sz w:val="20"/>
+              </w:rPr>
+            </w:pPr>
+            <w:ins w:id="17" w:author="Augustin, Jourdain M" w:date="2014-12-04T10:31:00Z">
+              <w:r>
+                <w:rPr>
+                  <w:rFonts w:asciiTheme="minorHAnsi" w:hAnsiTheme="minorHAnsi"/>
+                  <w:i w:val="0"/>
+                  <w:sz w:val="20"/>
+                </w:rPr>
+                <w:t>12/04/2014</w:t>
+              </w:r>
+            </w:ins>
+          </w:p>
+        </w:tc>
+        <w:tc>
+          <w:tcPr>
+            <w:tcW w:w="5148" w:type="dxa"/>
+            <w:tcBorders>
+              <w:top w:val="single" w:sz="6" w:space="0" w:color="C0C0C0"/>
+              <w:left w:val="single" w:sz="6" w:space="0" w:color="C0C0C0"/>
+              <w:bottom w:val="single" w:sz="6" w:space="0" w:color="C0C0C0"/>
+              <w:right w:val="single" w:sz="6" w:space="0" w:color="C0C0C0"/>
+            </w:tcBorders>
+          </w:tcPr>
+          <w:p>
+            <w:pPr>
+              <w:rPr>
+                <w:ins w:id="18" w:author="Augustin, Jourdain M" w:date="2014-12-04T10:31:00Z"/>
+                <w:rFonts w:asciiTheme="minorHAnsi" w:hAnsiTheme="minorHAnsi"/>
+              </w:rPr>
+            </w:pPr>
+            <w:ins w:id="19" w:author="Augustin, Jourdain M" w:date="2014-12-04T10:35:00Z">
+              <w:r>
+                <w:rPr>
+                  <w:rFonts w:asciiTheme="minorHAnsi" w:hAnsiTheme="minorHAnsi"/>
+                </w:rPr>
+                <w:t xml:space="preserve">P13945 – Create new test case ECUISUB08 to test for submission attempt </w:t>
+              </w:r>
+              <w:r>
+                <w:rPr>
+                  <w:rFonts w:asciiTheme="minorHAnsi" w:hAnsiTheme="minorHAnsi"/>
+                </w:rPr>
+                <w:t>without reason/sub-reaso</w:t>
+              </w:r>
+              <w:r>
+                <w:rPr>
+                  <w:rFonts w:asciiTheme="minorHAnsi" w:hAnsiTheme="minorHAnsi"/>
+                </w:rPr>
+                <w:t>n selection</w:t>
+              </w:r>
+            </w:ins>
+          </w:p>
+        </w:tc>
+        <w:tc>
+          <w:tcPr>
+            <w:tcW w:w="4320" w:type="dxa"/>
+            <w:tcBorders>
+              <w:top w:val="single" w:sz="6" w:space="0" w:color="C0C0C0"/>
+              <w:left w:val="single" w:sz="6" w:space="0" w:color="C0C0C0"/>
+              <w:bottom w:val="single" w:sz="6" w:space="0" w:color="C0C0C0"/>
+              <w:right w:val="single" w:sz="6" w:space="0" w:color="C0C0C0"/>
+            </w:tcBorders>
+          </w:tcPr>
+          <w:p>
+            <w:pPr>
+              <w:pStyle w:val="hdr1"/>
+              <w:ind w:left="0"/>
+              <w:rPr>
+                <w:ins w:id="20" w:author="Augustin, Jourdain M" w:date="2014-12-04T10:31:00Z"/>
+                <w:rFonts w:asciiTheme="minorHAnsi" w:hAnsiTheme="minorHAnsi"/>
+                <w:i w:val="0"/>
+                <w:sz w:val="20"/>
+              </w:rPr>
+            </w:pPr>
+            <w:ins w:id="21" w:author="Augustin, Jourdain M" w:date="2014-12-04T10:35:00Z">
               <w:r>
                 <w:rPr>
                   <w:rFonts w:asciiTheme="minorHAnsi" w:hAnsiTheme="minorHAnsi"/>
@@ -1183,7 +1235,6 @@
           </w:p>
         </w:tc>
       </w:tr>
-      <w:bookmarkEnd w:id="17"/>
     </w:tbl>
     <w:p>
       <w:pPr>
@@ -6861,16 +6912,14 @@
               </w:rPr>
               <w:t xml:space="preserve">Select “No” to indicate that the question </w:t>
             </w:r>
-            <w:ins w:id="29" w:author="Augustin, Jourdain M" w:date="2014-11-24T12:29:00Z">
-              <w:r>
-                <w:rPr>
-                  <w:rFonts w:asciiTheme="minorHAnsi" w:hAnsiTheme="minorHAnsi"/>
-                  <w:bCs/>
-                  <w:szCs w:val="20"/>
-                </w:rPr>
-                <w:t xml:space="preserve">is </w:t>
-              </w:r>
-            </w:ins>
+            <w:r>
+              <w:rPr>
+                <w:rFonts w:asciiTheme="minorHAnsi" w:hAnsiTheme="minorHAnsi"/>
+                <w:bCs/>
+                <w:szCs w:val="20"/>
+              </w:rPr>
+              <w:t xml:space="preserve">is </w:t>
+            </w:r>
             <w:r>
               <w:rPr>
                 <w:rFonts w:asciiTheme="minorHAnsi" w:hAnsiTheme="minorHAnsi"/>
@@ -9878,7 +9927,6 @@
     <w:p>
       <w:pPr>
         <w:rPr>
-          <w:ins w:id="30" w:author="Augustin, Jourdain M" w:date="2014-11-24T12:22:00Z"/>
           <w:sz w:val="18"/>
         </w:rPr>
       </w:pPr>
@@ -9886,7 +9934,6 @@
     <w:p>
       <w:pPr>
         <w:rPr>
-          <w:ins w:id="31" w:author="Augustin, Jourdain M" w:date="2014-11-24T12:22:00Z"/>
           <w:sz w:val="18"/>
         </w:rPr>
       </w:pPr>
@@ -9894,7 +9941,6 @@
     <w:p>
       <w:pPr>
         <w:rPr>
-          <w:ins w:id="32" w:author="Augustin, Jourdain M" w:date="2014-11-24T12:22:00Z"/>
           <w:sz w:val="18"/>
         </w:rPr>
       </w:pPr>
@@ -9902,22 +9948,14 @@
     <w:p>
       <w:pPr>
         <w:rPr>
-          <w:ins w:id="33" w:author="Augustin, Jourdain M" w:date="2014-11-24T12:22:00Z"/>
           <w:sz w:val="18"/>
         </w:rPr>
       </w:pPr>
     </w:p>
+    <w:p/>
     <w:p>
       <w:pPr>
         <w:rPr>
-          <w:ins w:id="34" w:author="Augustin, Jourdain M" w:date="2014-11-24T12:22:00Z"/>
-        </w:rPr>
-      </w:pPr>
-    </w:p>
-    <w:p>
-      <w:pPr>
-        <w:rPr>
-          <w:ins w:id="35" w:author="Augustin, Jourdain M" w:date="2014-11-24T12:22:00Z"/>
           <w:sz w:val="18"/>
         </w:rPr>
       </w:pPr>
@@ -9944,7 +9982,6 @@
       <w:tr>
         <w:trPr>
           <w:tblHeader/>
-          <w:ins w:id="36" w:author="Augustin, Jourdain M" w:date="2014-11-24T12:22:00Z"/>
         </w:trPr>
         <w:tc>
           <w:tcPr>
@@ -9959,13 +9996,1727 @@
               </w:numPr>
               <w:jc w:val="center"/>
               <w:rPr>
-                <w:ins w:id="37" w:author="Augustin, Jourdain M" w:date="2014-11-24T12:22:00Z"/>
                 <w:rFonts w:ascii="Arial" w:hAnsi="Arial"/>
                 <w:b/>
                 <w:sz w:val="18"/>
               </w:rPr>
             </w:pPr>
-            <w:ins w:id="38" w:author="Augustin, Jourdain M" w:date="2014-11-24T12:22:00Z">
+            <w:r>
+              <w:rPr>
+                <w:rFonts w:ascii="Arial" w:hAnsi="Arial"/>
+                <w:b/>
+                <w:sz w:val="18"/>
+              </w:rPr>
+              <w:t>Item</w:t>
+            </w:r>
+          </w:p>
+        </w:tc>
+        <w:tc>
+          <w:tcPr>
+            <w:tcW w:w="10455" w:type="dxa"/>
+            <w:shd w:val="solid" w:color="auto" w:fill="000000"/>
+          </w:tcPr>
+          <w:p>
+            <w:pPr>
+              <w:numPr>
+                <w:ilvl w:val="12"/>
+                <w:numId w:val="0"/>
+              </w:numPr>
+              <w:jc w:val="center"/>
+              <w:rPr>
+                <w:rFonts w:ascii="Arial" w:hAnsi="Arial"/>
+                <w:b/>
+                <w:sz w:val="18"/>
+              </w:rPr>
+            </w:pPr>
+            <w:r>
+              <w:rPr>
+                <w:rFonts w:ascii="Arial" w:hAnsi="Arial"/>
+                <w:b/>
+                <w:sz w:val="18"/>
+              </w:rPr>
+              <w:t>Description</w:t>
+            </w:r>
+          </w:p>
+        </w:tc>
+      </w:tr>
+      <w:tr>
+        <w:tc>
+          <w:tcPr>
+            <w:tcW w:w="2549" w:type="dxa"/>
+          </w:tcPr>
+          <w:p>
+            <w:pPr>
+              <w:pStyle w:val="CommentText"/>
+              <w:numPr>
+                <w:ilvl w:val="12"/>
+                <w:numId w:val="0"/>
+              </w:numPr>
+              <w:rPr>
+                <w:rFonts w:asciiTheme="minorHAnsi" w:hAnsiTheme="minorHAnsi"/>
+              </w:rPr>
+            </w:pPr>
+            <w:r>
+              <w:rPr>
+                <w:rFonts w:asciiTheme="minorHAnsi" w:hAnsiTheme="minorHAnsi"/>
+              </w:rPr>
+              <w:t>Test Case ID</w:t>
+            </w:r>
+          </w:p>
+        </w:tc>
+        <w:tc>
+          <w:tcPr>
+            <w:tcW w:w="10455" w:type="dxa"/>
+          </w:tcPr>
+          <w:p>
+            <w:pPr>
+              <w:rPr>
+                <w:rFonts w:asciiTheme="minorHAnsi" w:hAnsiTheme="minorHAnsi"/>
+              </w:rPr>
+            </w:pPr>
+            <w:r>
+              <w:rPr>
+                <w:rFonts w:asciiTheme="minorHAnsi" w:hAnsiTheme="minorHAnsi"/>
+              </w:rPr>
+              <w:t>ECUI</w:t>
+            </w:r>
+            <w:r>
+              <w:rPr>
+                <w:rFonts w:asciiTheme="minorHAnsi" w:hAnsiTheme="minorHAnsi"/>
+              </w:rPr>
+              <w:t>SUB</w:t>
+            </w:r>
+            <w:r>
+              <w:rPr>
+                <w:rFonts w:asciiTheme="minorHAnsi" w:hAnsiTheme="minorHAnsi"/>
+              </w:rPr>
+              <w:t>0</w:t>
+            </w:r>
+            <w:r>
+              <w:rPr>
+                <w:rFonts w:asciiTheme="minorHAnsi" w:hAnsiTheme="minorHAnsi"/>
+              </w:rPr>
+              <w:t>7</w:t>
+            </w:r>
+          </w:p>
+        </w:tc>
+      </w:tr>
+      <w:tr>
+        <w:tc>
+          <w:tcPr>
+            <w:tcW w:w="2549" w:type="dxa"/>
+          </w:tcPr>
+          <w:p>
+            <w:pPr>
+              <w:pStyle w:val="CommentText"/>
+              <w:numPr>
+                <w:ilvl w:val="12"/>
+                <w:numId w:val="0"/>
+              </w:numPr>
+              <w:rPr>
+                <w:rFonts w:asciiTheme="minorHAnsi" w:hAnsiTheme="minorHAnsi"/>
+              </w:rPr>
+            </w:pPr>
+            <w:r>
+              <w:rPr>
+                <w:rFonts w:asciiTheme="minorHAnsi" w:hAnsiTheme="minorHAnsi"/>
+              </w:rPr>
+              <w:t>Source Description</w:t>
+            </w:r>
+          </w:p>
+        </w:tc>
+        <w:tc>
+          <w:tcPr>
+            <w:tcW w:w="10455" w:type="dxa"/>
+          </w:tcPr>
+          <w:p>
+            <w:pPr>
+              <w:rPr>
+                <w:rFonts w:asciiTheme="minorHAnsi" w:hAnsiTheme="minorHAnsi"/>
+              </w:rPr>
+            </w:pPr>
+            <w:r>
+              <w:rPr>
+                <w:rFonts w:asciiTheme="minorHAnsi" w:hAnsiTheme="minorHAnsi"/>
+              </w:rPr>
+              <w:t>SCCB-P13542: Add WARNING question in the eCoaching Log - Supervisor Module</w:t>
+            </w:r>
+          </w:p>
+        </w:tc>
+      </w:tr>
+      <w:tr>
+        <w:tc>
+          <w:tcPr>
+            <w:tcW w:w="2549" w:type="dxa"/>
+          </w:tcPr>
+          <w:p>
+            <w:pPr>
+              <w:pStyle w:val="CommentText"/>
+              <w:numPr>
+                <w:ilvl w:val="12"/>
+                <w:numId w:val="0"/>
+              </w:numPr>
+              <w:rPr>
+                <w:rFonts w:asciiTheme="minorHAnsi" w:hAnsiTheme="minorHAnsi"/>
+              </w:rPr>
+            </w:pPr>
+            <w:r>
+              <w:rPr>
+                <w:rFonts w:asciiTheme="minorHAnsi" w:hAnsiTheme="minorHAnsi"/>
+              </w:rPr>
+              <w:t>Test Location</w:t>
+            </w:r>
+          </w:p>
+        </w:tc>
+        <w:tc>
+          <w:tcPr>
+            <w:tcW w:w="10455" w:type="dxa"/>
+          </w:tcPr>
+          <w:p>
+            <w:pPr>
+              <w:rPr>
+                <w:rFonts w:asciiTheme="minorHAnsi" w:hAnsiTheme="minorHAnsi"/>
+              </w:rPr>
+            </w:pPr>
+            <w:r>
+              <w:rPr>
+                <w:rFonts w:asciiTheme="minorHAnsi" w:hAnsiTheme="minorHAnsi"/>
+              </w:rPr>
+              <w:t>https://vacmsmpmd01.vangent.local/coach</w:t>
+            </w:r>
+            <w:r>
+              <w:rPr>
+                <w:rFonts w:asciiTheme="minorHAnsi" w:hAnsiTheme="minorHAnsi"/>
+              </w:rPr>
+              <w:t>3</w:t>
+            </w:r>
+            <w:r>
+              <w:rPr>
+                <w:rFonts w:asciiTheme="minorHAnsi" w:hAnsiTheme="minorHAnsi"/>
+              </w:rPr>
+              <w:t xml:space="preserve">/default.aspx </w:t>
+            </w:r>
+          </w:p>
+        </w:tc>
+      </w:tr>
+      <w:tr>
+        <w:tc>
+          <w:tcPr>
+            <w:tcW w:w="2549" w:type="dxa"/>
+          </w:tcPr>
+          <w:p>
+            <w:pPr>
+              <w:pStyle w:val="CommentText"/>
+              <w:numPr>
+                <w:ilvl w:val="12"/>
+                <w:numId w:val="0"/>
+              </w:numPr>
+              <w:rPr>
+                <w:rFonts w:asciiTheme="minorHAnsi" w:hAnsiTheme="minorHAnsi"/>
+              </w:rPr>
+            </w:pPr>
+            <w:r>
+              <w:rPr>
+                <w:rFonts w:asciiTheme="minorHAnsi" w:hAnsiTheme="minorHAnsi"/>
+              </w:rPr>
+              <w:t>Updated File(s)</w:t>
+            </w:r>
+          </w:p>
+        </w:tc>
+        <w:tc>
+          <w:tcPr>
+            <w:tcW w:w="10455" w:type="dxa"/>
+          </w:tcPr>
+          <w:p>
+            <w:pPr>
+              <w:rPr>
+                <w:rFonts w:asciiTheme="minorHAnsi" w:hAnsiTheme="minorHAnsi"/>
+              </w:rPr>
+            </w:pPr>
+          </w:p>
+        </w:tc>
+      </w:tr>
+      <w:tr>
+        <w:tc>
+          <w:tcPr>
+            <w:tcW w:w="2549" w:type="dxa"/>
+          </w:tcPr>
+          <w:p>
+            <w:pPr>
+              <w:pStyle w:val="CommentText"/>
+              <w:numPr>
+                <w:ilvl w:val="12"/>
+                <w:numId w:val="0"/>
+              </w:numPr>
+              <w:rPr>
+                <w:rFonts w:asciiTheme="minorHAnsi" w:hAnsiTheme="minorHAnsi"/>
+              </w:rPr>
+            </w:pPr>
+            <w:r>
+              <w:rPr>
+                <w:rFonts w:asciiTheme="minorHAnsi" w:hAnsiTheme="minorHAnsi"/>
+              </w:rPr>
+              <w:t>Supporting Documentation</w:t>
+            </w:r>
+          </w:p>
+        </w:tc>
+        <w:tc>
+          <w:tcPr>
+            <w:tcW w:w="10455" w:type="dxa"/>
+          </w:tcPr>
+          <w:p>
+            <w:pPr>
+              <w:rPr>
+                <w:rFonts w:asciiTheme="minorHAnsi" w:hAnsiTheme="minorHAnsi"/>
+              </w:rPr>
+            </w:pPr>
+            <w:r>
+              <w:rPr>
+                <w:rFonts w:asciiTheme="minorHAnsi" w:hAnsiTheme="minorHAnsi"/>
+              </w:rPr>
+              <w:t>eCoaching_Submission_DDD.docx</w:t>
+            </w:r>
+          </w:p>
+        </w:tc>
+      </w:tr>
+      <w:tr>
+        <w:tc>
+          <w:tcPr>
+            <w:tcW w:w="2549" w:type="dxa"/>
+          </w:tcPr>
+          <w:p>
+            <w:pPr>
+              <w:pStyle w:val="CommentText"/>
+              <w:numPr>
+                <w:ilvl w:val="12"/>
+                <w:numId w:val="0"/>
+              </w:numPr>
+              <w:rPr>
+                <w:rFonts w:asciiTheme="minorHAnsi" w:hAnsiTheme="minorHAnsi"/>
+              </w:rPr>
+            </w:pPr>
+            <w:r>
+              <w:rPr>
+                <w:rFonts w:asciiTheme="minorHAnsi" w:hAnsiTheme="minorHAnsi"/>
+              </w:rPr>
+              <w:t>Notes</w:t>
+            </w:r>
+          </w:p>
+        </w:tc>
+        <w:tc>
+          <w:tcPr>
+            <w:tcW w:w="10455" w:type="dxa"/>
+          </w:tcPr>
+          <w:p>
+            <w:pPr>
+              <w:rPr>
+                <w:rFonts w:asciiTheme="minorHAnsi" w:hAnsiTheme="minorHAnsi"/>
+              </w:rPr>
+            </w:pPr>
+          </w:p>
+        </w:tc>
+      </w:tr>
+    </w:tbl>
+    <w:p/>
+    <w:p/>
+    <w:p/>
+    <w:tbl>
+      <w:tblPr>
+        <w:tblW w:w="13500" w:type="dxa"/>
+        <w:tblInd w:w="-612" w:type="dxa"/>
+        <w:tblBorders>
+          <w:top w:val="double" w:sz="4" w:space="0" w:color="auto"/>
+          <w:left w:val="double" w:sz="4" w:space="0" w:color="auto"/>
+          <w:bottom w:val="double" w:sz="4" w:space="0" w:color="auto"/>
+          <w:right w:val="double" w:sz="4" w:space="0" w:color="auto"/>
+          <w:insideH w:val="single" w:sz="6" w:space="0" w:color="auto"/>
+          <w:insideV w:val="single" w:sz="6" w:space="0" w:color="auto"/>
+        </w:tblBorders>
+        <w:tblLayout w:type="fixed"/>
+        <w:tblLook w:val="0000" w:firstRow="0" w:lastRow="0" w:firstColumn="0" w:lastColumn="0" w:noHBand="0" w:noVBand="0"/>
+      </w:tblPr>
+      <w:tblGrid>
+        <w:gridCol w:w="900"/>
+        <w:gridCol w:w="3960"/>
+        <w:gridCol w:w="4500"/>
+        <w:gridCol w:w="1260"/>
+        <w:gridCol w:w="2880"/>
+      </w:tblGrid>
+      <w:tr>
+        <w:trPr>
+          <w:cantSplit/>
+          <w:tblHeader/>
+        </w:trPr>
+        <w:tc>
+          <w:tcPr>
+            <w:tcW w:w="900" w:type="dxa"/>
+            <w:shd w:val="clear" w:color="auto" w:fill="A6A6A6"/>
+          </w:tcPr>
+          <w:p>
+            <w:pPr>
+              <w:pStyle w:val="Header"/>
+              <w:tabs>
+                <w:tab w:val="clear" w:pos="4320"/>
+                <w:tab w:val="clear" w:pos="8640"/>
+              </w:tabs>
+              <w:spacing w:before="40" w:after="40"/>
+              <w:jc w:val="both"/>
+              <w:rPr>
+                <w:b/>
+                <w:i/>
+              </w:rPr>
+            </w:pPr>
+            <w:r>
+              <w:rPr>
+                <w:b/>
+              </w:rPr>
+              <w:t>TEST#</w:t>
+            </w:r>
+          </w:p>
+        </w:tc>
+        <w:tc>
+          <w:tcPr>
+            <w:tcW w:w="3960" w:type="dxa"/>
+            <w:shd w:val="clear" w:color="auto" w:fill="A6A6A6"/>
+          </w:tcPr>
+          <w:p>
+            <w:pPr>
+              <w:pStyle w:val="Header"/>
+              <w:tabs>
+                <w:tab w:val="clear" w:pos="4320"/>
+                <w:tab w:val="clear" w:pos="8640"/>
+              </w:tabs>
+              <w:spacing w:before="20" w:after="20"/>
+              <w:rPr>
+                <w:b/>
+                <w:i/>
+              </w:rPr>
+            </w:pPr>
+            <w:r>
+              <w:rPr>
+                <w:b/>
+              </w:rPr>
+              <w:t>ACTION</w:t>
+            </w:r>
+          </w:p>
+        </w:tc>
+        <w:tc>
+          <w:tcPr>
+            <w:tcW w:w="4500" w:type="dxa"/>
+            <w:shd w:val="clear" w:color="auto" w:fill="A6A6A6"/>
+          </w:tcPr>
+          <w:p>
+            <w:pPr>
+              <w:pStyle w:val="Header"/>
+              <w:tabs>
+                <w:tab w:val="clear" w:pos="4320"/>
+                <w:tab w:val="clear" w:pos="8640"/>
+              </w:tabs>
+              <w:spacing w:before="40" w:after="40"/>
+              <w:rPr>
+                <w:b/>
+                <w:i/>
+              </w:rPr>
+            </w:pPr>
+            <w:r>
+              <w:rPr>
+                <w:b/>
+              </w:rPr>
+              <w:t xml:space="preserve">EXPECTED RESULTS </w:t>
+            </w:r>
+          </w:p>
+        </w:tc>
+        <w:tc>
+          <w:tcPr>
+            <w:tcW w:w="1260" w:type="dxa"/>
+            <w:shd w:val="clear" w:color="auto" w:fill="A6A6A6"/>
+          </w:tcPr>
+          <w:p>
+            <w:pPr>
+              <w:pStyle w:val="Header"/>
+              <w:tabs>
+                <w:tab w:val="clear" w:pos="4320"/>
+                <w:tab w:val="clear" w:pos="8640"/>
+              </w:tabs>
+              <w:spacing w:before="40" w:after="40"/>
+              <w:jc w:val="center"/>
+              <w:rPr>
+                <w:b/>
+                <w:i/>
+              </w:rPr>
+            </w:pPr>
+            <w:r>
+              <w:rPr>
+                <w:b/>
+              </w:rPr>
+              <w:t>RESULTS</w:t>
+            </w:r>
+          </w:p>
+          <w:p>
+            <w:pPr>
+              <w:pStyle w:val="Header"/>
+              <w:tabs>
+                <w:tab w:val="clear" w:pos="4320"/>
+                <w:tab w:val="clear" w:pos="8640"/>
+              </w:tabs>
+              <w:spacing w:before="40" w:after="40"/>
+              <w:jc w:val="center"/>
+              <w:rPr>
+                <w:b/>
+                <w:i/>
+              </w:rPr>
+            </w:pPr>
+            <w:r>
+              <w:rPr>
+                <w:b/>
+              </w:rPr>
+              <w:t>P/F/I</w:t>
+            </w:r>
+          </w:p>
+        </w:tc>
+        <w:tc>
+          <w:tcPr>
+            <w:tcW w:w="2880" w:type="dxa"/>
+            <w:shd w:val="clear" w:color="auto" w:fill="A6A6A6"/>
+          </w:tcPr>
+          <w:p>
+            <w:pPr>
+              <w:pStyle w:val="Header"/>
+              <w:tabs>
+                <w:tab w:val="clear" w:pos="4320"/>
+                <w:tab w:val="clear" w:pos="8640"/>
+              </w:tabs>
+              <w:spacing w:before="40" w:after="40"/>
+              <w:rPr>
+                <w:b/>
+                <w:i/>
+              </w:rPr>
+            </w:pPr>
+            <w:r>
+              <w:rPr>
+                <w:b/>
+              </w:rPr>
+              <w:t>COMMENTS</w:t>
+            </w:r>
+          </w:p>
+        </w:tc>
+      </w:tr>
+      <w:tr>
+        <w:trPr>
+          <w:cantSplit/>
+        </w:trPr>
+        <w:tc>
+          <w:tcPr>
+            <w:tcW w:w="900" w:type="dxa"/>
+          </w:tcPr>
+          <w:p>
+            <w:pPr>
+              <w:pStyle w:val="Header"/>
+              <w:numPr>
+                <w:ilvl w:val="0"/>
+                <w:numId w:val="51"/>
+              </w:numPr>
+              <w:tabs>
+                <w:tab w:val="clear" w:pos="4320"/>
+                <w:tab w:val="clear" w:pos="8640"/>
+              </w:tabs>
+              <w:overflowPunct/>
+              <w:autoSpaceDE/>
+              <w:autoSpaceDN/>
+              <w:adjustRightInd/>
+              <w:spacing w:before="40" w:after="40"/>
+              <w:jc w:val="both"/>
+              <w:textAlignment w:val="auto"/>
+              <w:rPr>
+                <w:i/>
+              </w:rPr>
+            </w:pPr>
+          </w:p>
+        </w:tc>
+        <w:tc>
+          <w:tcPr>
+            <w:tcW w:w="3960" w:type="dxa"/>
+          </w:tcPr>
+          <w:p>
+            <w:pPr>
+              <w:pStyle w:val="CSETableText"/>
+              <w:ind w:left="159"/>
+              <w:rPr>
+                <w:rFonts w:asciiTheme="minorHAnsi" w:hAnsiTheme="minorHAnsi"/>
+                <w:bCs/>
+                <w:szCs w:val="20"/>
+              </w:rPr>
+            </w:pPr>
+            <w:r>
+              <w:rPr>
+                <w:rFonts w:asciiTheme="minorHAnsi" w:hAnsiTheme="minorHAnsi"/>
+                <w:bCs/>
+                <w:szCs w:val="20"/>
+              </w:rPr>
+              <w:t xml:space="preserve">Launch link to test page using </w:t>
+            </w:r>
+            <w:r>
+              <w:rPr>
+                <w:rFonts w:asciiTheme="minorHAnsi" w:hAnsiTheme="minorHAnsi"/>
+                <w:bCs/>
+                <w:szCs w:val="20"/>
+              </w:rPr>
+              <w:t xml:space="preserve">an </w:t>
+            </w:r>
+            <w:r>
+              <w:rPr>
+                <w:rFonts w:asciiTheme="minorHAnsi" w:hAnsiTheme="minorHAnsi"/>
+                <w:bCs/>
+                <w:szCs w:val="20"/>
+              </w:rPr>
+              <w:t xml:space="preserve">account </w:t>
+            </w:r>
+            <w:r>
+              <w:rPr>
+                <w:rFonts w:asciiTheme="minorHAnsi" w:hAnsiTheme="minorHAnsi"/>
+                <w:bCs/>
+                <w:szCs w:val="20"/>
+              </w:rPr>
+              <w:t>with access to the Supervisor coaching module:</w:t>
+            </w:r>
+            <w:r>
+              <w:rPr>
+                <w:rFonts w:asciiTheme="minorHAnsi" w:hAnsiTheme="minorHAnsi"/>
+                <w:bCs/>
+                <w:szCs w:val="20"/>
+              </w:rPr>
+              <w:br/>
+            </w:r>
+          </w:p>
+          <w:p>
+            <w:pPr>
+              <w:pStyle w:val="CSETableText"/>
+              <w:ind w:left="159"/>
+              <w:rPr>
+                <w:rFonts w:asciiTheme="minorHAnsi" w:hAnsiTheme="minorHAnsi"/>
+                <w:bCs/>
+                <w:szCs w:val="20"/>
+              </w:rPr>
+            </w:pPr>
+            <w:hyperlink r:id="rId15" w:history="1">
+              <w:r>
+                <w:rPr>
+                  <w:rStyle w:val="Hyperlink"/>
+                  <w:rFonts w:asciiTheme="minorHAnsi" w:hAnsiTheme="minorHAnsi"/>
+                </w:rPr>
+                <w:t>https://vacmsmpmd01.vangent.local/coach3/default.aspx</w:t>
+              </w:r>
+            </w:hyperlink>
+            <w:r>
+              <w:rPr>
+                <w:rFonts w:asciiTheme="minorHAnsi" w:hAnsiTheme="minorHAnsi"/>
+              </w:rPr>
+              <w:t xml:space="preserve"> </w:t>
+            </w:r>
+          </w:p>
+        </w:tc>
+        <w:tc>
+          <w:tcPr>
+            <w:tcW w:w="4500" w:type="dxa"/>
+          </w:tcPr>
+          <w:p>
+            <w:pPr>
+              <w:pStyle w:val="Header"/>
+              <w:tabs>
+                <w:tab w:val="clear" w:pos="4320"/>
+                <w:tab w:val="clear" w:pos="8640"/>
+              </w:tabs>
+              <w:spacing w:before="40" w:after="40"/>
+              <w:rPr>
+                <w:rFonts w:asciiTheme="minorHAnsi" w:hAnsiTheme="minorHAnsi" w:cs="Courier New"/>
+                <w:sz w:val="16"/>
+              </w:rPr>
+            </w:pPr>
+            <w:r>
+              <w:rPr>
+                <w:rFonts w:asciiTheme="minorHAnsi" w:hAnsiTheme="minorHAnsi"/>
+              </w:rPr>
+              <w:t>Main page successfully loads with credentials passed</w:t>
+            </w:r>
+            <w:r>
+              <w:rPr>
+                <w:rFonts w:asciiTheme="minorHAnsi" w:hAnsiTheme="minorHAnsi"/>
+              </w:rPr>
+              <w:t xml:space="preserve"> reflecting data in database </w:t>
+            </w:r>
+            <w:proofErr w:type="spellStart"/>
+            <w:r>
+              <w:rPr>
+                <w:rFonts w:asciiTheme="minorHAnsi" w:hAnsiTheme="minorHAnsi"/>
+              </w:rPr>
+              <w:t>db</w:t>
+            </w:r>
+            <w:proofErr w:type="spellEnd"/>
+          </w:p>
+        </w:tc>
+        <w:tc>
+          <w:tcPr>
+            <w:tcW w:w="1260" w:type="dxa"/>
+          </w:tcPr>
+          <w:p>
+            <w:pPr>
+              <w:pStyle w:val="Header"/>
+              <w:tabs>
+                <w:tab w:val="clear" w:pos="4320"/>
+                <w:tab w:val="clear" w:pos="8640"/>
+              </w:tabs>
+              <w:spacing w:before="40" w:after="40"/>
+              <w:jc w:val="center"/>
+              <w:rPr>
+                <w:i/>
+              </w:rPr>
+            </w:pPr>
+            <w:r>
+              <w:rPr>
+                <w:i/>
+              </w:rPr>
+              <w:t>P</w:t>
+            </w:r>
+            <w:r>
+              <w:rPr>
+                <w:i/>
+              </w:rPr>
+              <w:br/>
+              <w:t>10/24/2014</w:t>
+            </w:r>
+          </w:p>
+        </w:tc>
+        <w:tc>
+          <w:tcPr>
+            <w:tcW w:w="2880" w:type="dxa"/>
+          </w:tcPr>
+          <w:p>
+            <w:pPr>
+              <w:pStyle w:val="Header"/>
+              <w:tabs>
+                <w:tab w:val="clear" w:pos="4320"/>
+                <w:tab w:val="clear" w:pos="8640"/>
+              </w:tabs>
+              <w:spacing w:before="40" w:after="40"/>
+              <w:rPr>
+                <w:i/>
+              </w:rPr>
+            </w:pPr>
+          </w:p>
+        </w:tc>
+      </w:tr>
+      <w:tr>
+        <w:trPr>
+          <w:cantSplit/>
+        </w:trPr>
+        <w:tc>
+          <w:tcPr>
+            <w:tcW w:w="900" w:type="dxa"/>
+          </w:tcPr>
+          <w:p>
+            <w:pPr>
+              <w:pStyle w:val="Header"/>
+              <w:numPr>
+                <w:ilvl w:val="0"/>
+                <w:numId w:val="51"/>
+              </w:numPr>
+              <w:tabs>
+                <w:tab w:val="clear" w:pos="4320"/>
+                <w:tab w:val="clear" w:pos="8640"/>
+              </w:tabs>
+              <w:overflowPunct/>
+              <w:autoSpaceDE/>
+              <w:autoSpaceDN/>
+              <w:adjustRightInd/>
+              <w:spacing w:before="40" w:after="40"/>
+              <w:jc w:val="both"/>
+              <w:textAlignment w:val="auto"/>
+              <w:rPr>
+                <w:i/>
+              </w:rPr>
+            </w:pPr>
+          </w:p>
+        </w:tc>
+        <w:tc>
+          <w:tcPr>
+            <w:tcW w:w="3960" w:type="dxa"/>
+          </w:tcPr>
+          <w:p>
+            <w:pPr>
+              <w:pStyle w:val="CSETableText"/>
+              <w:ind w:left="159"/>
+              <w:rPr>
+                <w:rFonts w:asciiTheme="minorHAnsi" w:hAnsiTheme="minorHAnsi"/>
+                <w:bCs/>
+                <w:szCs w:val="20"/>
+              </w:rPr>
+            </w:pPr>
+            <w:r>
+              <w:rPr>
+                <w:rFonts w:asciiTheme="minorHAnsi" w:hAnsiTheme="minorHAnsi"/>
+                <w:bCs/>
+                <w:szCs w:val="20"/>
+              </w:rPr>
+              <w:t>Select “New Submissions” tab and select the “Select Coaching Module” dropdown menu and Choose “Supervisor”</w:t>
+            </w:r>
+          </w:p>
+          <w:p>
+            <w:pPr>
+              <w:pStyle w:val="CSETableText"/>
+              <w:ind w:left="159"/>
+              <w:rPr>
+                <w:rFonts w:asciiTheme="minorHAnsi" w:hAnsiTheme="minorHAnsi"/>
+                <w:bCs/>
+                <w:szCs w:val="20"/>
+              </w:rPr>
+            </w:pPr>
+            <w:r>
+              <w:rPr>
+                <w:rFonts w:asciiTheme="minorHAnsi" w:hAnsiTheme="minorHAnsi"/>
+                <w:bCs/>
+                <w:szCs w:val="20"/>
+              </w:rPr>
+              <w:t xml:space="preserve">  </w:t>
+            </w:r>
+            <w:r>
+              <w:rPr>
+                <w:rFonts w:asciiTheme="minorHAnsi" w:hAnsiTheme="minorHAnsi"/>
+                <w:bCs/>
+                <w:szCs w:val="20"/>
+              </w:rPr>
+              <w:t xml:space="preserve"> </w:t>
+            </w:r>
+          </w:p>
+        </w:tc>
+        <w:tc>
+          <w:tcPr>
+            <w:tcW w:w="4500" w:type="dxa"/>
+          </w:tcPr>
+          <w:p>
+            <w:pPr>
+              <w:pStyle w:val="Header"/>
+              <w:tabs>
+                <w:tab w:val="clear" w:pos="4320"/>
+                <w:tab w:val="clear" w:pos="8640"/>
+              </w:tabs>
+              <w:spacing w:before="40" w:after="40"/>
+              <w:rPr>
+                <w:rFonts w:asciiTheme="minorHAnsi" w:hAnsiTheme="minorHAnsi"/>
+              </w:rPr>
+            </w:pPr>
+            <w:r>
+              <w:rPr>
+                <w:rFonts w:asciiTheme="minorHAnsi" w:hAnsiTheme="minorHAnsi"/>
+              </w:rPr>
+              <w:t>Verify that the Supervisor question set display.</w:t>
+            </w:r>
+          </w:p>
+        </w:tc>
+        <w:tc>
+          <w:tcPr>
+            <w:tcW w:w="1260" w:type="dxa"/>
+          </w:tcPr>
+          <w:p>
+            <w:pPr>
+              <w:pStyle w:val="Header"/>
+              <w:tabs>
+                <w:tab w:val="clear" w:pos="4320"/>
+                <w:tab w:val="clear" w:pos="8640"/>
+              </w:tabs>
+              <w:spacing w:before="40" w:after="40"/>
+              <w:jc w:val="center"/>
+              <w:rPr>
+                <w:i/>
+              </w:rPr>
+            </w:pPr>
+            <w:r>
+              <w:rPr>
+                <w:i/>
+              </w:rPr>
+              <w:t>P</w:t>
+            </w:r>
+            <w:r>
+              <w:rPr>
+                <w:i/>
+              </w:rPr>
+              <w:br/>
+              <w:t>10/24/2014</w:t>
+            </w:r>
+          </w:p>
+        </w:tc>
+        <w:tc>
+          <w:tcPr>
+            <w:tcW w:w="2880" w:type="dxa"/>
+          </w:tcPr>
+          <w:p>
+            <w:pPr>
+              <w:pStyle w:val="Header"/>
+              <w:tabs>
+                <w:tab w:val="clear" w:pos="4320"/>
+                <w:tab w:val="clear" w:pos="8640"/>
+              </w:tabs>
+              <w:spacing w:before="40" w:after="40"/>
+              <w:rPr>
+                <w:i/>
+              </w:rPr>
+            </w:pPr>
+          </w:p>
+        </w:tc>
+      </w:tr>
+      <w:tr>
+        <w:trPr>
+          <w:cantSplit/>
+        </w:trPr>
+        <w:tc>
+          <w:tcPr>
+            <w:tcW w:w="900" w:type="dxa"/>
+          </w:tcPr>
+          <w:p>
+            <w:pPr>
+              <w:pStyle w:val="Header"/>
+              <w:numPr>
+                <w:ilvl w:val="0"/>
+                <w:numId w:val="51"/>
+              </w:numPr>
+              <w:tabs>
+                <w:tab w:val="clear" w:pos="4320"/>
+                <w:tab w:val="clear" w:pos="8640"/>
+              </w:tabs>
+              <w:overflowPunct/>
+              <w:autoSpaceDE/>
+              <w:autoSpaceDN/>
+              <w:adjustRightInd/>
+              <w:spacing w:before="40" w:after="40"/>
+              <w:jc w:val="both"/>
+              <w:textAlignment w:val="auto"/>
+              <w:rPr>
+                <w:i/>
+              </w:rPr>
+            </w:pPr>
+          </w:p>
+        </w:tc>
+        <w:tc>
+          <w:tcPr>
+            <w:tcW w:w="3960" w:type="dxa"/>
+          </w:tcPr>
+          <w:p>
+            <w:pPr>
+              <w:pStyle w:val="CSETableText"/>
+              <w:ind w:left="159"/>
+              <w:rPr>
+                <w:rFonts w:asciiTheme="minorHAnsi" w:hAnsiTheme="minorHAnsi"/>
+                <w:bCs/>
+                <w:szCs w:val="20"/>
+              </w:rPr>
+            </w:pPr>
+            <w:r>
+              <w:rPr>
+                <w:rFonts w:asciiTheme="minorHAnsi" w:hAnsiTheme="minorHAnsi"/>
+                <w:bCs/>
+                <w:szCs w:val="20"/>
+              </w:rPr>
+              <w:t>Complete the first group of coaching form questions and select direct delivery</w:t>
+            </w:r>
+          </w:p>
+        </w:tc>
+        <w:tc>
+          <w:tcPr>
+            <w:tcW w:w="4500" w:type="dxa"/>
+          </w:tcPr>
+          <w:p>
+            <w:pPr>
+              <w:pStyle w:val="Header"/>
+              <w:tabs>
+                <w:tab w:val="clear" w:pos="4320"/>
+                <w:tab w:val="clear" w:pos="8640"/>
+              </w:tabs>
+              <w:spacing w:before="40" w:after="40"/>
+              <w:rPr>
+                <w:rFonts w:asciiTheme="minorHAnsi" w:hAnsiTheme="minorHAnsi"/>
+              </w:rPr>
+            </w:pPr>
+            <w:r>
+              <w:rPr>
+                <w:rFonts w:asciiTheme="minorHAnsi" w:hAnsiTheme="minorHAnsi"/>
+              </w:rPr>
+              <w:t>Verify that the “Warning” delivery question appears</w:t>
+            </w:r>
+          </w:p>
+        </w:tc>
+        <w:tc>
+          <w:tcPr>
+            <w:tcW w:w="1260" w:type="dxa"/>
+          </w:tcPr>
+          <w:p>
+            <w:pPr>
+              <w:pStyle w:val="Header"/>
+              <w:tabs>
+                <w:tab w:val="clear" w:pos="4320"/>
+                <w:tab w:val="clear" w:pos="8640"/>
+              </w:tabs>
+              <w:spacing w:before="40" w:after="40"/>
+              <w:jc w:val="center"/>
+              <w:rPr>
+                <w:i/>
+              </w:rPr>
+            </w:pPr>
+            <w:r>
+              <w:rPr>
+                <w:i/>
+              </w:rPr>
+              <w:t>P</w:t>
+            </w:r>
+            <w:r>
+              <w:rPr>
+                <w:i/>
+              </w:rPr>
+              <w:br/>
+              <w:t>10/24/2014</w:t>
+            </w:r>
+          </w:p>
+        </w:tc>
+        <w:tc>
+          <w:tcPr>
+            <w:tcW w:w="2880" w:type="dxa"/>
+          </w:tcPr>
+          <w:p>
+            <w:pPr>
+              <w:pStyle w:val="Header"/>
+              <w:spacing w:before="40" w:after="40"/>
+              <w:rPr>
+                <w:i/>
+              </w:rPr>
+            </w:pPr>
+          </w:p>
+        </w:tc>
+      </w:tr>
+      <w:tr>
+        <w:trPr>
+          <w:cantSplit/>
+        </w:trPr>
+        <w:tc>
+          <w:tcPr>
+            <w:tcW w:w="900" w:type="dxa"/>
+          </w:tcPr>
+          <w:p>
+            <w:pPr>
+              <w:pStyle w:val="Header"/>
+              <w:numPr>
+                <w:ilvl w:val="0"/>
+                <w:numId w:val="51"/>
+              </w:numPr>
+              <w:tabs>
+                <w:tab w:val="clear" w:pos="4320"/>
+                <w:tab w:val="clear" w:pos="8640"/>
+              </w:tabs>
+              <w:overflowPunct/>
+              <w:autoSpaceDE/>
+              <w:autoSpaceDN/>
+              <w:adjustRightInd/>
+              <w:spacing w:before="40" w:after="40"/>
+              <w:jc w:val="both"/>
+              <w:textAlignment w:val="auto"/>
+              <w:rPr>
+                <w:i/>
+              </w:rPr>
+            </w:pPr>
+          </w:p>
+        </w:tc>
+        <w:tc>
+          <w:tcPr>
+            <w:tcW w:w="3960" w:type="dxa"/>
+          </w:tcPr>
+          <w:p>
+            <w:pPr>
+              <w:pStyle w:val="CSETableText"/>
+              <w:ind w:left="159"/>
+              <w:rPr>
+                <w:rFonts w:asciiTheme="minorHAnsi" w:hAnsiTheme="minorHAnsi"/>
+                <w:bCs/>
+                <w:szCs w:val="20"/>
+              </w:rPr>
+            </w:pPr>
+            <w:r>
+              <w:rPr>
+                <w:rFonts w:asciiTheme="minorHAnsi" w:hAnsiTheme="minorHAnsi"/>
+                <w:bCs/>
+                <w:szCs w:val="20"/>
+              </w:rPr>
+              <w:t>Select “Yes” to indicate that the question is a “Warning” question</w:t>
+            </w:r>
+          </w:p>
+        </w:tc>
+        <w:tc>
+          <w:tcPr>
+            <w:tcW w:w="4500" w:type="dxa"/>
+          </w:tcPr>
+          <w:p>
+            <w:pPr>
+              <w:pStyle w:val="Header"/>
+              <w:tabs>
+                <w:tab w:val="clear" w:pos="4320"/>
+                <w:tab w:val="clear" w:pos="8640"/>
+              </w:tabs>
+              <w:spacing w:before="40" w:after="40"/>
+              <w:rPr>
+                <w:rFonts w:asciiTheme="minorHAnsi" w:hAnsiTheme="minorHAnsi"/>
+              </w:rPr>
+            </w:pPr>
+            <w:r>
+              <w:rPr>
+                <w:rFonts w:asciiTheme="minorHAnsi" w:hAnsiTheme="minorHAnsi"/>
+              </w:rPr>
+              <w:t>Verify that the CSE question group, corresponding coaching reasons, Call ID and Source questions are hidden and Warning reason questions are displayed. Complete remaining questions and submit</w:t>
+            </w:r>
+          </w:p>
+        </w:tc>
+        <w:tc>
+          <w:tcPr>
+            <w:tcW w:w="1260" w:type="dxa"/>
+          </w:tcPr>
+          <w:p>
+            <w:pPr>
+              <w:pStyle w:val="Header"/>
+              <w:tabs>
+                <w:tab w:val="clear" w:pos="4320"/>
+                <w:tab w:val="clear" w:pos="8640"/>
+              </w:tabs>
+              <w:spacing w:before="40" w:after="40"/>
+              <w:jc w:val="center"/>
+              <w:rPr>
+                <w:i/>
+              </w:rPr>
+            </w:pPr>
+            <w:r>
+              <w:rPr>
+                <w:i/>
+              </w:rPr>
+              <w:t>P</w:t>
+            </w:r>
+            <w:r>
+              <w:rPr>
+                <w:i/>
+              </w:rPr>
+              <w:br/>
+              <w:t>10/24/2014</w:t>
+            </w:r>
+          </w:p>
+        </w:tc>
+        <w:tc>
+          <w:tcPr>
+            <w:tcW w:w="2880" w:type="dxa"/>
+          </w:tcPr>
+          <w:p>
+            <w:pPr>
+              <w:pStyle w:val="Header"/>
+              <w:spacing w:before="40" w:after="40"/>
+              <w:rPr>
+                <w:i/>
+              </w:rPr>
+            </w:pPr>
+          </w:p>
+        </w:tc>
+      </w:tr>
+      <w:tr>
+        <w:trPr>
+          <w:cantSplit/>
+        </w:trPr>
+        <w:tc>
+          <w:tcPr>
+            <w:tcW w:w="900" w:type="dxa"/>
+          </w:tcPr>
+          <w:p>
+            <w:pPr>
+              <w:pStyle w:val="Header"/>
+              <w:numPr>
+                <w:ilvl w:val="0"/>
+                <w:numId w:val="51"/>
+              </w:numPr>
+              <w:tabs>
+                <w:tab w:val="clear" w:pos="4320"/>
+                <w:tab w:val="clear" w:pos="8640"/>
+              </w:tabs>
+              <w:overflowPunct/>
+              <w:autoSpaceDE/>
+              <w:autoSpaceDN/>
+              <w:adjustRightInd/>
+              <w:spacing w:before="40" w:after="40"/>
+              <w:jc w:val="both"/>
+              <w:textAlignment w:val="auto"/>
+              <w:rPr>
+                <w:i/>
+              </w:rPr>
+            </w:pPr>
+          </w:p>
+        </w:tc>
+        <w:tc>
+          <w:tcPr>
+            <w:tcW w:w="3960" w:type="dxa"/>
+          </w:tcPr>
+          <w:p>
+            <w:pPr>
+              <w:pStyle w:val="CSETableText"/>
+              <w:ind w:left="159"/>
+              <w:rPr>
+                <w:rFonts w:asciiTheme="minorHAnsi" w:hAnsiTheme="minorHAnsi"/>
+                <w:bCs/>
+                <w:szCs w:val="20"/>
+              </w:rPr>
+            </w:pPr>
+            <w:r>
+              <w:rPr>
+                <w:rFonts w:asciiTheme="minorHAnsi" w:hAnsiTheme="minorHAnsi"/>
+                <w:bCs/>
+                <w:szCs w:val="20"/>
+              </w:rPr>
+              <w:t>Select “New Submissions” tab and select the “Select Coaching Module” dropdown menu and Choose “</w:t>
+            </w:r>
+            <w:r>
+              <w:rPr>
+                <w:rFonts w:asciiTheme="minorHAnsi" w:hAnsiTheme="minorHAnsi"/>
+                <w:bCs/>
+                <w:szCs w:val="20"/>
+              </w:rPr>
+              <w:t>Supervisor</w:t>
+            </w:r>
+            <w:r>
+              <w:rPr>
+                <w:rFonts w:asciiTheme="minorHAnsi" w:hAnsiTheme="minorHAnsi"/>
+                <w:bCs/>
+                <w:szCs w:val="20"/>
+              </w:rPr>
+              <w:t>”</w:t>
+            </w:r>
+          </w:p>
+          <w:p>
+            <w:pPr>
+              <w:pStyle w:val="CSETableText"/>
+              <w:ind w:left="159"/>
+              <w:rPr>
+                <w:rFonts w:asciiTheme="minorHAnsi" w:hAnsiTheme="minorHAnsi"/>
+                <w:bCs/>
+                <w:szCs w:val="20"/>
+              </w:rPr>
+            </w:pPr>
+            <w:r>
+              <w:rPr>
+                <w:rFonts w:asciiTheme="minorHAnsi" w:hAnsiTheme="minorHAnsi"/>
+                <w:bCs/>
+                <w:szCs w:val="20"/>
+              </w:rPr>
+              <w:t xml:space="preserve">  </w:t>
+            </w:r>
+            <w:r>
+              <w:rPr>
+                <w:rFonts w:asciiTheme="minorHAnsi" w:hAnsiTheme="minorHAnsi"/>
+                <w:bCs/>
+                <w:szCs w:val="20"/>
+              </w:rPr>
+              <w:t xml:space="preserve"> </w:t>
+            </w:r>
+          </w:p>
+        </w:tc>
+        <w:tc>
+          <w:tcPr>
+            <w:tcW w:w="4500" w:type="dxa"/>
+          </w:tcPr>
+          <w:p>
+            <w:pPr>
+              <w:pStyle w:val="Header"/>
+              <w:tabs>
+                <w:tab w:val="clear" w:pos="4320"/>
+                <w:tab w:val="clear" w:pos="8640"/>
+              </w:tabs>
+              <w:spacing w:before="40" w:after="40"/>
+              <w:rPr>
+                <w:rFonts w:asciiTheme="minorHAnsi" w:hAnsiTheme="minorHAnsi"/>
+              </w:rPr>
+            </w:pPr>
+            <w:r>
+              <w:rPr>
+                <w:rFonts w:asciiTheme="minorHAnsi" w:hAnsiTheme="minorHAnsi"/>
+              </w:rPr>
+              <w:t xml:space="preserve">Verify that the </w:t>
+            </w:r>
+            <w:r>
+              <w:rPr>
+                <w:rFonts w:asciiTheme="minorHAnsi" w:hAnsiTheme="minorHAnsi"/>
+              </w:rPr>
+              <w:t>Supervisor</w:t>
+            </w:r>
+            <w:r>
+              <w:rPr>
+                <w:rFonts w:asciiTheme="minorHAnsi" w:hAnsiTheme="minorHAnsi"/>
+              </w:rPr>
+              <w:t xml:space="preserve"> question set display.</w:t>
+            </w:r>
+          </w:p>
+        </w:tc>
+        <w:tc>
+          <w:tcPr>
+            <w:tcW w:w="1260" w:type="dxa"/>
+          </w:tcPr>
+          <w:p>
+            <w:pPr>
+              <w:pStyle w:val="Header"/>
+              <w:tabs>
+                <w:tab w:val="clear" w:pos="4320"/>
+                <w:tab w:val="clear" w:pos="8640"/>
+              </w:tabs>
+              <w:spacing w:before="40" w:after="40"/>
+              <w:jc w:val="center"/>
+              <w:rPr>
+                <w:i/>
+              </w:rPr>
+            </w:pPr>
+            <w:r>
+              <w:rPr>
+                <w:i/>
+              </w:rPr>
+              <w:t>P</w:t>
+            </w:r>
+            <w:r>
+              <w:rPr>
+                <w:i/>
+              </w:rPr>
+              <w:br/>
+              <w:t>10/24/2014</w:t>
+            </w:r>
+          </w:p>
+        </w:tc>
+        <w:tc>
+          <w:tcPr>
+            <w:tcW w:w="2880" w:type="dxa"/>
+          </w:tcPr>
+          <w:p>
+            <w:pPr>
+              <w:pStyle w:val="Header"/>
+              <w:spacing w:before="40" w:after="40"/>
+              <w:rPr>
+                <w:i/>
+              </w:rPr>
+            </w:pPr>
+          </w:p>
+        </w:tc>
+      </w:tr>
+      <w:tr>
+        <w:trPr>
+          <w:cantSplit/>
+        </w:trPr>
+        <w:tc>
+          <w:tcPr>
+            <w:tcW w:w="900" w:type="dxa"/>
+          </w:tcPr>
+          <w:p>
+            <w:pPr>
+              <w:pStyle w:val="Header"/>
+              <w:numPr>
+                <w:ilvl w:val="0"/>
+                <w:numId w:val="51"/>
+              </w:numPr>
+              <w:tabs>
+                <w:tab w:val="clear" w:pos="4320"/>
+                <w:tab w:val="clear" w:pos="8640"/>
+              </w:tabs>
+              <w:overflowPunct/>
+              <w:autoSpaceDE/>
+              <w:autoSpaceDN/>
+              <w:adjustRightInd/>
+              <w:spacing w:before="40" w:after="40"/>
+              <w:jc w:val="both"/>
+              <w:textAlignment w:val="auto"/>
+              <w:rPr>
+                <w:i/>
+              </w:rPr>
+            </w:pPr>
+          </w:p>
+        </w:tc>
+        <w:tc>
+          <w:tcPr>
+            <w:tcW w:w="3960" w:type="dxa"/>
+          </w:tcPr>
+          <w:p>
+            <w:pPr>
+              <w:pStyle w:val="CSETableText"/>
+              <w:ind w:left="159"/>
+              <w:rPr>
+                <w:rFonts w:asciiTheme="minorHAnsi" w:hAnsiTheme="minorHAnsi"/>
+                <w:bCs/>
+                <w:szCs w:val="20"/>
+              </w:rPr>
+            </w:pPr>
+            <w:r>
+              <w:rPr>
+                <w:rFonts w:asciiTheme="minorHAnsi" w:hAnsiTheme="minorHAnsi"/>
+                <w:bCs/>
+                <w:szCs w:val="20"/>
+              </w:rPr>
+              <w:t xml:space="preserve">Complete the first group of coaching form questions and select </w:t>
+            </w:r>
+            <w:r>
+              <w:rPr>
+                <w:rFonts w:asciiTheme="minorHAnsi" w:hAnsiTheme="minorHAnsi"/>
+                <w:bCs/>
+                <w:szCs w:val="20"/>
+              </w:rPr>
+              <w:t>direct</w:t>
+            </w:r>
+            <w:r>
+              <w:rPr>
+                <w:rFonts w:asciiTheme="minorHAnsi" w:hAnsiTheme="minorHAnsi"/>
+                <w:bCs/>
+                <w:szCs w:val="20"/>
+              </w:rPr>
+              <w:t xml:space="preserve"> delivery</w:t>
+            </w:r>
+          </w:p>
+        </w:tc>
+        <w:tc>
+          <w:tcPr>
+            <w:tcW w:w="4500" w:type="dxa"/>
+          </w:tcPr>
+          <w:p>
+            <w:pPr>
+              <w:pStyle w:val="Header"/>
+              <w:tabs>
+                <w:tab w:val="clear" w:pos="4320"/>
+                <w:tab w:val="clear" w:pos="8640"/>
+              </w:tabs>
+              <w:spacing w:before="40" w:after="40"/>
+              <w:rPr>
+                <w:rFonts w:asciiTheme="minorHAnsi" w:hAnsiTheme="minorHAnsi"/>
+              </w:rPr>
+            </w:pPr>
+            <w:r>
+              <w:rPr>
+                <w:rFonts w:asciiTheme="minorHAnsi" w:hAnsiTheme="minorHAnsi"/>
+              </w:rPr>
+              <w:t>Verify that the “Warning” delivery question appears</w:t>
+            </w:r>
+          </w:p>
+        </w:tc>
+        <w:tc>
+          <w:tcPr>
+            <w:tcW w:w="1260" w:type="dxa"/>
+          </w:tcPr>
+          <w:p>
+            <w:pPr>
+              <w:pStyle w:val="Header"/>
+              <w:tabs>
+                <w:tab w:val="clear" w:pos="4320"/>
+                <w:tab w:val="clear" w:pos="8640"/>
+              </w:tabs>
+              <w:spacing w:before="40" w:after="40"/>
+              <w:jc w:val="center"/>
+              <w:rPr>
+                <w:i/>
+              </w:rPr>
+            </w:pPr>
+            <w:r>
+              <w:rPr>
+                <w:i/>
+              </w:rPr>
+              <w:t>P</w:t>
+            </w:r>
+            <w:r>
+              <w:rPr>
+                <w:i/>
+              </w:rPr>
+              <w:br/>
+              <w:t>10/24/2014</w:t>
+            </w:r>
+          </w:p>
+        </w:tc>
+        <w:tc>
+          <w:tcPr>
+            <w:tcW w:w="2880" w:type="dxa"/>
+          </w:tcPr>
+          <w:p>
+            <w:pPr>
+              <w:pStyle w:val="Header"/>
+              <w:spacing w:before="40" w:after="40"/>
+              <w:rPr>
+                <w:i/>
+              </w:rPr>
+            </w:pPr>
+          </w:p>
+        </w:tc>
+      </w:tr>
+      <w:tr>
+        <w:trPr>
+          <w:cantSplit/>
+        </w:trPr>
+        <w:tc>
+          <w:tcPr>
+            <w:tcW w:w="900" w:type="dxa"/>
+          </w:tcPr>
+          <w:p>
+            <w:pPr>
+              <w:pStyle w:val="Header"/>
+              <w:numPr>
+                <w:ilvl w:val="0"/>
+                <w:numId w:val="51"/>
+              </w:numPr>
+              <w:tabs>
+                <w:tab w:val="clear" w:pos="4320"/>
+                <w:tab w:val="clear" w:pos="8640"/>
+              </w:tabs>
+              <w:overflowPunct/>
+              <w:autoSpaceDE/>
+              <w:autoSpaceDN/>
+              <w:adjustRightInd/>
+              <w:spacing w:before="40" w:after="40"/>
+              <w:jc w:val="both"/>
+              <w:textAlignment w:val="auto"/>
+              <w:rPr>
+                <w:i/>
+              </w:rPr>
+            </w:pPr>
+          </w:p>
+        </w:tc>
+        <w:tc>
+          <w:tcPr>
+            <w:tcW w:w="3960" w:type="dxa"/>
+          </w:tcPr>
+          <w:p>
+            <w:pPr>
+              <w:pStyle w:val="CSETableText"/>
+              <w:ind w:left="159"/>
+              <w:rPr>
+                <w:rFonts w:asciiTheme="minorHAnsi" w:hAnsiTheme="minorHAnsi"/>
+                <w:bCs/>
+                <w:szCs w:val="20"/>
+              </w:rPr>
+            </w:pPr>
+            <w:r>
+              <w:rPr>
+                <w:rFonts w:asciiTheme="minorHAnsi" w:hAnsiTheme="minorHAnsi"/>
+                <w:bCs/>
+                <w:szCs w:val="20"/>
+              </w:rPr>
+              <w:t xml:space="preserve">Select “No” to indicate that the question </w:t>
+            </w:r>
+            <w:r>
+              <w:rPr>
+                <w:rFonts w:asciiTheme="minorHAnsi" w:hAnsiTheme="minorHAnsi"/>
+                <w:bCs/>
+                <w:szCs w:val="20"/>
+              </w:rPr>
+              <w:t xml:space="preserve">is </w:t>
+            </w:r>
+            <w:r>
+              <w:rPr>
+                <w:rFonts w:asciiTheme="minorHAnsi" w:hAnsiTheme="minorHAnsi"/>
+                <w:b/>
+                <w:bCs/>
+                <w:szCs w:val="20"/>
+              </w:rPr>
+              <w:t>not</w:t>
+            </w:r>
+            <w:r>
+              <w:rPr>
+                <w:rFonts w:asciiTheme="minorHAnsi" w:hAnsiTheme="minorHAnsi"/>
+                <w:bCs/>
+                <w:szCs w:val="20"/>
+              </w:rPr>
+              <w:t xml:space="preserve"> a “Warning” question</w:t>
+            </w:r>
+          </w:p>
+        </w:tc>
+        <w:tc>
+          <w:tcPr>
+            <w:tcW w:w="4500" w:type="dxa"/>
+          </w:tcPr>
+          <w:p>
+            <w:pPr>
+              <w:pStyle w:val="Header"/>
+              <w:tabs>
+                <w:tab w:val="clear" w:pos="4320"/>
+                <w:tab w:val="clear" w:pos="8640"/>
+              </w:tabs>
+              <w:spacing w:before="40" w:after="40"/>
+              <w:rPr>
+                <w:rFonts w:asciiTheme="minorHAnsi" w:hAnsiTheme="minorHAnsi"/>
+              </w:rPr>
+            </w:pPr>
+            <w:r>
+              <w:rPr>
+                <w:rFonts w:asciiTheme="minorHAnsi" w:hAnsiTheme="minorHAnsi"/>
+              </w:rPr>
+              <w:t>Verify that the CSE question group, corresponding coaching reasons, Call ID and Source questions are displayed and Warning reason questions are hidden. Complete remaining questions and submit</w:t>
+            </w:r>
+          </w:p>
+        </w:tc>
+        <w:tc>
+          <w:tcPr>
+            <w:tcW w:w="1260" w:type="dxa"/>
+          </w:tcPr>
+          <w:p>
+            <w:pPr>
+              <w:pStyle w:val="Header"/>
+              <w:tabs>
+                <w:tab w:val="clear" w:pos="4320"/>
+                <w:tab w:val="clear" w:pos="8640"/>
+              </w:tabs>
+              <w:spacing w:before="40" w:after="40"/>
+              <w:jc w:val="center"/>
+              <w:rPr>
+                <w:i/>
+              </w:rPr>
+            </w:pPr>
+            <w:r>
+              <w:rPr>
+                <w:i/>
+              </w:rPr>
+              <w:t>P</w:t>
+            </w:r>
+            <w:r>
+              <w:rPr>
+                <w:i/>
+              </w:rPr>
+              <w:br/>
+              <w:t>10/24/2014</w:t>
+            </w:r>
+          </w:p>
+        </w:tc>
+        <w:tc>
+          <w:tcPr>
+            <w:tcW w:w="2880" w:type="dxa"/>
+          </w:tcPr>
+          <w:p>
+            <w:pPr>
+              <w:pStyle w:val="Header"/>
+              <w:spacing w:before="40" w:after="40"/>
+              <w:rPr>
+                <w:i/>
+              </w:rPr>
+            </w:pPr>
+          </w:p>
+        </w:tc>
+      </w:tr>
+    </w:tbl>
+    <w:p>
+      <w:pPr>
+        <w:rPr>
+          <w:sz w:val="18"/>
+        </w:rPr>
+      </w:pPr>
+    </w:p>
+    <w:p>
+      <w:pPr>
+        <w:rPr>
+          <w:ins w:id="22" w:author="Augustin, Jourdain M" w:date="2014-12-04T10:36:00Z"/>
+          <w:sz w:val="18"/>
+        </w:rPr>
+      </w:pPr>
+    </w:p>
+    <w:p>
+      <w:pPr>
+        <w:rPr>
+          <w:ins w:id="23" w:author="Augustin, Jourdain M" w:date="2014-12-04T10:36:00Z"/>
+          <w:sz w:val="18"/>
+        </w:rPr>
+      </w:pPr>
+    </w:p>
+    <w:p>
+      <w:pPr>
+        <w:rPr>
+          <w:ins w:id="24" w:author="Augustin, Jourdain M" w:date="2014-12-04T10:36:00Z"/>
+          <w:sz w:val="18"/>
+        </w:rPr>
+      </w:pPr>
+    </w:p>
+    <w:p>
+      <w:pPr>
+        <w:rPr>
+          <w:ins w:id="25" w:author="Augustin, Jourdain M" w:date="2014-12-04T10:36:00Z"/>
+          <w:sz w:val="18"/>
+        </w:rPr>
+      </w:pPr>
+    </w:p>
+    <w:p>
+      <w:pPr>
+        <w:rPr>
+          <w:ins w:id="26" w:author="Augustin, Jourdain M" w:date="2014-12-04T10:36:00Z"/>
+          <w:sz w:val="18"/>
+        </w:rPr>
+      </w:pPr>
+    </w:p>
+    <w:p>
+      <w:pPr>
+        <w:rPr>
+          <w:ins w:id="27" w:author="Augustin, Jourdain M" w:date="2014-12-04T10:36:00Z"/>
+          <w:sz w:val="18"/>
+        </w:rPr>
+      </w:pPr>
+    </w:p>
+    <w:p>
+      <w:pPr>
+        <w:rPr>
+          <w:ins w:id="28" w:author="Augustin, Jourdain M" w:date="2014-12-04T10:36:00Z"/>
+          <w:sz w:val="18"/>
+        </w:rPr>
+      </w:pPr>
+    </w:p>
+    <w:p>
+      <w:pPr>
+        <w:rPr>
+          <w:ins w:id="29" w:author="Augustin, Jourdain M" w:date="2014-12-04T10:36:00Z"/>
+        </w:rPr>
+      </w:pPr>
+    </w:p>
+    <w:p>
+      <w:pPr>
+        <w:rPr>
+          <w:ins w:id="30" w:author="Augustin, Jourdain M" w:date="2014-12-04T10:36:00Z"/>
+          <w:sz w:val="18"/>
+        </w:rPr>
+      </w:pPr>
+    </w:p>
+    <w:tbl>
+      <w:tblPr>
+        <w:tblW w:w="0" w:type="auto"/>
+        <w:tblInd w:w="-612" w:type="dxa"/>
+        <w:tblBorders>
+          <w:top w:val="single" w:sz="4" w:space="0" w:color="auto"/>
+          <w:left w:val="single" w:sz="4" w:space="0" w:color="auto"/>
+          <w:bottom w:val="single" w:sz="4" w:space="0" w:color="auto"/>
+          <w:right w:val="single" w:sz="4" w:space="0" w:color="auto"/>
+          <w:insideH w:val="single" w:sz="4" w:space="0" w:color="auto"/>
+          <w:insideV w:val="single" w:sz="4" w:space="0" w:color="auto"/>
+        </w:tblBorders>
+        <w:tblLayout w:type="fixed"/>
+        <w:tblLook w:val="0000" w:firstRow="0" w:lastRow="0" w:firstColumn="0" w:lastColumn="0" w:noHBand="0" w:noVBand="0"/>
+      </w:tblPr>
+      <w:tblGrid>
+        <w:gridCol w:w="2549"/>
+        <w:gridCol w:w="10455"/>
+      </w:tblGrid>
+      <w:tr>
+        <w:trPr>
+          <w:tblHeader/>
+          <w:ins w:id="31" w:author="Augustin, Jourdain M" w:date="2014-12-04T10:36:00Z"/>
+        </w:trPr>
+        <w:tc>
+          <w:tcPr>
+            <w:tcW w:w="2549" w:type="dxa"/>
+            <w:shd w:val="solid" w:color="auto" w:fill="000000"/>
+          </w:tcPr>
+          <w:p>
+            <w:pPr>
+              <w:numPr>
+                <w:ilvl w:val="12"/>
+                <w:numId w:val="0"/>
+              </w:numPr>
+              <w:jc w:val="center"/>
+              <w:rPr>
+                <w:ins w:id="32" w:author="Augustin, Jourdain M" w:date="2014-12-04T10:36:00Z"/>
+                <w:rFonts w:ascii="Arial" w:hAnsi="Arial"/>
+                <w:b/>
+                <w:sz w:val="18"/>
+              </w:rPr>
+            </w:pPr>
+            <w:ins w:id="33" w:author="Augustin, Jourdain M" w:date="2014-12-04T10:36:00Z">
               <w:r>
                 <w:rPr>
                   <w:rFonts w:ascii="Arial" w:hAnsi="Arial"/>
@@ -9990,13 +11741,13 @@
               </w:numPr>
               <w:jc w:val="center"/>
               <w:rPr>
-                <w:ins w:id="39" w:author="Augustin, Jourdain M" w:date="2014-11-24T12:22:00Z"/>
+                <w:ins w:id="34" w:author="Augustin, Jourdain M" w:date="2014-12-04T10:36:00Z"/>
                 <w:rFonts w:ascii="Arial" w:hAnsi="Arial"/>
                 <w:b/>
                 <w:sz w:val="18"/>
               </w:rPr>
             </w:pPr>
-            <w:ins w:id="40" w:author="Augustin, Jourdain M" w:date="2014-11-24T12:22:00Z">
+            <w:ins w:id="35" w:author="Augustin, Jourdain M" w:date="2014-12-04T10:36:00Z">
               <w:r>
                 <w:rPr>
                   <w:rFonts w:ascii="Arial" w:hAnsi="Arial"/>
@@ -10011,7 +11762,7 @@
       </w:tr>
       <w:tr>
         <w:trPr>
-          <w:ins w:id="41" w:author="Augustin, Jourdain M" w:date="2014-11-24T12:22:00Z"/>
+          <w:ins w:id="36" w:author="Augustin, Jourdain M" w:date="2014-12-04T10:36:00Z"/>
         </w:trPr>
         <w:tc>
           <w:tcPr>
@@ -10025,11 +11776,11 @@
                 <w:numId w:val="0"/>
               </w:numPr>
               <w:rPr>
-                <w:ins w:id="42" w:author="Augustin, Jourdain M" w:date="2014-11-24T12:22:00Z"/>
-                <w:rFonts w:asciiTheme="minorHAnsi" w:hAnsiTheme="minorHAnsi"/>
-              </w:rPr>
-            </w:pPr>
-            <w:ins w:id="43" w:author="Augustin, Jourdain M" w:date="2014-11-24T12:22:00Z">
+                <w:ins w:id="37" w:author="Augustin, Jourdain M" w:date="2014-12-04T10:36:00Z"/>
+                <w:rFonts w:asciiTheme="minorHAnsi" w:hAnsiTheme="minorHAnsi"/>
+              </w:rPr>
+            </w:pPr>
+            <w:ins w:id="38" w:author="Augustin, Jourdain M" w:date="2014-12-04T10:36:00Z">
               <w:r>
                 <w:rPr>
                   <w:rFonts w:asciiTheme="minorHAnsi" w:hAnsiTheme="minorHAnsi"/>
@@ -10046,11 +11797,11 @@
           <w:p>
             <w:pPr>
               <w:rPr>
-                <w:ins w:id="44" w:author="Augustin, Jourdain M" w:date="2014-11-24T12:22:00Z"/>
-                <w:rFonts w:asciiTheme="minorHAnsi" w:hAnsiTheme="minorHAnsi"/>
-              </w:rPr>
-            </w:pPr>
-            <w:ins w:id="45" w:author="Augustin, Jourdain M" w:date="2014-11-24T12:22:00Z">
+                <w:ins w:id="39" w:author="Augustin, Jourdain M" w:date="2014-12-04T10:36:00Z"/>
+                <w:rFonts w:asciiTheme="minorHAnsi" w:hAnsiTheme="minorHAnsi"/>
+              </w:rPr>
+            </w:pPr>
+            <w:ins w:id="40" w:author="Augustin, Jourdain M" w:date="2014-12-04T10:36:00Z">
               <w:r>
                 <w:rPr>
                   <w:rFonts w:asciiTheme="minorHAnsi" w:hAnsiTheme="minorHAnsi"/>
@@ -10073,7 +11824,7 @@
                 <w:rPr>
                   <w:rFonts w:asciiTheme="minorHAnsi" w:hAnsiTheme="minorHAnsi"/>
                 </w:rPr>
-                <w:t>7</w:t>
+                <w:t>8</w:t>
               </w:r>
             </w:ins>
           </w:p>
@@ -10081,7 +11832,7 @@
       </w:tr>
       <w:tr>
         <w:trPr>
-          <w:ins w:id="46" w:author="Augustin, Jourdain M" w:date="2014-11-24T12:22:00Z"/>
+          <w:ins w:id="41" w:author="Augustin, Jourdain M" w:date="2014-12-04T10:36:00Z"/>
         </w:trPr>
         <w:tc>
           <w:tcPr>
@@ -10095,11 +11846,11 @@
                 <w:numId w:val="0"/>
               </w:numPr>
               <w:rPr>
-                <w:ins w:id="47" w:author="Augustin, Jourdain M" w:date="2014-11-24T12:22:00Z"/>
-                <w:rFonts w:asciiTheme="minorHAnsi" w:hAnsiTheme="minorHAnsi"/>
-              </w:rPr>
-            </w:pPr>
-            <w:ins w:id="48" w:author="Augustin, Jourdain M" w:date="2014-11-24T12:22:00Z">
+                <w:ins w:id="42" w:author="Augustin, Jourdain M" w:date="2014-12-04T10:36:00Z"/>
+                <w:rFonts w:asciiTheme="minorHAnsi" w:hAnsiTheme="minorHAnsi"/>
+              </w:rPr>
+            </w:pPr>
+            <w:ins w:id="43" w:author="Augustin, Jourdain M" w:date="2014-12-04T10:36:00Z">
               <w:r>
                 <w:rPr>
                   <w:rFonts w:asciiTheme="minorHAnsi" w:hAnsiTheme="minorHAnsi"/>
@@ -10116,16 +11867,22 @@
           <w:p>
             <w:pPr>
               <w:rPr>
-                <w:ins w:id="49" w:author="Augustin, Jourdain M" w:date="2014-11-24T12:22:00Z"/>
-                <w:rFonts w:asciiTheme="minorHAnsi" w:hAnsiTheme="minorHAnsi"/>
-              </w:rPr>
-            </w:pPr>
-            <w:ins w:id="50" w:author="Augustin, Jourdain M" w:date="2014-11-24T12:23:00Z">
+                <w:ins w:id="44" w:author="Augustin, Jourdain M" w:date="2014-12-04T10:36:00Z"/>
+                <w:rFonts w:asciiTheme="minorHAnsi" w:hAnsiTheme="minorHAnsi"/>
+              </w:rPr>
+            </w:pPr>
+            <w:ins w:id="45" w:author="Augustin, Jourdain M" w:date="2014-12-04T10:39:00Z">
               <w:r>
                 <w:rPr>
                   <w:rFonts w:asciiTheme="minorHAnsi" w:hAnsiTheme="minorHAnsi"/>
                 </w:rPr>
-                <w:t>SCCB-P13542: Add WARNING question in the eCoaching Log - Supervisor Module</w:t>
+                <w:t xml:space="preserve">SCCB-P13945 - </w:t>
+              </w:r>
+              <w:r>
+                <w:rPr>
+                  <w:rFonts w:asciiTheme="minorHAnsi" w:hAnsiTheme="minorHAnsi"/>
+                </w:rPr>
+                <w:t>eCoaching - Submit eCL without reason/sub-reason</w:t>
               </w:r>
             </w:ins>
           </w:p>
@@ -10133,7 +11890,7 @@
       </w:tr>
       <w:tr>
         <w:trPr>
-          <w:ins w:id="51" w:author="Augustin, Jourdain M" w:date="2014-11-24T12:22:00Z"/>
+          <w:ins w:id="46" w:author="Augustin, Jourdain M" w:date="2014-12-04T10:36:00Z"/>
         </w:trPr>
         <w:tc>
           <w:tcPr>
@@ -10147,11 +11904,11 @@
                 <w:numId w:val="0"/>
               </w:numPr>
               <w:rPr>
-                <w:ins w:id="52" w:author="Augustin, Jourdain M" w:date="2014-11-24T12:22:00Z"/>
-                <w:rFonts w:asciiTheme="minorHAnsi" w:hAnsiTheme="minorHAnsi"/>
-              </w:rPr>
-            </w:pPr>
-            <w:ins w:id="53" w:author="Augustin, Jourdain M" w:date="2014-11-24T12:22:00Z">
+                <w:ins w:id="47" w:author="Augustin, Jourdain M" w:date="2014-12-04T10:36:00Z"/>
+                <w:rFonts w:asciiTheme="minorHAnsi" w:hAnsiTheme="minorHAnsi"/>
+              </w:rPr>
+            </w:pPr>
+            <w:ins w:id="48" w:author="Augustin, Jourdain M" w:date="2014-12-04T10:36:00Z">
               <w:r>
                 <w:rPr>
                   <w:rFonts w:asciiTheme="minorHAnsi" w:hAnsiTheme="minorHAnsi"/>
@@ -10168,11 +11925,11 @@
           <w:p>
             <w:pPr>
               <w:rPr>
-                <w:ins w:id="54" w:author="Augustin, Jourdain M" w:date="2014-11-24T12:22:00Z"/>
-                <w:rFonts w:asciiTheme="minorHAnsi" w:hAnsiTheme="minorHAnsi"/>
-              </w:rPr>
-            </w:pPr>
-            <w:ins w:id="55" w:author="Augustin, Jourdain M" w:date="2014-11-24T12:22:00Z">
+                <w:ins w:id="49" w:author="Augustin, Jourdain M" w:date="2014-12-04T10:36:00Z"/>
+                <w:rFonts w:asciiTheme="minorHAnsi" w:hAnsiTheme="minorHAnsi"/>
+              </w:rPr>
+            </w:pPr>
+            <w:ins w:id="50" w:author="Augustin, Jourdain M" w:date="2014-12-04T10:36:00Z">
               <w:r>
                 <w:rPr>
                   <w:rFonts w:asciiTheme="minorHAnsi" w:hAnsiTheme="minorHAnsi"/>
@@ -10197,7 +11954,7 @@
       </w:tr>
       <w:tr>
         <w:trPr>
-          <w:ins w:id="56" w:author="Augustin, Jourdain M" w:date="2014-11-24T12:22:00Z"/>
+          <w:ins w:id="51" w:author="Augustin, Jourdain M" w:date="2014-12-04T10:36:00Z"/>
         </w:trPr>
         <w:tc>
           <w:tcPr>
@@ -10211,11 +11968,11 @@
                 <w:numId w:val="0"/>
               </w:numPr>
               <w:rPr>
-                <w:ins w:id="57" w:author="Augustin, Jourdain M" w:date="2014-11-24T12:22:00Z"/>
-                <w:rFonts w:asciiTheme="minorHAnsi" w:hAnsiTheme="minorHAnsi"/>
-              </w:rPr>
-            </w:pPr>
-            <w:ins w:id="58" w:author="Augustin, Jourdain M" w:date="2014-11-24T12:22:00Z">
+                <w:ins w:id="52" w:author="Augustin, Jourdain M" w:date="2014-12-04T10:36:00Z"/>
+                <w:rFonts w:asciiTheme="minorHAnsi" w:hAnsiTheme="minorHAnsi"/>
+              </w:rPr>
+            </w:pPr>
+            <w:ins w:id="53" w:author="Augustin, Jourdain M" w:date="2014-12-04T10:36:00Z">
               <w:r>
                 <w:rPr>
                   <w:rFonts w:asciiTheme="minorHAnsi" w:hAnsiTheme="minorHAnsi"/>
@@ -10232,7 +11989,7 @@
           <w:p>
             <w:pPr>
               <w:rPr>
-                <w:ins w:id="59" w:author="Augustin, Jourdain M" w:date="2014-11-24T12:22:00Z"/>
+                <w:ins w:id="54" w:author="Augustin, Jourdain M" w:date="2014-12-04T10:36:00Z"/>
                 <w:rFonts w:asciiTheme="minorHAnsi" w:hAnsiTheme="minorHAnsi"/>
               </w:rPr>
             </w:pPr>
@@ -10241,7 +11998,7 @@
       </w:tr>
       <w:tr>
         <w:trPr>
-          <w:ins w:id="60" w:author="Augustin, Jourdain M" w:date="2014-11-24T12:22:00Z"/>
+          <w:ins w:id="55" w:author="Augustin, Jourdain M" w:date="2014-12-04T10:36:00Z"/>
         </w:trPr>
         <w:tc>
           <w:tcPr>
@@ -10255,11 +12012,11 @@
                 <w:numId w:val="0"/>
               </w:numPr>
               <w:rPr>
-                <w:ins w:id="61" w:author="Augustin, Jourdain M" w:date="2014-11-24T12:22:00Z"/>
-                <w:rFonts w:asciiTheme="minorHAnsi" w:hAnsiTheme="minorHAnsi"/>
-              </w:rPr>
-            </w:pPr>
-            <w:ins w:id="62" w:author="Augustin, Jourdain M" w:date="2014-11-24T12:22:00Z">
+                <w:ins w:id="56" w:author="Augustin, Jourdain M" w:date="2014-12-04T10:36:00Z"/>
+                <w:rFonts w:asciiTheme="minorHAnsi" w:hAnsiTheme="minorHAnsi"/>
+              </w:rPr>
+            </w:pPr>
+            <w:ins w:id="57" w:author="Augustin, Jourdain M" w:date="2014-12-04T10:36:00Z">
               <w:r>
                 <w:rPr>
                   <w:rFonts w:asciiTheme="minorHAnsi" w:hAnsiTheme="minorHAnsi"/>
@@ -10276,24 +12033,16 @@
           <w:p>
             <w:pPr>
               <w:rPr>
-                <w:ins w:id="63" w:author="Augustin, Jourdain M" w:date="2014-11-24T12:22:00Z"/>
-                <w:rFonts w:asciiTheme="minorHAnsi" w:hAnsiTheme="minorHAnsi"/>
-              </w:rPr>
-            </w:pPr>
-            <w:ins w:id="64" w:author="Augustin, Jourdain M" w:date="2014-11-24T12:22:00Z">
-              <w:r>
-                <w:rPr>
-                  <w:rFonts w:asciiTheme="minorHAnsi" w:hAnsiTheme="minorHAnsi"/>
-                </w:rPr>
-                <w:t>eCoaching_Submission_DDD.docx</w:t>
-              </w:r>
-            </w:ins>
+                <w:ins w:id="58" w:author="Augustin, Jourdain M" w:date="2014-12-04T10:36:00Z"/>
+                <w:rFonts w:asciiTheme="minorHAnsi" w:hAnsiTheme="minorHAnsi"/>
+              </w:rPr>
+            </w:pPr>
           </w:p>
         </w:tc>
       </w:tr>
       <w:tr>
         <w:trPr>
-          <w:ins w:id="65" w:author="Augustin, Jourdain M" w:date="2014-11-24T12:22:00Z"/>
+          <w:ins w:id="59" w:author="Augustin, Jourdain M" w:date="2014-12-04T10:36:00Z"/>
         </w:trPr>
         <w:tc>
           <w:tcPr>
@@ -10307,11 +12056,11 @@
                 <w:numId w:val="0"/>
               </w:numPr>
               <w:rPr>
-                <w:ins w:id="66" w:author="Augustin, Jourdain M" w:date="2014-11-24T12:22:00Z"/>
-                <w:rFonts w:asciiTheme="minorHAnsi" w:hAnsiTheme="minorHAnsi"/>
-              </w:rPr>
-            </w:pPr>
-            <w:ins w:id="67" w:author="Augustin, Jourdain M" w:date="2014-11-24T12:22:00Z">
+                <w:ins w:id="60" w:author="Augustin, Jourdain M" w:date="2014-12-04T10:36:00Z"/>
+                <w:rFonts w:asciiTheme="minorHAnsi" w:hAnsiTheme="minorHAnsi"/>
+              </w:rPr>
+            </w:pPr>
+            <w:ins w:id="61" w:author="Augustin, Jourdain M" w:date="2014-12-04T10:36:00Z">
               <w:r>
                 <w:rPr>
                   <w:rFonts w:asciiTheme="minorHAnsi" w:hAnsiTheme="minorHAnsi"/>
@@ -10328,10 +12077,20 @@
           <w:p>
             <w:pPr>
               <w:rPr>
-                <w:ins w:id="68" w:author="Augustin, Jourdain M" w:date="2014-11-24T12:22:00Z"/>
-                <w:rFonts w:asciiTheme="minorHAnsi" w:hAnsiTheme="minorHAnsi"/>
-              </w:rPr>
-            </w:pPr>
+                <w:ins w:id="62" w:author="Augustin, Jourdain M" w:date="2014-12-04T10:36:00Z"/>
+                <w:rFonts w:asciiTheme="minorHAnsi" w:hAnsiTheme="minorHAnsi"/>
+              </w:rPr>
+            </w:pPr>
+            <w:ins w:id="63" w:author="Augustin, Jourdain M" w:date="2014-12-04T10:44:00Z">
+              <w:r>
+                <w:rPr>
+                  <w:rFonts w:asciiTheme="minorHAnsi" w:hAnsiTheme="minorHAnsi"/>
+                </w:rPr>
+                <w:t>Perform same tests for all modules</w:t>
+              </w:r>
+            </w:ins>
+            <w:bookmarkStart w:id="64" w:name="_GoBack"/>
+            <w:bookmarkEnd w:id="64"/>
           </w:p>
         </w:tc>
       </w:tr>
@@ -10339,21 +12098,21 @@
     <w:p>
       <w:pPr>
         <w:rPr>
-          <w:ins w:id="69" w:author="Augustin, Jourdain M" w:date="2014-11-24T12:22:00Z"/>
+          <w:ins w:id="65" w:author="Augustin, Jourdain M" w:date="2014-12-04T10:36:00Z"/>
         </w:rPr>
       </w:pPr>
     </w:p>
     <w:p>
       <w:pPr>
         <w:rPr>
-          <w:ins w:id="70" w:author="Augustin, Jourdain M" w:date="2014-11-24T12:22:00Z"/>
+          <w:ins w:id="66" w:author="Augustin, Jourdain M" w:date="2014-12-04T10:36:00Z"/>
         </w:rPr>
       </w:pPr>
     </w:p>
     <w:p>
       <w:pPr>
         <w:rPr>
-          <w:ins w:id="71" w:author="Augustin, Jourdain M" w:date="2014-11-24T12:22:00Z"/>
+          <w:ins w:id="67" w:author="Augustin, Jourdain M" w:date="2014-12-04T10:36:00Z"/>
         </w:rPr>
       </w:pPr>
     </w:p>
@@ -10383,7 +12142,7 @@
         <w:trPr>
           <w:cantSplit/>
           <w:tblHeader/>
-          <w:ins w:id="72" w:author="Augustin, Jourdain M" w:date="2014-11-24T12:22:00Z"/>
+          <w:ins w:id="68" w:author="Augustin, Jourdain M" w:date="2014-12-04T10:36:00Z"/>
         </w:trPr>
         <w:tc>
           <w:tcPr>
@@ -10400,12 +12159,12 @@
               <w:spacing w:before="40" w:after="40"/>
               <w:jc w:val="both"/>
               <w:rPr>
-                <w:ins w:id="73" w:author="Augustin, Jourdain M" w:date="2014-11-24T12:22:00Z"/>
+                <w:ins w:id="69" w:author="Augustin, Jourdain M" w:date="2014-12-04T10:36:00Z"/>
                 <w:b/>
                 <w:i/>
               </w:rPr>
             </w:pPr>
-            <w:ins w:id="74" w:author="Augustin, Jourdain M" w:date="2014-11-24T12:22:00Z">
+            <w:ins w:id="70" w:author="Augustin, Jourdain M" w:date="2014-12-04T10:36:00Z">
               <w:r>
                 <w:rPr>
                   <w:b/>
@@ -10429,12 +12188,12 @@
               </w:tabs>
               <w:spacing w:before="20" w:after="20"/>
               <w:rPr>
-                <w:ins w:id="75" w:author="Augustin, Jourdain M" w:date="2014-11-24T12:22:00Z"/>
+                <w:ins w:id="71" w:author="Augustin, Jourdain M" w:date="2014-12-04T10:36:00Z"/>
                 <w:b/>
                 <w:i/>
               </w:rPr>
             </w:pPr>
-            <w:ins w:id="76" w:author="Augustin, Jourdain M" w:date="2014-11-24T12:22:00Z">
+            <w:ins w:id="72" w:author="Augustin, Jourdain M" w:date="2014-12-04T10:36:00Z">
               <w:r>
                 <w:rPr>
                   <w:b/>
@@ -10458,12 +12217,12 @@
               </w:tabs>
               <w:spacing w:before="40" w:after="40"/>
               <w:rPr>
-                <w:ins w:id="77" w:author="Augustin, Jourdain M" w:date="2014-11-24T12:22:00Z"/>
+                <w:ins w:id="73" w:author="Augustin, Jourdain M" w:date="2014-12-04T10:36:00Z"/>
                 <w:b/>
                 <w:i/>
               </w:rPr>
             </w:pPr>
-            <w:ins w:id="78" w:author="Augustin, Jourdain M" w:date="2014-11-24T12:22:00Z">
+            <w:ins w:id="74" w:author="Augustin, Jourdain M" w:date="2014-12-04T10:36:00Z">
               <w:r>
                 <w:rPr>
                   <w:b/>
@@ -10488,12 +12247,12 @@
               <w:spacing w:before="40" w:after="40"/>
               <w:jc w:val="center"/>
               <w:rPr>
-                <w:ins w:id="79" w:author="Augustin, Jourdain M" w:date="2014-11-24T12:22:00Z"/>
+                <w:ins w:id="75" w:author="Augustin, Jourdain M" w:date="2014-12-04T10:36:00Z"/>
                 <w:b/>
                 <w:i/>
               </w:rPr>
             </w:pPr>
-            <w:ins w:id="80" w:author="Augustin, Jourdain M" w:date="2014-11-24T12:22:00Z">
+            <w:ins w:id="76" w:author="Augustin, Jourdain M" w:date="2014-12-04T10:36:00Z">
               <w:r>
                 <w:rPr>
                   <w:b/>
@@ -10512,12 +12271,12 @@
               <w:spacing w:before="40" w:after="40"/>
               <w:jc w:val="center"/>
               <w:rPr>
-                <w:ins w:id="81" w:author="Augustin, Jourdain M" w:date="2014-11-24T12:22:00Z"/>
+                <w:ins w:id="77" w:author="Augustin, Jourdain M" w:date="2014-12-04T10:36:00Z"/>
                 <w:b/>
                 <w:i/>
               </w:rPr>
             </w:pPr>
-            <w:ins w:id="82" w:author="Augustin, Jourdain M" w:date="2014-11-24T12:22:00Z">
+            <w:ins w:id="78" w:author="Augustin, Jourdain M" w:date="2014-12-04T10:36:00Z">
               <w:r>
                 <w:rPr>
                   <w:b/>
@@ -10541,12 +12300,12 @@
               </w:tabs>
               <w:spacing w:before="40" w:after="40"/>
               <w:rPr>
-                <w:ins w:id="83" w:author="Augustin, Jourdain M" w:date="2014-11-24T12:22:00Z"/>
+                <w:ins w:id="79" w:author="Augustin, Jourdain M" w:date="2014-12-04T10:36:00Z"/>
                 <w:b/>
                 <w:i/>
               </w:rPr>
             </w:pPr>
-            <w:ins w:id="84" w:author="Augustin, Jourdain M" w:date="2014-11-24T12:22:00Z">
+            <w:ins w:id="80" w:author="Augustin, Jourdain M" w:date="2014-12-04T10:36:00Z">
               <w:r>
                 <w:rPr>
                   <w:b/>
@@ -10560,7 +12319,7 @@
       <w:tr>
         <w:trPr>
           <w:cantSplit/>
-          <w:ins w:id="85" w:author="Augustin, Jourdain M" w:date="2014-11-24T12:22:00Z"/>
+          <w:ins w:id="81" w:author="Augustin, Jourdain M" w:date="2014-12-04T10:36:00Z"/>
         </w:trPr>
         <w:tc>
           <w:tcPr>
@@ -10571,7 +12330,7 @@
               <w:pStyle w:val="Header"/>
               <w:numPr>
                 <w:ilvl w:val="0"/>
-                <w:numId w:val="51"/>
+                <w:numId w:val="52"/>
               </w:numPr>
               <w:tabs>
                 <w:tab w:val="clear" w:pos="4320"/>
@@ -10585,14 +12344,14 @@
               <w:jc w:val="both"/>
               <w:textAlignment w:val="auto"/>
               <w:rPr>
-                <w:ins w:id="86" w:author="Augustin, Jourdain M" w:date="2014-11-24T12:22:00Z"/>
-                <w:i/>
-              </w:rPr>
-              <w:pPrChange w:id="87" w:author="Augustin, Jourdain M" w:date="2014-11-24T12:22:00Z">
+                <w:ins w:id="82" w:author="Augustin, Jourdain M" w:date="2014-12-04T10:36:00Z"/>
+                <w:i/>
+              </w:rPr>
+              <w:pPrChange w:id="83" w:author="Augustin, Jourdain M" w:date="2014-12-04T10:40:00Z">
                 <w:pPr>
                   <w:pStyle w:val="Header"/>
                   <w:numPr>
-                    <w:numId w:val="48"/>
+                    <w:numId w:val="51"/>
                   </w:numPr>
                   <w:tabs>
                     <w:tab w:val="clear" w:pos="4320"/>
@@ -10621,13 +12380,13 @@
               <w:pStyle w:val="CSETableText"/>
               <w:ind w:left="159"/>
               <w:rPr>
-                <w:ins w:id="88" w:author="Augustin, Jourdain M" w:date="2014-11-24T12:22:00Z"/>
+                <w:ins w:id="84" w:author="Augustin, Jourdain M" w:date="2014-12-04T10:36:00Z"/>
                 <w:rFonts w:asciiTheme="minorHAnsi" w:hAnsiTheme="minorHAnsi"/>
                 <w:bCs/>
                 <w:szCs w:val="20"/>
               </w:rPr>
             </w:pPr>
-            <w:ins w:id="89" w:author="Augustin, Jourdain M" w:date="2014-11-24T12:22:00Z">
+            <w:ins w:id="85" w:author="Augustin, Jourdain M" w:date="2014-12-04T10:36:00Z">
               <w:r>
                 <w:rPr>
                   <w:rFonts w:asciiTheme="minorHAnsi" w:hAnsiTheme="minorHAnsi"/>
@@ -10642,7 +12401,27 @@
                   <w:bCs/>
                   <w:szCs w:val="20"/>
                 </w:rPr>
-                <w:t xml:space="preserve">an </w:t>
+                <w:t>an</w:t>
+              </w:r>
+            </w:ins>
+            <w:ins w:id="86" w:author="Augustin, Jourdain M" w:date="2014-12-04T10:40:00Z">
+              <w:r>
+                <w:rPr>
+                  <w:rFonts w:asciiTheme="minorHAnsi" w:hAnsiTheme="minorHAnsi"/>
+                  <w:bCs/>
+                  <w:szCs w:val="20"/>
+                </w:rPr>
+                <w:t>y</w:t>
+              </w:r>
+            </w:ins>
+            <w:ins w:id="87" w:author="Augustin, Jourdain M" w:date="2014-12-04T10:36:00Z">
+              <w:r>
+                <w:rPr>
+                  <w:rFonts w:asciiTheme="minorHAnsi" w:hAnsiTheme="minorHAnsi"/>
+                  <w:bCs/>
+                  <w:szCs w:val="20"/>
+                </w:rPr>
+                <w:t xml:space="preserve"> </w:t>
               </w:r>
               <w:r>
                 <w:rPr>
@@ -10652,33 +12431,25 @@
                 </w:rPr>
                 <w:t xml:space="preserve">account </w:t>
               </w:r>
+            </w:ins>
+            <w:ins w:id="88" w:author="Augustin, Jourdain M" w:date="2014-12-04T10:40:00Z">
               <w:r>
                 <w:rPr>
                   <w:rFonts w:asciiTheme="minorHAnsi" w:hAnsiTheme="minorHAnsi"/>
                   <w:bCs/>
                   <w:szCs w:val="20"/>
                 </w:rPr>
-                <w:t xml:space="preserve">with access to the </w:t>
+                <w:t>capable of submission</w:t>
               </w:r>
             </w:ins>
-            <w:ins w:id="90" w:author="Augustin, Jourdain M" w:date="2014-11-24T12:23:00Z">
+            <w:ins w:id="89" w:author="Augustin, Jourdain M" w:date="2014-12-04T10:36:00Z">
               <w:r>
                 <w:rPr>
                   <w:rFonts w:asciiTheme="minorHAnsi" w:hAnsiTheme="minorHAnsi"/>
                   <w:bCs/>
                   <w:szCs w:val="20"/>
                 </w:rPr>
-                <w:t>Supervisor</w:t>
-              </w:r>
-            </w:ins>
-            <w:ins w:id="91" w:author="Augustin, Jourdain M" w:date="2014-11-24T12:22:00Z">
-              <w:r>
-                <w:rPr>
-                  <w:rFonts w:asciiTheme="minorHAnsi" w:hAnsiTheme="minorHAnsi"/>
-                  <w:bCs/>
-                  <w:szCs w:val="20"/>
-                </w:rPr>
-                <w:t xml:space="preserve"> coaching module:</w:t>
+                <w:t>:</w:t>
               </w:r>
               <w:r>
                 <w:rPr>
@@ -10695,13 +12466,13 @@
               <w:pStyle w:val="CSETableText"/>
               <w:ind w:left="159"/>
               <w:rPr>
-                <w:ins w:id="92" w:author="Augustin, Jourdain M" w:date="2014-11-24T12:22:00Z"/>
+                <w:ins w:id="90" w:author="Augustin, Jourdain M" w:date="2014-12-04T10:36:00Z"/>
                 <w:rFonts w:asciiTheme="minorHAnsi" w:hAnsiTheme="minorHAnsi"/>
                 <w:bCs/>
                 <w:szCs w:val="20"/>
               </w:rPr>
             </w:pPr>
-            <w:ins w:id="93" w:author="Augustin, Jourdain M" w:date="2014-11-24T12:22:00Z">
+            <w:ins w:id="91" w:author="Augustin, Jourdain M" w:date="2014-12-04T10:36:00Z">
               <w:r>
                 <w:fldChar w:fldCharType="begin"/>
               </w:r>
@@ -10747,12 +12518,12 @@
               </w:tabs>
               <w:spacing w:before="40" w:after="40"/>
               <w:rPr>
-                <w:ins w:id="94" w:author="Augustin, Jourdain M" w:date="2014-11-24T12:22:00Z"/>
+                <w:ins w:id="92" w:author="Augustin, Jourdain M" w:date="2014-12-04T10:36:00Z"/>
                 <w:rFonts w:asciiTheme="minorHAnsi" w:hAnsiTheme="minorHAnsi" w:cs="Courier New"/>
                 <w:sz w:val="16"/>
               </w:rPr>
             </w:pPr>
-            <w:ins w:id="95" w:author="Augustin, Jourdain M" w:date="2014-11-24T12:22:00Z">
+            <w:ins w:id="93" w:author="Augustin, Jourdain M" w:date="2014-12-04T10:36:00Z">
               <w:r>
                 <w:rPr>
                   <w:rFonts w:asciiTheme="minorHAnsi" w:hAnsiTheme="minorHAnsi"/>
@@ -10790,11 +12561,11 @@
               <w:spacing w:before="40" w:after="40"/>
               <w:jc w:val="center"/>
               <w:rPr>
-                <w:ins w:id="96" w:author="Augustin, Jourdain M" w:date="2014-11-24T12:22:00Z"/>
-                <w:i/>
-              </w:rPr>
-            </w:pPr>
-            <w:ins w:id="97" w:author="Augustin, Jourdain M" w:date="2014-11-24T12:22:00Z">
+                <w:ins w:id="94" w:author="Augustin, Jourdain M" w:date="2014-12-04T10:36:00Z"/>
+                <w:i/>
+              </w:rPr>
+            </w:pPr>
+            <w:ins w:id="95" w:author="Augustin, Jourdain M" w:date="2014-12-04T10:36:00Z">
               <w:r>
                 <w:rPr>
                   <w:i/>
@@ -10806,18 +12577,34 @@
                   <w:i/>
                 </w:rPr>
                 <w:br/>
-                <w:t>10/</w:t>
+                <w:t>1</w:t>
               </w:r>
             </w:ins>
-            <w:ins w:id="98" w:author="Augustin, Jourdain M" w:date="2014-11-24T12:23:00Z">
+            <w:ins w:id="96" w:author="Augustin, Jourdain M" w:date="2014-12-04T10:40:00Z">
               <w:r>
                 <w:rPr>
                   <w:i/>
                 </w:rPr>
-                <w:t>24</w:t>
+                <w:t>2</w:t>
               </w:r>
             </w:ins>
-            <w:ins w:id="99" w:author="Augustin, Jourdain M" w:date="2014-11-24T12:22:00Z">
+            <w:ins w:id="97" w:author="Augustin, Jourdain M" w:date="2014-12-04T10:36:00Z">
+              <w:r>
+                <w:rPr>
+                  <w:i/>
+                </w:rPr>
+                <w:t>/</w:t>
+              </w:r>
+            </w:ins>
+            <w:ins w:id="98" w:author="Augustin, Jourdain M" w:date="2014-12-04T10:40:00Z">
+              <w:r>
+                <w:rPr>
+                  <w:i/>
+                </w:rPr>
+                <w:t>04</w:t>
+              </w:r>
+            </w:ins>
+            <w:ins w:id="99" w:author="Augustin, Jourdain M" w:date="2014-12-04T10:36:00Z">
               <w:r>
                 <w:rPr>
                   <w:i/>
@@ -10840,7 +12627,7 @@
               </w:tabs>
               <w:spacing w:before="40" w:after="40"/>
               <w:rPr>
-                <w:ins w:id="100" w:author="Augustin, Jourdain M" w:date="2014-11-24T12:22:00Z"/>
+                <w:ins w:id="100" w:author="Augustin, Jourdain M" w:date="2014-12-04T10:36:00Z"/>
                 <w:i/>
               </w:rPr>
             </w:pPr>
@@ -10850,7 +12637,7 @@
       <w:tr>
         <w:trPr>
           <w:cantSplit/>
-          <w:ins w:id="101" w:author="Augustin, Jourdain M" w:date="2014-11-24T12:22:00Z"/>
+          <w:ins w:id="101" w:author="Augustin, Jourdain M" w:date="2014-12-04T10:36:00Z"/>
         </w:trPr>
         <w:tc>
           <w:tcPr>
@@ -10861,7 +12648,7 @@
               <w:pStyle w:val="Header"/>
               <w:numPr>
                 <w:ilvl w:val="0"/>
-                <w:numId w:val="51"/>
+                <w:numId w:val="52"/>
               </w:numPr>
               <w:tabs>
                 <w:tab w:val="clear" w:pos="4320"/>
@@ -10875,14 +12662,14 @@
               <w:jc w:val="both"/>
               <w:textAlignment w:val="auto"/>
               <w:rPr>
-                <w:ins w:id="102" w:author="Augustin, Jourdain M" w:date="2014-11-24T12:22:00Z"/>
-                <w:i/>
-              </w:rPr>
-              <w:pPrChange w:id="103" w:author="Augustin, Jourdain M" w:date="2014-11-24T12:22:00Z">
+                <w:ins w:id="102" w:author="Augustin, Jourdain M" w:date="2014-12-04T10:36:00Z"/>
+                <w:i/>
+              </w:rPr>
+              <w:pPrChange w:id="103" w:author="Augustin, Jourdain M" w:date="2014-12-04T10:40:00Z">
                 <w:pPr>
                   <w:pStyle w:val="Header"/>
                   <w:numPr>
-                    <w:numId w:val="48"/>
+                    <w:numId w:val="51"/>
                   </w:numPr>
                   <w:tabs>
                     <w:tab w:val="clear" w:pos="4320"/>
@@ -10911,55 +12698,45 @@
               <w:pStyle w:val="CSETableText"/>
               <w:ind w:left="159"/>
               <w:rPr>
-                <w:ins w:id="104" w:author="Augustin, Jourdain M" w:date="2014-11-24T12:22:00Z"/>
+                <w:ins w:id="104" w:author="Augustin, Jourdain M" w:date="2014-12-04T10:36:00Z"/>
                 <w:rFonts w:asciiTheme="minorHAnsi" w:hAnsiTheme="minorHAnsi"/>
                 <w:bCs/>
                 <w:szCs w:val="20"/>
               </w:rPr>
             </w:pPr>
-            <w:ins w:id="105" w:author="Augustin, Jourdain M" w:date="2014-11-24T12:22:00Z">
+            <w:ins w:id="105" w:author="Augustin, Jourdain M" w:date="2014-12-04T10:36:00Z">
               <w:r>
                 <w:rPr>
                   <w:rFonts w:asciiTheme="minorHAnsi" w:hAnsiTheme="minorHAnsi"/>
                   <w:bCs/>
                   <w:szCs w:val="20"/>
                 </w:rPr>
-                <w:t>Select “New Submissions” tab and select the “Select Coaching Module” dropdown menu and Choose “</w:t>
+                <w:t xml:space="preserve">Select “New Submissions” tab and select the “Select Coaching Module” dropdown menu and Choose </w:t>
               </w:r>
             </w:ins>
-            <w:ins w:id="106" w:author="Augustin, Jourdain M" w:date="2014-11-24T12:24:00Z">
+            <w:ins w:id="106" w:author="Augustin, Jourdain M" w:date="2014-12-04T10:41:00Z">
               <w:r>
                 <w:rPr>
                   <w:rFonts w:asciiTheme="minorHAnsi" w:hAnsiTheme="minorHAnsi"/>
                   <w:bCs/>
                   <w:szCs w:val="20"/>
                 </w:rPr>
-                <w:t>Supervisor</w:t>
+                <w:t>a module</w:t>
               </w:r>
             </w:ins>
-            <w:ins w:id="107" w:author="Augustin, Jourdain M" w:date="2014-11-24T12:22:00Z">
-              <w:r>
-                <w:rPr>
-                  <w:rFonts w:asciiTheme="minorHAnsi" w:hAnsiTheme="minorHAnsi"/>
-                  <w:bCs/>
-                  <w:szCs w:val="20"/>
-                </w:rPr>
-                <w:t>”</w:t>
-              </w:r>
-            </w:ins>
           </w:p>
           <w:p>
             <w:pPr>
               <w:pStyle w:val="CSETableText"/>
               <w:ind w:left="159"/>
               <w:rPr>
-                <w:ins w:id="108" w:author="Augustin, Jourdain M" w:date="2014-11-24T12:22:00Z"/>
+                <w:ins w:id="107" w:author="Augustin, Jourdain M" w:date="2014-12-04T10:36:00Z"/>
                 <w:rFonts w:asciiTheme="minorHAnsi" w:hAnsiTheme="minorHAnsi"/>
                 <w:bCs/>
                 <w:szCs w:val="20"/>
               </w:rPr>
             </w:pPr>
-            <w:ins w:id="109" w:author="Augustin, Jourdain M" w:date="2014-11-24T12:22:00Z">
+            <w:ins w:id="108" w:author="Augustin, Jourdain M" w:date="2014-12-04T10:36:00Z">
               <w:r>
                 <w:rPr>
                   <w:rFonts w:asciiTheme="minorHAnsi" w:hAnsiTheme="minorHAnsi"/>
@@ -10992,11 +12769,11 @@
               </w:tabs>
               <w:spacing w:before="40" w:after="40"/>
               <w:rPr>
-                <w:ins w:id="110" w:author="Augustin, Jourdain M" w:date="2014-11-24T12:22:00Z"/>
-                <w:rFonts w:asciiTheme="minorHAnsi" w:hAnsiTheme="minorHAnsi"/>
-              </w:rPr>
-            </w:pPr>
-            <w:ins w:id="111" w:author="Augustin, Jourdain M" w:date="2014-11-24T12:22:00Z">
+                <w:ins w:id="109" w:author="Augustin, Jourdain M" w:date="2014-12-04T10:36:00Z"/>
+                <w:rFonts w:asciiTheme="minorHAnsi" w:hAnsiTheme="minorHAnsi"/>
+              </w:rPr>
+            </w:pPr>
+            <w:ins w:id="110" w:author="Augustin, Jourdain M" w:date="2014-12-04T10:36:00Z">
               <w:r>
                 <w:rPr>
                   <w:rFonts w:asciiTheme="minorHAnsi" w:hAnsiTheme="minorHAnsi"/>
@@ -11004,15 +12781,15 @@
                 <w:t xml:space="preserve">Verify that the </w:t>
               </w:r>
             </w:ins>
-            <w:ins w:id="112" w:author="Augustin, Jourdain M" w:date="2014-11-24T12:24:00Z">
+            <w:ins w:id="111" w:author="Augustin, Jourdain M" w:date="2014-12-04T10:41:00Z">
               <w:r>
                 <w:rPr>
                   <w:rFonts w:asciiTheme="minorHAnsi" w:hAnsiTheme="minorHAnsi"/>
                 </w:rPr>
-                <w:t>Supervisor</w:t>
+                <w:t>corresponding module</w:t>
               </w:r>
             </w:ins>
-            <w:ins w:id="113" w:author="Augustin, Jourdain M" w:date="2014-11-24T12:22:00Z">
+            <w:ins w:id="112" w:author="Augustin, Jourdain M" w:date="2014-12-04T10:36:00Z">
               <w:r>
                 <w:rPr>
                   <w:rFonts w:asciiTheme="minorHAnsi" w:hAnsiTheme="minorHAnsi"/>
@@ -11036,11 +12813,11 @@
               <w:spacing w:before="40" w:after="40"/>
               <w:jc w:val="center"/>
               <w:rPr>
-                <w:ins w:id="114" w:author="Augustin, Jourdain M" w:date="2014-11-24T12:22:00Z"/>
-                <w:i/>
-              </w:rPr>
-            </w:pPr>
-            <w:ins w:id="115" w:author="Augustin, Jourdain M" w:date="2014-11-24T12:22:00Z">
+                <w:ins w:id="113" w:author="Augustin, Jourdain M" w:date="2014-12-04T10:36:00Z"/>
+                <w:i/>
+              </w:rPr>
+            </w:pPr>
+            <w:ins w:id="114" w:author="Augustin, Jourdain M" w:date="2014-12-04T10:36:00Z">
               <w:r>
                 <w:rPr>
                   <w:i/>
@@ -11052,18 +12829,34 @@
                   <w:i/>
                 </w:rPr>
                 <w:br/>
-                <w:t>10/</w:t>
+                <w:t>1</w:t>
               </w:r>
             </w:ins>
-            <w:ins w:id="116" w:author="Augustin, Jourdain M" w:date="2014-11-24T12:23:00Z">
+            <w:ins w:id="115" w:author="Augustin, Jourdain M" w:date="2014-12-04T10:41:00Z">
               <w:r>
                 <w:rPr>
                   <w:i/>
                 </w:rPr>
-                <w:t>24</w:t>
+                <w:t>2</w:t>
               </w:r>
             </w:ins>
-            <w:ins w:id="117" w:author="Augustin, Jourdain M" w:date="2014-11-24T12:22:00Z">
+            <w:ins w:id="116" w:author="Augustin, Jourdain M" w:date="2014-12-04T10:36:00Z">
+              <w:r>
+                <w:rPr>
+                  <w:i/>
+                </w:rPr>
+                <w:t>/</w:t>
+              </w:r>
+            </w:ins>
+            <w:ins w:id="117" w:author="Augustin, Jourdain M" w:date="2014-12-04T10:41:00Z">
+              <w:r>
+                <w:rPr>
+                  <w:i/>
+                </w:rPr>
+                <w:t>04</w:t>
+              </w:r>
+            </w:ins>
+            <w:ins w:id="118" w:author="Augustin, Jourdain M" w:date="2014-12-04T10:36:00Z">
               <w:r>
                 <w:rPr>
                   <w:i/>
@@ -11086,7 +12879,7 @@
               </w:tabs>
               <w:spacing w:before="40" w:after="40"/>
               <w:rPr>
-                <w:ins w:id="118" w:author="Augustin, Jourdain M" w:date="2014-11-24T12:22:00Z"/>
+                <w:ins w:id="119" w:author="Augustin, Jourdain M" w:date="2014-12-04T10:36:00Z"/>
                 <w:i/>
               </w:rPr>
             </w:pPr>
@@ -11096,7 +12889,7 @@
       <w:tr>
         <w:trPr>
           <w:cantSplit/>
-          <w:ins w:id="119" w:author="Augustin, Jourdain M" w:date="2014-11-24T12:22:00Z"/>
+          <w:ins w:id="120" w:author="Augustin, Jourdain M" w:date="2014-12-04T10:36:00Z"/>
         </w:trPr>
         <w:tc>
           <w:tcPr>
@@ -11107,7 +12900,7 @@
               <w:pStyle w:val="Header"/>
               <w:numPr>
                 <w:ilvl w:val="0"/>
-                <w:numId w:val="51"/>
+                <w:numId w:val="52"/>
               </w:numPr>
               <w:tabs>
                 <w:tab w:val="clear" w:pos="4320"/>
@@ -11121,14 +12914,14 @@
               <w:jc w:val="both"/>
               <w:textAlignment w:val="auto"/>
               <w:rPr>
-                <w:ins w:id="120" w:author="Augustin, Jourdain M" w:date="2014-11-24T12:22:00Z"/>
-                <w:i/>
-              </w:rPr>
-              <w:pPrChange w:id="121" w:author="Augustin, Jourdain M" w:date="2014-11-24T12:22:00Z">
+                <w:ins w:id="121" w:author="Augustin, Jourdain M" w:date="2014-12-04T10:36:00Z"/>
+                <w:i/>
+              </w:rPr>
+              <w:pPrChange w:id="122" w:author="Augustin, Jourdain M" w:date="2014-12-04T10:40:00Z">
                 <w:pPr>
                   <w:pStyle w:val="Header"/>
                   <w:numPr>
-                    <w:numId w:val="48"/>
+                    <w:numId w:val="51"/>
                   </w:numPr>
                   <w:tabs>
                     <w:tab w:val="clear" w:pos="4320"/>
@@ -11157,13 +12950,13 @@
               <w:pStyle w:val="CSETableText"/>
               <w:ind w:left="159"/>
               <w:rPr>
-                <w:ins w:id="122" w:author="Augustin, Jourdain M" w:date="2014-11-24T12:22:00Z"/>
+                <w:ins w:id="123" w:author="Augustin, Jourdain M" w:date="2014-12-04T10:36:00Z"/>
                 <w:rFonts w:asciiTheme="minorHAnsi" w:hAnsiTheme="minorHAnsi"/>
                 <w:bCs/>
                 <w:szCs w:val="20"/>
               </w:rPr>
             </w:pPr>
-            <w:ins w:id="123" w:author="Augustin, Jourdain M" w:date="2014-11-24T12:22:00Z">
+            <w:ins w:id="124" w:author="Augustin, Jourdain M" w:date="2014-12-04T10:36:00Z">
               <w:r>
                 <w:rPr>
                   <w:rFonts w:asciiTheme="minorHAnsi" w:hAnsiTheme="minorHAnsi"/>
@@ -11188,16 +12981,48 @@
               </w:tabs>
               <w:spacing w:before="40" w:after="40"/>
               <w:rPr>
-                <w:ins w:id="124" w:author="Augustin, Jourdain M" w:date="2014-11-24T12:22:00Z"/>
-                <w:rFonts w:asciiTheme="minorHAnsi" w:hAnsiTheme="minorHAnsi"/>
-              </w:rPr>
-            </w:pPr>
-            <w:ins w:id="125" w:author="Augustin, Jourdain M" w:date="2014-11-24T12:22:00Z">
+                <w:ins w:id="125" w:author="Augustin, Jourdain M" w:date="2014-12-04T10:36:00Z"/>
+                <w:rFonts w:asciiTheme="minorHAnsi" w:hAnsiTheme="minorHAnsi"/>
+              </w:rPr>
+            </w:pPr>
+            <w:ins w:id="126" w:author="Augustin, Jourdain M" w:date="2014-12-04T10:36:00Z">
               <w:r>
                 <w:rPr>
                   <w:rFonts w:asciiTheme="minorHAnsi" w:hAnsiTheme="minorHAnsi"/>
                 </w:rPr>
-                <w:t>Verify that the “Warning” delivery question appears</w:t>
+                <w:t xml:space="preserve">Verify that the </w:t>
+              </w:r>
+            </w:ins>
+            <w:ins w:id="127" w:author="Augustin, Jourdain M" w:date="2014-12-04T10:41:00Z">
+              <w:r>
+                <w:rPr>
+                  <w:rFonts w:asciiTheme="minorHAnsi" w:hAnsiTheme="minorHAnsi"/>
+                </w:rPr>
+                <w:t>direct</w:t>
+              </w:r>
+            </w:ins>
+            <w:ins w:id="128" w:author="Augustin, Jourdain M" w:date="2014-12-04T10:36:00Z">
+              <w:r>
+                <w:rPr>
+                  <w:rFonts w:asciiTheme="minorHAnsi" w:hAnsiTheme="minorHAnsi"/>
+                </w:rPr>
+                <w:t xml:space="preserve"> question </w:t>
+              </w:r>
+            </w:ins>
+            <w:ins w:id="129" w:author="Augustin, Jourdain M" w:date="2014-12-04T10:41:00Z">
+              <w:r>
+                <w:rPr>
+                  <w:rFonts w:asciiTheme="minorHAnsi" w:hAnsiTheme="minorHAnsi"/>
+                </w:rPr>
+                <w:t xml:space="preserve">group </w:t>
+              </w:r>
+            </w:ins>
+            <w:ins w:id="130" w:author="Augustin, Jourdain M" w:date="2014-12-04T10:36:00Z">
+              <w:r>
+                <w:rPr>
+                  <w:rFonts w:asciiTheme="minorHAnsi" w:hAnsiTheme="minorHAnsi"/>
+                </w:rPr>
+                <w:t>appears</w:t>
               </w:r>
             </w:ins>
           </w:p>
@@ -11216,11 +13041,11 @@
               <w:spacing w:before="40" w:after="40"/>
               <w:jc w:val="center"/>
               <w:rPr>
-                <w:ins w:id="126" w:author="Augustin, Jourdain M" w:date="2014-11-24T12:22:00Z"/>
-                <w:i/>
-              </w:rPr>
-            </w:pPr>
-            <w:ins w:id="127" w:author="Augustin, Jourdain M" w:date="2014-11-24T12:22:00Z">
+                <w:ins w:id="131" w:author="Augustin, Jourdain M" w:date="2014-12-04T10:36:00Z"/>
+                <w:i/>
+              </w:rPr>
+            </w:pPr>
+            <w:ins w:id="132" w:author="Augustin, Jourdain M" w:date="2014-12-04T10:36:00Z">
               <w:r>
                 <w:rPr>
                   <w:i/>
@@ -11232,18 +13057,34 @@
                   <w:i/>
                 </w:rPr>
                 <w:br/>
-                <w:t>10/</w:t>
+                <w:t>1</w:t>
               </w:r>
             </w:ins>
-            <w:ins w:id="128" w:author="Augustin, Jourdain M" w:date="2014-11-24T12:23:00Z">
+            <w:ins w:id="133" w:author="Augustin, Jourdain M" w:date="2014-12-04T10:41:00Z">
               <w:r>
                 <w:rPr>
                   <w:i/>
                 </w:rPr>
-                <w:t>24</w:t>
+                <w:t>2</w:t>
               </w:r>
             </w:ins>
-            <w:ins w:id="129" w:author="Augustin, Jourdain M" w:date="2014-11-24T12:22:00Z">
+            <w:ins w:id="134" w:author="Augustin, Jourdain M" w:date="2014-12-04T10:36:00Z">
+              <w:r>
+                <w:rPr>
+                  <w:i/>
+                </w:rPr>
+                <w:t>/</w:t>
+              </w:r>
+            </w:ins>
+            <w:ins w:id="135" w:author="Augustin, Jourdain M" w:date="2014-12-04T10:41:00Z">
+              <w:r>
+                <w:rPr>
+                  <w:i/>
+                </w:rPr>
+                <w:t>04</w:t>
+              </w:r>
+            </w:ins>
+            <w:ins w:id="136" w:author="Augustin, Jourdain M" w:date="2014-12-04T10:36:00Z">
               <w:r>
                 <w:rPr>
                   <w:i/>
@@ -11262,7 +13103,7 @@
               <w:pStyle w:val="Header"/>
               <w:spacing w:before="40" w:after="40"/>
               <w:rPr>
-                <w:ins w:id="130" w:author="Augustin, Jourdain M" w:date="2014-11-24T12:22:00Z"/>
+                <w:ins w:id="137" w:author="Augustin, Jourdain M" w:date="2014-12-04T10:36:00Z"/>
                 <w:i/>
               </w:rPr>
             </w:pPr>
@@ -11272,7 +13113,7 @@
       <w:tr>
         <w:trPr>
           <w:cantSplit/>
-          <w:ins w:id="131" w:author="Augustin, Jourdain M" w:date="2014-11-24T12:22:00Z"/>
+          <w:ins w:id="138" w:author="Augustin, Jourdain M" w:date="2014-12-04T10:42:00Z"/>
         </w:trPr>
         <w:tc>
           <w:tcPr>
@@ -11283,7 +13124,7 @@
               <w:pStyle w:val="Header"/>
               <w:numPr>
                 <w:ilvl w:val="0"/>
-                <w:numId w:val="51"/>
+                <w:numId w:val="52"/>
               </w:numPr>
               <w:tabs>
                 <w:tab w:val="clear" w:pos="4320"/>
@@ -11297,30 +13138,9 @@
               <w:jc w:val="both"/>
               <w:textAlignment w:val="auto"/>
               <w:rPr>
-                <w:ins w:id="132" w:author="Augustin, Jourdain M" w:date="2014-11-24T12:22:00Z"/>
-                <w:i/>
-              </w:rPr>
-              <w:pPrChange w:id="133" w:author="Augustin, Jourdain M" w:date="2014-11-24T12:22:00Z">
-                <w:pPr>
-                  <w:pStyle w:val="Header"/>
-                  <w:numPr>
-                    <w:numId w:val="48"/>
-                  </w:numPr>
-                  <w:tabs>
-                    <w:tab w:val="clear" w:pos="4320"/>
-                    <w:tab w:val="clear" w:pos="8640"/>
-                    <w:tab w:val="num" w:pos="720"/>
-                  </w:tabs>
-                  <w:overflowPunct/>
-                  <w:autoSpaceDE/>
-                  <w:autoSpaceDN/>
-                  <w:adjustRightInd/>
-                  <w:spacing w:before="40" w:after="40"/>
-                  <w:ind w:left="720" w:hanging="360"/>
-                  <w:jc w:val="both"/>
-                  <w:textAlignment w:val="auto"/>
-                </w:pPr>
-              </w:pPrChange>
+                <w:ins w:id="139" w:author="Augustin, Jourdain M" w:date="2014-12-04T10:42:00Z"/>
+                <w:i/>
+              </w:rPr>
             </w:pPr>
           </w:p>
         </w:tc>
@@ -11333,20 +13153,30 @@
               <w:pStyle w:val="CSETableText"/>
               <w:ind w:left="159"/>
               <w:rPr>
-                <w:ins w:id="134" w:author="Augustin, Jourdain M" w:date="2014-11-24T12:22:00Z"/>
+                <w:ins w:id="140" w:author="Augustin, Jourdain M" w:date="2014-12-04T10:42:00Z"/>
                 <w:rFonts w:asciiTheme="minorHAnsi" w:hAnsiTheme="minorHAnsi"/>
                 <w:bCs/>
                 <w:szCs w:val="20"/>
               </w:rPr>
             </w:pPr>
-            <w:ins w:id="135" w:author="Augustin, Jourdain M" w:date="2014-11-24T12:22:00Z">
+            <w:ins w:id="141" w:author="Augustin, Jourdain M" w:date="2014-12-04T10:42:00Z">
               <w:r>
                 <w:rPr>
                   <w:rFonts w:asciiTheme="minorHAnsi" w:hAnsiTheme="minorHAnsi"/>
                   <w:bCs/>
                   <w:szCs w:val="20"/>
                 </w:rPr>
-                <w:t>Select “Yes” to indicate that the question is a “Warning” question</w:t>
+                <w:t>Select one or more coaching reasons and then deselect. Complete all other fields</w:t>
+              </w:r>
+            </w:ins>
+            <w:ins w:id="142" w:author="Augustin, Jourdain M" w:date="2014-12-04T10:43:00Z">
+              <w:r>
+                <w:rPr>
+                  <w:rFonts w:asciiTheme="minorHAnsi" w:hAnsiTheme="minorHAnsi"/>
+                  <w:bCs/>
+                  <w:szCs w:val="20"/>
+                </w:rPr>
+                <w:t xml:space="preserve"> and choose to submit.</w:t>
               </w:r>
             </w:ins>
           </w:p>
@@ -11364,16 +13194,16 @@
               </w:tabs>
               <w:spacing w:before="40" w:after="40"/>
               <w:rPr>
-                <w:ins w:id="136" w:author="Augustin, Jourdain M" w:date="2014-11-24T12:22:00Z"/>
-                <w:rFonts w:asciiTheme="minorHAnsi" w:hAnsiTheme="minorHAnsi"/>
-              </w:rPr>
-            </w:pPr>
-            <w:ins w:id="137" w:author="Augustin, Jourdain M" w:date="2014-11-24T12:22:00Z">
+                <w:ins w:id="143" w:author="Augustin, Jourdain M" w:date="2014-12-04T10:42:00Z"/>
+                <w:rFonts w:asciiTheme="minorHAnsi" w:hAnsiTheme="minorHAnsi"/>
+              </w:rPr>
+            </w:pPr>
+            <w:ins w:id="144" w:author="Augustin, Jourdain M" w:date="2014-12-04T10:43:00Z">
               <w:r>
                 <w:rPr>
                   <w:rFonts w:asciiTheme="minorHAnsi" w:hAnsiTheme="minorHAnsi"/>
                 </w:rPr>
-                <w:t>Verify that the CSE question group, corresponding coaching reasons, Call ID and Source questions are hidden and Warning reason questions are displayed. Complete remaining questions and submit</w:t>
+                <w:t>Verify that the page rejects for missing coaching reason selection.</w:t>
               </w:r>
             </w:ins>
           </w:p>
@@ -11392,41 +13222,41 @@
               <w:spacing w:before="40" w:after="40"/>
               <w:jc w:val="center"/>
               <w:rPr>
-                <w:ins w:id="138" w:author="Augustin, Jourdain M" w:date="2014-11-24T12:22:00Z"/>
-                <w:i/>
-              </w:rPr>
-            </w:pPr>
-            <w:ins w:id="139" w:author="Augustin, Jourdain M" w:date="2014-11-24T12:22:00Z">
+                <w:ins w:id="145" w:author="Augustin, Jourdain M" w:date="2014-12-04T10:43:00Z"/>
+                <w:i/>
+              </w:rPr>
+            </w:pPr>
+            <w:ins w:id="146" w:author="Augustin, Jourdain M" w:date="2014-12-04T10:43:00Z">
               <w:r>
                 <w:rPr>
                   <w:i/>
                 </w:rPr>
                 <w:t>P</w:t>
               </w:r>
+            </w:ins>
+          </w:p>
+          <w:p>
+            <w:pPr>
+              <w:pStyle w:val="Header"/>
+              <w:tabs>
+                <w:tab w:val="clear" w:pos="4320"/>
+                <w:tab w:val="clear" w:pos="8640"/>
+              </w:tabs>
+              <w:spacing w:before="40" w:after="40"/>
+              <w:jc w:val="center"/>
+              <w:rPr>
+                <w:ins w:id="147" w:author="Augustin, Jourdain M" w:date="2014-12-04T10:42:00Z"/>
+                <w:i/>
+              </w:rPr>
+            </w:pPr>
+            <w:ins w:id="148" w:author="Augustin, Jourdain M" w:date="2014-12-04T10:43:00Z">
               <w:r>
                 <w:rPr>
                   <w:i/>
                 </w:rPr>
-                <w:br/>
-                <w:t>10/</w:t>
+                <w:t>12/04/2014</w:t>
               </w:r>
             </w:ins>
-            <w:ins w:id="140" w:author="Augustin, Jourdain M" w:date="2014-11-24T12:23:00Z">
-              <w:r>
-                <w:rPr>
-                  <w:i/>
-                </w:rPr>
-                <w:t>24</w:t>
-              </w:r>
-            </w:ins>
-            <w:ins w:id="141" w:author="Augustin, Jourdain M" w:date="2014-11-24T12:22:00Z">
-              <w:r>
-                <w:rPr>
-                  <w:i/>
-                </w:rPr>
-                <w:t>/2014</w:t>
-              </w:r>
-            </w:ins>
           </w:p>
         </w:tc>
         <w:tc>
@@ -11438,7 +13268,7 @@
               <w:pStyle w:val="Header"/>
               <w:spacing w:before="40" w:after="40"/>
               <w:rPr>
-                <w:ins w:id="142" w:author="Augustin, Jourdain M" w:date="2014-11-24T12:22:00Z"/>
+                <w:ins w:id="149" w:author="Augustin, Jourdain M" w:date="2014-12-04T10:42:00Z"/>
                 <w:i/>
               </w:rPr>
             </w:pPr>
@@ -11448,7 +13278,7 @@
       <w:tr>
         <w:trPr>
           <w:cantSplit/>
-          <w:ins w:id="143" w:author="Augustin, Jourdain M" w:date="2014-11-24T12:22:00Z"/>
+          <w:ins w:id="150" w:author="Augustin, Jourdain M" w:date="2014-12-04T10:43:00Z"/>
         </w:trPr>
         <w:tc>
           <w:tcPr>
@@ -11459,7 +13289,7 @@
               <w:pStyle w:val="Header"/>
               <w:numPr>
                 <w:ilvl w:val="0"/>
-                <w:numId w:val="51"/>
+                <w:numId w:val="52"/>
               </w:numPr>
               <w:tabs>
                 <w:tab w:val="clear" w:pos="4320"/>
@@ -11473,30 +13303,9 @@
               <w:jc w:val="both"/>
               <w:textAlignment w:val="auto"/>
               <w:rPr>
-                <w:ins w:id="144" w:author="Augustin, Jourdain M" w:date="2014-11-24T12:22:00Z"/>
-                <w:i/>
-              </w:rPr>
-              <w:pPrChange w:id="145" w:author="Augustin, Jourdain M" w:date="2014-11-24T12:22:00Z">
-                <w:pPr>
-                  <w:pStyle w:val="Header"/>
-                  <w:numPr>
-                    <w:numId w:val="48"/>
-                  </w:numPr>
-                  <w:tabs>
-                    <w:tab w:val="clear" w:pos="4320"/>
-                    <w:tab w:val="clear" w:pos="8640"/>
-                    <w:tab w:val="num" w:pos="720"/>
-                  </w:tabs>
-                  <w:overflowPunct/>
-                  <w:autoSpaceDE/>
-                  <w:autoSpaceDN/>
-                  <w:adjustRightInd/>
-                  <w:spacing w:before="40" w:after="40"/>
-                  <w:ind w:left="720" w:hanging="360"/>
-                  <w:jc w:val="both"/>
-                  <w:textAlignment w:val="auto"/>
-                </w:pPr>
-              </w:pPrChange>
+                <w:ins w:id="151" w:author="Augustin, Jourdain M" w:date="2014-12-04T10:43:00Z"/>
+                <w:i/>
+              </w:rPr>
             </w:pPr>
           </w:p>
         </w:tc>
@@ -11509,55 +13318,35 @@
               <w:pStyle w:val="CSETableText"/>
               <w:ind w:left="159"/>
               <w:rPr>
-                <w:ins w:id="146" w:author="Augustin, Jourdain M" w:date="2014-11-24T12:22:00Z"/>
+                <w:ins w:id="152" w:author="Augustin, Jourdain M" w:date="2014-12-04T10:43:00Z"/>
                 <w:rFonts w:asciiTheme="minorHAnsi" w:hAnsiTheme="minorHAnsi"/>
                 <w:bCs/>
                 <w:szCs w:val="20"/>
               </w:rPr>
             </w:pPr>
-            <w:ins w:id="147" w:author="Augustin, Jourdain M" w:date="2014-11-24T12:22:00Z">
+            <w:ins w:id="153" w:author="Augustin, Jourdain M" w:date="2014-12-04T10:43:00Z">
               <w:r>
                 <w:rPr>
                   <w:rFonts w:asciiTheme="minorHAnsi" w:hAnsiTheme="minorHAnsi"/>
                   <w:bCs/>
                   <w:szCs w:val="20"/>
                 </w:rPr>
-                <w:t>Select “New Submissions” tab and select the “Select Coaching Module” dropdown menu and Choose “</w:t>
+                <w:t>Select “New Submissions” tab and select the “Select Coaching Module” dropdown menu and Choose a module</w:t>
               </w:r>
             </w:ins>
-            <w:ins w:id="148" w:author="Augustin, Jourdain M" w:date="2014-11-24T12:25:00Z">
-              <w:r>
-                <w:rPr>
-                  <w:rFonts w:asciiTheme="minorHAnsi" w:hAnsiTheme="minorHAnsi"/>
-                  <w:bCs/>
-                  <w:szCs w:val="20"/>
-                </w:rPr>
-                <w:t>Supervisor</w:t>
-              </w:r>
-            </w:ins>
-            <w:ins w:id="149" w:author="Augustin, Jourdain M" w:date="2014-11-24T12:22:00Z">
-              <w:r>
-                <w:rPr>
-                  <w:rFonts w:asciiTheme="minorHAnsi" w:hAnsiTheme="minorHAnsi"/>
-                  <w:bCs/>
-                  <w:szCs w:val="20"/>
-                </w:rPr>
-                <w:t>”</w:t>
-              </w:r>
-            </w:ins>
           </w:p>
           <w:p>
             <w:pPr>
               <w:pStyle w:val="CSETableText"/>
               <w:ind w:left="159"/>
               <w:rPr>
-                <w:ins w:id="150" w:author="Augustin, Jourdain M" w:date="2014-11-24T12:22:00Z"/>
+                <w:ins w:id="154" w:author="Augustin, Jourdain M" w:date="2014-12-04T10:43:00Z"/>
                 <w:rFonts w:asciiTheme="minorHAnsi" w:hAnsiTheme="minorHAnsi"/>
                 <w:bCs/>
                 <w:szCs w:val="20"/>
               </w:rPr>
             </w:pPr>
-            <w:ins w:id="151" w:author="Augustin, Jourdain M" w:date="2014-11-24T12:22:00Z">
+            <w:ins w:id="155" w:author="Augustin, Jourdain M" w:date="2014-12-04T10:43:00Z">
               <w:r>
                 <w:rPr>
                   <w:rFonts w:asciiTheme="minorHAnsi" w:hAnsiTheme="minorHAnsi"/>
@@ -11590,32 +13379,16 @@
               </w:tabs>
               <w:spacing w:before="40" w:after="40"/>
               <w:rPr>
-                <w:ins w:id="152" w:author="Augustin, Jourdain M" w:date="2014-11-24T12:22:00Z"/>
-                <w:rFonts w:asciiTheme="minorHAnsi" w:hAnsiTheme="minorHAnsi"/>
-              </w:rPr>
-            </w:pPr>
-            <w:ins w:id="153" w:author="Augustin, Jourdain M" w:date="2014-11-24T12:22:00Z">
+                <w:ins w:id="156" w:author="Augustin, Jourdain M" w:date="2014-12-04T10:43:00Z"/>
+                <w:rFonts w:asciiTheme="minorHAnsi" w:hAnsiTheme="minorHAnsi"/>
+              </w:rPr>
+            </w:pPr>
+            <w:ins w:id="157" w:author="Augustin, Jourdain M" w:date="2014-12-04T10:43:00Z">
               <w:r>
                 <w:rPr>
                   <w:rFonts w:asciiTheme="minorHAnsi" w:hAnsiTheme="minorHAnsi"/>
                 </w:rPr>
-                <w:t xml:space="preserve">Verify that the </w:t>
-              </w:r>
-            </w:ins>
-            <w:ins w:id="154" w:author="Augustin, Jourdain M" w:date="2014-11-24T12:26:00Z">
-              <w:r>
-                <w:rPr>
-                  <w:rFonts w:asciiTheme="minorHAnsi" w:hAnsiTheme="minorHAnsi"/>
-                </w:rPr>
-                <w:t>Supervisor</w:t>
-              </w:r>
-            </w:ins>
-            <w:ins w:id="155" w:author="Augustin, Jourdain M" w:date="2014-11-24T12:22:00Z">
-              <w:r>
-                <w:rPr>
-                  <w:rFonts w:asciiTheme="minorHAnsi" w:hAnsiTheme="minorHAnsi"/>
-                </w:rPr>
-                <w:t xml:space="preserve"> question set display.</w:t>
+                <w:t>Verify that the corresponding module question set display.</w:t>
               </w:r>
             </w:ins>
           </w:p>
@@ -11634,11 +13407,11 @@
               <w:spacing w:before="40" w:after="40"/>
               <w:jc w:val="center"/>
               <w:rPr>
-                <w:ins w:id="156" w:author="Augustin, Jourdain M" w:date="2014-11-24T12:22:00Z"/>
-                <w:i/>
-              </w:rPr>
-            </w:pPr>
-            <w:ins w:id="157" w:author="Augustin, Jourdain M" w:date="2014-11-24T12:22:00Z">
+                <w:ins w:id="158" w:author="Augustin, Jourdain M" w:date="2014-12-04T10:43:00Z"/>
+                <w:i/>
+              </w:rPr>
+            </w:pPr>
+            <w:ins w:id="159" w:author="Augustin, Jourdain M" w:date="2014-12-04T10:43:00Z">
               <w:r>
                 <w:rPr>
                   <w:i/>
@@ -11650,25 +13423,9 @@
                   <w:i/>
                 </w:rPr>
                 <w:br/>
-                <w:t>10/</w:t>
+                <w:t>12/04/2014</w:t>
               </w:r>
             </w:ins>
-            <w:ins w:id="158" w:author="Augustin, Jourdain M" w:date="2014-11-24T12:23:00Z">
-              <w:r>
-                <w:rPr>
-                  <w:i/>
-                </w:rPr>
-                <w:t>24</w:t>
-              </w:r>
-            </w:ins>
-            <w:ins w:id="159" w:author="Augustin, Jourdain M" w:date="2014-11-24T12:22:00Z">
-              <w:r>
-                <w:rPr>
-                  <w:i/>
-                </w:rPr>
-                <w:t>/2014</w:t>
-              </w:r>
-            </w:ins>
           </w:p>
         </w:tc>
         <w:tc>
@@ -11678,9 +13435,13 @@
           <w:p>
             <w:pPr>
               <w:pStyle w:val="Header"/>
+              <w:tabs>
+                <w:tab w:val="clear" w:pos="4320"/>
+                <w:tab w:val="clear" w:pos="8640"/>
+              </w:tabs>
               <w:spacing w:before="40" w:after="40"/>
               <w:rPr>
-                <w:ins w:id="160" w:author="Augustin, Jourdain M" w:date="2014-11-24T12:22:00Z"/>
+                <w:ins w:id="160" w:author="Augustin, Jourdain M" w:date="2014-12-04T10:43:00Z"/>
                 <w:i/>
               </w:rPr>
             </w:pPr>
@@ -11690,7 +13451,7 @@
       <w:tr>
         <w:trPr>
           <w:cantSplit/>
-          <w:ins w:id="161" w:author="Augustin, Jourdain M" w:date="2014-11-24T12:22:00Z"/>
+          <w:ins w:id="161" w:author="Augustin, Jourdain M" w:date="2014-12-04T10:43:00Z"/>
         </w:trPr>
         <w:tc>
           <w:tcPr>
@@ -11701,7 +13462,7 @@
               <w:pStyle w:val="Header"/>
               <w:numPr>
                 <w:ilvl w:val="0"/>
-                <w:numId w:val="51"/>
+                <w:numId w:val="52"/>
               </w:numPr>
               <w:tabs>
                 <w:tab w:val="clear" w:pos="4320"/>
@@ -11715,30 +13476,9 @@
               <w:jc w:val="both"/>
               <w:textAlignment w:val="auto"/>
               <w:rPr>
-                <w:ins w:id="162" w:author="Augustin, Jourdain M" w:date="2014-11-24T12:22:00Z"/>
-                <w:i/>
-              </w:rPr>
-              <w:pPrChange w:id="163" w:author="Augustin, Jourdain M" w:date="2014-11-24T12:22:00Z">
-                <w:pPr>
-                  <w:pStyle w:val="Header"/>
-                  <w:numPr>
-                    <w:numId w:val="48"/>
-                  </w:numPr>
-                  <w:tabs>
-                    <w:tab w:val="clear" w:pos="4320"/>
-                    <w:tab w:val="clear" w:pos="8640"/>
-                    <w:tab w:val="num" w:pos="720"/>
-                  </w:tabs>
-                  <w:overflowPunct/>
-                  <w:autoSpaceDE/>
-                  <w:autoSpaceDN/>
-                  <w:adjustRightInd/>
-                  <w:spacing w:before="40" w:after="40"/>
-                  <w:ind w:left="720" w:hanging="360"/>
-                  <w:jc w:val="both"/>
-                  <w:textAlignment w:val="auto"/>
-                </w:pPr>
-              </w:pPrChange>
+                <w:ins w:id="162" w:author="Augustin, Jourdain M" w:date="2014-12-04T10:43:00Z"/>
+                <w:i/>
+              </w:rPr>
             </w:pPr>
           </w:p>
         </w:tc>
@@ -11751,13 +13491,13 @@
               <w:pStyle w:val="CSETableText"/>
               <w:ind w:left="159"/>
               <w:rPr>
-                <w:ins w:id="164" w:author="Augustin, Jourdain M" w:date="2014-11-24T12:22:00Z"/>
+                <w:ins w:id="163" w:author="Augustin, Jourdain M" w:date="2014-12-04T10:43:00Z"/>
                 <w:rFonts w:asciiTheme="minorHAnsi" w:hAnsiTheme="minorHAnsi"/>
                 <w:bCs/>
                 <w:szCs w:val="20"/>
               </w:rPr>
             </w:pPr>
-            <w:ins w:id="165" w:author="Augustin, Jourdain M" w:date="2014-11-24T12:22:00Z">
+            <w:ins w:id="164" w:author="Augustin, Jourdain M" w:date="2014-12-04T10:43:00Z">
               <w:r>
                 <w:rPr>
                   <w:rFonts w:asciiTheme="minorHAnsi" w:hAnsiTheme="minorHAnsi"/>
@@ -11767,17 +13507,17 @@
                 <w:t xml:space="preserve">Complete the first group of coaching form questions and select </w:t>
               </w:r>
             </w:ins>
-            <w:ins w:id="166" w:author="Augustin, Jourdain M" w:date="2014-11-24T12:28:00Z">
+            <w:ins w:id="165" w:author="Augustin, Jourdain M" w:date="2014-12-04T10:44:00Z">
               <w:r>
                 <w:rPr>
                   <w:rFonts w:asciiTheme="minorHAnsi" w:hAnsiTheme="minorHAnsi"/>
                   <w:bCs/>
                   <w:szCs w:val="20"/>
                 </w:rPr>
-                <w:t>direct</w:t>
+                <w:t>indirect</w:t>
               </w:r>
             </w:ins>
-            <w:ins w:id="167" w:author="Augustin, Jourdain M" w:date="2014-11-24T12:22:00Z">
+            <w:ins w:id="166" w:author="Augustin, Jourdain M" w:date="2014-12-04T10:43:00Z">
               <w:r>
                 <w:rPr>
                   <w:rFonts w:asciiTheme="minorHAnsi" w:hAnsiTheme="minorHAnsi"/>
@@ -11802,16 +13542,32 @@
               </w:tabs>
               <w:spacing w:before="40" w:after="40"/>
               <w:rPr>
-                <w:ins w:id="168" w:author="Augustin, Jourdain M" w:date="2014-11-24T12:22:00Z"/>
-                <w:rFonts w:asciiTheme="minorHAnsi" w:hAnsiTheme="minorHAnsi"/>
-              </w:rPr>
-            </w:pPr>
-            <w:ins w:id="169" w:author="Augustin, Jourdain M" w:date="2014-11-24T12:22:00Z">
+                <w:ins w:id="167" w:author="Augustin, Jourdain M" w:date="2014-12-04T10:43:00Z"/>
+                <w:rFonts w:asciiTheme="minorHAnsi" w:hAnsiTheme="minorHAnsi"/>
+              </w:rPr>
+            </w:pPr>
+            <w:ins w:id="168" w:author="Augustin, Jourdain M" w:date="2014-12-04T10:43:00Z">
               <w:r>
                 <w:rPr>
                   <w:rFonts w:asciiTheme="minorHAnsi" w:hAnsiTheme="minorHAnsi"/>
                 </w:rPr>
-                <w:t>Verify that the “Warning” delivery question appears</w:t>
+                <w:t xml:space="preserve">Verify that the </w:t>
+              </w:r>
+            </w:ins>
+            <w:ins w:id="169" w:author="Augustin, Jourdain M" w:date="2014-12-04T10:44:00Z">
+              <w:r>
+                <w:rPr>
+                  <w:rFonts w:asciiTheme="minorHAnsi" w:hAnsiTheme="minorHAnsi"/>
+                </w:rPr>
+                <w:t>in</w:t>
+              </w:r>
+            </w:ins>
+            <w:ins w:id="170" w:author="Augustin, Jourdain M" w:date="2014-12-04T10:43:00Z">
+              <w:r>
+                <w:rPr>
+                  <w:rFonts w:asciiTheme="minorHAnsi" w:hAnsiTheme="minorHAnsi"/>
+                </w:rPr>
+                <w:t>direct question group appears</w:t>
               </w:r>
             </w:ins>
           </w:p>
@@ -11830,11 +13586,11 @@
               <w:spacing w:before="40" w:after="40"/>
               <w:jc w:val="center"/>
               <w:rPr>
-                <w:ins w:id="170" w:author="Augustin, Jourdain M" w:date="2014-11-24T12:22:00Z"/>
-                <w:i/>
-              </w:rPr>
-            </w:pPr>
-            <w:ins w:id="171" w:author="Augustin, Jourdain M" w:date="2014-11-24T12:22:00Z">
+                <w:ins w:id="171" w:author="Augustin, Jourdain M" w:date="2014-12-04T10:43:00Z"/>
+                <w:i/>
+              </w:rPr>
+            </w:pPr>
+            <w:ins w:id="172" w:author="Augustin, Jourdain M" w:date="2014-12-04T10:43:00Z">
               <w:r>
                 <w:rPr>
                   <w:i/>
@@ -11846,25 +13602,9 @@
                   <w:i/>
                 </w:rPr>
                 <w:br/>
-                <w:t>10</w:t>
+                <w:t>12/04/2014</w:t>
               </w:r>
             </w:ins>
-            <w:ins w:id="172" w:author="Augustin, Jourdain M" w:date="2014-11-24T12:23:00Z">
-              <w:r>
-                <w:rPr>
-                  <w:i/>
-                </w:rPr>
-                <w:t>/24</w:t>
-              </w:r>
-            </w:ins>
-            <w:ins w:id="173" w:author="Augustin, Jourdain M" w:date="2014-11-24T12:22:00Z">
-              <w:r>
-                <w:rPr>
-                  <w:i/>
-                </w:rPr>
-                <w:t>/2014</w:t>
-              </w:r>
-            </w:ins>
           </w:p>
         </w:tc>
         <w:tc>
@@ -11876,7 +13616,7 @@
               <w:pStyle w:val="Header"/>
               <w:spacing w:before="40" w:after="40"/>
               <w:rPr>
-                <w:ins w:id="174" w:author="Augustin, Jourdain M" w:date="2014-11-24T12:22:00Z"/>
+                <w:ins w:id="173" w:author="Augustin, Jourdain M" w:date="2014-12-04T10:43:00Z"/>
                 <w:i/>
               </w:rPr>
             </w:pPr>
@@ -11886,7 +13626,7 @@
       <w:tr>
         <w:trPr>
           <w:cantSplit/>
-          <w:ins w:id="175" w:author="Augustin, Jourdain M" w:date="2014-11-24T12:22:00Z"/>
+          <w:ins w:id="174" w:author="Augustin, Jourdain M" w:date="2014-12-04T10:43:00Z"/>
         </w:trPr>
         <w:tc>
           <w:tcPr>
@@ -11897,7 +13637,7 @@
               <w:pStyle w:val="Header"/>
               <w:numPr>
                 <w:ilvl w:val="0"/>
-                <w:numId w:val="51"/>
+                <w:numId w:val="52"/>
               </w:numPr>
               <w:tabs>
                 <w:tab w:val="clear" w:pos="4320"/>
@@ -11911,30 +13651,9 @@
               <w:jc w:val="both"/>
               <w:textAlignment w:val="auto"/>
               <w:rPr>
-                <w:ins w:id="176" w:author="Augustin, Jourdain M" w:date="2014-11-24T12:22:00Z"/>
-                <w:i/>
-              </w:rPr>
-              <w:pPrChange w:id="177" w:author="Augustin, Jourdain M" w:date="2014-11-24T12:22:00Z">
-                <w:pPr>
-                  <w:pStyle w:val="Header"/>
-                  <w:numPr>
-                    <w:numId w:val="48"/>
-                  </w:numPr>
-                  <w:tabs>
-                    <w:tab w:val="clear" w:pos="4320"/>
-                    <w:tab w:val="clear" w:pos="8640"/>
-                    <w:tab w:val="num" w:pos="720"/>
-                  </w:tabs>
-                  <w:overflowPunct/>
-                  <w:autoSpaceDE/>
-                  <w:autoSpaceDN/>
-                  <w:adjustRightInd/>
-                  <w:spacing w:before="40" w:after="40"/>
-                  <w:ind w:left="720" w:hanging="360"/>
-                  <w:jc w:val="both"/>
-                  <w:textAlignment w:val="auto"/>
-                </w:pPr>
-              </w:pPrChange>
+                <w:ins w:id="175" w:author="Augustin, Jourdain M" w:date="2014-12-04T10:43:00Z"/>
+                <w:i/>
+              </w:rPr>
             </w:pPr>
           </w:p>
         </w:tc>
@@ -11947,56 +13666,20 @@
               <w:pStyle w:val="CSETableText"/>
               <w:ind w:left="159"/>
               <w:rPr>
-                <w:ins w:id="178" w:author="Augustin, Jourdain M" w:date="2014-11-24T12:22:00Z"/>
+                <w:ins w:id="176" w:author="Augustin, Jourdain M" w:date="2014-12-04T10:43:00Z"/>
                 <w:rFonts w:asciiTheme="minorHAnsi" w:hAnsiTheme="minorHAnsi"/>
                 <w:bCs/>
                 <w:szCs w:val="20"/>
               </w:rPr>
             </w:pPr>
-            <w:ins w:id="179" w:author="Augustin, Jourdain M" w:date="2014-11-24T12:22:00Z">
+            <w:ins w:id="177" w:author="Augustin, Jourdain M" w:date="2014-12-04T10:43:00Z">
               <w:r>
                 <w:rPr>
                   <w:rFonts w:asciiTheme="minorHAnsi" w:hAnsiTheme="minorHAnsi"/>
                   <w:bCs/>
                   <w:szCs w:val="20"/>
                 </w:rPr>
-                <w:t xml:space="preserve">Select “No” to indicate that the question </w:t>
-              </w:r>
-            </w:ins>
-            <w:ins w:id="180" w:author="Augustin, Jourdain M" w:date="2014-11-24T12:29:00Z">
-              <w:r>
-                <w:rPr>
-                  <w:rFonts w:asciiTheme="minorHAnsi" w:hAnsiTheme="minorHAnsi"/>
-                  <w:bCs/>
-                  <w:szCs w:val="20"/>
-                </w:rPr>
-                <w:t xml:space="preserve">is </w:t>
-              </w:r>
-            </w:ins>
-            <w:ins w:id="181" w:author="Augustin, Jourdain M" w:date="2014-11-24T12:22:00Z">
-              <w:r>
-                <w:rPr>
-                  <w:rFonts w:asciiTheme="minorHAnsi" w:hAnsiTheme="minorHAnsi"/>
-                  <w:b/>
-                  <w:bCs/>
-                  <w:szCs w:val="20"/>
-                  <w:rPrChange w:id="182" w:author="Augustin, Jourdain M" w:date="2014-11-24T12:29:00Z">
-                    <w:rPr>
-                      <w:rFonts w:asciiTheme="minorHAnsi" w:hAnsiTheme="minorHAnsi"/>
-                      <w:bCs/>
-                      <w:szCs w:val="20"/>
-                    </w:rPr>
-                  </w:rPrChange>
-                </w:rPr>
-                <w:t>not</w:t>
-              </w:r>
-              <w:r>
-                <w:rPr>
-                  <w:rFonts w:asciiTheme="minorHAnsi" w:hAnsiTheme="minorHAnsi"/>
-                  <w:bCs/>
-                  <w:szCs w:val="20"/>
-                </w:rPr>
-                <w:t xml:space="preserve"> a “Warning” question</w:t>
+                <w:t>Select one or more coaching reasons and then deselect. Complete all other fields and choose to submit.</w:t>
               </w:r>
             </w:ins>
           </w:p>
@@ -12014,16 +13697,16 @@
               </w:tabs>
               <w:spacing w:before="40" w:after="40"/>
               <w:rPr>
-                <w:ins w:id="183" w:author="Augustin, Jourdain M" w:date="2014-11-24T12:22:00Z"/>
-                <w:rFonts w:asciiTheme="minorHAnsi" w:hAnsiTheme="minorHAnsi"/>
-              </w:rPr>
-            </w:pPr>
-            <w:ins w:id="184" w:author="Augustin, Jourdain M" w:date="2014-11-24T12:22:00Z">
+                <w:ins w:id="178" w:author="Augustin, Jourdain M" w:date="2014-12-04T10:43:00Z"/>
+                <w:rFonts w:asciiTheme="minorHAnsi" w:hAnsiTheme="minorHAnsi"/>
+              </w:rPr>
+            </w:pPr>
+            <w:ins w:id="179" w:author="Augustin, Jourdain M" w:date="2014-12-04T10:43:00Z">
               <w:r>
                 <w:rPr>
                   <w:rFonts w:asciiTheme="minorHAnsi" w:hAnsiTheme="minorHAnsi"/>
                 </w:rPr>
-                <w:t>Verify that the CSE question group, corresponding coaching reasons, Call ID and Source questions are displayed and Warning reason questions are hidden. Complete remaining questions and submit</w:t>
+                <w:t>Verify that the page rejects for missing coaching reason selection.</w:t>
               </w:r>
             </w:ins>
           </w:p>
@@ -12042,41 +13725,41 @@
               <w:spacing w:before="40" w:after="40"/>
               <w:jc w:val="center"/>
               <w:rPr>
-                <w:ins w:id="185" w:author="Augustin, Jourdain M" w:date="2014-11-24T12:22:00Z"/>
-                <w:i/>
-              </w:rPr>
-            </w:pPr>
-            <w:ins w:id="186" w:author="Augustin, Jourdain M" w:date="2014-11-24T12:22:00Z">
+                <w:ins w:id="180" w:author="Augustin, Jourdain M" w:date="2014-12-04T10:43:00Z"/>
+                <w:i/>
+              </w:rPr>
+            </w:pPr>
+            <w:ins w:id="181" w:author="Augustin, Jourdain M" w:date="2014-12-04T10:43:00Z">
               <w:r>
                 <w:rPr>
                   <w:i/>
                 </w:rPr>
                 <w:t>P</w:t>
               </w:r>
+            </w:ins>
+          </w:p>
+          <w:p>
+            <w:pPr>
+              <w:pStyle w:val="Header"/>
+              <w:tabs>
+                <w:tab w:val="clear" w:pos="4320"/>
+                <w:tab w:val="clear" w:pos="8640"/>
+              </w:tabs>
+              <w:spacing w:before="40" w:after="40"/>
+              <w:jc w:val="center"/>
+              <w:rPr>
+                <w:ins w:id="182" w:author="Augustin, Jourdain M" w:date="2014-12-04T10:43:00Z"/>
+                <w:i/>
+              </w:rPr>
+            </w:pPr>
+            <w:ins w:id="183" w:author="Augustin, Jourdain M" w:date="2014-12-04T10:43:00Z">
               <w:r>
                 <w:rPr>
                   <w:i/>
                 </w:rPr>
-                <w:br/>
-                <w:t>10/</w:t>
+                <w:t>12/04/2014</w:t>
               </w:r>
             </w:ins>
-            <w:ins w:id="187" w:author="Augustin, Jourdain M" w:date="2014-11-24T12:23:00Z">
-              <w:r>
-                <w:rPr>
-                  <w:i/>
-                </w:rPr>
-                <w:t>24</w:t>
-              </w:r>
-            </w:ins>
-            <w:ins w:id="188" w:author="Augustin, Jourdain M" w:date="2014-11-24T12:22:00Z">
-              <w:r>
-                <w:rPr>
-                  <w:i/>
-                </w:rPr>
-                <w:t>/2014</w:t>
-              </w:r>
-            </w:ins>
           </w:p>
         </w:tc>
         <w:tc>
@@ -12088,7 +13771,7 @@
               <w:pStyle w:val="Header"/>
               <w:spacing w:before="40" w:after="40"/>
               <w:rPr>
-                <w:ins w:id="189" w:author="Augustin, Jourdain M" w:date="2014-11-24T12:22:00Z"/>
+                <w:ins w:id="184" w:author="Augustin, Jourdain M" w:date="2014-12-04T10:43:00Z"/>
                 <w:i/>
               </w:rPr>
             </w:pPr>
@@ -12099,7 +13782,7 @@
     <w:p>
       <w:pPr>
         <w:rPr>
-          <w:ins w:id="190" w:author="Augustin, Jourdain M" w:date="2014-11-24T12:22:00Z"/>
+          <w:ins w:id="185" w:author="Augustin, Jourdain M" w:date="2014-12-04T10:36:00Z"/>
           <w:sz w:val="18"/>
         </w:rPr>
       </w:pPr>
@@ -12107,15 +13790,7 @@
     <w:p>
       <w:pPr>
         <w:rPr>
-          <w:ins w:id="191" w:author="Augustin, Jourdain M" w:date="2014-11-24T12:22:00Z"/>
-          <w:sz w:val="18"/>
-        </w:rPr>
-      </w:pPr>
-    </w:p>
-    <w:p>
-      <w:pPr>
-        <w:rPr>
-          <w:ins w:id="192" w:author="Augustin, Jourdain M" w:date="2014-11-24T12:22:00Z"/>
+          <w:ins w:id="186" w:author="Augustin, Jourdain M" w:date="2014-12-04T10:36:00Z"/>
           <w:sz w:val="18"/>
         </w:rPr>
       </w:pPr>
@@ -12127,10 +13802,24 @@
         </w:rPr>
       </w:pPr>
     </w:p>
+    <w:p>
+      <w:pPr>
+        <w:rPr>
+          <w:sz w:val="18"/>
+        </w:rPr>
+      </w:pPr>
+    </w:p>
+    <w:p>
+      <w:pPr>
+        <w:rPr>
+          <w:sz w:val="18"/>
+        </w:rPr>
+      </w:pPr>
+    </w:p>
     <w:sectPr>
-      <w:headerReference w:type="default" r:id="rId15"/>
-      <w:footerReference w:type="default" r:id="rId16"/>
-      <w:footerReference w:type="first" r:id="rId17"/>
+      <w:headerReference w:type="default" r:id="rId16"/>
+      <w:footerReference w:type="default" r:id="rId17"/>
+      <w:footerReference w:type="first" r:id="rId18"/>
       <w:pgSz w:w="15840" w:h="12240" w:orient="landscape" w:code="1"/>
       <w:pgMar w:top="720" w:right="1080" w:bottom="720" w:left="1080" w:header="720" w:footer="720" w:gutter="0"/>
       <w:cols w:space="720"/>
@@ -12186,28 +13875,7 @@
         <w:sz w:val="18"/>
       </w:rPr>
       <w:tab/>
-      <w:t xml:space="preserve">  </w:t>
-    </w:r>
-    <w:r>
-      <w:rPr>
-        <w:b/>
-        <w:sz w:val="18"/>
-      </w:rPr>
-      <w:t>eCoaching</w:t>
-    </w:r>
-    <w:r>
-      <w:rPr>
-        <w:b/>
-        <w:sz w:val="18"/>
-      </w:rPr>
-      <w:t xml:space="preserve"> </w:t>
-    </w:r>
-    <w:r>
-      <w:rPr>
-        <w:b/>
-        <w:sz w:val="18"/>
-      </w:rPr>
-      <w:t>Submission</w:t>
+      <w:t xml:space="preserve">  eCoaching Submission</w:t>
     </w:r>
     <w:r>
       <w:rPr>
@@ -12236,25 +13904,7 @@
         <w:sz w:val="18"/>
       </w:rPr>
       <w:tab/>
-      <w:t>Created 06/</w:t>
-    </w:r>
-    <w:r>
-      <w:rPr>
-        <w:sz w:val="18"/>
-      </w:rPr>
-      <w:t>4</w:t>
-    </w:r>
-    <w:r>
-      <w:rPr>
-        <w:sz w:val="18"/>
-      </w:rPr>
-      <w:t>/1</w:t>
-    </w:r>
-    <w:r>
-      <w:rPr>
-        <w:sz w:val="18"/>
-      </w:rPr>
-      <w:t>4</w:t>
+      <w:t>Created 06/4/14</w:t>
     </w:r>
   </w:p>
   <w:p>
@@ -12275,19 +13925,7 @@
       <w:rPr>
         <w:sz w:val="18"/>
       </w:rPr>
-      <w:t>Created 201</w:t>
-    </w:r>
-    <w:r>
-      <w:rPr>
-        <w:sz w:val="18"/>
-      </w:rPr>
-      <w:t>4</w:t>
-    </w:r>
-    <w:r>
-      <w:rPr>
-        <w:sz w:val="18"/>
-      </w:rPr>
-      <w:t>.  All rights reserved.</w:t>
+      <w:t>Created 2014.  All rights reserved.</w:t>
     </w:r>
     <w:r>
       <w:rPr>
@@ -12339,7 +13977,7 @@
         <w:sz w:val="18"/>
         <w:szCs w:val="18"/>
       </w:rPr>
-      <w:t>2</w:t>
+      <w:t>14</w:t>
     </w:r>
     <w:r>
       <w:rPr>
@@ -12388,7 +14026,7 @@
         <w:sz w:val="18"/>
         <w:szCs w:val="18"/>
       </w:rPr>
-      <w:t>13</w:t>
+      <w:t>15</w:t>
     </w:r>
     <w:r>
       <w:rPr>
@@ -12598,19 +14236,7 @@
       <w:rPr>
         <w:sz w:val="18"/>
       </w:rPr>
-      <w:t xml:space="preserve"> </w:t>
-    </w:r>
-    <w:r>
-      <w:rPr>
-        <w:sz w:val="18"/>
-      </w:rPr>
-      <w:t>Submission</w:t>
-    </w:r>
-    <w:r>
-      <w:rPr>
-        <w:sz w:val="18"/>
-      </w:rPr>
-      <w:t xml:space="preserve"> Test Plan</w:t>
+      <w:t xml:space="preserve"> Submission Test Plan</w:t>
     </w:r>
     <w:r>
       <w:rPr>
@@ -13923,6 +15549,122 @@
     </w:lvl>
   </w:abstractNum>
   <w:abstractNum w:abstractNumId="11">
+    <w:nsid w:val="251015C0"/>
+    <w:multiLevelType w:val="hybridMultilevel"/>
+    <w:tmpl w:val="598CBD64"/>
+    <w:lvl w:ilvl="0" w:tplc="0409000F">
+      <w:start w:val="1"/>
+      <w:numFmt w:val="decimal"/>
+      <w:lvlText w:val="%1."/>
+      <w:lvlJc w:val="left"/>
+      <w:pPr>
+        <w:tabs>
+          <w:tab w:val="num" w:pos="720"/>
+        </w:tabs>
+        <w:ind w:left="720" w:hanging="360"/>
+      </w:pPr>
+    </w:lvl>
+    <w:lvl w:ilvl="1" w:tplc="4056895E">
+      <w:start w:val="1"/>
+      <w:numFmt w:val="decimal"/>
+      <w:lvlText w:val="%2."/>
+      <w:lvlJc w:val="left"/>
+      <w:pPr>
+        <w:tabs>
+          <w:tab w:val="num" w:pos="1440"/>
+        </w:tabs>
+        <w:ind w:left="1440" w:hanging="360"/>
+      </w:pPr>
+      <w:rPr>
+        <w:rFonts w:hint="default"/>
+      </w:rPr>
+    </w:lvl>
+    <w:lvl w:ilvl="2" w:tplc="0409001B" w:tentative="1">
+      <w:start w:val="1"/>
+      <w:numFmt w:val="lowerRoman"/>
+      <w:lvlText w:val="%3."/>
+      <w:lvlJc w:val="right"/>
+      <w:pPr>
+        <w:tabs>
+          <w:tab w:val="num" w:pos="2160"/>
+        </w:tabs>
+        <w:ind w:left="2160" w:hanging="180"/>
+      </w:pPr>
+    </w:lvl>
+    <w:lvl w:ilvl="3" w:tplc="0409000F" w:tentative="1">
+      <w:start w:val="1"/>
+      <w:numFmt w:val="decimal"/>
+      <w:lvlText w:val="%4."/>
+      <w:lvlJc w:val="left"/>
+      <w:pPr>
+        <w:tabs>
+          <w:tab w:val="num" w:pos="2880"/>
+        </w:tabs>
+        <w:ind w:left="2880" w:hanging="360"/>
+      </w:pPr>
+    </w:lvl>
+    <w:lvl w:ilvl="4" w:tplc="04090019" w:tentative="1">
+      <w:start w:val="1"/>
+      <w:numFmt w:val="lowerLetter"/>
+      <w:lvlText w:val="%5."/>
+      <w:lvlJc w:val="left"/>
+      <w:pPr>
+        <w:tabs>
+          <w:tab w:val="num" w:pos="3600"/>
+        </w:tabs>
+        <w:ind w:left="3600" w:hanging="360"/>
+      </w:pPr>
+    </w:lvl>
+    <w:lvl w:ilvl="5" w:tplc="0409001B" w:tentative="1">
+      <w:start w:val="1"/>
+      <w:numFmt w:val="lowerRoman"/>
+      <w:lvlText w:val="%6."/>
+      <w:lvlJc w:val="right"/>
+      <w:pPr>
+        <w:tabs>
+          <w:tab w:val="num" w:pos="4320"/>
+        </w:tabs>
+        <w:ind w:left="4320" w:hanging="180"/>
+      </w:pPr>
+    </w:lvl>
+    <w:lvl w:ilvl="6" w:tplc="0409000F" w:tentative="1">
+      <w:start w:val="1"/>
+      <w:numFmt w:val="decimal"/>
+      <w:lvlText w:val="%7."/>
+      <w:lvlJc w:val="left"/>
+      <w:pPr>
+        <w:tabs>
+          <w:tab w:val="num" w:pos="5040"/>
+        </w:tabs>
+        <w:ind w:left="5040" w:hanging="360"/>
+      </w:pPr>
+    </w:lvl>
+    <w:lvl w:ilvl="7" w:tplc="04090019" w:tentative="1">
+      <w:start w:val="1"/>
+      <w:numFmt w:val="lowerLetter"/>
+      <w:lvlText w:val="%8."/>
+      <w:lvlJc w:val="left"/>
+      <w:pPr>
+        <w:tabs>
+          <w:tab w:val="num" w:pos="5760"/>
+        </w:tabs>
+        <w:ind w:left="5760" w:hanging="360"/>
+      </w:pPr>
+    </w:lvl>
+    <w:lvl w:ilvl="8" w:tplc="0409001B" w:tentative="1">
+      <w:start w:val="1"/>
+      <w:numFmt w:val="lowerRoman"/>
+      <w:lvlText w:val="%9."/>
+      <w:lvlJc w:val="right"/>
+      <w:pPr>
+        <w:tabs>
+          <w:tab w:val="num" w:pos="6480"/>
+        </w:tabs>
+        <w:ind w:left="6480" w:hanging="180"/>
+      </w:pPr>
+    </w:lvl>
+  </w:abstractNum>
+  <w:abstractNum w:abstractNumId="12">
     <w:nsid w:val="25F269C1"/>
     <w:multiLevelType w:val="hybridMultilevel"/>
     <w:tmpl w:val="598CBD64"/>
@@ -14038,7 +15780,7 @@
       </w:pPr>
     </w:lvl>
   </w:abstractNum>
-  <w:abstractNum w:abstractNumId="12">
+  <w:abstractNum w:abstractNumId="13">
     <w:nsid w:val="277907CB"/>
     <w:multiLevelType w:val="hybridMultilevel"/>
     <w:tmpl w:val="209EBA04"/>
@@ -14154,7 +15896,7 @@
       </w:pPr>
     </w:lvl>
   </w:abstractNum>
-  <w:abstractNum w:abstractNumId="13">
+  <w:abstractNum w:abstractNumId="14">
     <w:nsid w:val="29BC4778"/>
     <w:multiLevelType w:val="hybridMultilevel"/>
     <w:tmpl w:val="CC626BDC"/>
@@ -14267,7 +16009,7 @@
       </w:rPr>
     </w:lvl>
   </w:abstractNum>
-  <w:abstractNum w:abstractNumId="14">
+  <w:abstractNum w:abstractNumId="15">
     <w:nsid w:val="2B867F2A"/>
     <w:multiLevelType w:val="hybridMultilevel"/>
     <w:tmpl w:val="23A49C0E"/>
@@ -14383,7 +16125,7 @@
       </w:pPr>
     </w:lvl>
   </w:abstractNum>
-  <w:abstractNum w:abstractNumId="15">
+  <w:abstractNum w:abstractNumId="16">
     <w:nsid w:val="2C14256A"/>
     <w:multiLevelType w:val="hybridMultilevel"/>
     <w:tmpl w:val="1C2C2C8A"/>
@@ -14499,7 +16241,7 @@
       </w:pPr>
     </w:lvl>
   </w:abstractNum>
-  <w:abstractNum w:abstractNumId="16">
+  <w:abstractNum w:abstractNumId="17">
     <w:nsid w:val="2DAA2076"/>
     <w:multiLevelType w:val="hybridMultilevel"/>
     <w:tmpl w:val="3AA8A74C"/>
@@ -14615,7 +16357,7 @@
       </w:pPr>
     </w:lvl>
   </w:abstractNum>
-  <w:abstractNum w:abstractNumId="17">
+  <w:abstractNum w:abstractNumId="18">
     <w:nsid w:val="2E442F27"/>
     <w:multiLevelType w:val="hybridMultilevel"/>
     <w:tmpl w:val="C3DC4A78"/>
@@ -14731,7 +16473,7 @@
       </w:pPr>
     </w:lvl>
   </w:abstractNum>
-  <w:abstractNum w:abstractNumId="18">
+  <w:abstractNum w:abstractNumId="19">
     <w:nsid w:val="2E7751EA"/>
     <w:multiLevelType w:val="hybridMultilevel"/>
     <w:tmpl w:val="3E607994"/>
@@ -14847,7 +16589,7 @@
       </w:pPr>
     </w:lvl>
   </w:abstractNum>
-  <w:abstractNum w:abstractNumId="19">
+  <w:abstractNum w:abstractNumId="20">
     <w:nsid w:val="31072651"/>
     <w:multiLevelType w:val="hybridMultilevel"/>
     <w:tmpl w:val="4A145F5A"/>
@@ -14960,7 +16702,7 @@
       </w:rPr>
     </w:lvl>
   </w:abstractNum>
-  <w:abstractNum w:abstractNumId="20">
+  <w:abstractNum w:abstractNumId="21">
     <w:nsid w:val="342954EB"/>
     <w:multiLevelType w:val="hybridMultilevel"/>
     <w:tmpl w:val="F55441F0"/>
@@ -15076,7 +16818,7 @@
       </w:pPr>
     </w:lvl>
   </w:abstractNum>
-  <w:abstractNum w:abstractNumId="21">
+  <w:abstractNum w:abstractNumId="22">
     <w:nsid w:val="348C28FC"/>
     <w:multiLevelType w:val="hybridMultilevel"/>
     <w:tmpl w:val="A0F2ED22"/>
@@ -15192,7 +16934,7 @@
       </w:pPr>
     </w:lvl>
   </w:abstractNum>
-  <w:abstractNum w:abstractNumId="22">
+  <w:abstractNum w:abstractNumId="23">
     <w:nsid w:val="39646918"/>
     <w:multiLevelType w:val="hybridMultilevel"/>
     <w:tmpl w:val="74B2488A"/>
@@ -15308,7 +17050,7 @@
       </w:pPr>
     </w:lvl>
   </w:abstractNum>
-  <w:abstractNum w:abstractNumId="23">
+  <w:abstractNum w:abstractNumId="24">
     <w:nsid w:val="3A2C7895"/>
     <w:multiLevelType w:val="hybridMultilevel"/>
     <w:tmpl w:val="F4C85492"/>
@@ -15421,7 +17163,7 @@
       </w:rPr>
     </w:lvl>
   </w:abstractNum>
-  <w:abstractNum w:abstractNumId="24">
+  <w:abstractNum w:abstractNumId="25">
     <w:nsid w:val="3BA4400E"/>
     <w:multiLevelType w:val="hybridMultilevel"/>
     <w:tmpl w:val="CB3E8686"/>
@@ -15537,7 +17279,7 @@
       </w:pPr>
     </w:lvl>
   </w:abstractNum>
-  <w:abstractNum w:abstractNumId="25">
+  <w:abstractNum w:abstractNumId="26">
     <w:nsid w:val="41B45FD5"/>
     <w:multiLevelType w:val="hybridMultilevel"/>
     <w:tmpl w:val="63B45680"/>
@@ -15653,7 +17395,7 @@
       </w:pPr>
     </w:lvl>
   </w:abstractNum>
-  <w:abstractNum w:abstractNumId="26">
+  <w:abstractNum w:abstractNumId="27">
     <w:nsid w:val="44AE0766"/>
     <w:multiLevelType w:val="hybridMultilevel"/>
     <w:tmpl w:val="A0F2ED22"/>
@@ -15769,7 +17511,7 @@
       </w:pPr>
     </w:lvl>
   </w:abstractNum>
-  <w:abstractNum w:abstractNumId="27">
+  <w:abstractNum w:abstractNumId="28">
     <w:nsid w:val="46612F30"/>
     <w:multiLevelType w:val="hybridMultilevel"/>
     <w:tmpl w:val="598CBD64"/>
@@ -15885,7 +17627,7 @@
       </w:pPr>
     </w:lvl>
   </w:abstractNum>
-  <w:abstractNum w:abstractNumId="28">
+  <w:abstractNum w:abstractNumId="29">
     <w:nsid w:val="46F97645"/>
     <w:multiLevelType w:val="hybridMultilevel"/>
     <w:tmpl w:val="209EBA04"/>
@@ -16001,7 +17743,7 @@
       </w:pPr>
     </w:lvl>
   </w:abstractNum>
-  <w:abstractNum w:abstractNumId="29">
+  <w:abstractNum w:abstractNumId="30">
     <w:nsid w:val="495626B6"/>
     <w:multiLevelType w:val="hybridMultilevel"/>
     <w:tmpl w:val="A0F2ED22"/>
@@ -16117,7 +17859,7 @@
       </w:pPr>
     </w:lvl>
   </w:abstractNum>
-  <w:abstractNum w:abstractNumId="30">
+  <w:abstractNum w:abstractNumId="31">
     <w:nsid w:val="4E5C7770"/>
     <w:multiLevelType w:val="hybridMultilevel"/>
     <w:tmpl w:val="A0F2ED22"/>
@@ -16233,7 +17975,7 @@
       </w:pPr>
     </w:lvl>
   </w:abstractNum>
-  <w:abstractNum w:abstractNumId="31">
+  <w:abstractNum w:abstractNumId="32">
     <w:nsid w:val="4F164983"/>
     <w:multiLevelType w:val="hybridMultilevel"/>
     <w:tmpl w:val="B3AE88DE"/>
@@ -16322,7 +18064,7 @@
       </w:pPr>
     </w:lvl>
   </w:abstractNum>
-  <w:abstractNum w:abstractNumId="32">
+  <w:abstractNum w:abstractNumId="33">
     <w:nsid w:val="53702ED4"/>
     <w:multiLevelType w:val="hybridMultilevel"/>
     <w:tmpl w:val="3AA8A74C"/>
@@ -16438,7 +18180,7 @@
       </w:pPr>
     </w:lvl>
   </w:abstractNum>
-  <w:abstractNum w:abstractNumId="33">
+  <w:abstractNum w:abstractNumId="34">
     <w:nsid w:val="53941FA3"/>
     <w:multiLevelType w:val="hybridMultilevel"/>
     <w:tmpl w:val="A0F2ED22"/>
@@ -16554,7 +18296,7 @@
       </w:pPr>
     </w:lvl>
   </w:abstractNum>
-  <w:abstractNum w:abstractNumId="34">
+  <w:abstractNum w:abstractNumId="35">
     <w:nsid w:val="539842C9"/>
     <w:multiLevelType w:val="hybridMultilevel"/>
     <w:tmpl w:val="C74EA7BA"/>
@@ -16667,7 +18409,7 @@
       </w:rPr>
     </w:lvl>
   </w:abstractNum>
-  <w:abstractNum w:abstractNumId="35">
+  <w:abstractNum w:abstractNumId="36">
     <w:nsid w:val="5401667C"/>
     <w:multiLevelType w:val="hybridMultilevel"/>
     <w:tmpl w:val="E382842E"/>
@@ -16783,7 +18525,7 @@
       </w:pPr>
     </w:lvl>
   </w:abstractNum>
-  <w:abstractNum w:abstractNumId="36">
+  <w:abstractNum w:abstractNumId="37">
     <w:nsid w:val="549B0DE4"/>
     <w:multiLevelType w:val="hybridMultilevel"/>
     <w:tmpl w:val="48D81DDE"/>
@@ -16899,7 +18641,7 @@
       </w:pPr>
     </w:lvl>
   </w:abstractNum>
-  <w:abstractNum w:abstractNumId="37">
+  <w:abstractNum w:abstractNumId="38">
     <w:nsid w:val="56B24556"/>
     <w:multiLevelType w:val="hybridMultilevel"/>
     <w:tmpl w:val="9FD655A2"/>
@@ -17015,7 +18757,7 @@
       </w:pPr>
     </w:lvl>
   </w:abstractNum>
-  <w:abstractNum w:abstractNumId="38">
+  <w:abstractNum w:abstractNumId="39">
     <w:nsid w:val="5DE158AC"/>
     <w:multiLevelType w:val="hybridMultilevel"/>
     <w:tmpl w:val="CAEA02D2"/>
@@ -17127,7 +18869,7 @@
       </w:rPr>
     </w:lvl>
   </w:abstractNum>
-  <w:abstractNum w:abstractNumId="39">
+  <w:abstractNum w:abstractNumId="40">
     <w:nsid w:val="614A1256"/>
     <w:multiLevelType w:val="hybridMultilevel"/>
     <w:tmpl w:val="A5F2D01C"/>
@@ -17216,7 +18958,7 @@
       </w:pPr>
     </w:lvl>
   </w:abstractNum>
-  <w:abstractNum w:abstractNumId="40">
+  <w:abstractNum w:abstractNumId="41">
     <w:nsid w:val="6173565D"/>
     <w:multiLevelType w:val="hybridMultilevel"/>
     <w:tmpl w:val="AE2EAB6E"/>
@@ -17332,7 +19074,7 @@
       </w:pPr>
     </w:lvl>
   </w:abstractNum>
-  <w:abstractNum w:abstractNumId="41">
+  <w:abstractNum w:abstractNumId="42">
     <w:nsid w:val="685F4D90"/>
     <w:multiLevelType w:val="hybridMultilevel"/>
     <w:tmpl w:val="C3DC4A78"/>
@@ -17448,7 +19190,7 @@
       </w:pPr>
     </w:lvl>
   </w:abstractNum>
-  <w:abstractNum w:abstractNumId="42">
+  <w:abstractNum w:abstractNumId="43">
     <w:nsid w:val="72E4602F"/>
     <w:multiLevelType w:val="hybridMultilevel"/>
     <w:tmpl w:val="578AA676"/>
@@ -17561,7 +19303,7 @@
       </w:rPr>
     </w:lvl>
   </w:abstractNum>
-  <w:abstractNum w:abstractNumId="43">
+  <w:abstractNum w:abstractNumId="44">
     <w:nsid w:val="751865FF"/>
     <w:multiLevelType w:val="hybridMultilevel"/>
     <w:tmpl w:val="8520B256"/>
@@ -17674,7 +19416,7 @@
       </w:rPr>
     </w:lvl>
   </w:abstractNum>
-  <w:abstractNum w:abstractNumId="44">
+  <w:abstractNum w:abstractNumId="45">
     <w:nsid w:val="7772191E"/>
     <w:multiLevelType w:val="hybridMultilevel"/>
     <w:tmpl w:val="A5229042"/>
@@ -17787,7 +19529,7 @@
       </w:rPr>
     </w:lvl>
   </w:abstractNum>
-  <w:abstractNum w:abstractNumId="45">
+  <w:abstractNum w:abstractNumId="46">
     <w:nsid w:val="77C34D39"/>
     <w:multiLevelType w:val="hybridMultilevel"/>
     <w:tmpl w:val="AC8875F2"/>
@@ -17900,7 +19642,7 @@
       </w:rPr>
     </w:lvl>
   </w:abstractNum>
-  <w:abstractNum w:abstractNumId="46">
+  <w:abstractNum w:abstractNumId="47">
     <w:nsid w:val="78720DDC"/>
     <w:multiLevelType w:val="hybridMultilevel"/>
     <w:tmpl w:val="598CBD64"/>
@@ -18016,7 +19758,7 @@
       </w:pPr>
     </w:lvl>
   </w:abstractNum>
-  <w:abstractNum w:abstractNumId="47">
+  <w:abstractNum w:abstractNumId="48">
     <w:nsid w:val="78982537"/>
     <w:multiLevelType w:val="hybridMultilevel"/>
     <w:tmpl w:val="AAB80878"/>
@@ -18129,7 +19871,7 @@
       </w:rPr>
     </w:lvl>
   </w:abstractNum>
-  <w:abstractNum w:abstractNumId="48">
+  <w:abstractNum w:abstractNumId="49">
     <w:nsid w:val="792A113A"/>
     <w:multiLevelType w:val="hybridMultilevel"/>
     <w:tmpl w:val="598CBD64"/>
@@ -18245,7 +19987,7 @@
       </w:pPr>
     </w:lvl>
   </w:abstractNum>
-  <w:abstractNum w:abstractNumId="49">
+  <w:abstractNum w:abstractNumId="50">
     <w:nsid w:val="7CA0584B"/>
     <w:multiLevelType w:val="hybridMultilevel"/>
     <w:tmpl w:val="D68A2706"/>
@@ -18358,7 +20100,7 @@
       </w:rPr>
     </w:lvl>
   </w:abstractNum>
-  <w:abstractNum w:abstractNumId="50">
+  <w:abstractNum w:abstractNumId="51">
     <w:nsid w:val="7F7339A7"/>
     <w:multiLevelType w:val="hybridMultilevel"/>
     <w:tmpl w:val="F9863208"/>
@@ -18472,157 +20214,160 @@
     </w:lvl>
   </w:abstractNum>
   <w:num w:numId="1">
-    <w:abstractNumId w:val="30"/>
+    <w:abstractNumId w:val="31"/>
   </w:num>
   <w:num w:numId="2">
-    <w:abstractNumId w:val="14"/>
+    <w:abstractNumId w:val="15"/>
   </w:num>
   <w:num w:numId="3">
     <w:abstractNumId w:val="8"/>
   </w:num>
   <w:num w:numId="4">
-    <w:abstractNumId w:val="18"/>
+    <w:abstractNumId w:val="19"/>
   </w:num>
   <w:num w:numId="5">
     <w:abstractNumId w:val="10"/>
   </w:num>
   <w:num w:numId="6">
-    <w:abstractNumId w:val="35"/>
+    <w:abstractNumId w:val="36"/>
   </w:num>
   <w:num w:numId="7">
-    <w:abstractNumId w:val="41"/>
+    <w:abstractNumId w:val="42"/>
   </w:num>
   <w:num w:numId="8">
     <w:abstractNumId w:val="2"/>
   </w:num>
   <w:num w:numId="9">
-    <w:abstractNumId w:val="19"/>
+    <w:abstractNumId w:val="20"/>
   </w:num>
   <w:num w:numId="10">
-    <w:abstractNumId w:val="25"/>
+    <w:abstractNumId w:val="26"/>
   </w:num>
   <w:num w:numId="11">
-    <w:abstractNumId w:val="32"/>
+    <w:abstractNumId w:val="33"/>
   </w:num>
   <w:num w:numId="12">
-    <w:abstractNumId w:val="15"/>
+    <w:abstractNumId w:val="16"/>
   </w:num>
   <w:num w:numId="13">
     <w:abstractNumId w:val="7"/>
   </w:num>
   <w:num w:numId="14">
-    <w:abstractNumId w:val="34"/>
+    <w:abstractNumId w:val="35"/>
   </w:num>
   <w:num w:numId="15">
-    <w:abstractNumId w:val="44"/>
+    <w:abstractNumId w:val="45"/>
   </w:num>
   <w:num w:numId="16">
-    <w:abstractNumId w:val="47"/>
+    <w:abstractNumId w:val="48"/>
   </w:num>
   <w:num w:numId="17">
-    <w:abstractNumId w:val="49"/>
+    <w:abstractNumId w:val="50"/>
   </w:num>
   <w:num w:numId="18">
     <w:abstractNumId w:val="6"/>
   </w:num>
   <w:num w:numId="19">
-    <w:abstractNumId w:val="50"/>
+    <w:abstractNumId w:val="51"/>
   </w:num>
   <w:num w:numId="20">
-    <w:abstractNumId w:val="43"/>
+    <w:abstractNumId w:val="44"/>
   </w:num>
   <w:num w:numId="21">
-    <w:abstractNumId w:val="13"/>
+    <w:abstractNumId w:val="14"/>
   </w:num>
   <w:num w:numId="22">
-    <w:abstractNumId w:val="38"/>
+    <w:abstractNumId w:val="39"/>
   </w:num>
   <w:num w:numId="23">
     <w:abstractNumId w:val="9"/>
   </w:num>
   <w:num w:numId="24">
-    <w:abstractNumId w:val="37"/>
+    <w:abstractNumId w:val="38"/>
   </w:num>
   <w:num w:numId="25">
+    <w:abstractNumId w:val="18"/>
+  </w:num>
+  <w:num w:numId="26">
     <w:abstractNumId w:val="17"/>
   </w:num>
-  <w:num w:numId="26">
-    <w:abstractNumId w:val="16"/>
-  </w:num>
   <w:num w:numId="27">
-    <w:abstractNumId w:val="22"/>
+    <w:abstractNumId w:val="23"/>
   </w:num>
   <w:num w:numId="28">
     <w:abstractNumId w:val="5"/>
   </w:num>
   <w:num w:numId="29">
-    <w:abstractNumId w:val="36"/>
+    <w:abstractNumId w:val="37"/>
   </w:num>
   <w:num w:numId="30">
     <w:abstractNumId w:val="1"/>
   </w:num>
   <w:num w:numId="31">
-    <w:abstractNumId w:val="20"/>
+    <w:abstractNumId w:val="21"/>
   </w:num>
   <w:num w:numId="32">
-    <w:abstractNumId w:val="28"/>
+    <w:abstractNumId w:val="29"/>
   </w:num>
   <w:num w:numId="33">
     <w:abstractNumId w:val="4"/>
   </w:num>
   <w:num w:numId="34">
-    <w:abstractNumId w:val="24"/>
+    <w:abstractNumId w:val="25"/>
   </w:num>
   <w:num w:numId="35">
-    <w:abstractNumId w:val="40"/>
+    <w:abstractNumId w:val="41"/>
   </w:num>
   <w:num w:numId="36">
-    <w:abstractNumId w:val="12"/>
+    <w:abstractNumId w:val="13"/>
   </w:num>
   <w:num w:numId="37">
     <w:abstractNumId w:val="0"/>
   </w:num>
   <w:num w:numId="38">
-    <w:abstractNumId w:val="23"/>
+    <w:abstractNumId w:val="24"/>
   </w:num>
   <w:num w:numId="39">
-    <w:abstractNumId w:val="45"/>
+    <w:abstractNumId w:val="46"/>
   </w:num>
   <w:num w:numId="40">
-    <w:abstractNumId w:val="42"/>
+    <w:abstractNumId w:val="43"/>
   </w:num>
   <w:num w:numId="41">
-    <w:abstractNumId w:val="21"/>
+    <w:abstractNumId w:val="22"/>
   </w:num>
   <w:num w:numId="42">
-    <w:abstractNumId w:val="29"/>
+    <w:abstractNumId w:val="30"/>
   </w:num>
   <w:num w:numId="43">
-    <w:abstractNumId w:val="39"/>
+    <w:abstractNumId w:val="40"/>
   </w:num>
   <w:num w:numId="44">
-    <w:abstractNumId w:val="26"/>
+    <w:abstractNumId w:val="27"/>
   </w:num>
   <w:num w:numId="45">
-    <w:abstractNumId w:val="31"/>
+    <w:abstractNumId w:val="32"/>
   </w:num>
   <w:num w:numId="46">
-    <w:abstractNumId w:val="33"/>
+    <w:abstractNumId w:val="34"/>
   </w:num>
   <w:num w:numId="47">
-    <w:abstractNumId w:val="46"/>
+    <w:abstractNumId w:val="47"/>
   </w:num>
   <w:num w:numId="48">
-    <w:abstractNumId w:val="11"/>
+    <w:abstractNumId w:val="12"/>
   </w:num>
   <w:num w:numId="49">
     <w:abstractNumId w:val="3"/>
   </w:num>
   <w:num w:numId="50">
-    <w:abstractNumId w:val="48"/>
+    <w:abstractNumId w:val="49"/>
   </w:num>
   <w:num w:numId="51">
-    <w:abstractNumId w:val="27"/>
+    <w:abstractNumId w:val="28"/>
+  </w:num>
+  <w:num w:numId="52">
+    <w:abstractNumId w:val="11"/>
   </w:num>
   <w:numIdMacAtCleanup w:val="51"/>
 </w:numbering>
@@ -20332,7 +22077,7 @@
 </file>
 
 <file path=customXml/itemProps1.xml><?xml version="1.0" encoding="utf-8"?>
-<ds:datastoreItem xmlns:ds="http://schemas.openxmlformats.org/officeDocument/2006/customXml" ds:itemID="{1B19B4A7-96DD-4B20-B15A-5196295B1F4A}">
+<ds:datastoreItem xmlns:ds="http://schemas.openxmlformats.org/officeDocument/2006/customXml" ds:itemID="{4740649C-0F34-498E-B696-5FC9BC450FF4}">
   <ds:schemaRefs>
     <ds:schemaRef ds:uri="http://schemas.openxmlformats.org/officeDocument/2006/bibliography"/>
   </ds:schemaRefs>

</xml_diff>

<commit_message>
[VM:Jourdain.Augustin@2/17/2015 5:13:30 PM] SCR 14323
git-tfs-id: [https://tfs.omnicloud.local/tfs/cco%20program/]$/eCoaching_V2;C13948
</commit_message>
<xml_diff>
--- a/Unit Test/CCO_eCoaching_UI_Submission_UTD.docx
+++ b/Unit Test/CCO_eCoaching_UI_Submission_UTD.docx
@@ -240,7 +240,7 @@
           <w:sz w:val="18"/>
           <w:szCs w:val="18"/>
         </w:rPr>
-        <w:t>January 15, 2015</w:t>
+        <w:t>February 17, 2015</w:t>
       </w:r>
       <w:r>
         <w:rPr>
@@ -1224,9 +1224,6 @@
         </w:tc>
       </w:tr>
       <w:tr>
-        <w:trPr>
-          <w:ins w:id="15" w:author="Augustin, Jourdain M" w:date="2015-01-15T13:13:00Z"/>
-        </w:trPr>
         <w:tc>
           <w:tcPr>
             <w:tcW w:w="1440" w:type="dxa"/>
@@ -1242,22 +1239,19 @@
               <w:pStyle w:val="hdr1"/>
               <w:ind w:left="0"/>
               <w:rPr>
-                <w:ins w:id="16" w:author="Augustin, Jourdain M" w:date="2015-01-15T13:13:00Z"/>
                 <w:rFonts w:asciiTheme="minorHAnsi" w:hAnsiTheme="minorHAnsi"/>
                 <w:i w:val="0"/>
                 <w:sz w:val="20"/>
               </w:rPr>
             </w:pPr>
-            <w:ins w:id="17" w:author="Augustin, Jourdain M" w:date="2015-01-15T13:13:00Z">
-              <w:r>
-                <w:rPr>
-                  <w:rFonts w:asciiTheme="minorHAnsi" w:hAnsiTheme="minorHAnsi"/>
-                  <w:i w:val="0"/>
-                  <w:sz w:val="20"/>
-                </w:rPr>
-                <w:t>01/15/2015</w:t>
-              </w:r>
-            </w:ins>
+            <w:r>
+              <w:rPr>
+                <w:rFonts w:asciiTheme="minorHAnsi" w:hAnsiTheme="minorHAnsi"/>
+                <w:i w:val="0"/>
+                <w:sz w:val="20"/>
+              </w:rPr>
+              <w:t>01/15/2015</w:t>
+            </w:r>
           </w:p>
         </w:tc>
         <w:tc>
@@ -1273,18 +1267,15 @@
           <w:p>
             <w:pPr>
               <w:rPr>
-                <w:ins w:id="18" w:author="Augustin, Jourdain M" w:date="2015-01-15T13:13:00Z"/>
-                <w:rFonts w:asciiTheme="minorHAnsi" w:hAnsiTheme="minorHAnsi"/>
-              </w:rPr>
-            </w:pPr>
-            <w:ins w:id="19" w:author="Augustin, Jourdain M" w:date="2015-01-15T13:13:00Z">
-              <w:r>
-                <w:rPr>
-                  <w:rFonts w:asciiTheme="minorHAnsi" w:hAnsiTheme="minorHAnsi"/>
-                </w:rPr>
-                <w:t>P13653 – Create new test case ECUISUB09 to verify that “LSA” appears in submission page</w:t>
-              </w:r>
-            </w:ins>
+                <w:rFonts w:asciiTheme="minorHAnsi" w:hAnsiTheme="minorHAnsi"/>
+              </w:rPr>
+            </w:pPr>
+            <w:r>
+              <w:rPr>
+                <w:rFonts w:asciiTheme="minorHAnsi" w:hAnsiTheme="minorHAnsi"/>
+              </w:rPr>
+              <w:t>P13653 – Create new test case ECUISUB09 to verify that “LSA” appears in submission page</w:t>
+            </w:r>
           </w:p>
         </w:tc>
         <w:tc>
@@ -1302,19 +1293,160 @@
               <w:pStyle w:val="hdr1"/>
               <w:ind w:left="0"/>
               <w:rPr>
-                <w:ins w:id="20" w:author="Augustin, Jourdain M" w:date="2015-01-15T13:13:00Z"/>
                 <w:rFonts w:asciiTheme="minorHAnsi" w:hAnsiTheme="minorHAnsi"/>
                 <w:i w:val="0"/>
                 <w:sz w:val="20"/>
               </w:rPr>
             </w:pPr>
-            <w:ins w:id="21" w:author="Augustin, Jourdain M" w:date="2015-01-15T13:13:00Z">
+            <w:r>
+              <w:rPr>
+                <w:rFonts w:asciiTheme="minorHAnsi" w:hAnsiTheme="minorHAnsi"/>
+                <w:i w:val="0"/>
+                <w:sz w:val="20"/>
+              </w:rPr>
+              <w:t>Jourdain Augustin</w:t>
+            </w:r>
+          </w:p>
+        </w:tc>
+      </w:tr>
+      <w:tr>
+        <w:trPr>
+          <w:ins w:id="15" w:author="Augustin, Jourdain M" w:date="2015-02-17T17:02:00Z"/>
+        </w:trPr>
+        <w:tc>
+          <w:tcPr>
+            <w:tcW w:w="1440" w:type="dxa"/>
+            <w:tcBorders>
+              <w:top w:val="single" w:sz="6" w:space="0" w:color="C0C0C0"/>
+              <w:left w:val="single" w:sz="6" w:space="0" w:color="C0C0C0"/>
+              <w:bottom w:val="single" w:sz="6" w:space="0" w:color="C0C0C0"/>
+              <w:right w:val="single" w:sz="6" w:space="0" w:color="C0C0C0"/>
+            </w:tcBorders>
+          </w:tcPr>
+          <w:p>
+            <w:pPr>
+              <w:pStyle w:val="hdr1"/>
+              <w:ind w:left="0"/>
+              <w:rPr>
+                <w:ins w:id="16" w:author="Augustin, Jourdain M" w:date="2015-02-17T17:02:00Z"/>
+                <w:rFonts w:asciiTheme="minorHAnsi" w:hAnsiTheme="minorHAnsi"/>
+                <w:i w:val="0"/>
+                <w:sz w:val="20"/>
+              </w:rPr>
+            </w:pPr>
+            <w:ins w:id="17" w:author="Augustin, Jourdain M" w:date="2015-02-17T17:02:00Z">
               <w:r>
                 <w:rPr>
                   <w:rFonts w:asciiTheme="minorHAnsi" w:hAnsiTheme="minorHAnsi"/>
                   <w:i w:val="0"/>
                   <w:sz w:val="20"/>
                 </w:rPr>
+                <w:t>02/17/2015</w:t>
+              </w:r>
+            </w:ins>
+          </w:p>
+        </w:tc>
+        <w:tc>
+          <w:tcPr>
+            <w:tcW w:w="5148" w:type="dxa"/>
+            <w:tcBorders>
+              <w:top w:val="single" w:sz="6" w:space="0" w:color="C0C0C0"/>
+              <w:left w:val="single" w:sz="6" w:space="0" w:color="C0C0C0"/>
+              <w:bottom w:val="single" w:sz="6" w:space="0" w:color="C0C0C0"/>
+              <w:right w:val="single" w:sz="6" w:space="0" w:color="C0C0C0"/>
+            </w:tcBorders>
+          </w:tcPr>
+          <w:p>
+            <w:pPr>
+              <w:rPr>
+                <w:ins w:id="18" w:author="Augustin, Jourdain M" w:date="2015-02-17T17:02:00Z"/>
+                <w:rFonts w:asciiTheme="minorHAnsi" w:hAnsiTheme="minorHAnsi"/>
+              </w:rPr>
+            </w:pPr>
+            <w:ins w:id="19" w:author="Augustin, Jourdain M" w:date="2015-02-17T17:02:00Z">
+              <w:r>
+                <w:rPr>
+                  <w:rFonts w:asciiTheme="minorHAnsi" w:hAnsiTheme="minorHAnsi"/>
+                </w:rPr>
+                <w:t xml:space="preserve">P14323 – Create new test case ECUISUB10 to verify that a user </w:t>
+              </w:r>
+            </w:ins>
+            <w:ins w:id="20" w:author="Augustin, Jourdain M" w:date="2015-02-17T17:03:00Z">
+              <w:r>
+                <w:rPr>
+                  <w:rFonts w:asciiTheme="minorHAnsi" w:hAnsiTheme="minorHAnsi"/>
+                </w:rPr>
+                <w:t>receives</w:t>
+              </w:r>
+            </w:ins>
+            <w:ins w:id="21" w:author="Augustin, Jourdain M" w:date="2015-02-17T17:02:00Z">
+              <w:r>
+                <w:rPr>
+                  <w:rFonts w:asciiTheme="minorHAnsi" w:hAnsiTheme="minorHAnsi"/>
+                </w:rPr>
+                <w:t xml:space="preserve"> an error message</w:t>
+              </w:r>
+            </w:ins>
+            <w:ins w:id="22" w:author="Augustin, Jourdain M" w:date="2015-02-17T17:03:00Z">
+              <w:r>
+                <w:rPr>
+                  <w:rFonts w:asciiTheme="minorHAnsi" w:hAnsiTheme="minorHAnsi"/>
+                </w:rPr>
+                <w:t xml:space="preserve"> when attempting to submit </w:t>
+              </w:r>
+              <w:r>
+                <w:rPr>
+                  <w:rFonts w:asciiTheme="minorHAnsi" w:hAnsiTheme="minorHAnsi"/>
+                </w:rPr>
+                <w:lastRenderedPageBreak/>
+                <w:t xml:space="preserve">a coaching for </w:t>
+              </w:r>
+              <w:proofErr w:type="gramStart"/>
+              <w:r>
+                <w:rPr>
+                  <w:rFonts w:asciiTheme="minorHAnsi" w:hAnsiTheme="minorHAnsi"/>
+                </w:rPr>
+                <w:t>themselves</w:t>
+              </w:r>
+              <w:proofErr w:type="gramEnd"/>
+              <w:r>
+                <w:rPr>
+                  <w:rFonts w:asciiTheme="minorHAnsi" w:hAnsiTheme="minorHAnsi"/>
+                </w:rPr>
+                <w:t>.</w:t>
+              </w:r>
+            </w:ins>
+          </w:p>
+        </w:tc>
+        <w:tc>
+          <w:tcPr>
+            <w:tcW w:w="4320" w:type="dxa"/>
+            <w:tcBorders>
+              <w:top w:val="single" w:sz="6" w:space="0" w:color="C0C0C0"/>
+              <w:left w:val="single" w:sz="6" w:space="0" w:color="C0C0C0"/>
+              <w:bottom w:val="single" w:sz="6" w:space="0" w:color="C0C0C0"/>
+              <w:right w:val="single" w:sz="6" w:space="0" w:color="C0C0C0"/>
+            </w:tcBorders>
+          </w:tcPr>
+          <w:p>
+            <w:pPr>
+              <w:pStyle w:val="hdr1"/>
+              <w:ind w:left="0"/>
+              <w:rPr>
+                <w:ins w:id="23" w:author="Augustin, Jourdain M" w:date="2015-02-17T17:02:00Z"/>
+                <w:rFonts w:asciiTheme="minorHAnsi" w:hAnsiTheme="minorHAnsi"/>
+                <w:i w:val="0"/>
+                <w:sz w:val="20"/>
+              </w:rPr>
+            </w:pPr>
+            <w:ins w:id="24" w:author="Augustin, Jourdain M" w:date="2015-02-17T17:03:00Z">
+              <w:r>
+                <w:rPr>
+                  <w:rFonts w:asciiTheme="minorHAnsi" w:hAnsiTheme="minorHAnsi"/>
+                  <w:i w:val="0"/>
+                  <w:sz w:val="20"/>
+                </w:rPr>
+                <w:lastRenderedPageBreak/>
                 <w:t>Jourdain Augustin</w:t>
               </w:r>
             </w:ins>
@@ -13470,7 +13602,6 @@
     <w:p>
       <w:pPr>
         <w:rPr>
-          <w:ins w:id="22" w:author="Augustin, Jourdain M" w:date="2015-01-15T13:14:00Z"/>
           <w:sz w:val="18"/>
         </w:rPr>
       </w:pPr>
@@ -13478,7 +13609,6 @@
     <w:p>
       <w:pPr>
         <w:rPr>
-          <w:ins w:id="23" w:author="Augustin, Jourdain M" w:date="2015-01-15T13:14:00Z"/>
           <w:sz w:val="18"/>
         </w:rPr>
       </w:pPr>
@@ -13486,7 +13616,6 @@
     <w:p>
       <w:pPr>
         <w:rPr>
-          <w:ins w:id="24" w:author="Augustin, Jourdain M" w:date="2015-01-15T13:14:00Z"/>
           <w:sz w:val="18"/>
         </w:rPr>
       </w:pPr>
@@ -13494,7 +13623,6 @@
     <w:p>
       <w:pPr>
         <w:rPr>
-          <w:ins w:id="25" w:author="Augustin, Jourdain M" w:date="2015-01-15T13:14:00Z"/>
           <w:sz w:val="18"/>
         </w:rPr>
       </w:pPr>
@@ -13502,7 +13630,6 @@
     <w:p>
       <w:pPr>
         <w:rPr>
-          <w:ins w:id="26" w:author="Augustin, Jourdain M" w:date="2015-01-15T13:14:00Z"/>
           <w:sz w:val="18"/>
         </w:rPr>
       </w:pPr>
@@ -13510,7 +13637,6 @@
     <w:p>
       <w:pPr>
         <w:rPr>
-          <w:ins w:id="27" w:author="Augustin, Jourdain M" w:date="2015-01-15T13:14:00Z"/>
           <w:sz w:val="18"/>
         </w:rPr>
       </w:pPr>
@@ -13518,7 +13644,6 @@
     <w:p>
       <w:pPr>
         <w:rPr>
-          <w:ins w:id="28" w:author="Augustin, Jourdain M" w:date="2015-01-15T13:14:00Z"/>
           <w:sz w:val="18"/>
         </w:rPr>
       </w:pPr>
@@ -13526,7 +13651,6 @@
     <w:p>
       <w:pPr>
         <w:rPr>
-          <w:ins w:id="29" w:author="Augustin, Jourdain M" w:date="2015-01-15T13:14:00Z"/>
           <w:sz w:val="18"/>
         </w:rPr>
       </w:pPr>
@@ -13534,7 +13658,6 @@
     <w:p>
       <w:pPr>
         <w:rPr>
-          <w:ins w:id="30" w:author="Augustin, Jourdain M" w:date="2015-01-15T13:14:00Z"/>
           <w:sz w:val="18"/>
         </w:rPr>
       </w:pPr>
@@ -13542,7 +13665,6 @@
     <w:p>
       <w:pPr>
         <w:rPr>
-          <w:ins w:id="31" w:author="Augustin, Jourdain M" w:date="2015-01-15T13:14:00Z"/>
           <w:sz w:val="18"/>
         </w:rPr>
       </w:pPr>
@@ -13550,7 +13672,6 @@
     <w:p>
       <w:pPr>
         <w:rPr>
-          <w:ins w:id="32" w:author="Augustin, Jourdain M" w:date="2015-01-15T13:14:00Z"/>
           <w:sz w:val="18"/>
         </w:rPr>
       </w:pPr>
@@ -13558,7 +13679,6 @@
     <w:p>
       <w:pPr>
         <w:rPr>
-          <w:ins w:id="33" w:author="Augustin, Jourdain M" w:date="2015-01-15T13:14:00Z"/>
           <w:sz w:val="18"/>
         </w:rPr>
       </w:pPr>
@@ -13566,7 +13686,6 @@
     <w:p>
       <w:pPr>
         <w:rPr>
-          <w:ins w:id="34" w:author="Augustin, Jourdain M" w:date="2015-01-15T13:14:00Z"/>
           <w:sz w:val="18"/>
         </w:rPr>
       </w:pPr>
@@ -13574,7 +13693,6 @@
     <w:p>
       <w:pPr>
         <w:rPr>
-          <w:ins w:id="35" w:author="Augustin, Jourdain M" w:date="2015-01-15T13:14:00Z"/>
           <w:sz w:val="18"/>
         </w:rPr>
       </w:pPr>
@@ -13582,7 +13700,6 @@
     <w:p>
       <w:pPr>
         <w:rPr>
-          <w:ins w:id="36" w:author="Augustin, Jourdain M" w:date="2015-01-15T13:14:00Z"/>
           <w:sz w:val="18"/>
         </w:rPr>
       </w:pPr>
@@ -13590,7 +13707,6 @@
     <w:p>
       <w:pPr>
         <w:rPr>
-          <w:ins w:id="37" w:author="Augustin, Jourdain M" w:date="2015-01-15T13:14:00Z"/>
           <w:sz w:val="18"/>
         </w:rPr>
       </w:pPr>
@@ -13598,7 +13714,6 @@
     <w:p>
       <w:pPr>
         <w:rPr>
-          <w:ins w:id="38" w:author="Augustin, Jourdain M" w:date="2015-01-15T13:14:00Z"/>
           <w:sz w:val="18"/>
         </w:rPr>
       </w:pPr>
@@ -13606,7 +13721,6 @@
     <w:p>
       <w:pPr>
         <w:rPr>
-          <w:ins w:id="39" w:author="Augustin, Jourdain M" w:date="2015-01-15T13:14:00Z"/>
           <w:sz w:val="18"/>
         </w:rPr>
       </w:pPr>
@@ -13614,7 +13728,6 @@
     <w:p>
       <w:pPr>
         <w:rPr>
-          <w:ins w:id="40" w:author="Augustin, Jourdain M" w:date="2015-01-15T13:14:00Z"/>
           <w:sz w:val="18"/>
         </w:rPr>
       </w:pPr>
@@ -13622,7 +13735,6 @@
     <w:p>
       <w:pPr>
         <w:rPr>
-          <w:ins w:id="41" w:author="Augustin, Jourdain M" w:date="2015-01-15T13:14:00Z"/>
           <w:sz w:val="18"/>
         </w:rPr>
       </w:pPr>
@@ -13630,7 +13742,6 @@
     <w:p>
       <w:pPr>
         <w:rPr>
-          <w:ins w:id="42" w:author="Augustin, Jourdain M" w:date="2015-01-15T13:14:00Z"/>
           <w:sz w:val="18"/>
         </w:rPr>
       </w:pPr>
@@ -13638,7 +13749,6 @@
     <w:p>
       <w:pPr>
         <w:rPr>
-          <w:ins w:id="43" w:author="Augustin, Jourdain M" w:date="2015-01-15T13:14:00Z"/>
           <w:sz w:val="18"/>
         </w:rPr>
       </w:pPr>
@@ -13646,7 +13756,6 @@
     <w:p>
       <w:pPr>
         <w:rPr>
-          <w:ins w:id="44" w:author="Augustin, Jourdain M" w:date="2015-01-15T13:14:00Z"/>
           <w:sz w:val="18"/>
         </w:rPr>
       </w:pPr>
@@ -13654,7 +13763,6 @@
     <w:p>
       <w:pPr>
         <w:rPr>
-          <w:ins w:id="45" w:author="Augustin, Jourdain M" w:date="2015-01-15T13:14:00Z"/>
           <w:sz w:val="18"/>
         </w:rPr>
       </w:pPr>
@@ -13662,7 +13770,6 @@
     <w:p>
       <w:pPr>
         <w:rPr>
-          <w:ins w:id="46" w:author="Augustin, Jourdain M" w:date="2015-01-15T13:14:00Z"/>
           <w:sz w:val="18"/>
         </w:rPr>
       </w:pPr>
@@ -13670,7 +13777,6 @@
     <w:p>
       <w:pPr>
         <w:rPr>
-          <w:ins w:id="47" w:author="Augustin, Jourdain M" w:date="2015-01-15T13:14:00Z"/>
           <w:sz w:val="18"/>
         </w:rPr>
       </w:pPr>
@@ -13678,7 +13784,6 @@
     <w:p>
       <w:pPr>
         <w:rPr>
-          <w:ins w:id="48" w:author="Augustin, Jourdain M" w:date="2015-01-15T13:14:00Z"/>
           <w:sz w:val="18"/>
         </w:rPr>
       </w:pPr>
@@ -13686,7 +13791,6 @@
     <w:p>
       <w:pPr>
         <w:rPr>
-          <w:ins w:id="49" w:author="Augustin, Jourdain M" w:date="2015-01-15T13:14:00Z"/>
           <w:sz w:val="18"/>
         </w:rPr>
       </w:pPr>
@@ -13694,7 +13798,6 @@
     <w:p>
       <w:pPr>
         <w:rPr>
-          <w:ins w:id="50" w:author="Augustin, Jourdain M" w:date="2015-01-15T13:14:00Z"/>
           <w:sz w:val="18"/>
         </w:rPr>
       </w:pPr>
@@ -13702,22 +13805,14 @@
     <w:p>
       <w:pPr>
         <w:rPr>
-          <w:ins w:id="51" w:author="Augustin, Jourdain M" w:date="2015-01-15T13:14:00Z"/>
           <w:sz w:val="18"/>
         </w:rPr>
       </w:pPr>
     </w:p>
+    <w:p/>
     <w:p>
       <w:pPr>
         <w:rPr>
-          <w:ins w:id="52" w:author="Augustin, Jourdain M" w:date="2015-01-15T13:14:00Z"/>
-        </w:rPr>
-      </w:pPr>
-    </w:p>
-    <w:p>
-      <w:pPr>
-        <w:rPr>
-          <w:ins w:id="53" w:author="Augustin, Jourdain M" w:date="2015-01-15T13:14:00Z"/>
           <w:sz w:val="18"/>
         </w:rPr>
       </w:pPr>
@@ -13744,7 +13839,6 @@
       <w:tr>
         <w:trPr>
           <w:tblHeader/>
-          <w:ins w:id="54" w:author="Augustin, Jourdain M" w:date="2015-01-15T13:14:00Z"/>
         </w:trPr>
         <w:tc>
           <w:tcPr>
@@ -13759,13 +13853,1001 @@
               </w:numPr>
               <w:jc w:val="center"/>
               <w:rPr>
-                <w:ins w:id="55" w:author="Augustin, Jourdain M" w:date="2015-01-15T13:14:00Z"/>
                 <w:rFonts w:ascii="Arial" w:hAnsi="Arial"/>
                 <w:b/>
                 <w:sz w:val="18"/>
               </w:rPr>
             </w:pPr>
-            <w:ins w:id="56" w:author="Augustin, Jourdain M" w:date="2015-01-15T13:14:00Z">
+            <w:r>
+              <w:rPr>
+                <w:rFonts w:ascii="Arial" w:hAnsi="Arial"/>
+                <w:b/>
+                <w:sz w:val="18"/>
+              </w:rPr>
+              <w:t>Item</w:t>
+            </w:r>
+          </w:p>
+        </w:tc>
+        <w:tc>
+          <w:tcPr>
+            <w:tcW w:w="10455" w:type="dxa"/>
+            <w:shd w:val="solid" w:color="auto" w:fill="000000"/>
+          </w:tcPr>
+          <w:p>
+            <w:pPr>
+              <w:numPr>
+                <w:ilvl w:val="12"/>
+                <w:numId w:val="0"/>
+              </w:numPr>
+              <w:jc w:val="center"/>
+              <w:rPr>
+                <w:rFonts w:ascii="Arial" w:hAnsi="Arial"/>
+                <w:b/>
+                <w:sz w:val="18"/>
+              </w:rPr>
+            </w:pPr>
+            <w:r>
+              <w:rPr>
+                <w:rFonts w:ascii="Arial" w:hAnsi="Arial"/>
+                <w:b/>
+                <w:sz w:val="18"/>
+              </w:rPr>
+              <w:t>Description</w:t>
+            </w:r>
+          </w:p>
+        </w:tc>
+      </w:tr>
+      <w:tr>
+        <w:tc>
+          <w:tcPr>
+            <w:tcW w:w="2549" w:type="dxa"/>
+          </w:tcPr>
+          <w:p>
+            <w:pPr>
+              <w:pStyle w:val="CommentText"/>
+              <w:numPr>
+                <w:ilvl w:val="12"/>
+                <w:numId w:val="0"/>
+              </w:numPr>
+              <w:rPr>
+                <w:rFonts w:asciiTheme="minorHAnsi" w:hAnsiTheme="minorHAnsi"/>
+              </w:rPr>
+            </w:pPr>
+            <w:r>
+              <w:rPr>
+                <w:rFonts w:asciiTheme="minorHAnsi" w:hAnsiTheme="minorHAnsi"/>
+              </w:rPr>
+              <w:t>Test Case ID</w:t>
+            </w:r>
+          </w:p>
+        </w:tc>
+        <w:tc>
+          <w:tcPr>
+            <w:tcW w:w="10455" w:type="dxa"/>
+          </w:tcPr>
+          <w:p>
+            <w:pPr>
+              <w:rPr>
+                <w:rFonts w:asciiTheme="minorHAnsi" w:hAnsiTheme="minorHAnsi"/>
+              </w:rPr>
+            </w:pPr>
+            <w:r>
+              <w:rPr>
+                <w:rFonts w:asciiTheme="minorHAnsi" w:hAnsiTheme="minorHAnsi"/>
+              </w:rPr>
+              <w:t>ECUI</w:t>
+            </w:r>
+            <w:r>
+              <w:rPr>
+                <w:rFonts w:asciiTheme="minorHAnsi" w:hAnsiTheme="minorHAnsi"/>
+              </w:rPr>
+              <w:t>SUB</w:t>
+            </w:r>
+            <w:r>
+              <w:rPr>
+                <w:rFonts w:asciiTheme="minorHAnsi" w:hAnsiTheme="minorHAnsi"/>
+              </w:rPr>
+              <w:t>0</w:t>
+            </w:r>
+            <w:r>
+              <w:rPr>
+                <w:rFonts w:asciiTheme="minorHAnsi" w:hAnsiTheme="minorHAnsi"/>
+              </w:rPr>
+              <w:t>9</w:t>
+            </w:r>
+          </w:p>
+        </w:tc>
+      </w:tr>
+      <w:tr>
+        <w:tc>
+          <w:tcPr>
+            <w:tcW w:w="2549" w:type="dxa"/>
+          </w:tcPr>
+          <w:p>
+            <w:pPr>
+              <w:pStyle w:val="CommentText"/>
+              <w:numPr>
+                <w:ilvl w:val="12"/>
+                <w:numId w:val="0"/>
+              </w:numPr>
+              <w:rPr>
+                <w:rFonts w:asciiTheme="minorHAnsi" w:hAnsiTheme="minorHAnsi"/>
+              </w:rPr>
+            </w:pPr>
+            <w:r>
+              <w:rPr>
+                <w:rFonts w:asciiTheme="minorHAnsi" w:hAnsiTheme="minorHAnsi"/>
+              </w:rPr>
+              <w:t>Source Description</w:t>
+            </w:r>
+          </w:p>
+        </w:tc>
+        <w:tc>
+          <w:tcPr>
+            <w:tcW w:w="10455" w:type="dxa"/>
+          </w:tcPr>
+          <w:p>
+            <w:pPr>
+              <w:rPr>
+                <w:rFonts w:asciiTheme="minorHAnsi" w:hAnsiTheme="minorHAnsi"/>
+              </w:rPr>
+            </w:pPr>
+            <w:r>
+              <w:rPr>
+                <w:rFonts w:asciiTheme="minorHAnsi" w:hAnsiTheme="minorHAnsi"/>
+              </w:rPr>
+              <w:t xml:space="preserve">SCCB-P13653 - </w:t>
+            </w:r>
+            <w:r>
+              <w:rPr>
+                <w:rFonts w:asciiTheme="minorHAnsi" w:hAnsiTheme="minorHAnsi"/>
+              </w:rPr>
+              <w:t xml:space="preserve">eCoaching - </w:t>
+            </w:r>
+            <w:r>
+              <w:rPr>
+                <w:rFonts w:asciiTheme="minorHAnsi" w:hAnsiTheme="minorHAnsi"/>
+              </w:rPr>
+              <w:t>LSA</w:t>
+            </w:r>
+          </w:p>
+        </w:tc>
+      </w:tr>
+      <w:tr>
+        <w:tc>
+          <w:tcPr>
+            <w:tcW w:w="2549" w:type="dxa"/>
+          </w:tcPr>
+          <w:p>
+            <w:pPr>
+              <w:pStyle w:val="CommentText"/>
+              <w:numPr>
+                <w:ilvl w:val="12"/>
+                <w:numId w:val="0"/>
+              </w:numPr>
+              <w:rPr>
+                <w:rFonts w:asciiTheme="minorHAnsi" w:hAnsiTheme="minorHAnsi"/>
+              </w:rPr>
+            </w:pPr>
+            <w:r>
+              <w:rPr>
+                <w:rFonts w:asciiTheme="minorHAnsi" w:hAnsiTheme="minorHAnsi"/>
+              </w:rPr>
+              <w:t>Test Location</w:t>
+            </w:r>
+          </w:p>
+        </w:tc>
+        <w:tc>
+          <w:tcPr>
+            <w:tcW w:w="10455" w:type="dxa"/>
+          </w:tcPr>
+          <w:p>
+            <w:pPr>
+              <w:rPr>
+                <w:rFonts w:asciiTheme="minorHAnsi" w:hAnsiTheme="minorHAnsi"/>
+              </w:rPr>
+            </w:pPr>
+            <w:r>
+              <w:rPr>
+                <w:rFonts w:asciiTheme="minorHAnsi" w:hAnsiTheme="minorHAnsi"/>
+              </w:rPr>
+              <w:t>https://vacmsmpmd01.vangent.local/coach</w:t>
+            </w:r>
+            <w:r>
+              <w:rPr>
+                <w:rFonts w:asciiTheme="minorHAnsi" w:hAnsiTheme="minorHAnsi"/>
+              </w:rPr>
+              <w:t>3</w:t>
+            </w:r>
+            <w:r>
+              <w:rPr>
+                <w:rFonts w:asciiTheme="minorHAnsi" w:hAnsiTheme="minorHAnsi"/>
+              </w:rPr>
+              <w:t xml:space="preserve">/default.aspx </w:t>
+            </w:r>
+          </w:p>
+        </w:tc>
+      </w:tr>
+      <w:tr>
+        <w:tc>
+          <w:tcPr>
+            <w:tcW w:w="2549" w:type="dxa"/>
+          </w:tcPr>
+          <w:p>
+            <w:pPr>
+              <w:pStyle w:val="CommentText"/>
+              <w:numPr>
+                <w:ilvl w:val="12"/>
+                <w:numId w:val="0"/>
+              </w:numPr>
+              <w:rPr>
+                <w:rFonts w:asciiTheme="minorHAnsi" w:hAnsiTheme="minorHAnsi"/>
+              </w:rPr>
+            </w:pPr>
+            <w:r>
+              <w:rPr>
+                <w:rFonts w:asciiTheme="minorHAnsi" w:hAnsiTheme="minorHAnsi"/>
+              </w:rPr>
+              <w:t>Updated File(s)</w:t>
+            </w:r>
+          </w:p>
+        </w:tc>
+        <w:tc>
+          <w:tcPr>
+            <w:tcW w:w="10455" w:type="dxa"/>
+          </w:tcPr>
+          <w:p>
+            <w:pPr>
+              <w:rPr>
+                <w:rFonts w:asciiTheme="minorHAnsi" w:hAnsiTheme="minorHAnsi"/>
+              </w:rPr>
+            </w:pPr>
+          </w:p>
+        </w:tc>
+      </w:tr>
+      <w:tr>
+        <w:tc>
+          <w:tcPr>
+            <w:tcW w:w="2549" w:type="dxa"/>
+          </w:tcPr>
+          <w:p>
+            <w:pPr>
+              <w:pStyle w:val="CommentText"/>
+              <w:numPr>
+                <w:ilvl w:val="12"/>
+                <w:numId w:val="0"/>
+              </w:numPr>
+              <w:rPr>
+                <w:rFonts w:asciiTheme="minorHAnsi" w:hAnsiTheme="minorHAnsi"/>
+              </w:rPr>
+            </w:pPr>
+            <w:r>
+              <w:rPr>
+                <w:rFonts w:asciiTheme="minorHAnsi" w:hAnsiTheme="minorHAnsi"/>
+              </w:rPr>
+              <w:t>Supporting Documentation</w:t>
+            </w:r>
+          </w:p>
+        </w:tc>
+        <w:tc>
+          <w:tcPr>
+            <w:tcW w:w="10455" w:type="dxa"/>
+          </w:tcPr>
+          <w:p>
+            <w:pPr>
+              <w:rPr>
+                <w:rFonts w:asciiTheme="minorHAnsi" w:hAnsiTheme="minorHAnsi"/>
+              </w:rPr>
+            </w:pPr>
+          </w:p>
+        </w:tc>
+      </w:tr>
+      <w:tr>
+        <w:tc>
+          <w:tcPr>
+            <w:tcW w:w="2549" w:type="dxa"/>
+          </w:tcPr>
+          <w:p>
+            <w:pPr>
+              <w:pStyle w:val="CommentText"/>
+              <w:numPr>
+                <w:ilvl w:val="12"/>
+                <w:numId w:val="0"/>
+              </w:numPr>
+              <w:rPr>
+                <w:rFonts w:asciiTheme="minorHAnsi" w:hAnsiTheme="minorHAnsi"/>
+              </w:rPr>
+            </w:pPr>
+            <w:r>
+              <w:rPr>
+                <w:rFonts w:asciiTheme="minorHAnsi" w:hAnsiTheme="minorHAnsi"/>
+              </w:rPr>
+              <w:t>Notes</w:t>
+            </w:r>
+          </w:p>
+        </w:tc>
+        <w:tc>
+          <w:tcPr>
+            <w:tcW w:w="10455" w:type="dxa"/>
+          </w:tcPr>
+          <w:p>
+            <w:pPr>
+              <w:rPr>
+                <w:rFonts w:asciiTheme="minorHAnsi" w:hAnsiTheme="minorHAnsi"/>
+              </w:rPr>
+            </w:pPr>
+          </w:p>
+        </w:tc>
+      </w:tr>
+    </w:tbl>
+    <w:p/>
+    <w:p/>
+    <w:p/>
+    <w:tbl>
+      <w:tblPr>
+        <w:tblW w:w="13500" w:type="dxa"/>
+        <w:tblInd w:w="-612" w:type="dxa"/>
+        <w:tblBorders>
+          <w:top w:val="double" w:sz="4" w:space="0" w:color="auto"/>
+          <w:left w:val="double" w:sz="4" w:space="0" w:color="auto"/>
+          <w:bottom w:val="double" w:sz="4" w:space="0" w:color="auto"/>
+          <w:right w:val="double" w:sz="4" w:space="0" w:color="auto"/>
+          <w:insideH w:val="single" w:sz="6" w:space="0" w:color="auto"/>
+          <w:insideV w:val="single" w:sz="6" w:space="0" w:color="auto"/>
+        </w:tblBorders>
+        <w:tblLayout w:type="fixed"/>
+        <w:tblLook w:val="0000" w:firstRow="0" w:lastRow="0" w:firstColumn="0" w:lastColumn="0" w:noHBand="0" w:noVBand="0"/>
+      </w:tblPr>
+      <w:tblGrid>
+        <w:gridCol w:w="900"/>
+        <w:gridCol w:w="3960"/>
+        <w:gridCol w:w="4500"/>
+        <w:gridCol w:w="1260"/>
+        <w:gridCol w:w="2880"/>
+      </w:tblGrid>
+      <w:tr>
+        <w:trPr>
+          <w:cantSplit/>
+          <w:tblHeader/>
+        </w:trPr>
+        <w:tc>
+          <w:tcPr>
+            <w:tcW w:w="900" w:type="dxa"/>
+            <w:shd w:val="clear" w:color="auto" w:fill="A6A6A6"/>
+          </w:tcPr>
+          <w:p>
+            <w:pPr>
+              <w:pStyle w:val="Header"/>
+              <w:tabs>
+                <w:tab w:val="clear" w:pos="4320"/>
+                <w:tab w:val="clear" w:pos="8640"/>
+              </w:tabs>
+              <w:spacing w:before="40" w:after="40"/>
+              <w:jc w:val="both"/>
+              <w:rPr>
+                <w:b/>
+                <w:i/>
+              </w:rPr>
+            </w:pPr>
+            <w:r>
+              <w:rPr>
+                <w:b/>
+              </w:rPr>
+              <w:t>TEST#</w:t>
+            </w:r>
+          </w:p>
+        </w:tc>
+        <w:tc>
+          <w:tcPr>
+            <w:tcW w:w="3960" w:type="dxa"/>
+            <w:shd w:val="clear" w:color="auto" w:fill="A6A6A6"/>
+          </w:tcPr>
+          <w:p>
+            <w:pPr>
+              <w:pStyle w:val="Header"/>
+              <w:tabs>
+                <w:tab w:val="clear" w:pos="4320"/>
+                <w:tab w:val="clear" w:pos="8640"/>
+              </w:tabs>
+              <w:spacing w:before="20" w:after="20"/>
+              <w:rPr>
+                <w:b/>
+                <w:i/>
+              </w:rPr>
+            </w:pPr>
+            <w:r>
+              <w:rPr>
+                <w:b/>
+              </w:rPr>
+              <w:t>ACTION</w:t>
+            </w:r>
+          </w:p>
+        </w:tc>
+        <w:tc>
+          <w:tcPr>
+            <w:tcW w:w="4500" w:type="dxa"/>
+            <w:shd w:val="clear" w:color="auto" w:fill="A6A6A6"/>
+          </w:tcPr>
+          <w:p>
+            <w:pPr>
+              <w:pStyle w:val="Header"/>
+              <w:tabs>
+                <w:tab w:val="clear" w:pos="4320"/>
+                <w:tab w:val="clear" w:pos="8640"/>
+              </w:tabs>
+              <w:spacing w:before="40" w:after="40"/>
+              <w:rPr>
+                <w:b/>
+                <w:i/>
+              </w:rPr>
+            </w:pPr>
+            <w:r>
+              <w:rPr>
+                <w:b/>
+              </w:rPr>
+              <w:t xml:space="preserve">EXPECTED RESULTS </w:t>
+            </w:r>
+          </w:p>
+        </w:tc>
+        <w:tc>
+          <w:tcPr>
+            <w:tcW w:w="1260" w:type="dxa"/>
+            <w:shd w:val="clear" w:color="auto" w:fill="A6A6A6"/>
+          </w:tcPr>
+          <w:p>
+            <w:pPr>
+              <w:pStyle w:val="Header"/>
+              <w:tabs>
+                <w:tab w:val="clear" w:pos="4320"/>
+                <w:tab w:val="clear" w:pos="8640"/>
+              </w:tabs>
+              <w:spacing w:before="40" w:after="40"/>
+              <w:jc w:val="center"/>
+              <w:rPr>
+                <w:b/>
+                <w:i/>
+              </w:rPr>
+            </w:pPr>
+            <w:r>
+              <w:rPr>
+                <w:b/>
+              </w:rPr>
+              <w:t>RESULTS</w:t>
+            </w:r>
+          </w:p>
+          <w:p>
+            <w:pPr>
+              <w:pStyle w:val="Header"/>
+              <w:tabs>
+                <w:tab w:val="clear" w:pos="4320"/>
+                <w:tab w:val="clear" w:pos="8640"/>
+              </w:tabs>
+              <w:spacing w:before="40" w:after="40"/>
+              <w:jc w:val="center"/>
+              <w:rPr>
+                <w:b/>
+                <w:i/>
+              </w:rPr>
+            </w:pPr>
+            <w:r>
+              <w:rPr>
+                <w:b/>
+              </w:rPr>
+              <w:t>P/F/I</w:t>
+            </w:r>
+          </w:p>
+        </w:tc>
+        <w:tc>
+          <w:tcPr>
+            <w:tcW w:w="2880" w:type="dxa"/>
+            <w:shd w:val="clear" w:color="auto" w:fill="A6A6A6"/>
+          </w:tcPr>
+          <w:p>
+            <w:pPr>
+              <w:pStyle w:val="Header"/>
+              <w:tabs>
+                <w:tab w:val="clear" w:pos="4320"/>
+                <w:tab w:val="clear" w:pos="8640"/>
+              </w:tabs>
+              <w:spacing w:before="40" w:after="40"/>
+              <w:rPr>
+                <w:b/>
+                <w:i/>
+              </w:rPr>
+            </w:pPr>
+            <w:r>
+              <w:rPr>
+                <w:b/>
+              </w:rPr>
+              <w:t>COMMENTS</w:t>
+            </w:r>
+          </w:p>
+        </w:tc>
+      </w:tr>
+      <w:tr>
+        <w:trPr>
+          <w:cantSplit/>
+        </w:trPr>
+        <w:tc>
+          <w:tcPr>
+            <w:tcW w:w="900" w:type="dxa"/>
+          </w:tcPr>
+          <w:p>
+            <w:pPr>
+              <w:pStyle w:val="Header"/>
+              <w:numPr>
+                <w:ilvl w:val="0"/>
+                <w:numId w:val="53"/>
+              </w:numPr>
+              <w:tabs>
+                <w:tab w:val="clear" w:pos="4320"/>
+                <w:tab w:val="clear" w:pos="8640"/>
+              </w:tabs>
+              <w:overflowPunct/>
+              <w:autoSpaceDE/>
+              <w:autoSpaceDN/>
+              <w:adjustRightInd/>
+              <w:spacing w:before="40" w:after="40"/>
+              <w:jc w:val="both"/>
+              <w:textAlignment w:val="auto"/>
+              <w:rPr>
+                <w:i/>
+              </w:rPr>
+            </w:pPr>
+          </w:p>
+        </w:tc>
+        <w:tc>
+          <w:tcPr>
+            <w:tcW w:w="3960" w:type="dxa"/>
+          </w:tcPr>
+          <w:p>
+            <w:pPr>
+              <w:pStyle w:val="CSETableText"/>
+              <w:ind w:left="159"/>
+              <w:rPr>
+                <w:rFonts w:asciiTheme="minorHAnsi" w:hAnsiTheme="minorHAnsi"/>
+                <w:bCs/>
+                <w:szCs w:val="20"/>
+              </w:rPr>
+            </w:pPr>
+            <w:r>
+              <w:rPr>
+                <w:rFonts w:asciiTheme="minorHAnsi" w:hAnsiTheme="minorHAnsi"/>
+                <w:bCs/>
+                <w:szCs w:val="20"/>
+              </w:rPr>
+              <w:t xml:space="preserve">Launch link to test page using </w:t>
+            </w:r>
+            <w:r>
+              <w:rPr>
+                <w:rFonts w:asciiTheme="minorHAnsi" w:hAnsiTheme="minorHAnsi"/>
+                <w:bCs/>
+                <w:szCs w:val="20"/>
+              </w:rPr>
+              <w:t xml:space="preserve">an LSA user </w:t>
+            </w:r>
+            <w:r>
+              <w:rPr>
+                <w:rFonts w:asciiTheme="minorHAnsi" w:hAnsiTheme="minorHAnsi"/>
+                <w:bCs/>
+                <w:szCs w:val="20"/>
+              </w:rPr>
+              <w:t xml:space="preserve">account </w:t>
+            </w:r>
+            <w:r>
+              <w:rPr>
+                <w:rFonts w:asciiTheme="minorHAnsi" w:hAnsiTheme="minorHAnsi"/>
+                <w:bCs/>
+                <w:szCs w:val="20"/>
+              </w:rPr>
+              <w:t>capable of submission:</w:t>
+            </w:r>
+            <w:r>
+              <w:rPr>
+                <w:rFonts w:asciiTheme="minorHAnsi" w:hAnsiTheme="minorHAnsi"/>
+                <w:bCs/>
+                <w:szCs w:val="20"/>
+              </w:rPr>
+              <w:br/>
+            </w:r>
+          </w:p>
+          <w:p>
+            <w:pPr>
+              <w:pStyle w:val="CSETableText"/>
+              <w:ind w:left="159"/>
+              <w:rPr>
+                <w:rFonts w:asciiTheme="minorHAnsi" w:hAnsiTheme="minorHAnsi"/>
+                <w:bCs/>
+                <w:szCs w:val="20"/>
+              </w:rPr>
+            </w:pPr>
+            <w:hyperlink r:id="rId17" w:history="1">
+              <w:r>
+                <w:rPr>
+                  <w:rStyle w:val="Hyperlink"/>
+                  <w:rFonts w:asciiTheme="minorHAnsi" w:hAnsiTheme="minorHAnsi"/>
+                </w:rPr>
+                <w:t>https://vacmsmpmd01.vangent.local/coach3/default.aspx</w:t>
+              </w:r>
+            </w:hyperlink>
+            <w:r>
+              <w:rPr>
+                <w:rFonts w:asciiTheme="minorHAnsi" w:hAnsiTheme="minorHAnsi"/>
+              </w:rPr>
+              <w:t xml:space="preserve"> </w:t>
+            </w:r>
+          </w:p>
+        </w:tc>
+        <w:tc>
+          <w:tcPr>
+            <w:tcW w:w="4500" w:type="dxa"/>
+          </w:tcPr>
+          <w:p>
+            <w:pPr>
+              <w:pStyle w:val="Header"/>
+              <w:tabs>
+                <w:tab w:val="clear" w:pos="4320"/>
+                <w:tab w:val="clear" w:pos="8640"/>
+              </w:tabs>
+              <w:spacing w:before="40" w:after="40"/>
+              <w:rPr>
+                <w:rFonts w:asciiTheme="minorHAnsi" w:hAnsiTheme="minorHAnsi" w:cs="Courier New"/>
+                <w:sz w:val="16"/>
+              </w:rPr>
+            </w:pPr>
+            <w:r>
+              <w:rPr>
+                <w:rFonts w:asciiTheme="minorHAnsi" w:hAnsiTheme="minorHAnsi"/>
+              </w:rPr>
+              <w:t>Main page successfully loads with credentials passed</w:t>
+            </w:r>
+            <w:r>
+              <w:rPr>
+                <w:rFonts w:asciiTheme="minorHAnsi" w:hAnsiTheme="minorHAnsi"/>
+              </w:rPr>
+              <w:t xml:space="preserve"> reflecting data in database </w:t>
+            </w:r>
+            <w:proofErr w:type="spellStart"/>
+            <w:r>
+              <w:rPr>
+                <w:rFonts w:asciiTheme="minorHAnsi" w:hAnsiTheme="minorHAnsi"/>
+              </w:rPr>
+              <w:t>db</w:t>
+            </w:r>
+            <w:proofErr w:type="spellEnd"/>
+          </w:p>
+        </w:tc>
+        <w:tc>
+          <w:tcPr>
+            <w:tcW w:w="1260" w:type="dxa"/>
+          </w:tcPr>
+          <w:p>
+            <w:pPr>
+              <w:pStyle w:val="Header"/>
+              <w:tabs>
+                <w:tab w:val="clear" w:pos="4320"/>
+                <w:tab w:val="clear" w:pos="8640"/>
+              </w:tabs>
+              <w:spacing w:before="40" w:after="40"/>
+              <w:jc w:val="center"/>
+              <w:rPr>
+                <w:i/>
+              </w:rPr>
+            </w:pPr>
+            <w:r>
+              <w:rPr>
+                <w:i/>
+              </w:rPr>
+              <w:t>P</w:t>
+            </w:r>
+            <w:r>
+              <w:rPr>
+                <w:i/>
+              </w:rPr>
+              <w:br/>
+              <w:t>01/15/2015</w:t>
+            </w:r>
+          </w:p>
+        </w:tc>
+        <w:tc>
+          <w:tcPr>
+            <w:tcW w:w="2880" w:type="dxa"/>
+          </w:tcPr>
+          <w:p>
+            <w:pPr>
+              <w:pStyle w:val="Header"/>
+              <w:tabs>
+                <w:tab w:val="clear" w:pos="4320"/>
+                <w:tab w:val="clear" w:pos="8640"/>
+              </w:tabs>
+              <w:spacing w:before="40" w:after="40"/>
+              <w:rPr>
+                <w:i/>
+              </w:rPr>
+            </w:pPr>
+          </w:p>
+        </w:tc>
+      </w:tr>
+      <w:tr>
+        <w:trPr>
+          <w:cantSplit/>
+        </w:trPr>
+        <w:tc>
+          <w:tcPr>
+            <w:tcW w:w="900" w:type="dxa"/>
+          </w:tcPr>
+          <w:p>
+            <w:pPr>
+              <w:pStyle w:val="Header"/>
+              <w:numPr>
+                <w:ilvl w:val="0"/>
+                <w:numId w:val="53"/>
+              </w:numPr>
+              <w:tabs>
+                <w:tab w:val="clear" w:pos="4320"/>
+                <w:tab w:val="clear" w:pos="8640"/>
+              </w:tabs>
+              <w:overflowPunct/>
+              <w:autoSpaceDE/>
+              <w:autoSpaceDN/>
+              <w:adjustRightInd/>
+              <w:spacing w:before="40" w:after="40"/>
+              <w:jc w:val="both"/>
+              <w:textAlignment w:val="auto"/>
+              <w:rPr>
+                <w:i/>
+              </w:rPr>
+            </w:pPr>
+          </w:p>
+        </w:tc>
+        <w:tc>
+          <w:tcPr>
+            <w:tcW w:w="3960" w:type="dxa"/>
+          </w:tcPr>
+          <w:p>
+            <w:pPr>
+              <w:pStyle w:val="CSETableText"/>
+              <w:ind w:left="159"/>
+              <w:rPr>
+                <w:rFonts w:asciiTheme="minorHAnsi" w:hAnsiTheme="minorHAnsi"/>
+                <w:bCs/>
+                <w:szCs w:val="20"/>
+              </w:rPr>
+            </w:pPr>
+            <w:r>
+              <w:rPr>
+                <w:rFonts w:asciiTheme="minorHAnsi" w:hAnsiTheme="minorHAnsi"/>
+                <w:bCs/>
+                <w:szCs w:val="20"/>
+              </w:rPr>
+              <w:t>Select “New Submissions” tab and select the “Select Coaching Module” dropdown menu</w:t>
+            </w:r>
+          </w:p>
+          <w:p>
+            <w:pPr>
+              <w:pStyle w:val="CSETableText"/>
+              <w:ind w:left="159"/>
+              <w:rPr>
+                <w:rFonts w:asciiTheme="minorHAnsi" w:hAnsiTheme="minorHAnsi"/>
+                <w:bCs/>
+                <w:szCs w:val="20"/>
+              </w:rPr>
+            </w:pPr>
+            <w:r>
+              <w:rPr>
+                <w:rFonts w:asciiTheme="minorHAnsi" w:hAnsiTheme="minorHAnsi"/>
+                <w:bCs/>
+                <w:szCs w:val="20"/>
+              </w:rPr>
+              <w:t xml:space="preserve">  </w:t>
+            </w:r>
+            <w:r>
+              <w:rPr>
+                <w:rFonts w:asciiTheme="minorHAnsi" w:hAnsiTheme="minorHAnsi"/>
+                <w:bCs/>
+                <w:szCs w:val="20"/>
+              </w:rPr>
+              <w:t xml:space="preserve"> </w:t>
+            </w:r>
+          </w:p>
+        </w:tc>
+        <w:tc>
+          <w:tcPr>
+            <w:tcW w:w="4500" w:type="dxa"/>
+          </w:tcPr>
+          <w:p>
+            <w:pPr>
+              <w:pStyle w:val="Header"/>
+              <w:tabs>
+                <w:tab w:val="clear" w:pos="4320"/>
+                <w:tab w:val="clear" w:pos="8640"/>
+              </w:tabs>
+              <w:spacing w:before="40" w:after="40"/>
+              <w:rPr>
+                <w:rFonts w:asciiTheme="minorHAnsi" w:hAnsiTheme="minorHAnsi"/>
+              </w:rPr>
+            </w:pPr>
+            <w:r>
+              <w:rPr>
+                <w:rFonts w:asciiTheme="minorHAnsi" w:hAnsiTheme="minorHAnsi"/>
+              </w:rPr>
+              <w:t>Verify that “LSA” appears as one of the module options in the submission menu</w:t>
+            </w:r>
+          </w:p>
+        </w:tc>
+        <w:tc>
+          <w:tcPr>
+            <w:tcW w:w="1260" w:type="dxa"/>
+          </w:tcPr>
+          <w:p>
+            <w:pPr>
+              <w:pStyle w:val="Header"/>
+              <w:tabs>
+                <w:tab w:val="clear" w:pos="4320"/>
+                <w:tab w:val="clear" w:pos="8640"/>
+              </w:tabs>
+              <w:spacing w:before="40" w:after="40"/>
+              <w:jc w:val="center"/>
+              <w:rPr>
+                <w:i/>
+              </w:rPr>
+            </w:pPr>
+            <w:r>
+              <w:rPr>
+                <w:i/>
+              </w:rPr>
+              <w:t>P</w:t>
+            </w:r>
+            <w:r>
+              <w:rPr>
+                <w:i/>
+              </w:rPr>
+              <w:br/>
+              <w:t>01/15/2015</w:t>
+            </w:r>
+          </w:p>
+        </w:tc>
+        <w:tc>
+          <w:tcPr>
+            <w:tcW w:w="2880" w:type="dxa"/>
+          </w:tcPr>
+          <w:p>
+            <w:pPr>
+              <w:pStyle w:val="Header"/>
+              <w:tabs>
+                <w:tab w:val="clear" w:pos="4320"/>
+                <w:tab w:val="clear" w:pos="8640"/>
+              </w:tabs>
+              <w:spacing w:before="40" w:after="40"/>
+              <w:rPr>
+                <w:i/>
+              </w:rPr>
+            </w:pPr>
+          </w:p>
+        </w:tc>
+      </w:tr>
+    </w:tbl>
+    <w:p>
+      <w:pPr>
+        <w:rPr>
+          <w:sz w:val="18"/>
+        </w:rPr>
+      </w:pPr>
+    </w:p>
+    <w:p>
+      <w:pPr>
+        <w:rPr>
+          <w:sz w:val="18"/>
+        </w:rPr>
+      </w:pPr>
+    </w:p>
+    <w:p>
+      <w:pPr>
+        <w:rPr>
+          <w:ins w:id="25" w:author="Augustin, Jourdain M" w:date="2015-02-17T17:04:00Z"/>
+          <w:sz w:val="18"/>
+        </w:rPr>
+      </w:pPr>
+    </w:p>
+    <w:p>
+      <w:pPr>
+        <w:rPr>
+          <w:ins w:id="26" w:author="Augustin, Jourdain M" w:date="2015-02-17T17:04:00Z"/>
+          <w:sz w:val="18"/>
+        </w:rPr>
+      </w:pPr>
+    </w:p>
+    <w:p>
+      <w:pPr>
+        <w:rPr>
+          <w:ins w:id="27" w:author="Augustin, Jourdain M" w:date="2015-02-17T17:04:00Z"/>
+          <w:sz w:val="18"/>
+        </w:rPr>
+      </w:pPr>
+    </w:p>
+    <w:p>
+      <w:pPr>
+        <w:rPr>
+          <w:ins w:id="28" w:author="Augustin, Jourdain M" w:date="2015-02-17T17:04:00Z"/>
+          <w:sz w:val="18"/>
+        </w:rPr>
+      </w:pPr>
+    </w:p>
+    <w:p>
+      <w:pPr>
+        <w:rPr>
+          <w:ins w:id="29" w:author="Augustin, Jourdain M" w:date="2015-02-17T17:04:00Z"/>
+          <w:sz w:val="18"/>
+        </w:rPr>
+      </w:pPr>
+    </w:p>
+    <w:p>
+      <w:pPr>
+        <w:rPr>
+          <w:ins w:id="30" w:author="Augustin, Jourdain M" w:date="2015-02-17T17:04:00Z"/>
+          <w:sz w:val="18"/>
+        </w:rPr>
+      </w:pPr>
+    </w:p>
+    <w:p>
+      <w:pPr>
+        <w:rPr>
+          <w:ins w:id="31" w:author="Augustin, Jourdain M" w:date="2015-02-17T17:04:00Z"/>
+        </w:rPr>
+      </w:pPr>
+    </w:p>
+    <w:p>
+      <w:pPr>
+        <w:rPr>
+          <w:ins w:id="32" w:author="Augustin, Jourdain M" w:date="2015-02-17T17:04:00Z"/>
+          <w:sz w:val="18"/>
+        </w:rPr>
+      </w:pPr>
+    </w:p>
+    <w:tbl>
+      <w:tblPr>
+        <w:tblW w:w="0" w:type="auto"/>
+        <w:tblInd w:w="-612" w:type="dxa"/>
+        <w:tblBorders>
+          <w:top w:val="single" w:sz="4" w:space="0" w:color="auto"/>
+          <w:left w:val="single" w:sz="4" w:space="0" w:color="auto"/>
+          <w:bottom w:val="single" w:sz="4" w:space="0" w:color="auto"/>
+          <w:right w:val="single" w:sz="4" w:space="0" w:color="auto"/>
+          <w:insideH w:val="single" w:sz="4" w:space="0" w:color="auto"/>
+          <w:insideV w:val="single" w:sz="4" w:space="0" w:color="auto"/>
+        </w:tblBorders>
+        <w:tblLayout w:type="fixed"/>
+        <w:tblLook w:val="0000" w:firstRow="0" w:lastRow="0" w:firstColumn="0" w:lastColumn="0" w:noHBand="0" w:noVBand="0"/>
+      </w:tblPr>
+      <w:tblGrid>
+        <w:gridCol w:w="2549"/>
+        <w:gridCol w:w="10455"/>
+      </w:tblGrid>
+      <w:tr>
+        <w:trPr>
+          <w:tblHeader/>
+          <w:ins w:id="33" w:author="Augustin, Jourdain M" w:date="2015-02-17T17:04:00Z"/>
+        </w:trPr>
+        <w:tc>
+          <w:tcPr>
+            <w:tcW w:w="2549" w:type="dxa"/>
+            <w:shd w:val="solid" w:color="auto" w:fill="000000"/>
+          </w:tcPr>
+          <w:p>
+            <w:pPr>
+              <w:numPr>
+                <w:ilvl w:val="12"/>
+                <w:numId w:val="0"/>
+              </w:numPr>
+              <w:jc w:val="center"/>
+              <w:rPr>
+                <w:ins w:id="34" w:author="Augustin, Jourdain M" w:date="2015-02-17T17:04:00Z"/>
+                <w:rFonts w:ascii="Arial" w:hAnsi="Arial"/>
+                <w:b/>
+                <w:sz w:val="18"/>
+              </w:rPr>
+            </w:pPr>
+            <w:ins w:id="35" w:author="Augustin, Jourdain M" w:date="2015-02-17T17:04:00Z">
               <w:r>
                 <w:rPr>
                   <w:rFonts w:ascii="Arial" w:hAnsi="Arial"/>
@@ -13790,13 +14872,13 @@
               </w:numPr>
               <w:jc w:val="center"/>
               <w:rPr>
-                <w:ins w:id="57" w:author="Augustin, Jourdain M" w:date="2015-01-15T13:14:00Z"/>
+                <w:ins w:id="36" w:author="Augustin, Jourdain M" w:date="2015-02-17T17:04:00Z"/>
                 <w:rFonts w:ascii="Arial" w:hAnsi="Arial"/>
                 <w:b/>
                 <w:sz w:val="18"/>
               </w:rPr>
             </w:pPr>
-            <w:ins w:id="58" w:author="Augustin, Jourdain M" w:date="2015-01-15T13:14:00Z">
+            <w:ins w:id="37" w:author="Augustin, Jourdain M" w:date="2015-02-17T17:04:00Z">
               <w:r>
                 <w:rPr>
                   <w:rFonts w:ascii="Arial" w:hAnsi="Arial"/>
@@ -13811,7 +14893,7 @@
       </w:tr>
       <w:tr>
         <w:trPr>
-          <w:ins w:id="59" w:author="Augustin, Jourdain M" w:date="2015-01-15T13:14:00Z"/>
+          <w:ins w:id="38" w:author="Augustin, Jourdain M" w:date="2015-02-17T17:04:00Z"/>
         </w:trPr>
         <w:tc>
           <w:tcPr>
@@ -13825,11 +14907,11 @@
                 <w:numId w:val="0"/>
               </w:numPr>
               <w:rPr>
-                <w:ins w:id="60" w:author="Augustin, Jourdain M" w:date="2015-01-15T13:14:00Z"/>
-                <w:rFonts w:asciiTheme="minorHAnsi" w:hAnsiTheme="minorHAnsi"/>
-              </w:rPr>
-            </w:pPr>
-            <w:ins w:id="61" w:author="Augustin, Jourdain M" w:date="2015-01-15T13:14:00Z">
+                <w:ins w:id="39" w:author="Augustin, Jourdain M" w:date="2015-02-17T17:04:00Z"/>
+                <w:rFonts w:asciiTheme="minorHAnsi" w:hAnsiTheme="minorHAnsi"/>
+              </w:rPr>
+            </w:pPr>
+            <w:ins w:id="40" w:author="Augustin, Jourdain M" w:date="2015-02-17T17:04:00Z">
               <w:r>
                 <w:rPr>
                   <w:rFonts w:asciiTheme="minorHAnsi" w:hAnsiTheme="minorHAnsi"/>
@@ -13846,11 +14928,12 @@
           <w:p>
             <w:pPr>
               <w:rPr>
-                <w:ins w:id="62" w:author="Augustin, Jourdain M" w:date="2015-01-15T13:14:00Z"/>
-                <w:rFonts w:asciiTheme="minorHAnsi" w:hAnsiTheme="minorHAnsi"/>
-              </w:rPr>
-            </w:pPr>
-            <w:ins w:id="63" w:author="Augustin, Jourdain M" w:date="2015-01-15T13:14:00Z">
+                <w:ins w:id="41" w:author="Augustin, Jourdain M" w:date="2015-02-17T17:04:00Z"/>
+                <w:rFonts w:asciiTheme="minorHAnsi" w:hAnsiTheme="minorHAnsi"/>
+              </w:rPr>
+            </w:pPr>
+            <w:bookmarkStart w:id="42" w:name="_GoBack"/>
+            <w:ins w:id="43" w:author="Augustin, Jourdain M" w:date="2015-02-17T17:04:00Z">
               <w:r>
                 <w:rPr>
                   <w:rFonts w:asciiTheme="minorHAnsi" w:hAnsiTheme="minorHAnsi"/>
@@ -13867,21 +14950,16 @@
                 <w:rPr>
                   <w:rFonts w:asciiTheme="minorHAnsi" w:hAnsiTheme="minorHAnsi"/>
                 </w:rPr>
-                <w:t>0</w:t>
+                <w:t>10</w:t>
               </w:r>
-              <w:r>
-                <w:rPr>
-                  <w:rFonts w:asciiTheme="minorHAnsi" w:hAnsiTheme="minorHAnsi"/>
-                </w:rPr>
-                <w:t>9</w:t>
-              </w:r>
+              <w:bookmarkEnd w:id="42"/>
             </w:ins>
           </w:p>
         </w:tc>
       </w:tr>
       <w:tr>
         <w:trPr>
-          <w:ins w:id="64" w:author="Augustin, Jourdain M" w:date="2015-01-15T13:14:00Z"/>
+          <w:ins w:id="44" w:author="Augustin, Jourdain M" w:date="2015-02-17T17:04:00Z"/>
         </w:trPr>
         <w:tc>
           <w:tcPr>
@@ -13895,11 +14973,11 @@
                 <w:numId w:val="0"/>
               </w:numPr>
               <w:rPr>
-                <w:ins w:id="65" w:author="Augustin, Jourdain M" w:date="2015-01-15T13:14:00Z"/>
-                <w:rFonts w:asciiTheme="minorHAnsi" w:hAnsiTheme="minorHAnsi"/>
-              </w:rPr>
-            </w:pPr>
-            <w:ins w:id="66" w:author="Augustin, Jourdain M" w:date="2015-01-15T13:14:00Z">
+                <w:ins w:id="45" w:author="Augustin, Jourdain M" w:date="2015-02-17T17:04:00Z"/>
+                <w:rFonts w:asciiTheme="minorHAnsi" w:hAnsiTheme="minorHAnsi"/>
+              </w:rPr>
+            </w:pPr>
+            <w:ins w:id="46" w:author="Augustin, Jourdain M" w:date="2015-02-17T17:04:00Z">
               <w:r>
                 <w:rPr>
                   <w:rFonts w:asciiTheme="minorHAnsi" w:hAnsiTheme="minorHAnsi"/>
@@ -13916,28 +14994,34 @@
           <w:p>
             <w:pPr>
               <w:rPr>
-                <w:ins w:id="67" w:author="Augustin, Jourdain M" w:date="2015-01-15T13:14:00Z"/>
-                <w:rFonts w:asciiTheme="minorHAnsi" w:hAnsiTheme="minorHAnsi"/>
-              </w:rPr>
-            </w:pPr>
-            <w:ins w:id="68" w:author="Augustin, Jourdain M" w:date="2015-01-15T13:14:00Z">
+                <w:ins w:id="47" w:author="Augustin, Jourdain M" w:date="2015-02-17T17:04:00Z"/>
+                <w:rFonts w:asciiTheme="minorHAnsi" w:hAnsiTheme="minorHAnsi"/>
+              </w:rPr>
+            </w:pPr>
+            <w:ins w:id="48" w:author="Augustin, Jourdain M" w:date="2015-02-17T17:04:00Z">
               <w:r>
                 <w:rPr>
                   <w:rFonts w:asciiTheme="minorHAnsi" w:hAnsiTheme="minorHAnsi"/>
                 </w:rPr>
-                <w:t xml:space="preserve">SCCB-P13653 - </w:t>
+                <w:t>SCCB-P1</w:t>
               </w:r>
               <w:r>
                 <w:rPr>
                   <w:rFonts w:asciiTheme="minorHAnsi" w:hAnsiTheme="minorHAnsi"/>
                 </w:rPr>
-                <w:t xml:space="preserve">eCoaching - </w:t>
+                <w:t>4323</w:t>
               </w:r>
               <w:r>
                 <w:rPr>
                   <w:rFonts w:asciiTheme="minorHAnsi" w:hAnsiTheme="minorHAnsi"/>
                 </w:rPr>
-                <w:t>LSA</w:t>
+                <w:t xml:space="preserve"> - </w:t>
+              </w:r>
+              <w:r>
+                <w:rPr>
+                  <w:rFonts w:asciiTheme="minorHAnsi" w:hAnsiTheme="minorHAnsi"/>
+                </w:rPr>
+                <w:t>eCoaching - Not allow self eCoaching Logs - UI</w:t>
               </w:r>
             </w:ins>
           </w:p>
@@ -13945,7 +15029,7 @@
       </w:tr>
       <w:tr>
         <w:trPr>
-          <w:ins w:id="69" w:author="Augustin, Jourdain M" w:date="2015-01-15T13:14:00Z"/>
+          <w:ins w:id="49" w:author="Augustin, Jourdain M" w:date="2015-02-17T17:04:00Z"/>
         </w:trPr>
         <w:tc>
           <w:tcPr>
@@ -13959,11 +15043,11 @@
                 <w:numId w:val="0"/>
               </w:numPr>
               <w:rPr>
-                <w:ins w:id="70" w:author="Augustin, Jourdain M" w:date="2015-01-15T13:14:00Z"/>
-                <w:rFonts w:asciiTheme="minorHAnsi" w:hAnsiTheme="minorHAnsi"/>
-              </w:rPr>
-            </w:pPr>
-            <w:ins w:id="71" w:author="Augustin, Jourdain M" w:date="2015-01-15T13:14:00Z">
+                <w:ins w:id="50" w:author="Augustin, Jourdain M" w:date="2015-02-17T17:04:00Z"/>
+                <w:rFonts w:asciiTheme="minorHAnsi" w:hAnsiTheme="minorHAnsi"/>
+              </w:rPr>
+            </w:pPr>
+            <w:ins w:id="51" w:author="Augustin, Jourdain M" w:date="2015-02-17T17:04:00Z">
               <w:r>
                 <w:rPr>
                   <w:rFonts w:asciiTheme="minorHAnsi" w:hAnsiTheme="minorHAnsi"/>
@@ -13980,11 +15064,11 @@
           <w:p>
             <w:pPr>
               <w:rPr>
-                <w:ins w:id="72" w:author="Augustin, Jourdain M" w:date="2015-01-15T13:14:00Z"/>
-                <w:rFonts w:asciiTheme="minorHAnsi" w:hAnsiTheme="minorHAnsi"/>
-              </w:rPr>
-            </w:pPr>
-            <w:ins w:id="73" w:author="Augustin, Jourdain M" w:date="2015-01-15T13:14:00Z">
+                <w:ins w:id="52" w:author="Augustin, Jourdain M" w:date="2015-02-17T17:04:00Z"/>
+                <w:rFonts w:asciiTheme="minorHAnsi" w:hAnsiTheme="minorHAnsi"/>
+              </w:rPr>
+            </w:pPr>
+            <w:ins w:id="53" w:author="Augustin, Jourdain M" w:date="2015-02-17T17:04:00Z">
               <w:r>
                 <w:rPr>
                   <w:rFonts w:asciiTheme="minorHAnsi" w:hAnsiTheme="minorHAnsi"/>
@@ -14009,7 +15093,7 @@
       </w:tr>
       <w:tr>
         <w:trPr>
-          <w:ins w:id="74" w:author="Augustin, Jourdain M" w:date="2015-01-15T13:14:00Z"/>
+          <w:ins w:id="54" w:author="Augustin, Jourdain M" w:date="2015-02-17T17:04:00Z"/>
         </w:trPr>
         <w:tc>
           <w:tcPr>
@@ -14023,11 +15107,11 @@
                 <w:numId w:val="0"/>
               </w:numPr>
               <w:rPr>
-                <w:ins w:id="75" w:author="Augustin, Jourdain M" w:date="2015-01-15T13:14:00Z"/>
-                <w:rFonts w:asciiTheme="minorHAnsi" w:hAnsiTheme="minorHAnsi"/>
-              </w:rPr>
-            </w:pPr>
-            <w:ins w:id="76" w:author="Augustin, Jourdain M" w:date="2015-01-15T13:14:00Z">
+                <w:ins w:id="55" w:author="Augustin, Jourdain M" w:date="2015-02-17T17:04:00Z"/>
+                <w:rFonts w:asciiTheme="minorHAnsi" w:hAnsiTheme="minorHAnsi"/>
+              </w:rPr>
+            </w:pPr>
+            <w:ins w:id="56" w:author="Augustin, Jourdain M" w:date="2015-02-17T17:04:00Z">
               <w:r>
                 <w:rPr>
                   <w:rFonts w:asciiTheme="minorHAnsi" w:hAnsiTheme="minorHAnsi"/>
@@ -14044,7 +15128,7 @@
           <w:p>
             <w:pPr>
               <w:rPr>
-                <w:ins w:id="77" w:author="Augustin, Jourdain M" w:date="2015-01-15T13:14:00Z"/>
+                <w:ins w:id="57" w:author="Augustin, Jourdain M" w:date="2015-02-17T17:04:00Z"/>
                 <w:rFonts w:asciiTheme="minorHAnsi" w:hAnsiTheme="minorHAnsi"/>
               </w:rPr>
             </w:pPr>
@@ -14053,7 +15137,7 @@
       </w:tr>
       <w:tr>
         <w:trPr>
-          <w:ins w:id="78" w:author="Augustin, Jourdain M" w:date="2015-01-15T13:14:00Z"/>
+          <w:ins w:id="58" w:author="Augustin, Jourdain M" w:date="2015-02-17T17:04:00Z"/>
         </w:trPr>
         <w:tc>
           <w:tcPr>
@@ -14067,11 +15151,11 @@
                 <w:numId w:val="0"/>
               </w:numPr>
               <w:rPr>
-                <w:ins w:id="79" w:author="Augustin, Jourdain M" w:date="2015-01-15T13:14:00Z"/>
-                <w:rFonts w:asciiTheme="minorHAnsi" w:hAnsiTheme="minorHAnsi"/>
-              </w:rPr>
-            </w:pPr>
-            <w:ins w:id="80" w:author="Augustin, Jourdain M" w:date="2015-01-15T13:14:00Z">
+                <w:ins w:id="59" w:author="Augustin, Jourdain M" w:date="2015-02-17T17:04:00Z"/>
+                <w:rFonts w:asciiTheme="minorHAnsi" w:hAnsiTheme="minorHAnsi"/>
+              </w:rPr>
+            </w:pPr>
+            <w:ins w:id="60" w:author="Augustin, Jourdain M" w:date="2015-02-17T17:04:00Z">
               <w:r>
                 <w:rPr>
                   <w:rFonts w:asciiTheme="minorHAnsi" w:hAnsiTheme="minorHAnsi"/>
@@ -14088,7 +15172,7 @@
           <w:p>
             <w:pPr>
               <w:rPr>
-                <w:ins w:id="81" w:author="Augustin, Jourdain M" w:date="2015-01-15T13:14:00Z"/>
+                <w:ins w:id="61" w:author="Augustin, Jourdain M" w:date="2015-02-17T17:04:00Z"/>
                 <w:rFonts w:asciiTheme="minorHAnsi" w:hAnsiTheme="minorHAnsi"/>
               </w:rPr>
             </w:pPr>
@@ -14097,7 +15181,7 @@
       </w:tr>
       <w:tr>
         <w:trPr>
-          <w:ins w:id="82" w:author="Augustin, Jourdain M" w:date="2015-01-15T13:14:00Z"/>
+          <w:ins w:id="62" w:author="Augustin, Jourdain M" w:date="2015-02-17T17:04:00Z"/>
         </w:trPr>
         <w:tc>
           <w:tcPr>
@@ -14111,11 +15195,11 @@
                 <w:numId w:val="0"/>
               </w:numPr>
               <w:rPr>
-                <w:ins w:id="83" w:author="Augustin, Jourdain M" w:date="2015-01-15T13:14:00Z"/>
-                <w:rFonts w:asciiTheme="minorHAnsi" w:hAnsiTheme="minorHAnsi"/>
-              </w:rPr>
-            </w:pPr>
-            <w:ins w:id="84" w:author="Augustin, Jourdain M" w:date="2015-01-15T13:14:00Z">
+                <w:ins w:id="63" w:author="Augustin, Jourdain M" w:date="2015-02-17T17:04:00Z"/>
+                <w:rFonts w:asciiTheme="minorHAnsi" w:hAnsiTheme="minorHAnsi"/>
+              </w:rPr>
+            </w:pPr>
+            <w:ins w:id="64" w:author="Augustin, Jourdain M" w:date="2015-02-17T17:04:00Z">
               <w:r>
                 <w:rPr>
                   <w:rFonts w:asciiTheme="minorHAnsi" w:hAnsiTheme="minorHAnsi"/>
@@ -14132,10 +15216,18 @@
           <w:p>
             <w:pPr>
               <w:rPr>
-                <w:ins w:id="85" w:author="Augustin, Jourdain M" w:date="2015-01-15T13:14:00Z"/>
-                <w:rFonts w:asciiTheme="minorHAnsi" w:hAnsiTheme="minorHAnsi"/>
-              </w:rPr>
-            </w:pPr>
+                <w:ins w:id="65" w:author="Augustin, Jourdain M" w:date="2015-02-17T17:04:00Z"/>
+                <w:rFonts w:asciiTheme="minorHAnsi" w:hAnsiTheme="minorHAnsi"/>
+              </w:rPr>
+            </w:pPr>
+            <w:ins w:id="66" w:author="Augustin, Jourdain M" w:date="2015-02-17T17:04:00Z">
+              <w:r>
+                <w:rPr>
+                  <w:rFonts w:asciiTheme="minorHAnsi" w:hAnsiTheme="minorHAnsi"/>
+                </w:rPr>
+                <w:t>Perform same tests for all modules</w:t>
+              </w:r>
+            </w:ins>
           </w:p>
         </w:tc>
       </w:tr>
@@ -14143,21 +15235,21 @@
     <w:p>
       <w:pPr>
         <w:rPr>
-          <w:ins w:id="86" w:author="Augustin, Jourdain M" w:date="2015-01-15T13:14:00Z"/>
+          <w:ins w:id="67" w:author="Augustin, Jourdain M" w:date="2015-02-17T17:04:00Z"/>
         </w:rPr>
       </w:pPr>
     </w:p>
     <w:p>
       <w:pPr>
         <w:rPr>
-          <w:ins w:id="87" w:author="Augustin, Jourdain M" w:date="2015-01-15T13:14:00Z"/>
+          <w:ins w:id="68" w:author="Augustin, Jourdain M" w:date="2015-02-17T17:04:00Z"/>
         </w:rPr>
       </w:pPr>
     </w:p>
     <w:p>
       <w:pPr>
         <w:rPr>
-          <w:ins w:id="88" w:author="Augustin, Jourdain M" w:date="2015-01-15T13:14:00Z"/>
+          <w:ins w:id="69" w:author="Augustin, Jourdain M" w:date="2015-02-17T17:04:00Z"/>
         </w:rPr>
       </w:pPr>
     </w:p>
@@ -14187,7 +15279,7 @@
         <w:trPr>
           <w:cantSplit/>
           <w:tblHeader/>
-          <w:ins w:id="89" w:author="Augustin, Jourdain M" w:date="2015-01-15T13:14:00Z"/>
+          <w:ins w:id="70" w:author="Augustin, Jourdain M" w:date="2015-02-17T17:04:00Z"/>
         </w:trPr>
         <w:tc>
           <w:tcPr>
@@ -14204,12 +15296,12 @@
               <w:spacing w:before="40" w:after="40"/>
               <w:jc w:val="both"/>
               <w:rPr>
-                <w:ins w:id="90" w:author="Augustin, Jourdain M" w:date="2015-01-15T13:14:00Z"/>
+                <w:ins w:id="71" w:author="Augustin, Jourdain M" w:date="2015-02-17T17:04:00Z"/>
                 <w:b/>
                 <w:i/>
               </w:rPr>
             </w:pPr>
-            <w:ins w:id="91" w:author="Augustin, Jourdain M" w:date="2015-01-15T13:14:00Z">
+            <w:ins w:id="72" w:author="Augustin, Jourdain M" w:date="2015-02-17T17:04:00Z">
               <w:r>
                 <w:rPr>
                   <w:b/>
@@ -14233,12 +15325,12 @@
               </w:tabs>
               <w:spacing w:before="20" w:after="20"/>
               <w:rPr>
-                <w:ins w:id="92" w:author="Augustin, Jourdain M" w:date="2015-01-15T13:14:00Z"/>
+                <w:ins w:id="73" w:author="Augustin, Jourdain M" w:date="2015-02-17T17:04:00Z"/>
                 <w:b/>
                 <w:i/>
               </w:rPr>
             </w:pPr>
-            <w:ins w:id="93" w:author="Augustin, Jourdain M" w:date="2015-01-15T13:14:00Z">
+            <w:ins w:id="74" w:author="Augustin, Jourdain M" w:date="2015-02-17T17:04:00Z">
               <w:r>
                 <w:rPr>
                   <w:b/>
@@ -14262,12 +15354,12 @@
               </w:tabs>
               <w:spacing w:before="40" w:after="40"/>
               <w:rPr>
-                <w:ins w:id="94" w:author="Augustin, Jourdain M" w:date="2015-01-15T13:14:00Z"/>
+                <w:ins w:id="75" w:author="Augustin, Jourdain M" w:date="2015-02-17T17:04:00Z"/>
                 <w:b/>
                 <w:i/>
               </w:rPr>
             </w:pPr>
-            <w:ins w:id="95" w:author="Augustin, Jourdain M" w:date="2015-01-15T13:14:00Z">
+            <w:ins w:id="76" w:author="Augustin, Jourdain M" w:date="2015-02-17T17:04:00Z">
               <w:r>
                 <w:rPr>
                   <w:b/>
@@ -14292,12 +15384,12 @@
               <w:spacing w:before="40" w:after="40"/>
               <w:jc w:val="center"/>
               <w:rPr>
-                <w:ins w:id="96" w:author="Augustin, Jourdain M" w:date="2015-01-15T13:14:00Z"/>
+                <w:ins w:id="77" w:author="Augustin, Jourdain M" w:date="2015-02-17T17:04:00Z"/>
                 <w:b/>
                 <w:i/>
               </w:rPr>
             </w:pPr>
-            <w:ins w:id="97" w:author="Augustin, Jourdain M" w:date="2015-01-15T13:14:00Z">
+            <w:ins w:id="78" w:author="Augustin, Jourdain M" w:date="2015-02-17T17:04:00Z">
               <w:r>
                 <w:rPr>
                   <w:b/>
@@ -14316,12 +15408,12 @@
               <w:spacing w:before="40" w:after="40"/>
               <w:jc w:val="center"/>
               <w:rPr>
-                <w:ins w:id="98" w:author="Augustin, Jourdain M" w:date="2015-01-15T13:14:00Z"/>
+                <w:ins w:id="79" w:author="Augustin, Jourdain M" w:date="2015-02-17T17:04:00Z"/>
                 <w:b/>
                 <w:i/>
               </w:rPr>
             </w:pPr>
-            <w:ins w:id="99" w:author="Augustin, Jourdain M" w:date="2015-01-15T13:14:00Z">
+            <w:ins w:id="80" w:author="Augustin, Jourdain M" w:date="2015-02-17T17:04:00Z">
               <w:r>
                 <w:rPr>
                   <w:b/>
@@ -14345,12 +15437,12 @@
               </w:tabs>
               <w:spacing w:before="40" w:after="40"/>
               <w:rPr>
-                <w:ins w:id="100" w:author="Augustin, Jourdain M" w:date="2015-01-15T13:14:00Z"/>
+                <w:ins w:id="81" w:author="Augustin, Jourdain M" w:date="2015-02-17T17:04:00Z"/>
                 <w:b/>
                 <w:i/>
               </w:rPr>
             </w:pPr>
-            <w:ins w:id="101" w:author="Augustin, Jourdain M" w:date="2015-01-15T13:14:00Z">
+            <w:ins w:id="82" w:author="Augustin, Jourdain M" w:date="2015-02-17T17:04:00Z">
               <w:r>
                 <w:rPr>
                   <w:b/>
@@ -14364,7 +15456,7 @@
       <w:tr>
         <w:trPr>
           <w:cantSplit/>
-          <w:ins w:id="102" w:author="Augustin, Jourdain M" w:date="2015-01-15T13:14:00Z"/>
+          <w:ins w:id="83" w:author="Augustin, Jourdain M" w:date="2015-02-17T17:04:00Z"/>
         </w:trPr>
         <w:tc>
           <w:tcPr>
@@ -14375,7 +15467,7 @@
               <w:pStyle w:val="Header"/>
               <w:numPr>
                 <w:ilvl w:val="0"/>
-                <w:numId w:val="53"/>
+                <w:numId w:val="55"/>
               </w:numPr>
               <w:tabs>
                 <w:tab w:val="clear" w:pos="4320"/>
@@ -14389,10 +15481,10 @@
               <w:jc w:val="both"/>
               <w:textAlignment w:val="auto"/>
               <w:rPr>
-                <w:ins w:id="103" w:author="Augustin, Jourdain M" w:date="2015-01-15T13:14:00Z"/>
-                <w:i/>
-              </w:rPr>
-              <w:pPrChange w:id="104" w:author="Augustin, Jourdain M" w:date="2015-01-15T13:15:00Z">
+                <w:ins w:id="84" w:author="Augustin, Jourdain M" w:date="2015-02-17T17:04:00Z"/>
+                <w:i/>
+              </w:rPr>
+              <w:pPrChange w:id="85" w:author="Augustin, Jourdain M" w:date="2015-02-17T17:05:00Z">
                 <w:pPr>
                   <w:pStyle w:val="Header"/>
                   <w:numPr>
@@ -14425,13 +15517,13 @@
               <w:pStyle w:val="CSETableText"/>
               <w:ind w:left="159"/>
               <w:rPr>
-                <w:ins w:id="105" w:author="Augustin, Jourdain M" w:date="2015-01-15T13:14:00Z"/>
+                <w:ins w:id="86" w:author="Augustin, Jourdain M" w:date="2015-02-17T17:04:00Z"/>
                 <w:rFonts w:asciiTheme="minorHAnsi" w:hAnsiTheme="minorHAnsi"/>
                 <w:bCs/>
                 <w:szCs w:val="20"/>
               </w:rPr>
             </w:pPr>
-            <w:ins w:id="106" w:author="Augustin, Jourdain M" w:date="2015-01-15T13:14:00Z">
+            <w:ins w:id="87" w:author="Augustin, Jourdain M" w:date="2015-02-17T17:04:00Z">
               <w:r>
                 <w:rPr>
                   <w:rFonts w:asciiTheme="minorHAnsi" w:hAnsiTheme="minorHAnsi"/>
@@ -14440,25 +15532,13 @@
                 </w:rPr>
                 <w:t xml:space="preserve">Launch link to test page using </w:t>
               </w:r>
-            </w:ins>
-            <w:ins w:id="107" w:author="Augustin, Jourdain M" w:date="2015-01-15T13:15:00Z">
               <w:r>
                 <w:rPr>
                   <w:rFonts w:asciiTheme="minorHAnsi" w:hAnsiTheme="minorHAnsi"/>
                   <w:bCs/>
                   <w:szCs w:val="20"/>
                 </w:rPr>
-                <w:t>an LSA user</w:t>
-              </w:r>
-            </w:ins>
-            <w:ins w:id="108" w:author="Augustin, Jourdain M" w:date="2015-01-15T13:14:00Z">
-              <w:r>
-                <w:rPr>
-                  <w:rFonts w:asciiTheme="minorHAnsi" w:hAnsiTheme="minorHAnsi"/>
-                  <w:bCs/>
-                  <w:szCs w:val="20"/>
-                </w:rPr>
-                <w:t xml:space="preserve"> </w:t>
+                <w:t xml:space="preserve">any </w:t>
               </w:r>
               <w:r>
                 <w:rPr>
@@ -14491,13 +15571,13 @@
               <w:pStyle w:val="CSETableText"/>
               <w:ind w:left="159"/>
               <w:rPr>
-                <w:ins w:id="109" w:author="Augustin, Jourdain M" w:date="2015-01-15T13:14:00Z"/>
+                <w:ins w:id="88" w:author="Augustin, Jourdain M" w:date="2015-02-17T17:04:00Z"/>
                 <w:rFonts w:asciiTheme="minorHAnsi" w:hAnsiTheme="minorHAnsi"/>
                 <w:bCs/>
                 <w:szCs w:val="20"/>
               </w:rPr>
             </w:pPr>
-            <w:ins w:id="110" w:author="Augustin, Jourdain M" w:date="2015-01-15T13:14:00Z">
+            <w:ins w:id="89" w:author="Augustin, Jourdain M" w:date="2015-02-17T17:04:00Z">
               <w:r>
                 <w:fldChar w:fldCharType="begin"/>
               </w:r>
@@ -14543,12 +15623,12 @@
               </w:tabs>
               <w:spacing w:before="40" w:after="40"/>
               <w:rPr>
-                <w:ins w:id="111" w:author="Augustin, Jourdain M" w:date="2015-01-15T13:14:00Z"/>
+                <w:ins w:id="90" w:author="Augustin, Jourdain M" w:date="2015-02-17T17:04:00Z"/>
                 <w:rFonts w:asciiTheme="minorHAnsi" w:hAnsiTheme="minorHAnsi" w:cs="Courier New"/>
                 <w:sz w:val="16"/>
               </w:rPr>
             </w:pPr>
-            <w:ins w:id="112" w:author="Augustin, Jourdain M" w:date="2015-01-15T13:14:00Z">
+            <w:ins w:id="91" w:author="Augustin, Jourdain M" w:date="2015-02-17T17:04:00Z">
               <w:r>
                 <w:rPr>
                   <w:rFonts w:asciiTheme="minorHAnsi" w:hAnsiTheme="minorHAnsi"/>
@@ -14586,11 +15666,11 @@
               <w:spacing w:before="40" w:after="40"/>
               <w:jc w:val="center"/>
               <w:rPr>
-                <w:ins w:id="113" w:author="Augustin, Jourdain M" w:date="2015-01-15T13:14:00Z"/>
-                <w:i/>
-              </w:rPr>
-            </w:pPr>
-            <w:ins w:id="114" w:author="Augustin, Jourdain M" w:date="2015-01-15T13:14:00Z">
+                <w:ins w:id="92" w:author="Augustin, Jourdain M" w:date="2015-02-17T17:04:00Z"/>
+                <w:i/>
+              </w:rPr>
+            </w:pPr>
+            <w:ins w:id="93" w:author="Augustin, Jourdain M" w:date="2015-02-17T17:04:00Z">
               <w:r>
                 <w:rPr>
                   <w:i/>
@@ -14604,15 +15684,15 @@
                 <w:br/>
               </w:r>
             </w:ins>
-            <w:ins w:id="115" w:author="Augustin, Jourdain M" w:date="2015-01-15T13:16:00Z">
+            <w:ins w:id="94" w:author="Augustin, Jourdain M" w:date="2015-02-17T17:05:00Z">
               <w:r>
                 <w:rPr>
                   <w:i/>
                 </w:rPr>
-                <w:t>01</w:t>
+                <w:t>02</w:t>
               </w:r>
             </w:ins>
-            <w:ins w:id="116" w:author="Augustin, Jourdain M" w:date="2015-01-15T13:14:00Z">
+            <w:ins w:id="95" w:author="Augustin, Jourdain M" w:date="2015-02-17T17:04:00Z">
               <w:r>
                 <w:rPr>
                   <w:i/>
@@ -14620,15 +15700,15 @@
                 <w:t>/</w:t>
               </w:r>
             </w:ins>
-            <w:ins w:id="117" w:author="Augustin, Jourdain M" w:date="2015-01-15T13:16:00Z">
+            <w:ins w:id="96" w:author="Augustin, Jourdain M" w:date="2015-02-17T17:05:00Z">
               <w:r>
                 <w:rPr>
                   <w:i/>
                 </w:rPr>
-                <w:t>15</w:t>
+                <w:t>17</w:t>
               </w:r>
             </w:ins>
-            <w:ins w:id="118" w:author="Augustin, Jourdain M" w:date="2015-01-15T13:14:00Z">
+            <w:ins w:id="97" w:author="Augustin, Jourdain M" w:date="2015-02-17T17:04:00Z">
               <w:r>
                 <w:rPr>
                   <w:i/>
@@ -14636,7 +15716,7 @@
                 <w:t>/201</w:t>
               </w:r>
             </w:ins>
-            <w:ins w:id="119" w:author="Augustin, Jourdain M" w:date="2015-01-15T13:16:00Z">
+            <w:ins w:id="98" w:author="Augustin, Jourdain M" w:date="2015-02-17T17:05:00Z">
               <w:r>
                 <w:rPr>
                   <w:i/>
@@ -14659,7 +15739,7 @@
               </w:tabs>
               <w:spacing w:before="40" w:after="40"/>
               <w:rPr>
-                <w:ins w:id="120" w:author="Augustin, Jourdain M" w:date="2015-01-15T13:14:00Z"/>
+                <w:ins w:id="99" w:author="Augustin, Jourdain M" w:date="2015-02-17T17:04:00Z"/>
                 <w:i/>
               </w:rPr>
             </w:pPr>
@@ -14669,7 +15749,7 @@
       <w:tr>
         <w:trPr>
           <w:cantSplit/>
-          <w:ins w:id="121" w:author="Augustin, Jourdain M" w:date="2015-01-15T13:14:00Z"/>
+          <w:ins w:id="100" w:author="Augustin, Jourdain M" w:date="2015-02-17T17:04:00Z"/>
         </w:trPr>
         <w:tc>
           <w:tcPr>
@@ -14680,7 +15760,7 @@
               <w:pStyle w:val="Header"/>
               <w:numPr>
                 <w:ilvl w:val="0"/>
-                <w:numId w:val="53"/>
+                <w:numId w:val="55"/>
               </w:numPr>
               <w:tabs>
                 <w:tab w:val="clear" w:pos="4320"/>
@@ -14694,10 +15774,10 @@
               <w:jc w:val="both"/>
               <w:textAlignment w:val="auto"/>
               <w:rPr>
-                <w:ins w:id="122" w:author="Augustin, Jourdain M" w:date="2015-01-15T13:14:00Z"/>
-                <w:i/>
-              </w:rPr>
-              <w:pPrChange w:id="123" w:author="Augustin, Jourdain M" w:date="2015-01-15T13:15:00Z">
+                <w:ins w:id="101" w:author="Augustin, Jourdain M" w:date="2015-02-17T17:04:00Z"/>
+                <w:i/>
+              </w:rPr>
+              <w:pPrChange w:id="102" w:author="Augustin, Jourdain M" w:date="2015-02-17T17:05:00Z">
                 <w:pPr>
                   <w:pStyle w:val="Header"/>
                   <w:numPr>
@@ -14730,20 +15810,20 @@
               <w:pStyle w:val="CSETableText"/>
               <w:ind w:left="159"/>
               <w:rPr>
-                <w:ins w:id="124" w:author="Augustin, Jourdain M" w:date="2015-01-15T13:14:00Z"/>
+                <w:ins w:id="103" w:author="Augustin, Jourdain M" w:date="2015-02-17T17:04:00Z"/>
                 <w:rFonts w:asciiTheme="minorHAnsi" w:hAnsiTheme="minorHAnsi"/>
                 <w:bCs/>
                 <w:szCs w:val="20"/>
               </w:rPr>
             </w:pPr>
-            <w:ins w:id="125" w:author="Augustin, Jourdain M" w:date="2015-01-15T13:14:00Z">
+            <w:ins w:id="104" w:author="Augustin, Jourdain M" w:date="2015-02-17T17:04:00Z">
               <w:r>
                 <w:rPr>
                   <w:rFonts w:asciiTheme="minorHAnsi" w:hAnsiTheme="minorHAnsi"/>
                   <w:bCs/>
                   <w:szCs w:val="20"/>
                 </w:rPr>
-                <w:t>Select “New Submissions” tab and select the “Select Coaching Module” dropdown menu</w:t>
+                <w:t>Select “New Submissions” tab and select the “Select Coaching Module” dropdown menu and Choose a module</w:t>
               </w:r>
             </w:ins>
           </w:p>
@@ -14752,13 +15832,13 @@
               <w:pStyle w:val="CSETableText"/>
               <w:ind w:left="159"/>
               <w:rPr>
-                <w:ins w:id="126" w:author="Augustin, Jourdain M" w:date="2015-01-15T13:14:00Z"/>
+                <w:ins w:id="105" w:author="Augustin, Jourdain M" w:date="2015-02-17T17:04:00Z"/>
                 <w:rFonts w:asciiTheme="minorHAnsi" w:hAnsiTheme="minorHAnsi"/>
                 <w:bCs/>
                 <w:szCs w:val="20"/>
               </w:rPr>
             </w:pPr>
-            <w:ins w:id="127" w:author="Augustin, Jourdain M" w:date="2015-01-15T13:14:00Z">
+            <w:ins w:id="106" w:author="Augustin, Jourdain M" w:date="2015-02-17T17:04:00Z">
               <w:r>
                 <w:rPr>
                   <w:rFonts w:asciiTheme="minorHAnsi" w:hAnsiTheme="minorHAnsi"/>
@@ -14791,24 +15871,16 @@
               </w:tabs>
               <w:spacing w:before="40" w:after="40"/>
               <w:rPr>
-                <w:ins w:id="128" w:author="Augustin, Jourdain M" w:date="2015-01-15T13:14:00Z"/>
-                <w:rFonts w:asciiTheme="minorHAnsi" w:hAnsiTheme="minorHAnsi"/>
-              </w:rPr>
-            </w:pPr>
-            <w:ins w:id="129" w:author="Augustin, Jourdain M" w:date="2015-01-15T13:14:00Z">
+                <w:ins w:id="107" w:author="Augustin, Jourdain M" w:date="2015-02-17T17:04:00Z"/>
+                <w:rFonts w:asciiTheme="minorHAnsi" w:hAnsiTheme="minorHAnsi"/>
+              </w:rPr>
+            </w:pPr>
+            <w:ins w:id="108" w:author="Augustin, Jourdain M" w:date="2015-02-17T17:04:00Z">
               <w:r>
                 <w:rPr>
                   <w:rFonts w:asciiTheme="minorHAnsi" w:hAnsiTheme="minorHAnsi"/>
                 </w:rPr>
-                <w:t xml:space="preserve">Verify that </w:t>
-              </w:r>
-            </w:ins>
-            <w:ins w:id="130" w:author="Augustin, Jourdain M" w:date="2015-01-15T13:16:00Z">
-              <w:r>
-                <w:rPr>
-                  <w:rFonts w:asciiTheme="minorHAnsi" w:hAnsiTheme="minorHAnsi"/>
-                </w:rPr>
-                <w:t>“LSA” appears as one of the module options in the submission menu</w:t>
+                <w:t>Verify that the corresponding module question set display.</w:t>
               </w:r>
             </w:ins>
           </w:p>
@@ -14827,11 +15899,11 @@
               <w:spacing w:before="40" w:after="40"/>
               <w:jc w:val="center"/>
               <w:rPr>
-                <w:ins w:id="131" w:author="Augustin, Jourdain M" w:date="2015-01-15T13:14:00Z"/>
-                <w:i/>
-              </w:rPr>
-            </w:pPr>
-            <w:ins w:id="132" w:author="Augustin, Jourdain M" w:date="2015-01-15T13:16:00Z">
+                <w:ins w:id="109" w:author="Augustin, Jourdain M" w:date="2015-02-17T17:04:00Z"/>
+                <w:i/>
+              </w:rPr>
+            </w:pPr>
+            <w:ins w:id="110" w:author="Augustin, Jourdain M" w:date="2015-02-17T17:05:00Z">
               <w:r>
                 <w:rPr>
                   <w:i/>
@@ -14843,7 +15915,7 @@
                   <w:i/>
                 </w:rPr>
                 <w:br/>
-                <w:t>01/15/2015</w:t>
+                <w:t>02/17/2015</w:t>
               </w:r>
             </w:ins>
           </w:p>
@@ -14861,7 +15933,407 @@
               </w:tabs>
               <w:spacing w:before="40" w:after="40"/>
               <w:rPr>
-                <w:ins w:id="133" w:author="Augustin, Jourdain M" w:date="2015-01-15T13:14:00Z"/>
+                <w:ins w:id="111" w:author="Augustin, Jourdain M" w:date="2015-02-17T17:04:00Z"/>
+                <w:i/>
+              </w:rPr>
+            </w:pPr>
+          </w:p>
+        </w:tc>
+      </w:tr>
+      <w:tr>
+        <w:trPr>
+          <w:cantSplit/>
+          <w:ins w:id="112" w:author="Augustin, Jourdain M" w:date="2015-02-17T17:04:00Z"/>
+        </w:trPr>
+        <w:tc>
+          <w:tcPr>
+            <w:tcW w:w="900" w:type="dxa"/>
+          </w:tcPr>
+          <w:p>
+            <w:pPr>
+              <w:pStyle w:val="Header"/>
+              <w:numPr>
+                <w:ilvl w:val="0"/>
+                <w:numId w:val="55"/>
+              </w:numPr>
+              <w:tabs>
+                <w:tab w:val="clear" w:pos="4320"/>
+                <w:tab w:val="clear" w:pos="8640"/>
+              </w:tabs>
+              <w:overflowPunct/>
+              <w:autoSpaceDE/>
+              <w:autoSpaceDN/>
+              <w:adjustRightInd/>
+              <w:spacing w:before="40" w:after="40"/>
+              <w:jc w:val="both"/>
+              <w:textAlignment w:val="auto"/>
+              <w:rPr>
+                <w:ins w:id="113" w:author="Augustin, Jourdain M" w:date="2015-02-17T17:04:00Z"/>
+                <w:i/>
+              </w:rPr>
+              <w:pPrChange w:id="114" w:author="Augustin, Jourdain M" w:date="2015-02-17T17:05:00Z">
+                <w:pPr>
+                  <w:pStyle w:val="Header"/>
+                  <w:numPr>
+                    <w:numId w:val="52"/>
+                  </w:numPr>
+                  <w:tabs>
+                    <w:tab w:val="clear" w:pos="4320"/>
+                    <w:tab w:val="clear" w:pos="8640"/>
+                    <w:tab w:val="num" w:pos="720"/>
+                  </w:tabs>
+                  <w:overflowPunct/>
+                  <w:autoSpaceDE/>
+                  <w:autoSpaceDN/>
+                  <w:adjustRightInd/>
+                  <w:spacing w:before="40" w:after="40"/>
+                  <w:ind w:left="720" w:hanging="360"/>
+                  <w:jc w:val="both"/>
+                  <w:textAlignment w:val="auto"/>
+                </w:pPr>
+              </w:pPrChange>
+            </w:pPr>
+          </w:p>
+        </w:tc>
+        <w:tc>
+          <w:tcPr>
+            <w:tcW w:w="3960" w:type="dxa"/>
+          </w:tcPr>
+          <w:p>
+            <w:pPr>
+              <w:pStyle w:val="CSETableText"/>
+              <w:ind w:left="159"/>
+              <w:rPr>
+                <w:ins w:id="115" w:author="Augustin, Jourdain M" w:date="2015-02-17T17:04:00Z"/>
+                <w:rFonts w:asciiTheme="minorHAnsi" w:hAnsiTheme="minorHAnsi"/>
+                <w:bCs/>
+                <w:szCs w:val="20"/>
+              </w:rPr>
+            </w:pPr>
+            <w:ins w:id="116" w:author="Augustin, Jourdain M" w:date="2015-02-17T17:05:00Z">
+              <w:r>
+                <w:rPr>
+                  <w:rFonts w:asciiTheme="minorHAnsi" w:hAnsiTheme="minorHAnsi"/>
+                  <w:bCs/>
+                  <w:szCs w:val="20"/>
+                </w:rPr>
+                <w:t>Select the current user in the employee dropdown and c</w:t>
+              </w:r>
+            </w:ins>
+            <w:ins w:id="117" w:author="Augustin, Jourdain M" w:date="2015-02-17T17:04:00Z">
+              <w:r>
+                <w:rPr>
+                  <w:rFonts w:asciiTheme="minorHAnsi" w:hAnsiTheme="minorHAnsi"/>
+                  <w:bCs/>
+                  <w:szCs w:val="20"/>
+                </w:rPr>
+                <w:t>omplete the first group of coaching form questions</w:t>
+              </w:r>
+            </w:ins>
+            <w:ins w:id="118" w:author="Augustin, Jourdain M" w:date="2015-02-17T17:06:00Z">
+              <w:r>
+                <w:rPr>
+                  <w:rFonts w:asciiTheme="minorHAnsi" w:hAnsiTheme="minorHAnsi"/>
+                  <w:bCs/>
+                  <w:szCs w:val="20"/>
+                </w:rPr>
+                <w:t>.</w:t>
+              </w:r>
+            </w:ins>
+          </w:p>
+        </w:tc>
+        <w:tc>
+          <w:tcPr>
+            <w:tcW w:w="4500" w:type="dxa"/>
+          </w:tcPr>
+          <w:p>
+            <w:pPr>
+              <w:pStyle w:val="Header"/>
+              <w:tabs>
+                <w:tab w:val="clear" w:pos="4320"/>
+                <w:tab w:val="clear" w:pos="8640"/>
+              </w:tabs>
+              <w:spacing w:before="40" w:after="40"/>
+              <w:rPr>
+                <w:ins w:id="119" w:author="Augustin, Jourdain M" w:date="2015-02-17T17:04:00Z"/>
+                <w:rFonts w:asciiTheme="minorHAnsi" w:hAnsiTheme="minorHAnsi"/>
+              </w:rPr>
+            </w:pPr>
+            <w:ins w:id="120" w:author="Augustin, Jourdain M" w:date="2015-02-17T17:04:00Z">
+              <w:r>
+                <w:rPr>
+                  <w:rFonts w:asciiTheme="minorHAnsi" w:hAnsiTheme="minorHAnsi"/>
+                </w:rPr>
+                <w:t xml:space="preserve">Verify that the </w:t>
+              </w:r>
+            </w:ins>
+            <w:ins w:id="121" w:author="Augustin, Jourdain M" w:date="2015-02-17T17:06:00Z">
+              <w:r>
+                <w:rPr>
+                  <w:rFonts w:asciiTheme="minorHAnsi" w:hAnsiTheme="minorHAnsi"/>
+                </w:rPr>
+                <w:t>2</w:t>
+              </w:r>
+              <w:r>
+                <w:rPr>
+                  <w:rFonts w:asciiTheme="minorHAnsi" w:hAnsiTheme="minorHAnsi"/>
+                  <w:vertAlign w:val="superscript"/>
+                  <w:rPrChange w:id="122" w:author="Augustin, Jourdain M" w:date="2015-02-17T17:06:00Z">
+                    <w:rPr>
+                      <w:rFonts w:asciiTheme="minorHAnsi" w:hAnsiTheme="minorHAnsi"/>
+                    </w:rPr>
+                  </w:rPrChange>
+                </w:rPr>
+                <w:t>nd</w:t>
+              </w:r>
+              <w:r>
+                <w:rPr>
+                  <w:rFonts w:asciiTheme="minorHAnsi" w:hAnsiTheme="minorHAnsi"/>
+                </w:rPr>
+                <w:t xml:space="preserve"> </w:t>
+              </w:r>
+            </w:ins>
+            <w:ins w:id="123" w:author="Augustin, Jourdain M" w:date="2015-02-17T17:04:00Z">
+              <w:r>
+                <w:rPr>
+                  <w:rFonts w:asciiTheme="minorHAnsi" w:hAnsiTheme="minorHAnsi"/>
+                </w:rPr>
+                <w:t>question group appears</w:t>
+              </w:r>
+            </w:ins>
+          </w:p>
+        </w:tc>
+        <w:tc>
+          <w:tcPr>
+            <w:tcW w:w="1260" w:type="dxa"/>
+          </w:tcPr>
+          <w:p>
+            <w:pPr>
+              <w:pStyle w:val="Header"/>
+              <w:tabs>
+                <w:tab w:val="clear" w:pos="4320"/>
+                <w:tab w:val="clear" w:pos="8640"/>
+              </w:tabs>
+              <w:spacing w:before="40" w:after="40"/>
+              <w:jc w:val="center"/>
+              <w:rPr>
+                <w:ins w:id="124" w:author="Augustin, Jourdain M" w:date="2015-02-17T17:04:00Z"/>
+                <w:i/>
+              </w:rPr>
+            </w:pPr>
+            <w:ins w:id="125" w:author="Augustin, Jourdain M" w:date="2015-02-17T17:05:00Z">
+              <w:r>
+                <w:rPr>
+                  <w:i/>
+                </w:rPr>
+                <w:t>P</w:t>
+              </w:r>
+              <w:r>
+                <w:rPr>
+                  <w:i/>
+                </w:rPr>
+                <w:br/>
+                <w:t>02/17/2015</w:t>
+              </w:r>
+            </w:ins>
+          </w:p>
+        </w:tc>
+        <w:tc>
+          <w:tcPr>
+            <w:tcW w:w="2880" w:type="dxa"/>
+          </w:tcPr>
+          <w:p>
+            <w:pPr>
+              <w:pStyle w:val="Header"/>
+              <w:spacing w:before="40" w:after="40"/>
+              <w:rPr>
+                <w:ins w:id="126" w:author="Augustin, Jourdain M" w:date="2015-02-17T17:04:00Z"/>
+                <w:i/>
+              </w:rPr>
+            </w:pPr>
+          </w:p>
+        </w:tc>
+      </w:tr>
+      <w:tr>
+        <w:trPr>
+          <w:cantSplit/>
+          <w:ins w:id="127" w:author="Augustin, Jourdain M" w:date="2015-02-17T17:04:00Z"/>
+        </w:trPr>
+        <w:tc>
+          <w:tcPr>
+            <w:tcW w:w="900" w:type="dxa"/>
+          </w:tcPr>
+          <w:p>
+            <w:pPr>
+              <w:pStyle w:val="Header"/>
+              <w:numPr>
+                <w:ilvl w:val="0"/>
+                <w:numId w:val="55"/>
+              </w:numPr>
+              <w:tabs>
+                <w:tab w:val="clear" w:pos="4320"/>
+                <w:tab w:val="clear" w:pos="8640"/>
+              </w:tabs>
+              <w:overflowPunct/>
+              <w:autoSpaceDE/>
+              <w:autoSpaceDN/>
+              <w:adjustRightInd/>
+              <w:spacing w:before="40" w:after="40"/>
+              <w:jc w:val="both"/>
+              <w:textAlignment w:val="auto"/>
+              <w:rPr>
+                <w:ins w:id="128" w:author="Augustin, Jourdain M" w:date="2015-02-17T17:04:00Z"/>
+                <w:i/>
+              </w:rPr>
+              <w:pPrChange w:id="129" w:author="Augustin, Jourdain M" w:date="2015-02-17T17:05:00Z">
+                <w:pPr>
+                  <w:pStyle w:val="Header"/>
+                  <w:numPr>
+                    <w:numId w:val="52"/>
+                  </w:numPr>
+                  <w:tabs>
+                    <w:tab w:val="clear" w:pos="4320"/>
+                    <w:tab w:val="clear" w:pos="8640"/>
+                    <w:tab w:val="num" w:pos="720"/>
+                  </w:tabs>
+                  <w:overflowPunct/>
+                  <w:autoSpaceDE/>
+                  <w:autoSpaceDN/>
+                  <w:adjustRightInd/>
+                  <w:spacing w:before="40" w:after="40"/>
+                  <w:ind w:left="720" w:hanging="360"/>
+                  <w:jc w:val="both"/>
+                  <w:textAlignment w:val="auto"/>
+                </w:pPr>
+              </w:pPrChange>
+            </w:pPr>
+          </w:p>
+        </w:tc>
+        <w:tc>
+          <w:tcPr>
+            <w:tcW w:w="3960" w:type="dxa"/>
+          </w:tcPr>
+          <w:p>
+            <w:pPr>
+              <w:pStyle w:val="CSETableText"/>
+              <w:ind w:left="159"/>
+              <w:rPr>
+                <w:ins w:id="130" w:author="Augustin, Jourdain M" w:date="2015-02-17T17:04:00Z"/>
+                <w:rFonts w:asciiTheme="minorHAnsi" w:hAnsiTheme="minorHAnsi"/>
+                <w:bCs/>
+                <w:szCs w:val="20"/>
+              </w:rPr>
+            </w:pPr>
+            <w:ins w:id="131" w:author="Augustin, Jourdain M" w:date="2015-02-17T17:06:00Z">
+              <w:r>
+                <w:rPr>
+                  <w:rFonts w:asciiTheme="minorHAnsi" w:hAnsiTheme="minorHAnsi"/>
+                  <w:bCs/>
+                  <w:szCs w:val="20"/>
+                </w:rPr>
+                <w:t>C</w:t>
+              </w:r>
+            </w:ins>
+            <w:ins w:id="132" w:author="Augustin, Jourdain M" w:date="2015-02-17T17:04:00Z">
+              <w:r>
+                <w:rPr>
+                  <w:rFonts w:asciiTheme="minorHAnsi" w:hAnsiTheme="minorHAnsi"/>
+                  <w:bCs/>
+                  <w:szCs w:val="20"/>
+                </w:rPr>
+                <w:t>hoose to submit.</w:t>
+              </w:r>
+            </w:ins>
+          </w:p>
+        </w:tc>
+        <w:tc>
+          <w:tcPr>
+            <w:tcW w:w="4500" w:type="dxa"/>
+          </w:tcPr>
+          <w:p>
+            <w:pPr>
+              <w:pStyle w:val="Header"/>
+              <w:tabs>
+                <w:tab w:val="clear" w:pos="4320"/>
+                <w:tab w:val="clear" w:pos="8640"/>
+              </w:tabs>
+              <w:spacing w:before="40" w:after="40"/>
+              <w:rPr>
+                <w:ins w:id="133" w:author="Augustin, Jourdain M" w:date="2015-02-17T17:04:00Z"/>
+                <w:rFonts w:asciiTheme="minorHAnsi" w:hAnsiTheme="minorHAnsi"/>
+              </w:rPr>
+            </w:pPr>
+            <w:ins w:id="134" w:author="Augustin, Jourdain M" w:date="2015-02-17T17:04:00Z">
+              <w:r>
+                <w:rPr>
+                  <w:rFonts w:asciiTheme="minorHAnsi" w:hAnsiTheme="minorHAnsi"/>
+                </w:rPr>
+                <w:t xml:space="preserve">Verify that the page rejects for </w:t>
+              </w:r>
+            </w:ins>
+            <w:ins w:id="135" w:author="Augustin, Jourdain M" w:date="2015-02-17T17:07:00Z">
+              <w:r>
+                <w:rPr>
+                  <w:rFonts w:asciiTheme="minorHAnsi" w:hAnsiTheme="minorHAnsi"/>
+                </w:rPr>
+                <w:t>self-employee selection</w:t>
+              </w:r>
+            </w:ins>
+            <w:ins w:id="136" w:author="Augustin, Jourdain M" w:date="2015-02-17T17:04:00Z">
+              <w:r>
+                <w:rPr>
+                  <w:rFonts w:asciiTheme="minorHAnsi" w:hAnsiTheme="minorHAnsi"/>
+                </w:rPr>
+                <w:t xml:space="preserve"> reason.</w:t>
+              </w:r>
+            </w:ins>
+          </w:p>
+        </w:tc>
+        <w:tc>
+          <w:tcPr>
+            <w:tcW w:w="1260" w:type="dxa"/>
+          </w:tcPr>
+          <w:p>
+            <w:pPr>
+              <w:pStyle w:val="Header"/>
+              <w:tabs>
+                <w:tab w:val="clear" w:pos="4320"/>
+                <w:tab w:val="clear" w:pos="8640"/>
+              </w:tabs>
+              <w:spacing w:before="40" w:after="40"/>
+              <w:jc w:val="center"/>
+              <w:rPr>
+                <w:ins w:id="137" w:author="Augustin, Jourdain M" w:date="2015-02-17T17:04:00Z"/>
+                <w:i/>
+              </w:rPr>
+            </w:pPr>
+            <w:ins w:id="138" w:author="Augustin, Jourdain M" w:date="2015-02-17T17:05:00Z">
+              <w:r>
+                <w:rPr>
+                  <w:i/>
+                </w:rPr>
+                <w:t>P</w:t>
+              </w:r>
+              <w:r>
+                <w:rPr>
+                  <w:i/>
+                </w:rPr>
+                <w:br/>
+                <w:t>02/17/2015</w:t>
+              </w:r>
+            </w:ins>
+          </w:p>
+        </w:tc>
+        <w:tc>
+          <w:tcPr>
+            <w:tcW w:w="2880" w:type="dxa"/>
+          </w:tcPr>
+          <w:p>
+            <w:pPr>
+              <w:pStyle w:val="Header"/>
+              <w:spacing w:before="40" w:after="40"/>
+              <w:rPr>
+                <w:ins w:id="139" w:author="Augustin, Jourdain M" w:date="2015-02-17T17:04:00Z"/>
                 <w:i/>
               </w:rPr>
             </w:pPr>
@@ -14872,7 +16344,7 @@
     <w:p>
       <w:pPr>
         <w:rPr>
-          <w:ins w:id="134" w:author="Augustin, Jourdain M" w:date="2015-01-15T13:14:00Z"/>
+          <w:del w:id="140" w:author="Augustin, Jourdain M" w:date="2015-02-17T17:06:00Z"/>
           <w:sz w:val="18"/>
         </w:rPr>
       </w:pPr>
@@ -14880,7 +16352,7 @@
     <w:p>
       <w:pPr>
         <w:rPr>
-          <w:ins w:id="135" w:author="Augustin, Jourdain M" w:date="2015-01-15T13:14:00Z"/>
+          <w:del w:id="141" w:author="Augustin, Jourdain M" w:date="2015-02-17T17:06:00Z"/>
           <w:sz w:val="18"/>
         </w:rPr>
       </w:pPr>
@@ -14888,25 +16360,7 @@
     <w:p>
       <w:pPr>
         <w:rPr>
-          <w:ins w:id="136" w:author="Augustin, Jourdain M" w:date="2015-01-15T13:18:00Z"/>
-          <w:sz w:val="18"/>
-        </w:rPr>
-      </w:pPr>
-      <w:bookmarkStart w:id="137" w:name="_GoBack"/>
-      <w:bookmarkEnd w:id="137"/>
-    </w:p>
-    <w:p>
-      <w:pPr>
-        <w:rPr>
-          <w:ins w:id="138" w:author="Augustin, Jourdain M" w:date="2015-01-15T13:18:00Z"/>
-          <w:sz w:val="18"/>
-        </w:rPr>
-      </w:pPr>
-    </w:p>
-    <w:p>
-      <w:pPr>
-        <w:rPr>
-          <w:ins w:id="139" w:author="Augustin, Jourdain M" w:date="2015-01-15T13:18:00Z"/>
+          <w:del w:id="142" w:author="Augustin, Jourdain M" w:date="2015-02-17T17:06:00Z"/>
           <w:sz w:val="18"/>
         </w:rPr>
       </w:pPr>
@@ -14919,9 +16373,9 @@
       </w:pPr>
     </w:p>
     <w:sectPr>
-      <w:headerReference w:type="default" r:id="rId17"/>
-      <w:footerReference w:type="default" r:id="rId18"/>
-      <w:footerReference w:type="first" r:id="rId19"/>
+      <w:headerReference w:type="default" r:id="rId18"/>
+      <w:footerReference w:type="default" r:id="rId19"/>
+      <w:footerReference w:type="first" r:id="rId20"/>
       <w:pgSz w:w="15840" w:h="12240" w:orient="landscape" w:code="1"/>
       <w:pgMar w:top="720" w:right="1080" w:bottom="720" w:left="1080" w:header="720" w:footer="720" w:gutter="0"/>
       <w:cols w:space="720"/>
@@ -15079,7 +16533,7 @@
         <w:sz w:val="18"/>
         <w:szCs w:val="18"/>
       </w:rPr>
-      <w:t>16</w:t>
+      <w:t>18</w:t>
     </w:r>
     <w:r>
       <w:rPr>
@@ -15128,7 +16582,7 @@
         <w:sz w:val="18"/>
         <w:szCs w:val="18"/>
       </w:rPr>
-      <w:t>17</w:t>
+      <w:t>18</w:t>
     </w:r>
     <w:r>
       <w:rPr>
@@ -17805,6 +19259,122 @@
     </w:lvl>
   </w:abstractNum>
   <w:abstractNum w:abstractNumId="21">
+    <w:nsid w:val="31C87B4C"/>
+    <w:multiLevelType w:val="hybridMultilevel"/>
+    <w:tmpl w:val="598CBD64"/>
+    <w:lvl w:ilvl="0" w:tplc="0409000F">
+      <w:start w:val="1"/>
+      <w:numFmt w:val="decimal"/>
+      <w:lvlText w:val="%1."/>
+      <w:lvlJc w:val="left"/>
+      <w:pPr>
+        <w:tabs>
+          <w:tab w:val="num" w:pos="720"/>
+        </w:tabs>
+        <w:ind w:left="720" w:hanging="360"/>
+      </w:pPr>
+    </w:lvl>
+    <w:lvl w:ilvl="1" w:tplc="4056895E">
+      <w:start w:val="1"/>
+      <w:numFmt w:val="decimal"/>
+      <w:lvlText w:val="%2."/>
+      <w:lvlJc w:val="left"/>
+      <w:pPr>
+        <w:tabs>
+          <w:tab w:val="num" w:pos="1440"/>
+        </w:tabs>
+        <w:ind w:left="1440" w:hanging="360"/>
+      </w:pPr>
+      <w:rPr>
+        <w:rFonts w:hint="default"/>
+      </w:rPr>
+    </w:lvl>
+    <w:lvl w:ilvl="2" w:tplc="0409001B" w:tentative="1">
+      <w:start w:val="1"/>
+      <w:numFmt w:val="lowerRoman"/>
+      <w:lvlText w:val="%3."/>
+      <w:lvlJc w:val="right"/>
+      <w:pPr>
+        <w:tabs>
+          <w:tab w:val="num" w:pos="2160"/>
+        </w:tabs>
+        <w:ind w:left="2160" w:hanging="180"/>
+      </w:pPr>
+    </w:lvl>
+    <w:lvl w:ilvl="3" w:tplc="0409000F" w:tentative="1">
+      <w:start w:val="1"/>
+      <w:numFmt w:val="decimal"/>
+      <w:lvlText w:val="%4."/>
+      <w:lvlJc w:val="left"/>
+      <w:pPr>
+        <w:tabs>
+          <w:tab w:val="num" w:pos="2880"/>
+        </w:tabs>
+        <w:ind w:left="2880" w:hanging="360"/>
+      </w:pPr>
+    </w:lvl>
+    <w:lvl w:ilvl="4" w:tplc="04090019" w:tentative="1">
+      <w:start w:val="1"/>
+      <w:numFmt w:val="lowerLetter"/>
+      <w:lvlText w:val="%5."/>
+      <w:lvlJc w:val="left"/>
+      <w:pPr>
+        <w:tabs>
+          <w:tab w:val="num" w:pos="3600"/>
+        </w:tabs>
+        <w:ind w:left="3600" w:hanging="360"/>
+      </w:pPr>
+    </w:lvl>
+    <w:lvl w:ilvl="5" w:tplc="0409001B" w:tentative="1">
+      <w:start w:val="1"/>
+      <w:numFmt w:val="lowerRoman"/>
+      <w:lvlText w:val="%6."/>
+      <w:lvlJc w:val="right"/>
+      <w:pPr>
+        <w:tabs>
+          <w:tab w:val="num" w:pos="4320"/>
+        </w:tabs>
+        <w:ind w:left="4320" w:hanging="180"/>
+      </w:pPr>
+    </w:lvl>
+    <w:lvl w:ilvl="6" w:tplc="0409000F" w:tentative="1">
+      <w:start w:val="1"/>
+      <w:numFmt w:val="decimal"/>
+      <w:lvlText w:val="%7."/>
+      <w:lvlJc w:val="left"/>
+      <w:pPr>
+        <w:tabs>
+          <w:tab w:val="num" w:pos="5040"/>
+        </w:tabs>
+        <w:ind w:left="5040" w:hanging="360"/>
+      </w:pPr>
+    </w:lvl>
+    <w:lvl w:ilvl="7" w:tplc="04090019" w:tentative="1">
+      <w:start w:val="1"/>
+      <w:numFmt w:val="lowerLetter"/>
+      <w:lvlText w:val="%8."/>
+      <w:lvlJc w:val="left"/>
+      <w:pPr>
+        <w:tabs>
+          <w:tab w:val="num" w:pos="5760"/>
+        </w:tabs>
+        <w:ind w:left="5760" w:hanging="360"/>
+      </w:pPr>
+    </w:lvl>
+    <w:lvl w:ilvl="8" w:tplc="0409001B" w:tentative="1">
+      <w:start w:val="1"/>
+      <w:numFmt w:val="lowerRoman"/>
+      <w:lvlText w:val="%9."/>
+      <w:lvlJc w:val="right"/>
+      <w:pPr>
+        <w:tabs>
+          <w:tab w:val="num" w:pos="6480"/>
+        </w:tabs>
+        <w:ind w:left="6480" w:hanging="180"/>
+      </w:pPr>
+    </w:lvl>
+  </w:abstractNum>
+  <w:abstractNum w:abstractNumId="22">
     <w:nsid w:val="342954EB"/>
     <w:multiLevelType w:val="hybridMultilevel"/>
     <w:tmpl w:val="F55441F0"/>
@@ -17920,7 +19490,7 @@
       </w:pPr>
     </w:lvl>
   </w:abstractNum>
-  <w:abstractNum w:abstractNumId="22">
+  <w:abstractNum w:abstractNumId="23">
     <w:nsid w:val="348C28FC"/>
     <w:multiLevelType w:val="hybridMultilevel"/>
     <w:tmpl w:val="A0F2ED22"/>
@@ -18036,7 +19606,7 @@
       </w:pPr>
     </w:lvl>
   </w:abstractNum>
-  <w:abstractNum w:abstractNumId="23">
+  <w:abstractNum w:abstractNumId="24">
     <w:nsid w:val="39646918"/>
     <w:multiLevelType w:val="hybridMultilevel"/>
     <w:tmpl w:val="74B2488A"/>
@@ -18152,7 +19722,7 @@
       </w:pPr>
     </w:lvl>
   </w:abstractNum>
-  <w:abstractNum w:abstractNumId="24">
+  <w:abstractNum w:abstractNumId="25">
     <w:nsid w:val="3A2C7895"/>
     <w:multiLevelType w:val="hybridMultilevel"/>
     <w:tmpl w:val="F4C85492"/>
@@ -18265,7 +19835,7 @@
       </w:rPr>
     </w:lvl>
   </w:abstractNum>
-  <w:abstractNum w:abstractNumId="25">
+  <w:abstractNum w:abstractNumId="26">
     <w:nsid w:val="3BA4400E"/>
     <w:multiLevelType w:val="hybridMultilevel"/>
     <w:tmpl w:val="CB3E8686"/>
@@ -18381,7 +19951,7 @@
       </w:pPr>
     </w:lvl>
   </w:abstractNum>
-  <w:abstractNum w:abstractNumId="26">
+  <w:abstractNum w:abstractNumId="27">
     <w:nsid w:val="41B45FD5"/>
     <w:multiLevelType w:val="hybridMultilevel"/>
     <w:tmpl w:val="63B45680"/>
@@ -18497,7 +20067,7 @@
       </w:pPr>
     </w:lvl>
   </w:abstractNum>
-  <w:abstractNum w:abstractNumId="27">
+  <w:abstractNum w:abstractNumId="28">
     <w:nsid w:val="44AE0766"/>
     <w:multiLevelType w:val="hybridMultilevel"/>
     <w:tmpl w:val="A0F2ED22"/>
@@ -18613,7 +20183,7 @@
       </w:pPr>
     </w:lvl>
   </w:abstractNum>
-  <w:abstractNum w:abstractNumId="28">
+  <w:abstractNum w:abstractNumId="29">
     <w:nsid w:val="46612F30"/>
     <w:multiLevelType w:val="hybridMultilevel"/>
     <w:tmpl w:val="598CBD64"/>
@@ -18729,7 +20299,7 @@
       </w:pPr>
     </w:lvl>
   </w:abstractNum>
-  <w:abstractNum w:abstractNumId="29">
+  <w:abstractNum w:abstractNumId="30">
     <w:nsid w:val="46F97645"/>
     <w:multiLevelType w:val="hybridMultilevel"/>
     <w:tmpl w:val="209EBA04"/>
@@ -18845,7 +20415,7 @@
       </w:pPr>
     </w:lvl>
   </w:abstractNum>
-  <w:abstractNum w:abstractNumId="30">
+  <w:abstractNum w:abstractNumId="31">
     <w:nsid w:val="495626B6"/>
     <w:multiLevelType w:val="hybridMultilevel"/>
     <w:tmpl w:val="A0F2ED22"/>
@@ -18961,7 +20531,7 @@
       </w:pPr>
     </w:lvl>
   </w:abstractNum>
-  <w:abstractNum w:abstractNumId="31">
+  <w:abstractNum w:abstractNumId="32">
     <w:nsid w:val="4E5C7770"/>
     <w:multiLevelType w:val="hybridMultilevel"/>
     <w:tmpl w:val="A0F2ED22"/>
@@ -19077,7 +20647,7 @@
       </w:pPr>
     </w:lvl>
   </w:abstractNum>
-  <w:abstractNum w:abstractNumId="32">
+  <w:abstractNum w:abstractNumId="33">
     <w:nsid w:val="4F164983"/>
     <w:multiLevelType w:val="hybridMultilevel"/>
     <w:tmpl w:val="B3AE88DE"/>
@@ -19166,7 +20736,7 @@
       </w:pPr>
     </w:lvl>
   </w:abstractNum>
-  <w:abstractNum w:abstractNumId="33">
+  <w:abstractNum w:abstractNumId="34">
     <w:nsid w:val="5062155A"/>
     <w:multiLevelType w:val="hybridMultilevel"/>
     <w:tmpl w:val="598CBD64"/>
@@ -19282,7 +20852,7 @@
       </w:pPr>
     </w:lvl>
   </w:abstractNum>
-  <w:abstractNum w:abstractNumId="34">
+  <w:abstractNum w:abstractNumId="35">
     <w:nsid w:val="53702ED4"/>
     <w:multiLevelType w:val="hybridMultilevel"/>
     <w:tmpl w:val="3AA8A74C"/>
@@ -19398,7 +20968,7 @@
       </w:pPr>
     </w:lvl>
   </w:abstractNum>
-  <w:abstractNum w:abstractNumId="35">
+  <w:abstractNum w:abstractNumId="36">
     <w:nsid w:val="53941FA3"/>
     <w:multiLevelType w:val="hybridMultilevel"/>
     <w:tmpl w:val="A0F2ED22"/>
@@ -19514,7 +21084,7 @@
       </w:pPr>
     </w:lvl>
   </w:abstractNum>
-  <w:abstractNum w:abstractNumId="36">
+  <w:abstractNum w:abstractNumId="37">
     <w:nsid w:val="539842C9"/>
     <w:multiLevelType w:val="hybridMultilevel"/>
     <w:tmpl w:val="C74EA7BA"/>
@@ -19627,7 +21197,7 @@
       </w:rPr>
     </w:lvl>
   </w:abstractNum>
-  <w:abstractNum w:abstractNumId="37">
+  <w:abstractNum w:abstractNumId="38">
     <w:nsid w:val="5401667C"/>
     <w:multiLevelType w:val="hybridMultilevel"/>
     <w:tmpl w:val="E382842E"/>
@@ -19743,7 +21313,7 @@
       </w:pPr>
     </w:lvl>
   </w:abstractNum>
-  <w:abstractNum w:abstractNumId="38">
+  <w:abstractNum w:abstractNumId="39">
     <w:nsid w:val="549B0DE4"/>
     <w:multiLevelType w:val="hybridMultilevel"/>
     <w:tmpl w:val="48D81DDE"/>
@@ -19859,7 +21429,7 @@
       </w:pPr>
     </w:lvl>
   </w:abstractNum>
-  <w:abstractNum w:abstractNumId="39">
+  <w:abstractNum w:abstractNumId="40">
     <w:nsid w:val="56B24556"/>
     <w:multiLevelType w:val="hybridMultilevel"/>
     <w:tmpl w:val="9FD655A2"/>
@@ -19975,7 +21545,7 @@
       </w:pPr>
     </w:lvl>
   </w:abstractNum>
-  <w:abstractNum w:abstractNumId="40">
+  <w:abstractNum w:abstractNumId="41">
     <w:nsid w:val="5DE158AC"/>
     <w:multiLevelType w:val="hybridMultilevel"/>
     <w:tmpl w:val="CAEA02D2"/>
@@ -20087,7 +21657,7 @@
       </w:rPr>
     </w:lvl>
   </w:abstractNum>
-  <w:abstractNum w:abstractNumId="41">
+  <w:abstractNum w:abstractNumId="42">
     <w:nsid w:val="614A1256"/>
     <w:multiLevelType w:val="hybridMultilevel"/>
     <w:tmpl w:val="A5F2D01C"/>
@@ -20176,7 +21746,7 @@
       </w:pPr>
     </w:lvl>
   </w:abstractNum>
-  <w:abstractNum w:abstractNumId="42">
+  <w:abstractNum w:abstractNumId="43">
     <w:nsid w:val="6173565D"/>
     <w:multiLevelType w:val="hybridMultilevel"/>
     <w:tmpl w:val="AE2EAB6E"/>
@@ -20292,7 +21862,7 @@
       </w:pPr>
     </w:lvl>
   </w:abstractNum>
-  <w:abstractNum w:abstractNumId="43">
+  <w:abstractNum w:abstractNumId="44">
     <w:nsid w:val="685E26EC"/>
     <w:multiLevelType w:val="hybridMultilevel"/>
     <w:tmpl w:val="598CBD64"/>
@@ -20408,7 +21978,7 @@
       </w:pPr>
     </w:lvl>
   </w:abstractNum>
-  <w:abstractNum w:abstractNumId="44">
+  <w:abstractNum w:abstractNumId="45">
     <w:nsid w:val="685F4D90"/>
     <w:multiLevelType w:val="hybridMultilevel"/>
     <w:tmpl w:val="C3DC4A78"/>
@@ -20524,7 +22094,7 @@
       </w:pPr>
     </w:lvl>
   </w:abstractNum>
-  <w:abstractNum w:abstractNumId="45">
+  <w:abstractNum w:abstractNumId="46">
     <w:nsid w:val="72E4602F"/>
     <w:multiLevelType w:val="hybridMultilevel"/>
     <w:tmpl w:val="578AA676"/>
@@ -20637,7 +22207,7 @@
       </w:rPr>
     </w:lvl>
   </w:abstractNum>
-  <w:abstractNum w:abstractNumId="46">
+  <w:abstractNum w:abstractNumId="47">
     <w:nsid w:val="751865FF"/>
     <w:multiLevelType w:val="hybridMultilevel"/>
     <w:tmpl w:val="8520B256"/>
@@ -20750,7 +22320,7 @@
       </w:rPr>
     </w:lvl>
   </w:abstractNum>
-  <w:abstractNum w:abstractNumId="47">
+  <w:abstractNum w:abstractNumId="48">
     <w:nsid w:val="7772191E"/>
     <w:multiLevelType w:val="hybridMultilevel"/>
     <w:tmpl w:val="A5229042"/>
@@ -20863,7 +22433,7 @@
       </w:rPr>
     </w:lvl>
   </w:abstractNum>
-  <w:abstractNum w:abstractNumId="48">
+  <w:abstractNum w:abstractNumId="49">
     <w:nsid w:val="77C34D39"/>
     <w:multiLevelType w:val="hybridMultilevel"/>
     <w:tmpl w:val="AC8875F2"/>
@@ -20976,7 +22546,7 @@
       </w:rPr>
     </w:lvl>
   </w:abstractNum>
-  <w:abstractNum w:abstractNumId="49">
+  <w:abstractNum w:abstractNumId="50">
     <w:nsid w:val="78720DDC"/>
     <w:multiLevelType w:val="hybridMultilevel"/>
     <w:tmpl w:val="598CBD64"/>
@@ -21092,7 +22662,7 @@
       </w:pPr>
     </w:lvl>
   </w:abstractNum>
-  <w:abstractNum w:abstractNumId="50">
+  <w:abstractNum w:abstractNumId="51">
     <w:nsid w:val="78982537"/>
     <w:multiLevelType w:val="hybridMultilevel"/>
     <w:tmpl w:val="AAB80878"/>
@@ -21205,7 +22775,7 @@
       </w:rPr>
     </w:lvl>
   </w:abstractNum>
-  <w:abstractNum w:abstractNumId="51">
+  <w:abstractNum w:abstractNumId="52">
     <w:nsid w:val="792A113A"/>
     <w:multiLevelType w:val="hybridMultilevel"/>
     <w:tmpl w:val="598CBD64"/>
@@ -21321,7 +22891,7 @@
       </w:pPr>
     </w:lvl>
   </w:abstractNum>
-  <w:abstractNum w:abstractNumId="52">
+  <w:abstractNum w:abstractNumId="53">
     <w:nsid w:val="7CA0584B"/>
     <w:multiLevelType w:val="hybridMultilevel"/>
     <w:tmpl w:val="D68A2706"/>
@@ -21434,7 +23004,7 @@
       </w:rPr>
     </w:lvl>
   </w:abstractNum>
-  <w:abstractNum w:abstractNumId="53">
+  <w:abstractNum w:abstractNumId="54">
     <w:nsid w:val="7F7339A7"/>
     <w:multiLevelType w:val="hybridMultilevel"/>
     <w:tmpl w:val="F9863208"/>
@@ -21548,7 +23118,7 @@
     </w:lvl>
   </w:abstractNum>
   <w:num w:numId="1">
-    <w:abstractNumId w:val="31"/>
+    <w:abstractNumId w:val="32"/>
   </w:num>
   <w:num w:numId="2">
     <w:abstractNumId w:val="15"/>
@@ -21563,10 +23133,10 @@
     <w:abstractNumId w:val="10"/>
   </w:num>
   <w:num w:numId="6">
-    <w:abstractNumId w:val="37"/>
+    <w:abstractNumId w:val="38"/>
   </w:num>
   <w:num w:numId="7">
-    <w:abstractNumId w:val="44"/>
+    <w:abstractNumId w:val="45"/>
   </w:num>
   <w:num w:numId="8">
     <w:abstractNumId w:val="2"/>
@@ -21575,10 +23145,10 @@
     <w:abstractNumId w:val="20"/>
   </w:num>
   <w:num w:numId="10">
-    <w:abstractNumId w:val="26"/>
+    <w:abstractNumId w:val="27"/>
   </w:num>
   <w:num w:numId="11">
-    <w:abstractNumId w:val="34"/>
+    <w:abstractNumId w:val="35"/>
   </w:num>
   <w:num w:numId="12">
     <w:abstractNumId w:val="16"/>
@@ -21587,37 +23157,37 @@
     <w:abstractNumId w:val="7"/>
   </w:num>
   <w:num w:numId="14">
-    <w:abstractNumId w:val="36"/>
+    <w:abstractNumId w:val="37"/>
   </w:num>
   <w:num w:numId="15">
-    <w:abstractNumId w:val="47"/>
+    <w:abstractNumId w:val="48"/>
   </w:num>
   <w:num w:numId="16">
-    <w:abstractNumId w:val="50"/>
+    <w:abstractNumId w:val="51"/>
   </w:num>
   <w:num w:numId="17">
-    <w:abstractNumId w:val="52"/>
+    <w:abstractNumId w:val="53"/>
   </w:num>
   <w:num w:numId="18">
     <w:abstractNumId w:val="6"/>
   </w:num>
   <w:num w:numId="19">
-    <w:abstractNumId w:val="53"/>
+    <w:abstractNumId w:val="54"/>
   </w:num>
   <w:num w:numId="20">
-    <w:abstractNumId w:val="46"/>
+    <w:abstractNumId w:val="47"/>
   </w:num>
   <w:num w:numId="21">
     <w:abstractNumId w:val="14"/>
   </w:num>
   <w:num w:numId="22">
-    <w:abstractNumId w:val="40"/>
+    <w:abstractNumId w:val="41"/>
   </w:num>
   <w:num w:numId="23">
     <w:abstractNumId w:val="9"/>
   </w:num>
   <w:num w:numId="24">
-    <w:abstractNumId w:val="39"/>
+    <w:abstractNumId w:val="40"/>
   </w:num>
   <w:num w:numId="25">
     <w:abstractNumId w:val="18"/>
@@ -21626,31 +23196,31 @@
     <w:abstractNumId w:val="17"/>
   </w:num>
   <w:num w:numId="27">
-    <w:abstractNumId w:val="23"/>
+    <w:abstractNumId w:val="24"/>
   </w:num>
   <w:num w:numId="28">
     <w:abstractNumId w:val="5"/>
   </w:num>
   <w:num w:numId="29">
-    <w:abstractNumId w:val="38"/>
+    <w:abstractNumId w:val="39"/>
   </w:num>
   <w:num w:numId="30">
     <w:abstractNumId w:val="1"/>
   </w:num>
   <w:num w:numId="31">
-    <w:abstractNumId w:val="21"/>
+    <w:abstractNumId w:val="22"/>
   </w:num>
   <w:num w:numId="32">
-    <w:abstractNumId w:val="29"/>
+    <w:abstractNumId w:val="30"/>
   </w:num>
   <w:num w:numId="33">
     <w:abstractNumId w:val="4"/>
   </w:num>
   <w:num w:numId="34">
-    <w:abstractNumId w:val="25"/>
+    <w:abstractNumId w:val="26"/>
   </w:num>
   <w:num w:numId="35">
-    <w:abstractNumId w:val="42"/>
+    <w:abstractNumId w:val="43"/>
   </w:num>
   <w:num w:numId="36">
     <w:abstractNumId w:val="13"/>
@@ -21659,34 +23229,34 @@
     <w:abstractNumId w:val="0"/>
   </w:num>
   <w:num w:numId="38">
-    <w:abstractNumId w:val="24"/>
+    <w:abstractNumId w:val="25"/>
   </w:num>
   <w:num w:numId="39">
-    <w:abstractNumId w:val="48"/>
+    <w:abstractNumId w:val="49"/>
   </w:num>
   <w:num w:numId="40">
-    <w:abstractNumId w:val="45"/>
+    <w:abstractNumId w:val="46"/>
   </w:num>
   <w:num w:numId="41">
-    <w:abstractNumId w:val="22"/>
+    <w:abstractNumId w:val="23"/>
   </w:num>
   <w:num w:numId="42">
-    <w:abstractNumId w:val="30"/>
+    <w:abstractNumId w:val="31"/>
   </w:num>
   <w:num w:numId="43">
-    <w:abstractNumId w:val="41"/>
+    <w:abstractNumId w:val="42"/>
   </w:num>
   <w:num w:numId="44">
-    <w:abstractNumId w:val="27"/>
+    <w:abstractNumId w:val="28"/>
   </w:num>
   <w:num w:numId="45">
-    <w:abstractNumId w:val="32"/>
+    <w:abstractNumId w:val="33"/>
   </w:num>
   <w:num w:numId="46">
-    <w:abstractNumId w:val="35"/>
+    <w:abstractNumId w:val="36"/>
   </w:num>
   <w:num w:numId="47">
-    <w:abstractNumId w:val="49"/>
+    <w:abstractNumId w:val="50"/>
   </w:num>
   <w:num w:numId="48">
     <w:abstractNumId w:val="12"/>
@@ -21695,19 +23265,22 @@
     <w:abstractNumId w:val="3"/>
   </w:num>
   <w:num w:numId="50">
-    <w:abstractNumId w:val="51"/>
+    <w:abstractNumId w:val="52"/>
   </w:num>
   <w:num w:numId="51">
-    <w:abstractNumId w:val="28"/>
+    <w:abstractNumId w:val="29"/>
   </w:num>
   <w:num w:numId="52">
     <w:abstractNumId w:val="11"/>
   </w:num>
   <w:num w:numId="53">
-    <w:abstractNumId w:val="43"/>
+    <w:abstractNumId w:val="44"/>
   </w:num>
   <w:num w:numId="54">
-    <w:abstractNumId w:val="33"/>
+    <w:abstractNumId w:val="34"/>
+  </w:num>
+  <w:num w:numId="55">
+    <w:abstractNumId w:val="21"/>
   </w:num>
   <w:numIdMacAtCleanup w:val="51"/>
 </w:numbering>
@@ -23417,7 +24990,7 @@
 </file>
 
 <file path=customXml/itemProps1.xml><?xml version="1.0" encoding="utf-8"?>
-<ds:datastoreItem xmlns:ds="http://schemas.openxmlformats.org/officeDocument/2006/customXml" ds:itemID="{570603DA-5F52-4D31-A913-94DA970B703E}">
+<ds:datastoreItem xmlns:ds="http://schemas.openxmlformats.org/officeDocument/2006/customXml" ds:itemID="{8F1BD552-01A4-434C-A8B0-F04C2C9FD77A}">
   <ds:schemaRefs>
     <ds:schemaRef ds:uri="http://schemas.openxmlformats.org/officeDocument/2006/bibliography"/>
   </ds:schemaRefs>

</xml_diff>

<commit_message>
[VM:Jourdain.Augustin@2/18/2015 4:34:20 PM] SCR14323
git-tfs-id: [https://tfs.omnicloud.local/tfs/cco%20program/]$/eCoaching_V2;C13954
</commit_message>
<xml_diff>
--- a/Unit Test/CCO_eCoaching_UI_Submission_UTD.docx
+++ b/Unit Test/CCO_eCoaching_UI_Submission_UTD.docx
@@ -1360,14 +1360,36 @@
               <w:rPr>
                 <w:rFonts w:asciiTheme="minorHAnsi" w:hAnsiTheme="minorHAnsi"/>
               </w:rPr>
-              <w:t xml:space="preserve">P14323 – Create new test case ECUISUB10 to verify that a user receives an error message when attempting to submit </w:t>
+              <w:t xml:space="preserve">P14323 – Create new test case ECUISUB10 to verify that a user </w:t>
+            </w:r>
+            <w:del w:id="15" w:author="Augustin, Jourdain M" w:date="2015-02-18T16:31:00Z">
+              <w:r>
+                <w:rPr>
+                  <w:rFonts w:asciiTheme="minorHAnsi" w:hAnsiTheme="minorHAnsi"/>
+                </w:rPr>
+                <w:delText>receives an error message when attempting</w:delText>
+              </w:r>
+            </w:del>
+            <w:ins w:id="16" w:author="Augustin, Jourdain M" w:date="2015-02-18T16:31:00Z">
+              <w:r>
+                <w:rPr>
+                  <w:rFonts w:asciiTheme="minorHAnsi" w:hAnsiTheme="minorHAnsi"/>
+                </w:rPr>
+                <w:t>is unable</w:t>
+              </w:r>
+            </w:ins>
+            <w:r>
+              <w:rPr>
+                <w:rFonts w:asciiTheme="minorHAnsi" w:hAnsiTheme="minorHAnsi"/>
+              </w:rPr>
+              <w:t xml:space="preserve"> to </w:t>
             </w:r>
             <w:r>
               <w:rPr>
                 <w:rFonts w:asciiTheme="minorHAnsi" w:hAnsiTheme="minorHAnsi"/>
               </w:rPr>
               <w:lastRenderedPageBreak/>
-              <w:t xml:space="preserve">a coaching for </w:t>
+              <w:t xml:space="preserve">submit a coaching for </w:t>
             </w:r>
             <w:proofErr w:type="gramStart"/>
             <w:r>
@@ -1418,9 +1440,6 @@
         </w:tc>
       </w:tr>
       <w:tr>
-        <w:trPr>
-          <w:ins w:id="15" w:author="Augustin, Jourdain M" w:date="2015-02-18T13:52:00Z"/>
-        </w:trPr>
         <w:tc>
           <w:tcPr>
             <w:tcW w:w="1440" w:type="dxa"/>
@@ -1436,24 +1455,20 @@
               <w:pStyle w:val="hdr1"/>
               <w:ind w:left="0"/>
               <w:rPr>
-                <w:ins w:id="16" w:author="Augustin, Jourdain M" w:date="2015-02-18T13:52:00Z"/>
                 <w:rFonts w:asciiTheme="minorHAnsi" w:hAnsiTheme="minorHAnsi"/>
                 <w:i w:val="0"/>
                 <w:sz w:val="20"/>
               </w:rPr>
             </w:pPr>
-            <w:bookmarkStart w:id="17" w:name="_GoBack" w:colFirst="1" w:colLast="1"/>
-            <w:ins w:id="18" w:author="Augustin, Jourdain M" w:date="2015-02-18T13:52:00Z">
-              <w:r>
-                <w:rPr>
-                  <w:rFonts w:asciiTheme="minorHAnsi" w:hAnsiTheme="minorHAnsi"/>
-                  <w:i w:val="0"/>
-                  <w:sz w:val="20"/>
-                </w:rPr>
-                <w:lastRenderedPageBreak/>
-                <w:t>02/18/2015</w:t>
-              </w:r>
-            </w:ins>
+            <w:r>
+              <w:rPr>
+                <w:rFonts w:asciiTheme="minorHAnsi" w:hAnsiTheme="minorHAnsi"/>
+                <w:i w:val="0"/>
+                <w:sz w:val="20"/>
+              </w:rPr>
+              <w:lastRenderedPageBreak/>
+              <w:t>02/18/2015</w:t>
+            </w:r>
           </w:p>
         </w:tc>
         <w:tc>
@@ -1469,71 +1484,32 @@
           <w:p>
             <w:pPr>
               <w:rPr>
-                <w:ins w:id="19" w:author="Augustin, Jourdain M" w:date="2015-02-18T13:53:00Z"/>
-                <w:rFonts w:asciiTheme="minorHAnsi" w:hAnsiTheme="minorHAnsi"/>
-              </w:rPr>
-            </w:pPr>
-            <w:ins w:id="20" w:author="Augustin, Jourdain M" w:date="2015-02-18T13:52:00Z">
-              <w:r>
-                <w:rPr>
-                  <w:rFonts w:asciiTheme="minorHAnsi" w:hAnsiTheme="minorHAnsi"/>
-                </w:rPr>
-                <w:t xml:space="preserve">P14304 – Create new test case ECUISUB11 </w:t>
-              </w:r>
-            </w:ins>
-            <w:ins w:id="21" w:author="Augustin, Jourdain M" w:date="2015-02-18T14:00:00Z">
-              <w:r>
-                <w:rPr>
-                  <w:rFonts w:asciiTheme="minorHAnsi" w:hAnsiTheme="minorHAnsi"/>
-                </w:rPr>
-                <w:t>to verify that warning sub reason is no longer multi-select and is dropdown menu</w:t>
-              </w:r>
-            </w:ins>
-            <w:ins w:id="22" w:author="Augustin, Jourdain M" w:date="2015-02-18T13:53:00Z">
-              <w:r>
-                <w:rPr>
-                  <w:rFonts w:asciiTheme="minorHAnsi" w:hAnsiTheme="minorHAnsi"/>
-                </w:rPr>
-                <w:t>.</w:t>
-              </w:r>
-            </w:ins>
-          </w:p>
-          <w:p>
-            <w:pPr>
-              <w:rPr>
-                <w:ins w:id="23" w:author="Augustin, Jourdain M" w:date="2015-02-18T13:53:00Z"/>
-                <w:rFonts w:asciiTheme="minorHAnsi" w:hAnsiTheme="minorHAnsi"/>
-              </w:rPr>
-            </w:pPr>
-            <w:ins w:id="24" w:author="Augustin, Jourdain M" w:date="2015-02-18T13:53:00Z">
-              <w:r>
-                <w:rPr>
-                  <w:rFonts w:asciiTheme="minorHAnsi" w:hAnsiTheme="minorHAnsi"/>
-                </w:rPr>
-                <w:t xml:space="preserve">Create new test case ECUISUB12 </w:t>
-              </w:r>
-            </w:ins>
-            <w:ins w:id="25" w:author="Augustin, Jourdain M" w:date="2015-02-18T14:00:00Z">
-              <w:r>
-                <w:rPr>
-                  <w:rFonts w:asciiTheme="minorHAnsi" w:hAnsiTheme="minorHAnsi"/>
-                </w:rPr>
-                <w:t>to verify that duplicate warning submission attempt trigger error message</w:t>
-              </w:r>
-            </w:ins>
-            <w:ins w:id="26" w:author="Augustin, Jourdain M" w:date="2015-02-18T13:53:00Z">
-              <w:r>
-                <w:rPr>
-                  <w:rFonts w:asciiTheme="minorHAnsi" w:hAnsiTheme="minorHAnsi"/>
-                </w:rPr>
-                <w:t>.</w:t>
-              </w:r>
-            </w:ins>
-          </w:p>
-          <w:p>
-            <w:pPr>
-              <w:rPr>
-                <w:ins w:id="27" w:author="Augustin, Jourdain M" w:date="2015-02-18T13:52:00Z"/>
+                <w:rFonts w:asciiTheme="minorHAnsi" w:hAnsiTheme="minorHAnsi"/>
+              </w:rPr>
+            </w:pPr>
+            <w:r>
+              <w:rPr>
+                <w:rFonts w:asciiTheme="minorHAnsi" w:hAnsiTheme="minorHAnsi"/>
+              </w:rPr>
+              <w:t>P14304 – Create new test case ECUISUB11 to verify that warning sub reason is no longer multi-select and is dropdown menu.</w:t>
+            </w:r>
+          </w:p>
+          <w:p>
+            <w:pPr>
+              <w:rPr>
+                <w:rFonts w:asciiTheme="minorHAnsi" w:hAnsiTheme="minorHAnsi"/>
+              </w:rPr>
+            </w:pPr>
+            <w:r>
+              <w:rPr>
+                <w:rFonts w:asciiTheme="minorHAnsi" w:hAnsiTheme="minorHAnsi"/>
+              </w:rPr>
+              <w:t>Create new test case ECUISUB12 to verify that duplicate warning submission attempt trigger error message.</w:t>
+            </w:r>
+          </w:p>
+          <w:p>
+            <w:pPr>
+              <w:rPr>
                 <w:rFonts w:asciiTheme="minorHAnsi" w:hAnsiTheme="minorHAnsi"/>
               </w:rPr>
             </w:pPr>
@@ -1554,26 +1530,22 @@
               <w:pStyle w:val="hdr1"/>
               <w:ind w:left="0"/>
               <w:rPr>
-                <w:ins w:id="28" w:author="Augustin, Jourdain M" w:date="2015-02-18T13:52:00Z"/>
                 <w:rFonts w:asciiTheme="minorHAnsi" w:hAnsiTheme="minorHAnsi"/>
                 <w:i w:val="0"/>
                 <w:sz w:val="20"/>
               </w:rPr>
             </w:pPr>
-            <w:ins w:id="29" w:author="Augustin, Jourdain M" w:date="2015-02-18T13:53:00Z">
-              <w:r>
-                <w:rPr>
-                  <w:rFonts w:asciiTheme="minorHAnsi" w:hAnsiTheme="minorHAnsi"/>
-                  <w:i w:val="0"/>
-                  <w:sz w:val="20"/>
-                </w:rPr>
-                <w:t>Jourdain Augustin</w:t>
-              </w:r>
-            </w:ins>
+            <w:r>
+              <w:rPr>
+                <w:rFonts w:asciiTheme="minorHAnsi" w:hAnsiTheme="minorHAnsi"/>
+                <w:i w:val="0"/>
+                <w:sz w:val="20"/>
+              </w:rPr>
+              <w:t>Jourdain Augustin</w:t>
+            </w:r>
           </w:p>
         </w:tc>
       </w:tr>
-      <w:bookmarkEnd w:id="17"/>
     </w:tbl>
     <w:p>
       <w:pPr>
@@ -15855,13 +15827,41 @@
                 <w:szCs w:val="20"/>
               </w:rPr>
             </w:pPr>
+            <w:del w:id="17" w:author="Augustin, Jourdain M" w:date="2015-02-18T16:33:00Z">
+              <w:r>
+                <w:rPr>
+                  <w:rFonts w:asciiTheme="minorHAnsi" w:hAnsiTheme="minorHAnsi"/>
+                  <w:bCs/>
+                  <w:szCs w:val="20"/>
+                </w:rPr>
+                <w:delText xml:space="preserve">Select </w:delText>
+              </w:r>
+            </w:del>
+            <w:ins w:id="18" w:author="Augustin, Jourdain M" w:date="2015-02-18T16:33:00Z">
+              <w:r>
+                <w:rPr>
+                  <w:rFonts w:asciiTheme="minorHAnsi" w:hAnsiTheme="minorHAnsi"/>
+                  <w:bCs/>
+                  <w:szCs w:val="20"/>
+                </w:rPr>
+                <w:t>Locate</w:t>
+              </w:r>
+              <w:r>
+                <w:rPr>
+                  <w:rFonts w:asciiTheme="minorHAnsi" w:hAnsiTheme="minorHAnsi"/>
+                  <w:bCs/>
+                  <w:szCs w:val="20"/>
+                </w:rPr>
+                <w:t xml:space="preserve"> </w:t>
+              </w:r>
+            </w:ins>
             <w:r>
               <w:rPr>
                 <w:rFonts w:asciiTheme="minorHAnsi" w:hAnsiTheme="minorHAnsi"/>
                 <w:bCs/>
                 <w:szCs w:val="20"/>
               </w:rPr>
-              <w:t>Select the current user in the employee dropdown and complete the first group of coaching form questions.</w:t>
+              <w:t>the current user in the employee dropdown and complete the first group of coaching form questions.</w:t>
             </w:r>
           </w:p>
         </w:tc>
@@ -15885,21 +15885,37 @@
               <w:rPr>
                 <w:rFonts w:asciiTheme="minorHAnsi" w:hAnsiTheme="minorHAnsi"/>
               </w:rPr>
-              <w:t>Verify that the 2</w:t>
-            </w:r>
-            <w:r>
-              <w:rPr>
-                <w:rFonts w:asciiTheme="minorHAnsi" w:hAnsiTheme="minorHAnsi"/>
-                <w:vertAlign w:val="superscript"/>
-              </w:rPr>
-              <w:t>nd</w:t>
-            </w:r>
-            <w:r>
-              <w:rPr>
-                <w:rFonts w:asciiTheme="minorHAnsi" w:hAnsiTheme="minorHAnsi"/>
-              </w:rPr>
-              <w:t xml:space="preserve"> question group appears</w:t>
-            </w:r>
+              <w:t xml:space="preserve">Verify that the </w:t>
+            </w:r>
+            <w:del w:id="19" w:author="Augustin, Jourdain M" w:date="2015-02-18T16:33:00Z">
+              <w:r>
+                <w:rPr>
+                  <w:rFonts w:asciiTheme="minorHAnsi" w:hAnsiTheme="minorHAnsi"/>
+                </w:rPr>
+                <w:delText>2</w:delText>
+              </w:r>
+              <w:r>
+                <w:rPr>
+                  <w:rFonts w:asciiTheme="minorHAnsi" w:hAnsiTheme="minorHAnsi"/>
+                  <w:vertAlign w:val="superscript"/>
+                </w:rPr>
+                <w:delText>nd</w:delText>
+              </w:r>
+              <w:r>
+                <w:rPr>
+                  <w:rFonts w:asciiTheme="minorHAnsi" w:hAnsiTheme="minorHAnsi"/>
+                </w:rPr>
+                <w:delText xml:space="preserve"> question group appears</w:delText>
+              </w:r>
+            </w:del>
+            <w:ins w:id="20" w:author="Augustin, Jourdain M" w:date="2015-02-18T16:33:00Z">
+              <w:r>
+                <w:rPr>
+                  <w:rFonts w:asciiTheme="minorHAnsi" w:hAnsiTheme="minorHAnsi"/>
+                </w:rPr>
+                <w:t>current user is not found in the employee dropdown</w:t>
+              </w:r>
+            </w:ins>
           </w:p>
         </w:tc>
         <w:tc>
@@ -15930,7 +15946,31 @@
                 <w:i/>
               </w:rPr>
               <w:br/>
-              <w:t>02/17/2015</w:t>
+              <w:t>02/1</w:t>
+            </w:r>
+            <w:del w:id="21" w:author="Augustin, Jourdain M" w:date="2015-02-18T16:33:00Z">
+              <w:r>
+                <w:rPr>
+                  <w:i/>
+                </w:rPr>
+                <w:delText>7</w:delText>
+              </w:r>
+            </w:del>
+            <w:ins w:id="22" w:author="Augustin, Jourdain M" w:date="2015-02-18T16:33:00Z">
+              <w:r>
+                <w:rPr>
+                  <w:i/>
+                </w:rPr>
+                <w:t>8</w:t>
+              </w:r>
+            </w:ins>
+            <w:bookmarkStart w:id="23" w:name="_GoBack"/>
+            <w:bookmarkEnd w:id="23"/>
+            <w:r>
+              <w:rPr>
+                <w:i/>
+              </w:rPr>
+              <w:t>/2015</w:t>
             </w:r>
           </w:p>
         </w:tc>
@@ -15952,6 +15992,7 @@
       <w:tr>
         <w:trPr>
           <w:cantSplit/>
+          <w:del w:id="24" w:author="Augustin, Jourdain M" w:date="2015-02-18T16:33:00Z"/>
         </w:trPr>
         <w:tc>
           <w:tcPr>
@@ -15976,6 +16017,7 @@
               <w:jc w:val="both"/>
               <w:textAlignment w:val="auto"/>
               <w:rPr>
+                <w:del w:id="25" w:author="Augustin, Jourdain M" w:date="2015-02-18T16:33:00Z"/>
                 <w:i/>
               </w:rPr>
             </w:pPr>
@@ -15990,19 +16032,22 @@
               <w:pStyle w:val="CSETableText"/>
               <w:ind w:left="159"/>
               <w:rPr>
+                <w:del w:id="26" w:author="Augustin, Jourdain M" w:date="2015-02-18T16:33:00Z"/>
                 <w:rFonts w:asciiTheme="minorHAnsi" w:hAnsiTheme="minorHAnsi"/>
                 <w:bCs/>
                 <w:szCs w:val="20"/>
               </w:rPr>
             </w:pPr>
-            <w:r>
-              <w:rPr>
-                <w:rFonts w:asciiTheme="minorHAnsi" w:hAnsiTheme="minorHAnsi"/>
-                <w:bCs/>
-                <w:szCs w:val="20"/>
-              </w:rPr>
-              <w:t>Choose to submit.</w:t>
-            </w:r>
+            <w:del w:id="27" w:author="Augustin, Jourdain M" w:date="2015-02-18T16:33:00Z">
+              <w:r>
+                <w:rPr>
+                  <w:rFonts w:asciiTheme="minorHAnsi" w:hAnsiTheme="minorHAnsi"/>
+                  <w:bCs/>
+                  <w:szCs w:val="20"/>
+                </w:rPr>
+                <w:delText>Choose to submit.</w:delText>
+              </w:r>
+            </w:del>
           </w:p>
         </w:tc>
         <w:tc>
@@ -16018,15 +16063,18 @@
               </w:tabs>
               <w:spacing w:before="40" w:after="40"/>
               <w:rPr>
-                <w:rFonts w:asciiTheme="minorHAnsi" w:hAnsiTheme="minorHAnsi"/>
-              </w:rPr>
-            </w:pPr>
-            <w:r>
-              <w:rPr>
-                <w:rFonts w:asciiTheme="minorHAnsi" w:hAnsiTheme="minorHAnsi"/>
-              </w:rPr>
-              <w:t>Verify that the page rejects for self-employee selection reason.</w:t>
-            </w:r>
+                <w:del w:id="28" w:author="Augustin, Jourdain M" w:date="2015-02-18T16:33:00Z"/>
+                <w:rFonts w:asciiTheme="minorHAnsi" w:hAnsiTheme="minorHAnsi"/>
+              </w:rPr>
+            </w:pPr>
+            <w:del w:id="29" w:author="Augustin, Jourdain M" w:date="2015-02-18T16:33:00Z">
+              <w:r>
+                <w:rPr>
+                  <w:rFonts w:asciiTheme="minorHAnsi" w:hAnsiTheme="minorHAnsi"/>
+                </w:rPr>
+                <w:delText>Verify that the page rejects for self-employee selection reason.</w:delText>
+              </w:r>
+            </w:del>
           </w:p>
         </w:tc>
         <w:tc>
@@ -16043,22 +16091,25 @@
               <w:spacing w:before="40" w:after="40"/>
               <w:jc w:val="center"/>
               <w:rPr>
-                <w:i/>
-              </w:rPr>
-            </w:pPr>
-            <w:r>
-              <w:rPr>
-                <w:i/>
-              </w:rPr>
-              <w:t>P</w:t>
-            </w:r>
-            <w:r>
-              <w:rPr>
-                <w:i/>
-              </w:rPr>
-              <w:br/>
-              <w:t>02/17/2015</w:t>
-            </w:r>
+                <w:del w:id="30" w:author="Augustin, Jourdain M" w:date="2015-02-18T16:33:00Z"/>
+                <w:i/>
+              </w:rPr>
+            </w:pPr>
+            <w:del w:id="31" w:author="Augustin, Jourdain M" w:date="2015-02-18T16:33:00Z">
+              <w:r>
+                <w:rPr>
+                  <w:i/>
+                </w:rPr>
+                <w:delText>P</w:delText>
+              </w:r>
+              <w:r>
+                <w:rPr>
+                  <w:i/>
+                </w:rPr>
+                <w:br/>
+                <w:delText>02/17/2015</w:delText>
+              </w:r>
+            </w:del>
           </w:p>
         </w:tc>
         <w:tc>
@@ -16070,6 +16121,7 @@
               <w:pStyle w:val="Header"/>
               <w:spacing w:before="40" w:after="40"/>
               <w:rPr>
+                <w:del w:id="32" w:author="Augustin, Jourdain M" w:date="2015-02-18T16:33:00Z"/>
                 <w:i/>
               </w:rPr>
             </w:pPr>
@@ -16080,7 +16132,6 @@
     <w:p>
       <w:pPr>
         <w:rPr>
-          <w:ins w:id="30" w:author="Augustin, Jourdain M" w:date="2015-02-18T13:54:00Z"/>
           <w:sz w:val="18"/>
         </w:rPr>
       </w:pPr>
@@ -16088,7 +16139,6 @@
     <w:p>
       <w:pPr>
         <w:rPr>
-          <w:ins w:id="31" w:author="Augustin, Jourdain M" w:date="2015-02-18T13:54:00Z"/>
           <w:sz w:val="18"/>
         </w:rPr>
       </w:pPr>
@@ -16096,7 +16146,6 @@
     <w:p>
       <w:pPr>
         <w:rPr>
-          <w:ins w:id="32" w:author="Augustin, Jourdain M" w:date="2015-02-18T13:54:00Z"/>
           <w:sz w:val="18"/>
         </w:rPr>
       </w:pPr>
@@ -16104,7 +16153,6 @@
     <w:p>
       <w:pPr>
         <w:rPr>
-          <w:ins w:id="33" w:author="Augustin, Jourdain M" w:date="2015-02-18T13:54:00Z"/>
           <w:sz w:val="18"/>
         </w:rPr>
       </w:pPr>
@@ -16112,7 +16160,6 @@
     <w:p>
       <w:pPr>
         <w:rPr>
-          <w:ins w:id="34" w:author="Augustin, Jourdain M" w:date="2015-02-18T13:54:00Z"/>
           <w:sz w:val="18"/>
         </w:rPr>
       </w:pPr>
@@ -16120,7 +16167,6 @@
     <w:p>
       <w:pPr>
         <w:rPr>
-          <w:ins w:id="35" w:author="Augustin, Jourdain M" w:date="2015-02-18T13:54:00Z"/>
           <w:sz w:val="18"/>
         </w:rPr>
       </w:pPr>
@@ -16128,7 +16174,6 @@
     <w:p>
       <w:pPr>
         <w:rPr>
-          <w:ins w:id="36" w:author="Augustin, Jourdain M" w:date="2015-02-18T13:54:00Z"/>
           <w:sz w:val="18"/>
         </w:rPr>
       </w:pPr>
@@ -16136,7 +16181,6 @@
     <w:p>
       <w:pPr>
         <w:rPr>
-          <w:ins w:id="37" w:author="Augustin, Jourdain M" w:date="2015-02-18T13:54:00Z"/>
           <w:sz w:val="18"/>
         </w:rPr>
       </w:pPr>
@@ -16144,22 +16188,14 @@
     <w:p>
       <w:pPr>
         <w:rPr>
-          <w:ins w:id="38" w:author="Augustin, Jourdain M" w:date="2015-02-18T13:54:00Z"/>
           <w:sz w:val="18"/>
         </w:rPr>
       </w:pPr>
     </w:p>
+    <w:p/>
     <w:p>
       <w:pPr>
         <w:rPr>
-          <w:ins w:id="39" w:author="Augustin, Jourdain M" w:date="2015-02-18T13:54:00Z"/>
-        </w:rPr>
-      </w:pPr>
-    </w:p>
-    <w:p>
-      <w:pPr>
-        <w:rPr>
-          <w:ins w:id="40" w:author="Augustin, Jourdain M" w:date="2015-02-18T13:54:00Z"/>
           <w:sz w:val="18"/>
         </w:rPr>
       </w:pPr>
@@ -16186,7 +16222,6 @@
       <w:tr>
         <w:trPr>
           <w:tblHeader/>
-          <w:ins w:id="41" w:author="Augustin, Jourdain M" w:date="2015-02-18T13:54:00Z"/>
         </w:trPr>
         <w:tc>
           <w:tcPr>
@@ -16201,22 +16236,19 @@
               </w:numPr>
               <w:jc w:val="center"/>
               <w:rPr>
-                <w:ins w:id="42" w:author="Augustin, Jourdain M" w:date="2015-02-18T13:54:00Z"/>
                 <w:rFonts w:ascii="Arial" w:hAnsi="Arial"/>
                 <w:b/>
                 <w:sz w:val="18"/>
               </w:rPr>
             </w:pPr>
-            <w:ins w:id="43" w:author="Augustin, Jourdain M" w:date="2015-02-18T13:54:00Z">
-              <w:r>
-                <w:rPr>
-                  <w:rFonts w:ascii="Arial" w:hAnsi="Arial"/>
-                  <w:b/>
-                  <w:sz w:val="18"/>
-                </w:rPr>
-                <w:t>Item</w:t>
-              </w:r>
-            </w:ins>
+            <w:r>
+              <w:rPr>
+                <w:rFonts w:ascii="Arial" w:hAnsi="Arial"/>
+                <w:b/>
+                <w:sz w:val="18"/>
+              </w:rPr>
+              <w:t>Item</w:t>
+            </w:r>
           </w:p>
         </w:tc>
         <w:tc>
@@ -16232,29 +16264,23 @@
               </w:numPr>
               <w:jc w:val="center"/>
               <w:rPr>
-                <w:ins w:id="44" w:author="Augustin, Jourdain M" w:date="2015-02-18T13:54:00Z"/>
                 <w:rFonts w:ascii="Arial" w:hAnsi="Arial"/>
                 <w:b/>
                 <w:sz w:val="18"/>
               </w:rPr>
             </w:pPr>
-            <w:ins w:id="45" w:author="Augustin, Jourdain M" w:date="2015-02-18T13:54:00Z">
-              <w:r>
-                <w:rPr>
-                  <w:rFonts w:ascii="Arial" w:hAnsi="Arial"/>
-                  <w:b/>
-                  <w:sz w:val="18"/>
-                </w:rPr>
-                <w:t>Description</w:t>
-              </w:r>
-            </w:ins>
+            <w:r>
+              <w:rPr>
+                <w:rFonts w:ascii="Arial" w:hAnsi="Arial"/>
+                <w:b/>
+                <w:sz w:val="18"/>
+              </w:rPr>
+              <w:t>Description</w:t>
+            </w:r>
           </w:p>
         </w:tc>
       </w:tr>
       <w:tr>
-        <w:trPr>
-          <w:ins w:id="46" w:author="Augustin, Jourdain M" w:date="2015-02-18T13:54:00Z"/>
-        </w:trPr>
         <w:tc>
           <w:tcPr>
             <w:tcW w:w="2549" w:type="dxa"/>
@@ -16267,18 +16293,15 @@
                 <w:numId w:val="0"/>
               </w:numPr>
               <w:rPr>
-                <w:ins w:id="47" w:author="Augustin, Jourdain M" w:date="2015-02-18T13:54:00Z"/>
-                <w:rFonts w:asciiTheme="minorHAnsi" w:hAnsiTheme="minorHAnsi"/>
-              </w:rPr>
-            </w:pPr>
-            <w:ins w:id="48" w:author="Augustin, Jourdain M" w:date="2015-02-18T13:54:00Z">
-              <w:r>
-                <w:rPr>
-                  <w:rFonts w:asciiTheme="minorHAnsi" w:hAnsiTheme="minorHAnsi"/>
-                </w:rPr>
-                <w:t>Test Case ID</w:t>
-              </w:r>
-            </w:ins>
+                <w:rFonts w:asciiTheme="minorHAnsi" w:hAnsiTheme="minorHAnsi"/>
+              </w:rPr>
+            </w:pPr>
+            <w:r>
+              <w:rPr>
+                <w:rFonts w:asciiTheme="minorHAnsi" w:hAnsiTheme="minorHAnsi"/>
+              </w:rPr>
+              <w:t>Test Case ID</w:t>
+            </w:r>
           </w:p>
         </w:tc>
         <w:tc>
@@ -16288,31 +16311,25 @@
           <w:p>
             <w:pPr>
               <w:rPr>
-                <w:ins w:id="49" w:author="Augustin, Jourdain M" w:date="2015-02-18T13:54:00Z"/>
-                <w:rFonts w:asciiTheme="minorHAnsi" w:hAnsiTheme="minorHAnsi"/>
-              </w:rPr>
-            </w:pPr>
-            <w:ins w:id="50" w:author="Augustin, Jourdain M" w:date="2015-02-18T13:54:00Z">
-              <w:r>
-                <w:rPr>
-                  <w:rFonts w:asciiTheme="minorHAnsi" w:hAnsiTheme="minorHAnsi"/>
-                </w:rPr>
-                <w:t>ECUI</w:t>
-              </w:r>
-              <w:r>
-                <w:rPr>
-                  <w:rFonts w:asciiTheme="minorHAnsi" w:hAnsiTheme="minorHAnsi"/>
-                </w:rPr>
-                <w:t>SUB11</w:t>
-              </w:r>
-            </w:ins>
+                <w:rFonts w:asciiTheme="minorHAnsi" w:hAnsiTheme="minorHAnsi"/>
+              </w:rPr>
+            </w:pPr>
+            <w:r>
+              <w:rPr>
+                <w:rFonts w:asciiTheme="minorHAnsi" w:hAnsiTheme="minorHAnsi"/>
+              </w:rPr>
+              <w:t>ECUI</w:t>
+            </w:r>
+            <w:r>
+              <w:rPr>
+                <w:rFonts w:asciiTheme="minorHAnsi" w:hAnsiTheme="minorHAnsi"/>
+              </w:rPr>
+              <w:t>SUB11</w:t>
+            </w:r>
           </w:p>
         </w:tc>
       </w:tr>
       <w:tr>
-        <w:trPr>
-          <w:ins w:id="51" w:author="Augustin, Jourdain M" w:date="2015-02-18T13:54:00Z"/>
-        </w:trPr>
         <w:tc>
           <w:tcPr>
             <w:tcW w:w="2549" w:type="dxa"/>
@@ -16325,18 +16342,15 @@
                 <w:numId w:val="0"/>
               </w:numPr>
               <w:rPr>
-                <w:ins w:id="52" w:author="Augustin, Jourdain M" w:date="2015-02-18T13:54:00Z"/>
-                <w:rFonts w:asciiTheme="minorHAnsi" w:hAnsiTheme="minorHAnsi"/>
-              </w:rPr>
-            </w:pPr>
-            <w:ins w:id="53" w:author="Augustin, Jourdain M" w:date="2015-02-18T13:54:00Z">
-              <w:r>
-                <w:rPr>
-                  <w:rFonts w:asciiTheme="minorHAnsi" w:hAnsiTheme="minorHAnsi"/>
-                </w:rPr>
-                <w:t>Source Description</w:t>
-              </w:r>
-            </w:ins>
+                <w:rFonts w:asciiTheme="minorHAnsi" w:hAnsiTheme="minorHAnsi"/>
+              </w:rPr>
+            </w:pPr>
+            <w:r>
+              <w:rPr>
+                <w:rFonts w:asciiTheme="minorHAnsi" w:hAnsiTheme="minorHAnsi"/>
+              </w:rPr>
+              <w:t>Source Description</w:t>
+            </w:r>
           </w:p>
         </w:tc>
         <w:tc>
@@ -16346,59 +16360,53 @@
           <w:p>
             <w:pPr>
               <w:rPr>
-                <w:ins w:id="54" w:author="Augustin, Jourdain M" w:date="2015-02-18T13:54:00Z"/>
-                <w:rFonts w:asciiTheme="minorHAnsi" w:hAnsiTheme="minorHAnsi"/>
-              </w:rPr>
-            </w:pPr>
-            <w:ins w:id="55" w:author="Augustin, Jourdain M" w:date="2015-02-18T13:54:00Z">
-              <w:r>
-                <w:rPr>
-                  <w:rFonts w:asciiTheme="minorHAnsi" w:hAnsiTheme="minorHAnsi"/>
-                </w:rPr>
-                <w:t xml:space="preserve">SCCB-P14304 - </w:t>
-              </w:r>
-              <w:r>
-                <w:rPr>
-                  <w:rFonts w:asciiTheme="minorHAnsi" w:hAnsiTheme="minorHAnsi"/>
-                </w:rPr>
-                <w:t xml:space="preserve">eCoaching - Display </w:t>
-              </w:r>
-              <w:proofErr w:type="spellStart"/>
-              <w:r>
-                <w:rPr>
-                  <w:rFonts w:asciiTheme="minorHAnsi" w:hAnsiTheme="minorHAnsi"/>
-                </w:rPr>
-                <w:t>coachingreason</w:t>
-              </w:r>
-              <w:proofErr w:type="spellEnd"/>
-              <w:r>
-                <w:rPr>
-                  <w:rFonts w:asciiTheme="minorHAnsi" w:hAnsiTheme="minorHAnsi"/>
-                </w:rPr>
-                <w:t xml:space="preserve"> / </w:t>
-              </w:r>
-              <w:proofErr w:type="spellStart"/>
-              <w:r>
-                <w:rPr>
-                  <w:rFonts w:asciiTheme="minorHAnsi" w:hAnsiTheme="minorHAnsi"/>
-                </w:rPr>
-                <w:t>subcoachingreason</w:t>
-              </w:r>
-              <w:proofErr w:type="spellEnd"/>
-              <w:r>
-                <w:rPr>
-                  <w:rFonts w:asciiTheme="minorHAnsi" w:hAnsiTheme="minorHAnsi"/>
-                </w:rPr>
-                <w:t xml:space="preserve"> in warning section </w:t>
-              </w:r>
-            </w:ins>
+                <w:rFonts w:asciiTheme="minorHAnsi" w:hAnsiTheme="minorHAnsi"/>
+              </w:rPr>
+            </w:pPr>
+            <w:r>
+              <w:rPr>
+                <w:rFonts w:asciiTheme="minorHAnsi" w:hAnsiTheme="minorHAnsi"/>
+              </w:rPr>
+              <w:t xml:space="preserve">SCCB-P14304 - </w:t>
+            </w:r>
+            <w:r>
+              <w:rPr>
+                <w:rFonts w:asciiTheme="minorHAnsi" w:hAnsiTheme="minorHAnsi"/>
+              </w:rPr>
+              <w:t xml:space="preserve">eCoaching - Display </w:t>
+            </w:r>
+            <w:proofErr w:type="spellStart"/>
+            <w:r>
+              <w:rPr>
+                <w:rFonts w:asciiTheme="minorHAnsi" w:hAnsiTheme="minorHAnsi"/>
+              </w:rPr>
+              <w:t>coachingreason</w:t>
+            </w:r>
+            <w:proofErr w:type="spellEnd"/>
+            <w:r>
+              <w:rPr>
+                <w:rFonts w:asciiTheme="minorHAnsi" w:hAnsiTheme="minorHAnsi"/>
+              </w:rPr>
+              <w:t xml:space="preserve"> / </w:t>
+            </w:r>
+            <w:proofErr w:type="spellStart"/>
+            <w:r>
+              <w:rPr>
+                <w:rFonts w:asciiTheme="minorHAnsi" w:hAnsiTheme="minorHAnsi"/>
+              </w:rPr>
+              <w:t>subcoachingreason</w:t>
+            </w:r>
+            <w:proofErr w:type="spellEnd"/>
+            <w:r>
+              <w:rPr>
+                <w:rFonts w:asciiTheme="minorHAnsi" w:hAnsiTheme="minorHAnsi"/>
+              </w:rPr>
+              <w:t xml:space="preserve"> in warning section </w:t>
+            </w:r>
           </w:p>
         </w:tc>
       </w:tr>
       <w:tr>
-        <w:trPr>
-          <w:ins w:id="56" w:author="Augustin, Jourdain M" w:date="2015-02-18T13:54:00Z"/>
-        </w:trPr>
         <w:tc>
           <w:tcPr>
             <w:tcW w:w="2549" w:type="dxa"/>
@@ -16411,18 +16419,15 @@
                 <w:numId w:val="0"/>
               </w:numPr>
               <w:rPr>
-                <w:ins w:id="57" w:author="Augustin, Jourdain M" w:date="2015-02-18T13:54:00Z"/>
-                <w:rFonts w:asciiTheme="minorHAnsi" w:hAnsiTheme="minorHAnsi"/>
-              </w:rPr>
-            </w:pPr>
-            <w:ins w:id="58" w:author="Augustin, Jourdain M" w:date="2015-02-18T13:54:00Z">
-              <w:r>
-                <w:rPr>
-                  <w:rFonts w:asciiTheme="minorHAnsi" w:hAnsiTheme="minorHAnsi"/>
-                </w:rPr>
-                <w:t>Test Location</w:t>
-              </w:r>
-            </w:ins>
+                <w:rFonts w:asciiTheme="minorHAnsi" w:hAnsiTheme="minorHAnsi"/>
+              </w:rPr>
+            </w:pPr>
+            <w:r>
+              <w:rPr>
+                <w:rFonts w:asciiTheme="minorHAnsi" w:hAnsiTheme="minorHAnsi"/>
+              </w:rPr>
+              <w:t>Test Location</w:t>
+            </w:r>
           </w:p>
         </w:tc>
         <w:tc>
@@ -16432,37 +16437,31 @@
           <w:p>
             <w:pPr>
               <w:rPr>
-                <w:ins w:id="59" w:author="Augustin, Jourdain M" w:date="2015-02-18T13:54:00Z"/>
-                <w:rFonts w:asciiTheme="minorHAnsi" w:hAnsiTheme="minorHAnsi"/>
-              </w:rPr>
-            </w:pPr>
-            <w:ins w:id="60" w:author="Augustin, Jourdain M" w:date="2015-02-18T13:54:00Z">
-              <w:r>
-                <w:rPr>
-                  <w:rFonts w:asciiTheme="minorHAnsi" w:hAnsiTheme="minorHAnsi"/>
-                </w:rPr>
-                <w:t>https://vacmsmpmd01.vangent.local/coach</w:t>
-              </w:r>
-              <w:r>
-                <w:rPr>
-                  <w:rFonts w:asciiTheme="minorHAnsi" w:hAnsiTheme="minorHAnsi"/>
-                </w:rPr>
-                <w:t>3</w:t>
-              </w:r>
-              <w:r>
-                <w:rPr>
-                  <w:rFonts w:asciiTheme="minorHAnsi" w:hAnsiTheme="minorHAnsi"/>
-                </w:rPr>
-                <w:t xml:space="preserve">/default.aspx </w:t>
-              </w:r>
-            </w:ins>
+                <w:rFonts w:asciiTheme="minorHAnsi" w:hAnsiTheme="minorHAnsi"/>
+              </w:rPr>
+            </w:pPr>
+            <w:r>
+              <w:rPr>
+                <w:rFonts w:asciiTheme="minorHAnsi" w:hAnsiTheme="minorHAnsi"/>
+              </w:rPr>
+              <w:t>https://vacmsmpmd01.vangent.local/coach</w:t>
+            </w:r>
+            <w:r>
+              <w:rPr>
+                <w:rFonts w:asciiTheme="minorHAnsi" w:hAnsiTheme="minorHAnsi"/>
+              </w:rPr>
+              <w:t>3</w:t>
+            </w:r>
+            <w:r>
+              <w:rPr>
+                <w:rFonts w:asciiTheme="minorHAnsi" w:hAnsiTheme="minorHAnsi"/>
+              </w:rPr>
+              <w:t xml:space="preserve">/default.aspx </w:t>
+            </w:r>
           </w:p>
         </w:tc>
       </w:tr>
       <w:tr>
-        <w:trPr>
-          <w:ins w:id="61" w:author="Augustin, Jourdain M" w:date="2015-02-18T13:54:00Z"/>
-        </w:trPr>
         <w:tc>
           <w:tcPr>
             <w:tcW w:w="2549" w:type="dxa"/>
@@ -16475,18 +16474,15 @@
                 <w:numId w:val="0"/>
               </w:numPr>
               <w:rPr>
-                <w:ins w:id="62" w:author="Augustin, Jourdain M" w:date="2015-02-18T13:54:00Z"/>
-                <w:rFonts w:asciiTheme="minorHAnsi" w:hAnsiTheme="minorHAnsi"/>
-              </w:rPr>
-            </w:pPr>
-            <w:ins w:id="63" w:author="Augustin, Jourdain M" w:date="2015-02-18T13:54:00Z">
-              <w:r>
-                <w:rPr>
-                  <w:rFonts w:asciiTheme="minorHAnsi" w:hAnsiTheme="minorHAnsi"/>
-                </w:rPr>
-                <w:t>Updated File(s)</w:t>
-              </w:r>
-            </w:ins>
+                <w:rFonts w:asciiTheme="minorHAnsi" w:hAnsiTheme="minorHAnsi"/>
+              </w:rPr>
+            </w:pPr>
+            <w:r>
+              <w:rPr>
+                <w:rFonts w:asciiTheme="minorHAnsi" w:hAnsiTheme="minorHAnsi"/>
+              </w:rPr>
+              <w:t>Updated File(s)</w:t>
+            </w:r>
           </w:p>
         </w:tc>
         <w:tc>
@@ -16496,31 +16492,25 @@
           <w:p>
             <w:pPr>
               <w:rPr>
-                <w:ins w:id="64" w:author="Augustin, Jourdain M" w:date="2015-02-18T13:54:00Z"/>
-                <w:rFonts w:asciiTheme="minorHAnsi" w:hAnsiTheme="minorHAnsi"/>
-              </w:rPr>
-            </w:pPr>
-            <w:ins w:id="65" w:author="Augustin, Jourdain M" w:date="2015-02-18T13:55:00Z">
-              <w:r>
-                <w:rPr>
-                  <w:rFonts w:asciiTheme="minorHAnsi" w:hAnsiTheme="minorHAnsi"/>
-                </w:rPr>
-                <w:t xml:space="preserve">Default2.aspx, </w:t>
-              </w:r>
-              <w:r>
-                <w:rPr>
-                  <w:rFonts w:asciiTheme="minorHAnsi" w:hAnsiTheme="minorHAnsi"/>
-                </w:rPr>
-                <w:t>eCoachingFixed.dll</w:t>
-              </w:r>
-            </w:ins>
+                <w:rFonts w:asciiTheme="minorHAnsi" w:hAnsiTheme="minorHAnsi"/>
+              </w:rPr>
+            </w:pPr>
+            <w:r>
+              <w:rPr>
+                <w:rFonts w:asciiTheme="minorHAnsi" w:hAnsiTheme="minorHAnsi"/>
+              </w:rPr>
+              <w:t xml:space="preserve">Default2.aspx, </w:t>
+            </w:r>
+            <w:r>
+              <w:rPr>
+                <w:rFonts w:asciiTheme="minorHAnsi" w:hAnsiTheme="minorHAnsi"/>
+              </w:rPr>
+              <w:t>eCoachingFixed.dll</w:t>
+            </w:r>
           </w:p>
         </w:tc>
       </w:tr>
       <w:tr>
-        <w:trPr>
-          <w:ins w:id="66" w:author="Augustin, Jourdain M" w:date="2015-02-18T13:54:00Z"/>
-        </w:trPr>
         <w:tc>
           <w:tcPr>
             <w:tcW w:w="2549" w:type="dxa"/>
@@ -16533,18 +16523,15 @@
                 <w:numId w:val="0"/>
               </w:numPr>
               <w:rPr>
-                <w:ins w:id="67" w:author="Augustin, Jourdain M" w:date="2015-02-18T13:54:00Z"/>
-                <w:rFonts w:asciiTheme="minorHAnsi" w:hAnsiTheme="minorHAnsi"/>
-              </w:rPr>
-            </w:pPr>
-            <w:ins w:id="68" w:author="Augustin, Jourdain M" w:date="2015-02-18T13:54:00Z">
-              <w:r>
-                <w:rPr>
-                  <w:rFonts w:asciiTheme="minorHAnsi" w:hAnsiTheme="minorHAnsi"/>
-                </w:rPr>
-                <w:t>Supporting Documentation</w:t>
-              </w:r>
-            </w:ins>
+                <w:rFonts w:asciiTheme="minorHAnsi" w:hAnsiTheme="minorHAnsi"/>
+              </w:rPr>
+            </w:pPr>
+            <w:r>
+              <w:rPr>
+                <w:rFonts w:asciiTheme="minorHAnsi" w:hAnsiTheme="minorHAnsi"/>
+              </w:rPr>
+              <w:t>Supporting Documentation</w:t>
+            </w:r>
           </w:p>
         </w:tc>
         <w:tc>
@@ -16554,7 +16541,6 @@
           <w:p>
             <w:pPr>
               <w:rPr>
-                <w:ins w:id="69" w:author="Augustin, Jourdain M" w:date="2015-02-18T13:54:00Z"/>
                 <w:rFonts w:asciiTheme="minorHAnsi" w:hAnsiTheme="minorHAnsi"/>
               </w:rPr>
             </w:pPr>
@@ -16562,9 +16548,6 @@
         </w:tc>
       </w:tr>
       <w:tr>
-        <w:trPr>
-          <w:ins w:id="70" w:author="Augustin, Jourdain M" w:date="2015-02-18T13:54:00Z"/>
-        </w:trPr>
         <w:tc>
           <w:tcPr>
             <w:tcW w:w="2549" w:type="dxa"/>
@@ -16577,18 +16560,15 @@
                 <w:numId w:val="0"/>
               </w:numPr>
               <w:rPr>
-                <w:ins w:id="71" w:author="Augustin, Jourdain M" w:date="2015-02-18T13:54:00Z"/>
-                <w:rFonts w:asciiTheme="minorHAnsi" w:hAnsiTheme="minorHAnsi"/>
-              </w:rPr>
-            </w:pPr>
-            <w:ins w:id="72" w:author="Augustin, Jourdain M" w:date="2015-02-18T13:54:00Z">
-              <w:r>
-                <w:rPr>
-                  <w:rFonts w:asciiTheme="minorHAnsi" w:hAnsiTheme="minorHAnsi"/>
-                </w:rPr>
-                <w:t>Notes</w:t>
-              </w:r>
-            </w:ins>
+                <w:rFonts w:asciiTheme="minorHAnsi" w:hAnsiTheme="minorHAnsi"/>
+              </w:rPr>
+            </w:pPr>
+            <w:r>
+              <w:rPr>
+                <w:rFonts w:asciiTheme="minorHAnsi" w:hAnsiTheme="minorHAnsi"/>
+              </w:rPr>
+              <w:t>Notes</w:t>
+            </w:r>
           </w:p>
         </w:tc>
         <w:tc>
@@ -16598,7 +16578,6 @@
           <w:p>
             <w:pPr>
               <w:rPr>
-                <w:ins w:id="73" w:author="Augustin, Jourdain M" w:date="2015-02-18T13:54:00Z"/>
                 <w:rFonts w:asciiTheme="minorHAnsi" w:hAnsiTheme="minorHAnsi"/>
               </w:rPr>
             </w:pPr>
@@ -16606,27 +16585,9 @@
         </w:tc>
       </w:tr>
     </w:tbl>
-    <w:p>
-      <w:pPr>
-        <w:rPr>
-          <w:ins w:id="74" w:author="Augustin, Jourdain M" w:date="2015-02-18T13:54:00Z"/>
-        </w:rPr>
-      </w:pPr>
-    </w:p>
-    <w:p>
-      <w:pPr>
-        <w:rPr>
-          <w:ins w:id="75" w:author="Augustin, Jourdain M" w:date="2015-02-18T13:54:00Z"/>
-        </w:rPr>
-      </w:pPr>
-    </w:p>
-    <w:p>
-      <w:pPr>
-        <w:rPr>
-          <w:ins w:id="76" w:author="Augustin, Jourdain M" w:date="2015-02-18T13:54:00Z"/>
-        </w:rPr>
-      </w:pPr>
-    </w:p>
+    <w:p/>
+    <w:p/>
+    <w:p/>
     <w:tbl>
       <w:tblPr>
         <w:tblW w:w="13500" w:type="dxa"/>
@@ -16653,7 +16614,6 @@
         <w:trPr>
           <w:cantSplit/>
           <w:tblHeader/>
-          <w:ins w:id="77" w:author="Augustin, Jourdain M" w:date="2015-02-18T13:54:00Z"/>
         </w:trPr>
         <w:tc>
           <w:tcPr>
@@ -16670,19 +16630,16 @@
               <w:spacing w:before="40" w:after="40"/>
               <w:jc w:val="both"/>
               <w:rPr>
-                <w:ins w:id="78" w:author="Augustin, Jourdain M" w:date="2015-02-18T13:54:00Z"/>
                 <w:b/>
                 <w:i/>
               </w:rPr>
             </w:pPr>
-            <w:ins w:id="79" w:author="Augustin, Jourdain M" w:date="2015-02-18T13:54:00Z">
-              <w:r>
-                <w:rPr>
-                  <w:b/>
-                </w:rPr>
-                <w:t>TEST#</w:t>
-              </w:r>
-            </w:ins>
+            <w:r>
+              <w:rPr>
+                <w:b/>
+              </w:rPr>
+              <w:t>TEST#</w:t>
+            </w:r>
           </w:p>
         </w:tc>
         <w:tc>
@@ -16699,19 +16656,16 @@
               </w:tabs>
               <w:spacing w:before="20" w:after="20"/>
               <w:rPr>
-                <w:ins w:id="80" w:author="Augustin, Jourdain M" w:date="2015-02-18T13:54:00Z"/>
                 <w:b/>
                 <w:i/>
               </w:rPr>
             </w:pPr>
-            <w:ins w:id="81" w:author="Augustin, Jourdain M" w:date="2015-02-18T13:54:00Z">
-              <w:r>
-                <w:rPr>
-                  <w:b/>
-                </w:rPr>
-                <w:t>ACTION</w:t>
-              </w:r>
-            </w:ins>
+            <w:r>
+              <w:rPr>
+                <w:b/>
+              </w:rPr>
+              <w:t>ACTION</w:t>
+            </w:r>
           </w:p>
         </w:tc>
         <w:tc>
@@ -16728,19 +16682,16 @@
               </w:tabs>
               <w:spacing w:before="40" w:after="40"/>
               <w:rPr>
-                <w:ins w:id="82" w:author="Augustin, Jourdain M" w:date="2015-02-18T13:54:00Z"/>
                 <w:b/>
                 <w:i/>
               </w:rPr>
             </w:pPr>
-            <w:ins w:id="83" w:author="Augustin, Jourdain M" w:date="2015-02-18T13:54:00Z">
-              <w:r>
-                <w:rPr>
-                  <w:b/>
-                </w:rPr>
-                <w:t xml:space="preserve">EXPECTED RESULTS </w:t>
-              </w:r>
-            </w:ins>
+            <w:r>
+              <w:rPr>
+                <w:b/>
+              </w:rPr>
+              <w:t xml:space="preserve">EXPECTED RESULTS </w:t>
+            </w:r>
           </w:p>
         </w:tc>
         <w:tc>
@@ -16758,19 +16709,16 @@
               <w:spacing w:before="40" w:after="40"/>
               <w:jc w:val="center"/>
               <w:rPr>
-                <w:ins w:id="84" w:author="Augustin, Jourdain M" w:date="2015-02-18T13:54:00Z"/>
                 <w:b/>
                 <w:i/>
               </w:rPr>
             </w:pPr>
-            <w:ins w:id="85" w:author="Augustin, Jourdain M" w:date="2015-02-18T13:54:00Z">
-              <w:r>
-                <w:rPr>
-                  <w:b/>
-                </w:rPr>
-                <w:t>RESULTS</w:t>
-              </w:r>
-            </w:ins>
+            <w:r>
+              <w:rPr>
+                <w:b/>
+              </w:rPr>
+              <w:t>RESULTS</w:t>
+            </w:r>
           </w:p>
           <w:p>
             <w:pPr>
@@ -16782,19 +16730,16 @@
               <w:spacing w:before="40" w:after="40"/>
               <w:jc w:val="center"/>
               <w:rPr>
-                <w:ins w:id="86" w:author="Augustin, Jourdain M" w:date="2015-02-18T13:54:00Z"/>
                 <w:b/>
                 <w:i/>
               </w:rPr>
             </w:pPr>
-            <w:ins w:id="87" w:author="Augustin, Jourdain M" w:date="2015-02-18T13:54:00Z">
-              <w:r>
-                <w:rPr>
-                  <w:b/>
-                </w:rPr>
-                <w:t>P/F/I</w:t>
-              </w:r>
-            </w:ins>
+            <w:r>
+              <w:rPr>
+                <w:b/>
+              </w:rPr>
+              <w:t>P/F/I</w:t>
+            </w:r>
           </w:p>
         </w:tc>
         <w:tc>
@@ -16811,26 +16756,22 @@
               </w:tabs>
               <w:spacing w:before="40" w:after="40"/>
               <w:rPr>
-                <w:ins w:id="88" w:author="Augustin, Jourdain M" w:date="2015-02-18T13:54:00Z"/>
                 <w:b/>
                 <w:i/>
               </w:rPr>
             </w:pPr>
-            <w:ins w:id="89" w:author="Augustin, Jourdain M" w:date="2015-02-18T13:54:00Z">
-              <w:r>
-                <w:rPr>
-                  <w:b/>
-                </w:rPr>
-                <w:t>COMMENTS</w:t>
-              </w:r>
-            </w:ins>
+            <w:r>
+              <w:rPr>
+                <w:b/>
+              </w:rPr>
+              <w:t>COMMENTS</w:t>
+            </w:r>
           </w:p>
         </w:tc>
       </w:tr>
       <w:tr>
         <w:trPr>
           <w:cantSplit/>
-          <w:ins w:id="90" w:author="Augustin, Jourdain M" w:date="2015-02-18T13:54:00Z"/>
         </w:trPr>
         <w:tc>
           <w:tcPr>
@@ -16855,30 +16796,8 @@
               <w:jc w:val="both"/>
               <w:textAlignment w:val="auto"/>
               <w:rPr>
-                <w:ins w:id="91" w:author="Augustin, Jourdain M" w:date="2015-02-18T13:54:00Z"/>
-                <w:i/>
-              </w:rPr>
-              <w:pPrChange w:id="92" w:author="Augustin, Jourdain M" w:date="2015-02-18T13:55:00Z">
-                <w:pPr>
-                  <w:pStyle w:val="Header"/>
-                  <w:numPr>
-                    <w:numId w:val="55"/>
-                  </w:numPr>
-                  <w:tabs>
-                    <w:tab w:val="clear" w:pos="4320"/>
-                    <w:tab w:val="clear" w:pos="8640"/>
-                    <w:tab w:val="num" w:pos="720"/>
-                  </w:tabs>
-                  <w:overflowPunct/>
-                  <w:autoSpaceDE/>
-                  <w:autoSpaceDN/>
-                  <w:adjustRightInd/>
-                  <w:spacing w:before="40" w:after="40"/>
-                  <w:ind w:left="720" w:hanging="360"/>
-                  <w:jc w:val="both"/>
-                  <w:textAlignment w:val="auto"/>
-                </w:pPr>
-              </w:pPrChange>
+                <w:i/>
+              </w:rPr>
             </w:pPr>
           </w:p>
         </w:tc>
@@ -16891,96 +16810,63 @@
               <w:pStyle w:val="CSETableText"/>
               <w:ind w:left="159"/>
               <w:rPr>
-                <w:ins w:id="93" w:author="Augustin, Jourdain M" w:date="2015-02-18T13:54:00Z"/>
                 <w:rFonts w:asciiTheme="minorHAnsi" w:hAnsiTheme="minorHAnsi"/>
                 <w:bCs/>
                 <w:szCs w:val="20"/>
               </w:rPr>
             </w:pPr>
-            <w:ins w:id="94" w:author="Augustin, Jourdain M" w:date="2015-02-18T13:54:00Z">
-              <w:r>
-                <w:rPr>
-                  <w:rFonts w:asciiTheme="minorHAnsi" w:hAnsiTheme="minorHAnsi"/>
-                  <w:bCs/>
-                  <w:szCs w:val="20"/>
-                </w:rPr>
-                <w:t xml:space="preserve">Launch link to test page using </w:t>
-              </w:r>
-              <w:r>
-                <w:rPr>
-                  <w:rFonts w:asciiTheme="minorHAnsi" w:hAnsiTheme="minorHAnsi"/>
-                  <w:bCs/>
-                  <w:szCs w:val="20"/>
-                </w:rPr>
-                <w:t xml:space="preserve">an </w:t>
-              </w:r>
-              <w:r>
-                <w:rPr>
-                  <w:rFonts w:asciiTheme="minorHAnsi" w:hAnsiTheme="minorHAnsi"/>
-                  <w:bCs/>
-                  <w:szCs w:val="20"/>
-                </w:rPr>
-                <w:t xml:space="preserve">account </w:t>
-              </w:r>
-              <w:r>
-                <w:rPr>
-                  <w:rFonts w:asciiTheme="minorHAnsi" w:hAnsiTheme="minorHAnsi"/>
-                  <w:bCs/>
-                  <w:szCs w:val="20"/>
-                </w:rPr>
-                <w:t xml:space="preserve">capable of </w:t>
-              </w:r>
-            </w:ins>
-            <w:ins w:id="95" w:author="Augustin, Jourdain M" w:date="2015-02-18T13:55:00Z">
-              <w:r>
-                <w:rPr>
-                  <w:rFonts w:asciiTheme="minorHAnsi" w:hAnsiTheme="minorHAnsi"/>
-                  <w:bCs/>
-                  <w:szCs w:val="20"/>
-                </w:rPr>
-                <w:t xml:space="preserve">warning </w:t>
-              </w:r>
-            </w:ins>
-            <w:ins w:id="96" w:author="Augustin, Jourdain M" w:date="2015-02-18T13:54:00Z">
-              <w:r>
-                <w:rPr>
-                  <w:rFonts w:asciiTheme="minorHAnsi" w:hAnsiTheme="minorHAnsi"/>
-                  <w:bCs/>
-                  <w:szCs w:val="20"/>
-                </w:rPr>
-                <w:t>submission:</w:t>
-              </w:r>
-              <w:r>
-                <w:rPr>
-                  <w:rFonts w:asciiTheme="minorHAnsi" w:hAnsiTheme="minorHAnsi"/>
-                  <w:bCs/>
-                  <w:szCs w:val="20"/>
-                </w:rPr>
-                <w:br/>
-              </w:r>
-            </w:ins>
+            <w:r>
+              <w:rPr>
+                <w:rFonts w:asciiTheme="minorHAnsi" w:hAnsiTheme="minorHAnsi"/>
+                <w:bCs/>
+                <w:szCs w:val="20"/>
+              </w:rPr>
+              <w:t xml:space="preserve">Launch link to test page using </w:t>
+            </w:r>
+            <w:r>
+              <w:rPr>
+                <w:rFonts w:asciiTheme="minorHAnsi" w:hAnsiTheme="minorHAnsi"/>
+                <w:bCs/>
+                <w:szCs w:val="20"/>
+              </w:rPr>
+              <w:t xml:space="preserve">an </w:t>
+            </w:r>
+            <w:r>
+              <w:rPr>
+                <w:rFonts w:asciiTheme="minorHAnsi" w:hAnsiTheme="minorHAnsi"/>
+                <w:bCs/>
+                <w:szCs w:val="20"/>
+              </w:rPr>
+              <w:t xml:space="preserve">account </w:t>
+            </w:r>
+            <w:r>
+              <w:rPr>
+                <w:rFonts w:asciiTheme="minorHAnsi" w:hAnsiTheme="minorHAnsi"/>
+                <w:bCs/>
+                <w:szCs w:val="20"/>
+              </w:rPr>
+              <w:t>capable of warning submission:</w:t>
+            </w:r>
+            <w:r>
+              <w:rPr>
+                <w:rFonts w:asciiTheme="minorHAnsi" w:hAnsiTheme="minorHAnsi"/>
+                <w:bCs/>
+                <w:szCs w:val="20"/>
+              </w:rPr>
+              <w:br/>
+            </w:r>
           </w:p>
           <w:p>
             <w:pPr>
               <w:pStyle w:val="CSETableText"/>
               <w:ind w:left="159"/>
               <w:rPr>
-                <w:ins w:id="97" w:author="Augustin, Jourdain M" w:date="2015-02-18T13:54:00Z"/>
                 <w:rFonts w:asciiTheme="minorHAnsi" w:hAnsiTheme="minorHAnsi"/>
                 <w:bCs/>
                 <w:szCs w:val="20"/>
               </w:rPr>
             </w:pPr>
-            <w:ins w:id="98" w:author="Augustin, Jourdain M" w:date="2015-02-18T13:54:00Z">
-              <w:r>
-                <w:fldChar w:fldCharType="begin"/>
-              </w:r>
-              <w:r>
-                <w:instrText xml:space="preserve"> HYPERLINK "https://vacmsmpmd01.vangent.local/coach3/default.aspx" </w:instrText>
-              </w:r>
-              <w:r>
-                <w:fldChar w:fldCharType="separate"/>
-              </w:r>
+            <w:hyperlink r:id="rId19" w:history="1">
               <w:r>
                 <w:rPr>
                   <w:rStyle w:val="Hyperlink"/>
@@ -16988,20 +16874,13 @@
                 </w:rPr>
                 <w:t>https://vacmsmpmd01.vangent.local/coach3/default.aspx</w:t>
               </w:r>
-              <w:r>
-                <w:rPr>
-                  <w:rStyle w:val="Hyperlink"/>
-                  <w:rFonts w:asciiTheme="minorHAnsi" w:hAnsiTheme="minorHAnsi"/>
-                </w:rPr>
-                <w:fldChar w:fldCharType="end"/>
-              </w:r>
-              <w:r>
-                <w:rPr>
-                  <w:rFonts w:asciiTheme="minorHAnsi" w:hAnsiTheme="minorHAnsi"/>
-                </w:rPr>
-                <w:t xml:space="preserve"> </w:t>
-              </w:r>
-            </w:ins>
+            </w:hyperlink>
+            <w:r>
+              <w:rPr>
+                <w:rFonts w:asciiTheme="minorHAnsi" w:hAnsiTheme="minorHAnsi"/>
+              </w:rPr>
+              <w:t xml:space="preserve"> </w:t>
+            </w:r>
           </w:p>
         </w:tc>
         <w:tc>
@@ -17017,33 +16896,30 @@
               </w:tabs>
               <w:spacing w:before="40" w:after="40"/>
               <w:rPr>
-                <w:ins w:id="99" w:author="Augustin, Jourdain M" w:date="2015-02-18T13:54:00Z"/>
                 <w:rFonts w:asciiTheme="minorHAnsi" w:hAnsiTheme="minorHAnsi" w:cs="Courier New"/>
                 <w:sz w:val="16"/>
               </w:rPr>
             </w:pPr>
-            <w:ins w:id="100" w:author="Augustin, Jourdain M" w:date="2015-02-18T13:54:00Z">
-              <w:r>
-                <w:rPr>
-                  <w:rFonts w:asciiTheme="minorHAnsi" w:hAnsiTheme="minorHAnsi"/>
-                </w:rPr>
-                <w:t>Main page successfully loads with credentials passed</w:t>
-              </w:r>
-              <w:r>
-                <w:rPr>
-                  <w:rFonts w:asciiTheme="minorHAnsi" w:hAnsiTheme="minorHAnsi"/>
-                </w:rPr>
-                <w:t xml:space="preserve"> reflecting data in database </w:t>
-              </w:r>
-              <w:proofErr w:type="spellStart"/>
-              <w:r>
-                <w:rPr>
-                  <w:rFonts w:asciiTheme="minorHAnsi" w:hAnsiTheme="minorHAnsi"/>
-                </w:rPr>
-                <w:t>db</w:t>
-              </w:r>
-              <w:proofErr w:type="spellEnd"/>
-            </w:ins>
+            <w:r>
+              <w:rPr>
+                <w:rFonts w:asciiTheme="minorHAnsi" w:hAnsiTheme="minorHAnsi"/>
+              </w:rPr>
+              <w:t>Main page successfully loads with credentials passed</w:t>
+            </w:r>
+            <w:r>
+              <w:rPr>
+                <w:rFonts w:asciiTheme="minorHAnsi" w:hAnsiTheme="minorHAnsi"/>
+              </w:rPr>
+              <w:t xml:space="preserve"> reflecting data in database </w:t>
+            </w:r>
+            <w:proofErr w:type="spellStart"/>
+            <w:r>
+              <w:rPr>
+                <w:rFonts w:asciiTheme="minorHAnsi" w:hAnsiTheme="minorHAnsi"/>
+              </w:rPr>
+              <w:t>db</w:t>
+            </w:r>
+            <w:proofErr w:type="spellEnd"/>
           </w:p>
         </w:tc>
         <w:tc>
@@ -17060,41 +16936,22 @@
               <w:spacing w:before="40" w:after="40"/>
               <w:jc w:val="center"/>
               <w:rPr>
-                <w:ins w:id="101" w:author="Augustin, Jourdain M" w:date="2015-02-18T13:54:00Z"/>
-                <w:i/>
-              </w:rPr>
-            </w:pPr>
-            <w:ins w:id="102" w:author="Augustin, Jourdain M" w:date="2015-02-18T13:54:00Z">
-              <w:r>
-                <w:rPr>
-                  <w:i/>
-                </w:rPr>
-                <w:t>P</w:t>
-              </w:r>
-              <w:r>
-                <w:rPr>
-                  <w:i/>
-                </w:rPr>
-                <w:br/>
-                <w:t>02/</w:t>
-              </w:r>
-            </w:ins>
-            <w:ins w:id="103" w:author="Augustin, Jourdain M" w:date="2015-02-18T13:55:00Z">
-              <w:r>
-                <w:rPr>
-                  <w:i/>
-                </w:rPr>
-                <w:t>18</w:t>
-              </w:r>
-            </w:ins>
-            <w:ins w:id="104" w:author="Augustin, Jourdain M" w:date="2015-02-18T13:54:00Z">
-              <w:r>
-                <w:rPr>
-                  <w:i/>
-                </w:rPr>
-                <w:t>/2015</w:t>
-              </w:r>
-            </w:ins>
+                <w:i/>
+              </w:rPr>
+            </w:pPr>
+            <w:r>
+              <w:rPr>
+                <w:i/>
+              </w:rPr>
+              <w:t>P</w:t>
+            </w:r>
+            <w:r>
+              <w:rPr>
+                <w:i/>
+              </w:rPr>
+              <w:br/>
+              <w:t>02/18/2015</w:t>
+            </w:r>
           </w:p>
         </w:tc>
         <w:tc>
@@ -17110,7 +16967,6 @@
               </w:tabs>
               <w:spacing w:before="40" w:after="40"/>
               <w:rPr>
-                <w:ins w:id="105" w:author="Augustin, Jourdain M" w:date="2015-02-18T13:54:00Z"/>
                 <w:i/>
               </w:rPr>
             </w:pPr>
@@ -17120,7 +16976,6 @@
       <w:tr>
         <w:trPr>
           <w:cantSplit/>
-          <w:ins w:id="106" w:author="Augustin, Jourdain M" w:date="2015-02-18T13:54:00Z"/>
         </w:trPr>
         <w:tc>
           <w:tcPr>
@@ -17145,30 +17000,8 @@
               <w:jc w:val="both"/>
               <w:textAlignment w:val="auto"/>
               <w:rPr>
-                <w:ins w:id="107" w:author="Augustin, Jourdain M" w:date="2015-02-18T13:54:00Z"/>
-                <w:i/>
-              </w:rPr>
-              <w:pPrChange w:id="108" w:author="Augustin, Jourdain M" w:date="2015-02-18T13:55:00Z">
-                <w:pPr>
-                  <w:pStyle w:val="Header"/>
-                  <w:numPr>
-                    <w:numId w:val="55"/>
-                  </w:numPr>
-                  <w:tabs>
-                    <w:tab w:val="clear" w:pos="4320"/>
-                    <w:tab w:val="clear" w:pos="8640"/>
-                    <w:tab w:val="num" w:pos="720"/>
-                  </w:tabs>
-                  <w:overflowPunct/>
-                  <w:autoSpaceDE/>
-                  <w:autoSpaceDN/>
-                  <w:adjustRightInd/>
-                  <w:spacing w:before="40" w:after="40"/>
-                  <w:ind w:left="720" w:hanging="360"/>
-                  <w:jc w:val="both"/>
-                  <w:textAlignment w:val="auto"/>
-                </w:pPr>
-              </w:pPrChange>
+                <w:i/>
+              </w:rPr>
             </w:pPr>
           </w:p>
         </w:tc>
@@ -17181,52 +17014,46 @@
               <w:pStyle w:val="CSETableText"/>
               <w:ind w:left="159"/>
               <w:rPr>
-                <w:ins w:id="109" w:author="Augustin, Jourdain M" w:date="2015-02-18T13:54:00Z"/>
                 <w:rFonts w:asciiTheme="minorHAnsi" w:hAnsiTheme="minorHAnsi"/>
                 <w:bCs/>
                 <w:szCs w:val="20"/>
               </w:rPr>
             </w:pPr>
-            <w:ins w:id="110" w:author="Augustin, Jourdain M" w:date="2015-02-18T13:54:00Z">
-              <w:r>
-                <w:rPr>
-                  <w:rFonts w:asciiTheme="minorHAnsi" w:hAnsiTheme="minorHAnsi"/>
-                  <w:bCs/>
-                  <w:szCs w:val="20"/>
-                </w:rPr>
-                <w:t>Select “New Submissions” tab and select the “Select Coaching Module” dropdown menu and Choose a module</w:t>
-              </w:r>
-            </w:ins>
+            <w:r>
+              <w:rPr>
+                <w:rFonts w:asciiTheme="minorHAnsi" w:hAnsiTheme="minorHAnsi"/>
+                <w:bCs/>
+                <w:szCs w:val="20"/>
+              </w:rPr>
+              <w:t>Select “New Submissions” tab and select the “Select Coaching Module” dropdown menu and Choose a module</w:t>
+            </w:r>
           </w:p>
           <w:p>
             <w:pPr>
               <w:pStyle w:val="CSETableText"/>
               <w:ind w:left="159"/>
               <w:rPr>
-                <w:ins w:id="111" w:author="Augustin, Jourdain M" w:date="2015-02-18T13:54:00Z"/>
                 <w:rFonts w:asciiTheme="minorHAnsi" w:hAnsiTheme="minorHAnsi"/>
                 <w:bCs/>
                 <w:szCs w:val="20"/>
               </w:rPr>
             </w:pPr>
-            <w:ins w:id="112" w:author="Augustin, Jourdain M" w:date="2015-02-18T13:54:00Z">
-              <w:r>
-                <w:rPr>
-                  <w:rFonts w:asciiTheme="minorHAnsi" w:hAnsiTheme="minorHAnsi"/>
-                  <w:bCs/>
-                  <w:szCs w:val="20"/>
-                </w:rPr>
-                <w:t xml:space="preserve">  </w:t>
-              </w:r>
-              <w:r>
-                <w:rPr>
-                  <w:rFonts w:asciiTheme="minorHAnsi" w:hAnsiTheme="minorHAnsi"/>
-                  <w:bCs/>
-                  <w:szCs w:val="20"/>
-                </w:rPr>
-                <w:t xml:space="preserve"> </w:t>
-              </w:r>
-            </w:ins>
+            <w:r>
+              <w:rPr>
+                <w:rFonts w:asciiTheme="minorHAnsi" w:hAnsiTheme="minorHAnsi"/>
+                <w:bCs/>
+                <w:szCs w:val="20"/>
+              </w:rPr>
+              <w:t xml:space="preserve">  </w:t>
+            </w:r>
+            <w:r>
+              <w:rPr>
+                <w:rFonts w:asciiTheme="minorHAnsi" w:hAnsiTheme="minorHAnsi"/>
+                <w:bCs/>
+                <w:szCs w:val="20"/>
+              </w:rPr>
+              <w:t xml:space="preserve"> </w:t>
+            </w:r>
           </w:p>
         </w:tc>
         <w:tc>
@@ -17242,18 +17069,15 @@
               </w:tabs>
               <w:spacing w:before="40" w:after="40"/>
               <w:rPr>
-                <w:ins w:id="113" w:author="Augustin, Jourdain M" w:date="2015-02-18T13:54:00Z"/>
-                <w:rFonts w:asciiTheme="minorHAnsi" w:hAnsiTheme="minorHAnsi"/>
-              </w:rPr>
-            </w:pPr>
-            <w:ins w:id="114" w:author="Augustin, Jourdain M" w:date="2015-02-18T13:54:00Z">
-              <w:r>
-                <w:rPr>
-                  <w:rFonts w:asciiTheme="minorHAnsi" w:hAnsiTheme="minorHAnsi"/>
-                </w:rPr>
-                <w:t>Verify that the corresponding module question set display.</w:t>
-              </w:r>
-            </w:ins>
+                <w:rFonts w:asciiTheme="minorHAnsi" w:hAnsiTheme="minorHAnsi"/>
+              </w:rPr>
+            </w:pPr>
+            <w:r>
+              <w:rPr>
+                <w:rFonts w:asciiTheme="minorHAnsi" w:hAnsiTheme="minorHAnsi"/>
+              </w:rPr>
+              <w:t>Verify that the corresponding module question set display.</w:t>
+            </w:r>
           </w:p>
         </w:tc>
         <w:tc>
@@ -17270,25 +17094,22 @@
               <w:spacing w:before="40" w:after="40"/>
               <w:jc w:val="center"/>
               <w:rPr>
-                <w:ins w:id="115" w:author="Augustin, Jourdain M" w:date="2015-02-18T13:54:00Z"/>
-                <w:i/>
-              </w:rPr>
-            </w:pPr>
-            <w:ins w:id="116" w:author="Augustin, Jourdain M" w:date="2015-02-18T13:55:00Z">
-              <w:r>
-                <w:rPr>
-                  <w:i/>
-                </w:rPr>
-                <w:t>P</w:t>
-              </w:r>
-              <w:r>
-                <w:rPr>
-                  <w:i/>
-                </w:rPr>
-                <w:br/>
-                <w:t>02/18/2015</w:t>
-              </w:r>
-            </w:ins>
+                <w:i/>
+              </w:rPr>
+            </w:pPr>
+            <w:r>
+              <w:rPr>
+                <w:i/>
+              </w:rPr>
+              <w:t>P</w:t>
+            </w:r>
+            <w:r>
+              <w:rPr>
+                <w:i/>
+              </w:rPr>
+              <w:br/>
+              <w:t>02/18/2015</w:t>
+            </w:r>
           </w:p>
         </w:tc>
         <w:tc>
@@ -17304,7 +17125,6 @@
               </w:tabs>
               <w:spacing w:before="40" w:after="40"/>
               <w:rPr>
-                <w:ins w:id="117" w:author="Augustin, Jourdain M" w:date="2015-02-18T13:54:00Z"/>
                 <w:i/>
               </w:rPr>
             </w:pPr>
@@ -17314,7 +17134,6 @@
       <w:tr>
         <w:trPr>
           <w:cantSplit/>
-          <w:ins w:id="118" w:author="Augustin, Jourdain M" w:date="2015-02-18T13:54:00Z"/>
         </w:trPr>
         <w:tc>
           <w:tcPr>
@@ -17339,30 +17158,8 @@
               <w:jc w:val="both"/>
               <w:textAlignment w:val="auto"/>
               <w:rPr>
-                <w:ins w:id="119" w:author="Augustin, Jourdain M" w:date="2015-02-18T13:54:00Z"/>
-                <w:i/>
-              </w:rPr>
-              <w:pPrChange w:id="120" w:author="Augustin, Jourdain M" w:date="2015-02-18T13:55:00Z">
-                <w:pPr>
-                  <w:pStyle w:val="Header"/>
-                  <w:numPr>
-                    <w:numId w:val="55"/>
-                  </w:numPr>
-                  <w:tabs>
-                    <w:tab w:val="clear" w:pos="4320"/>
-                    <w:tab w:val="clear" w:pos="8640"/>
-                    <w:tab w:val="num" w:pos="720"/>
-                  </w:tabs>
-                  <w:overflowPunct/>
-                  <w:autoSpaceDE/>
-                  <w:autoSpaceDN/>
-                  <w:adjustRightInd/>
-                  <w:spacing w:before="40" w:after="40"/>
-                  <w:ind w:left="720" w:hanging="360"/>
-                  <w:jc w:val="both"/>
-                  <w:textAlignment w:val="auto"/>
-                </w:pPr>
-              </w:pPrChange>
+                <w:i/>
+              </w:rPr>
             </w:pPr>
           </w:p>
         </w:tc>
@@ -17375,82 +17172,19 @@
               <w:pStyle w:val="CSETableText"/>
               <w:ind w:left="159"/>
               <w:rPr>
-                <w:ins w:id="121" w:author="Augustin, Jourdain M" w:date="2015-02-18T13:54:00Z"/>
                 <w:rFonts w:asciiTheme="minorHAnsi" w:hAnsiTheme="minorHAnsi"/>
                 <w:bCs/>
                 <w:szCs w:val="20"/>
               </w:rPr>
             </w:pPr>
-            <w:ins w:id="122" w:author="Augustin, Jourdain M" w:date="2015-02-18T13:54:00Z">
-              <w:r>
-                <w:rPr>
-                  <w:rFonts w:asciiTheme="minorHAnsi" w:hAnsiTheme="minorHAnsi"/>
-                  <w:bCs/>
-                  <w:szCs w:val="20"/>
-                </w:rPr>
-                <w:t xml:space="preserve">Select </w:t>
-              </w:r>
-            </w:ins>
-            <w:ins w:id="123" w:author="Augustin, Jourdain M" w:date="2015-02-18T13:56:00Z">
-              <w:r>
-                <w:rPr>
-                  <w:rFonts w:asciiTheme="minorHAnsi" w:hAnsiTheme="minorHAnsi"/>
-                  <w:bCs/>
-                  <w:szCs w:val="20"/>
-                </w:rPr>
-                <w:t>a</w:t>
-              </w:r>
-            </w:ins>
-            <w:ins w:id="124" w:author="Augustin, Jourdain M" w:date="2015-02-18T13:54:00Z">
-              <w:r>
-                <w:rPr>
-                  <w:rFonts w:asciiTheme="minorHAnsi" w:hAnsiTheme="minorHAnsi"/>
-                  <w:bCs/>
-                  <w:szCs w:val="20"/>
-                </w:rPr>
-                <w:t xml:space="preserve"> user in the employee dropdown </w:t>
-              </w:r>
-            </w:ins>
-            <w:ins w:id="125" w:author="Augustin, Jourdain M" w:date="2015-02-18T13:56:00Z">
-              <w:r>
-                <w:rPr>
-                  <w:rFonts w:asciiTheme="minorHAnsi" w:hAnsiTheme="minorHAnsi"/>
-                  <w:bCs/>
-                  <w:szCs w:val="20"/>
-                </w:rPr>
-                <w:t xml:space="preserve">that reports to current user </w:t>
-              </w:r>
-            </w:ins>
-            <w:ins w:id="126" w:author="Augustin, Jourdain M" w:date="2015-02-18T13:54:00Z">
-              <w:r>
-                <w:rPr>
-                  <w:rFonts w:asciiTheme="minorHAnsi" w:hAnsiTheme="minorHAnsi"/>
-                  <w:bCs/>
-                  <w:szCs w:val="20"/>
-                </w:rPr>
-                <w:t>and complete the first group of coaching form questions</w:t>
-              </w:r>
-            </w:ins>
-            <w:ins w:id="127" w:author="Augustin, Jourdain M" w:date="2015-02-18T13:57:00Z">
-              <w:r>
-                <w:rPr>
-                  <w:rFonts w:asciiTheme="minorHAnsi" w:hAnsiTheme="minorHAnsi"/>
-                  <w:bCs/>
-                  <w:szCs w:val="20"/>
-                </w:rPr>
-                <w:t xml:space="preserve"> and select a direct submission</w:t>
-              </w:r>
-            </w:ins>
-            <w:ins w:id="128" w:author="Augustin, Jourdain M" w:date="2015-02-18T13:54:00Z">
-              <w:r>
-                <w:rPr>
-                  <w:rFonts w:asciiTheme="minorHAnsi" w:hAnsiTheme="minorHAnsi"/>
-                  <w:bCs/>
-                  <w:szCs w:val="20"/>
-                </w:rPr>
-                <w:t>.</w:t>
-              </w:r>
-            </w:ins>
+            <w:r>
+              <w:rPr>
+                <w:rFonts w:asciiTheme="minorHAnsi" w:hAnsiTheme="minorHAnsi"/>
+                <w:bCs/>
+                <w:szCs w:val="20"/>
+              </w:rPr>
+              <w:t>Select a user in the employee dropdown that reports to current user and complete the first group of coaching form questions and select a direct submission.</w:t>
+            </w:r>
           </w:p>
         </w:tc>
         <w:tc>
@@ -17466,39 +17200,28 @@
               </w:tabs>
               <w:spacing w:before="40" w:after="40"/>
               <w:rPr>
-                <w:ins w:id="129" w:author="Augustin, Jourdain M" w:date="2015-02-18T13:54:00Z"/>
-                <w:rFonts w:asciiTheme="minorHAnsi" w:hAnsiTheme="minorHAnsi"/>
-              </w:rPr>
-            </w:pPr>
-            <w:ins w:id="130" w:author="Augustin, Jourdain M" w:date="2015-02-18T13:54:00Z">
-              <w:r>
-                <w:rPr>
-                  <w:rFonts w:asciiTheme="minorHAnsi" w:hAnsiTheme="minorHAnsi"/>
-                </w:rPr>
-                <w:t>Verify that the 2</w:t>
-              </w:r>
-              <w:r>
-                <w:rPr>
-                  <w:rFonts w:asciiTheme="minorHAnsi" w:hAnsiTheme="minorHAnsi"/>
-                  <w:vertAlign w:val="superscript"/>
-                </w:rPr>
-                <w:t>nd</w:t>
-              </w:r>
-              <w:r>
-                <w:rPr>
-                  <w:rFonts w:asciiTheme="minorHAnsi" w:hAnsiTheme="minorHAnsi"/>
-                </w:rPr>
-                <w:t xml:space="preserve"> question group appears</w:t>
-              </w:r>
-            </w:ins>
-            <w:ins w:id="131" w:author="Augustin, Jourdain M" w:date="2015-02-18T13:57:00Z">
-              <w:r>
-                <w:rPr>
-                  <w:rFonts w:asciiTheme="minorHAnsi" w:hAnsiTheme="minorHAnsi"/>
-                </w:rPr>
-                <w:t xml:space="preserve"> including “Warnings” question group.</w:t>
-              </w:r>
-            </w:ins>
+                <w:rFonts w:asciiTheme="minorHAnsi" w:hAnsiTheme="minorHAnsi"/>
+              </w:rPr>
+            </w:pPr>
+            <w:r>
+              <w:rPr>
+                <w:rFonts w:asciiTheme="minorHAnsi" w:hAnsiTheme="minorHAnsi"/>
+              </w:rPr>
+              <w:t>Verify that the 2</w:t>
+            </w:r>
+            <w:r>
+              <w:rPr>
+                <w:rFonts w:asciiTheme="minorHAnsi" w:hAnsiTheme="minorHAnsi"/>
+                <w:vertAlign w:val="superscript"/>
+              </w:rPr>
+              <w:t>nd</w:t>
+            </w:r>
+            <w:r>
+              <w:rPr>
+                <w:rFonts w:asciiTheme="minorHAnsi" w:hAnsiTheme="minorHAnsi"/>
+              </w:rPr>
+              <w:t xml:space="preserve"> question group appears including “Warnings” question group.</w:t>
+            </w:r>
           </w:p>
         </w:tc>
         <w:tc>
@@ -17515,25 +17238,22 @@
               <w:spacing w:before="40" w:after="40"/>
               <w:jc w:val="center"/>
               <w:rPr>
-                <w:ins w:id="132" w:author="Augustin, Jourdain M" w:date="2015-02-18T13:54:00Z"/>
-                <w:i/>
-              </w:rPr>
-            </w:pPr>
-            <w:ins w:id="133" w:author="Augustin, Jourdain M" w:date="2015-02-18T13:55:00Z">
-              <w:r>
-                <w:rPr>
-                  <w:i/>
-                </w:rPr>
-                <w:t>P</w:t>
-              </w:r>
-              <w:r>
-                <w:rPr>
-                  <w:i/>
-                </w:rPr>
-                <w:br/>
-                <w:t>02/18/2015</w:t>
-              </w:r>
-            </w:ins>
+                <w:i/>
+              </w:rPr>
+            </w:pPr>
+            <w:r>
+              <w:rPr>
+                <w:i/>
+              </w:rPr>
+              <w:t>P</w:t>
+            </w:r>
+            <w:r>
+              <w:rPr>
+                <w:i/>
+              </w:rPr>
+              <w:br/>
+              <w:t>02/18/2015</w:t>
+            </w:r>
           </w:p>
         </w:tc>
         <w:tc>
@@ -17545,7 +17265,6 @@
               <w:pStyle w:val="Header"/>
               <w:spacing w:before="40" w:after="40"/>
               <w:rPr>
-                <w:ins w:id="134" w:author="Augustin, Jourdain M" w:date="2015-02-18T13:54:00Z"/>
                 <w:i/>
               </w:rPr>
             </w:pPr>
@@ -17555,7 +17274,6 @@
       <w:tr>
         <w:trPr>
           <w:cantSplit/>
-          <w:ins w:id="135" w:author="Augustin, Jourdain M" w:date="2015-02-18T13:54:00Z"/>
         </w:trPr>
         <w:tc>
           <w:tcPr>
@@ -17580,30 +17298,8 @@
               <w:jc w:val="both"/>
               <w:textAlignment w:val="auto"/>
               <w:rPr>
-                <w:ins w:id="136" w:author="Augustin, Jourdain M" w:date="2015-02-18T13:54:00Z"/>
-                <w:i/>
-              </w:rPr>
-              <w:pPrChange w:id="137" w:author="Augustin, Jourdain M" w:date="2015-02-18T13:55:00Z">
-                <w:pPr>
-                  <w:pStyle w:val="Header"/>
-                  <w:numPr>
-                    <w:numId w:val="55"/>
-                  </w:numPr>
-                  <w:tabs>
-                    <w:tab w:val="clear" w:pos="4320"/>
-                    <w:tab w:val="clear" w:pos="8640"/>
-                    <w:tab w:val="num" w:pos="720"/>
-                  </w:tabs>
-                  <w:overflowPunct/>
-                  <w:autoSpaceDE/>
-                  <w:autoSpaceDN/>
-                  <w:adjustRightInd/>
-                  <w:spacing w:before="40" w:after="40"/>
-                  <w:ind w:left="720" w:hanging="360"/>
-                  <w:jc w:val="both"/>
-                  <w:textAlignment w:val="auto"/>
-                </w:pPr>
-              </w:pPrChange>
+                <w:i/>
+              </w:rPr>
             </w:pPr>
           </w:p>
         </w:tc>
@@ -17616,32 +17312,19 @@
               <w:pStyle w:val="CSETableText"/>
               <w:ind w:left="159"/>
               <w:rPr>
-                <w:ins w:id="138" w:author="Augustin, Jourdain M" w:date="2015-02-18T13:54:00Z"/>
                 <w:rFonts w:asciiTheme="minorHAnsi" w:hAnsiTheme="minorHAnsi"/>
                 <w:bCs/>
                 <w:szCs w:val="20"/>
               </w:rPr>
             </w:pPr>
-            <w:ins w:id="139" w:author="Augustin, Jourdain M" w:date="2015-02-18T13:58:00Z">
-              <w:r>
-                <w:rPr>
-                  <w:rFonts w:asciiTheme="minorHAnsi" w:hAnsiTheme="minorHAnsi"/>
-                  <w:bCs/>
-                  <w:szCs w:val="20"/>
-                </w:rPr>
-                <w:t>Select “Yes” to submit a warning</w:t>
-              </w:r>
-            </w:ins>
-            <w:ins w:id="140" w:author="Augustin, Jourdain M" w:date="2015-02-18T13:54:00Z">
-              <w:r>
-                <w:rPr>
-                  <w:rFonts w:asciiTheme="minorHAnsi" w:hAnsiTheme="minorHAnsi"/>
-                  <w:bCs/>
-                  <w:szCs w:val="20"/>
-                </w:rPr>
-                <w:t>.</w:t>
-              </w:r>
-            </w:ins>
+            <w:r>
+              <w:rPr>
+                <w:rFonts w:asciiTheme="minorHAnsi" w:hAnsiTheme="minorHAnsi"/>
+                <w:bCs/>
+                <w:szCs w:val="20"/>
+              </w:rPr>
+              <w:t>Select “Yes” to submit a warning.</w:t>
+            </w:r>
           </w:p>
         </w:tc>
         <w:tc>
@@ -17657,34 +17340,15 @@
               </w:tabs>
               <w:spacing w:before="40" w:after="40"/>
               <w:rPr>
-                <w:ins w:id="141" w:author="Augustin, Jourdain M" w:date="2015-02-18T13:54:00Z"/>
-                <w:rFonts w:asciiTheme="minorHAnsi" w:hAnsiTheme="minorHAnsi"/>
-              </w:rPr>
-            </w:pPr>
-            <w:ins w:id="142" w:author="Augustin, Jourdain M" w:date="2015-02-18T13:54:00Z">
-              <w:r>
-                <w:rPr>
-                  <w:rFonts w:asciiTheme="minorHAnsi" w:hAnsiTheme="minorHAnsi"/>
-                </w:rPr>
-                <w:t xml:space="preserve">Verify that the </w:t>
-              </w:r>
-            </w:ins>
-            <w:ins w:id="143" w:author="Augustin, Jourdain M" w:date="2015-02-18T13:59:00Z">
-              <w:r>
-                <w:rPr>
-                  <w:rFonts w:asciiTheme="minorHAnsi" w:hAnsiTheme="minorHAnsi"/>
-                </w:rPr>
-                <w:t xml:space="preserve">warning question group displays and that the </w:t>
-              </w:r>
-            </w:ins>
-            <w:ins w:id="144" w:author="Augustin, Jourdain M" w:date="2015-02-18T14:00:00Z">
-              <w:r>
-                <w:rPr>
-                  <w:rFonts w:asciiTheme="minorHAnsi" w:hAnsiTheme="minorHAnsi"/>
-                </w:rPr>
-                <w:t>warning sub menu is now a dropdown menu and not multi-select.</w:t>
-              </w:r>
-            </w:ins>
+                <w:rFonts w:asciiTheme="minorHAnsi" w:hAnsiTheme="minorHAnsi"/>
+              </w:rPr>
+            </w:pPr>
+            <w:r>
+              <w:rPr>
+                <w:rFonts w:asciiTheme="minorHAnsi" w:hAnsiTheme="minorHAnsi"/>
+              </w:rPr>
+              <w:t>Verify that the warning question group displays and that the warning sub menu is now a dropdown menu and not multi-select.</w:t>
+            </w:r>
           </w:p>
         </w:tc>
         <w:tc>
@@ -17701,25 +17365,22 @@
               <w:spacing w:before="40" w:after="40"/>
               <w:jc w:val="center"/>
               <w:rPr>
-                <w:ins w:id="145" w:author="Augustin, Jourdain M" w:date="2015-02-18T13:54:00Z"/>
-                <w:i/>
-              </w:rPr>
-            </w:pPr>
-            <w:ins w:id="146" w:author="Augustin, Jourdain M" w:date="2015-02-18T13:55:00Z">
-              <w:r>
-                <w:rPr>
-                  <w:i/>
-                </w:rPr>
-                <w:t>P</w:t>
-              </w:r>
-              <w:r>
-                <w:rPr>
-                  <w:i/>
-                </w:rPr>
-                <w:br/>
-                <w:t>02/18/2015</w:t>
-              </w:r>
-            </w:ins>
+                <w:i/>
+              </w:rPr>
+            </w:pPr>
+            <w:r>
+              <w:rPr>
+                <w:i/>
+              </w:rPr>
+              <w:t>P</w:t>
+            </w:r>
+            <w:r>
+              <w:rPr>
+                <w:i/>
+              </w:rPr>
+              <w:br/>
+              <w:t>02/18/2015</w:t>
+            </w:r>
           </w:p>
         </w:tc>
         <w:tc>
@@ -17731,7 +17392,6 @@
               <w:pStyle w:val="Header"/>
               <w:spacing w:before="40" w:after="40"/>
               <w:rPr>
-                <w:ins w:id="147" w:author="Augustin, Jourdain M" w:date="2015-02-18T13:54:00Z"/>
                 <w:i/>
               </w:rPr>
             </w:pPr>
@@ -17742,7 +17402,6 @@
     <w:p>
       <w:pPr>
         <w:rPr>
-          <w:ins w:id="148" w:author="Augustin, Jourdain M" w:date="2015-02-18T13:54:00Z"/>
           <w:sz w:val="18"/>
         </w:rPr>
       </w:pPr>
@@ -17750,7 +17409,6 @@
     <w:p>
       <w:pPr>
         <w:rPr>
-          <w:ins w:id="149" w:author="Augustin, Jourdain M" w:date="2015-02-18T14:01:00Z"/>
           <w:sz w:val="18"/>
         </w:rPr>
       </w:pPr>
@@ -17758,7 +17416,6 @@
     <w:p>
       <w:pPr>
         <w:rPr>
-          <w:ins w:id="150" w:author="Augustin, Jourdain M" w:date="2015-02-18T14:01:00Z"/>
           <w:sz w:val="18"/>
         </w:rPr>
       </w:pPr>
@@ -17766,7 +17423,6 @@
     <w:p>
       <w:pPr>
         <w:rPr>
-          <w:ins w:id="151" w:author="Augustin, Jourdain M" w:date="2015-02-18T14:01:00Z"/>
           <w:sz w:val="18"/>
         </w:rPr>
       </w:pPr>
@@ -17774,7 +17430,6 @@
     <w:p>
       <w:pPr>
         <w:rPr>
-          <w:ins w:id="152" w:author="Augustin, Jourdain M" w:date="2015-02-18T14:01:00Z"/>
           <w:sz w:val="18"/>
         </w:rPr>
       </w:pPr>
@@ -17782,22 +17437,14 @@
     <w:p>
       <w:pPr>
         <w:rPr>
-          <w:ins w:id="153" w:author="Augustin, Jourdain M" w:date="2015-02-18T14:01:00Z"/>
           <w:sz w:val="18"/>
         </w:rPr>
       </w:pPr>
     </w:p>
+    <w:p/>
     <w:p>
       <w:pPr>
         <w:rPr>
-          <w:ins w:id="154" w:author="Augustin, Jourdain M" w:date="2015-02-18T14:01:00Z"/>
-        </w:rPr>
-      </w:pPr>
-    </w:p>
-    <w:p>
-      <w:pPr>
-        <w:rPr>
-          <w:ins w:id="155" w:author="Augustin, Jourdain M" w:date="2015-02-18T14:01:00Z"/>
           <w:sz w:val="18"/>
         </w:rPr>
       </w:pPr>
@@ -17824,7 +17471,6 @@
       <w:tr>
         <w:trPr>
           <w:tblHeader/>
-          <w:ins w:id="156" w:author="Augustin, Jourdain M" w:date="2015-02-18T14:01:00Z"/>
         </w:trPr>
         <w:tc>
           <w:tcPr>
@@ -17839,22 +17485,19 @@
               </w:numPr>
               <w:jc w:val="center"/>
               <w:rPr>
-                <w:ins w:id="157" w:author="Augustin, Jourdain M" w:date="2015-02-18T14:01:00Z"/>
                 <w:rFonts w:ascii="Arial" w:hAnsi="Arial"/>
                 <w:b/>
                 <w:sz w:val="18"/>
               </w:rPr>
             </w:pPr>
-            <w:ins w:id="158" w:author="Augustin, Jourdain M" w:date="2015-02-18T14:01:00Z">
-              <w:r>
-                <w:rPr>
-                  <w:rFonts w:ascii="Arial" w:hAnsi="Arial"/>
-                  <w:b/>
-                  <w:sz w:val="18"/>
-                </w:rPr>
-                <w:t>Item</w:t>
-              </w:r>
-            </w:ins>
+            <w:r>
+              <w:rPr>
+                <w:rFonts w:ascii="Arial" w:hAnsi="Arial"/>
+                <w:b/>
+                <w:sz w:val="18"/>
+              </w:rPr>
+              <w:t>Item</w:t>
+            </w:r>
           </w:p>
         </w:tc>
         <w:tc>
@@ -17870,29 +17513,23 @@
               </w:numPr>
               <w:jc w:val="center"/>
               <w:rPr>
-                <w:ins w:id="159" w:author="Augustin, Jourdain M" w:date="2015-02-18T14:01:00Z"/>
                 <w:rFonts w:ascii="Arial" w:hAnsi="Arial"/>
                 <w:b/>
                 <w:sz w:val="18"/>
               </w:rPr>
             </w:pPr>
-            <w:ins w:id="160" w:author="Augustin, Jourdain M" w:date="2015-02-18T14:01:00Z">
-              <w:r>
-                <w:rPr>
-                  <w:rFonts w:ascii="Arial" w:hAnsi="Arial"/>
-                  <w:b/>
-                  <w:sz w:val="18"/>
-                </w:rPr>
-                <w:t>Description</w:t>
-              </w:r>
-            </w:ins>
+            <w:r>
+              <w:rPr>
+                <w:rFonts w:ascii="Arial" w:hAnsi="Arial"/>
+                <w:b/>
+                <w:sz w:val="18"/>
+              </w:rPr>
+              <w:t>Description</w:t>
+            </w:r>
           </w:p>
         </w:tc>
       </w:tr>
       <w:tr>
-        <w:trPr>
-          <w:ins w:id="161" w:author="Augustin, Jourdain M" w:date="2015-02-18T14:01:00Z"/>
-        </w:trPr>
         <w:tc>
           <w:tcPr>
             <w:tcW w:w="2549" w:type="dxa"/>
@@ -17905,18 +17542,15 @@
                 <w:numId w:val="0"/>
               </w:numPr>
               <w:rPr>
-                <w:ins w:id="162" w:author="Augustin, Jourdain M" w:date="2015-02-18T14:01:00Z"/>
-                <w:rFonts w:asciiTheme="minorHAnsi" w:hAnsiTheme="minorHAnsi"/>
-              </w:rPr>
-            </w:pPr>
-            <w:ins w:id="163" w:author="Augustin, Jourdain M" w:date="2015-02-18T14:01:00Z">
-              <w:r>
-                <w:rPr>
-                  <w:rFonts w:asciiTheme="minorHAnsi" w:hAnsiTheme="minorHAnsi"/>
-                </w:rPr>
-                <w:t>Test Case ID</w:t>
-              </w:r>
-            </w:ins>
+                <w:rFonts w:asciiTheme="minorHAnsi" w:hAnsiTheme="minorHAnsi"/>
+              </w:rPr>
+            </w:pPr>
+            <w:r>
+              <w:rPr>
+                <w:rFonts w:asciiTheme="minorHAnsi" w:hAnsiTheme="minorHAnsi"/>
+              </w:rPr>
+              <w:t>Test Case ID</w:t>
+            </w:r>
           </w:p>
         </w:tc>
         <w:tc>
@@ -17926,31 +17560,25 @@
           <w:p>
             <w:pPr>
               <w:rPr>
-                <w:ins w:id="164" w:author="Augustin, Jourdain M" w:date="2015-02-18T14:01:00Z"/>
-                <w:rFonts w:asciiTheme="minorHAnsi" w:hAnsiTheme="minorHAnsi"/>
-              </w:rPr>
-            </w:pPr>
-            <w:ins w:id="165" w:author="Augustin, Jourdain M" w:date="2015-02-18T14:01:00Z">
-              <w:r>
-                <w:rPr>
-                  <w:rFonts w:asciiTheme="minorHAnsi" w:hAnsiTheme="minorHAnsi"/>
-                </w:rPr>
-                <w:t>ECUI</w:t>
-              </w:r>
-              <w:r>
-                <w:rPr>
-                  <w:rFonts w:asciiTheme="minorHAnsi" w:hAnsiTheme="minorHAnsi"/>
-                </w:rPr>
-                <w:t>SUB11</w:t>
-              </w:r>
-            </w:ins>
+                <w:rFonts w:asciiTheme="minorHAnsi" w:hAnsiTheme="minorHAnsi"/>
+              </w:rPr>
+            </w:pPr>
+            <w:r>
+              <w:rPr>
+                <w:rFonts w:asciiTheme="minorHAnsi" w:hAnsiTheme="minorHAnsi"/>
+              </w:rPr>
+              <w:t>ECUI</w:t>
+            </w:r>
+            <w:r>
+              <w:rPr>
+                <w:rFonts w:asciiTheme="minorHAnsi" w:hAnsiTheme="minorHAnsi"/>
+              </w:rPr>
+              <w:t>SUB11</w:t>
+            </w:r>
           </w:p>
         </w:tc>
       </w:tr>
       <w:tr>
-        <w:trPr>
-          <w:ins w:id="166" w:author="Augustin, Jourdain M" w:date="2015-02-18T14:01:00Z"/>
-        </w:trPr>
         <w:tc>
           <w:tcPr>
             <w:tcW w:w="2549" w:type="dxa"/>
@@ -17963,18 +17591,15 @@
                 <w:numId w:val="0"/>
               </w:numPr>
               <w:rPr>
-                <w:ins w:id="167" w:author="Augustin, Jourdain M" w:date="2015-02-18T14:01:00Z"/>
-                <w:rFonts w:asciiTheme="minorHAnsi" w:hAnsiTheme="minorHAnsi"/>
-              </w:rPr>
-            </w:pPr>
-            <w:ins w:id="168" w:author="Augustin, Jourdain M" w:date="2015-02-18T14:01:00Z">
-              <w:r>
-                <w:rPr>
-                  <w:rFonts w:asciiTheme="minorHAnsi" w:hAnsiTheme="minorHAnsi"/>
-                </w:rPr>
-                <w:t>Source Description</w:t>
-              </w:r>
-            </w:ins>
+                <w:rFonts w:asciiTheme="minorHAnsi" w:hAnsiTheme="minorHAnsi"/>
+              </w:rPr>
+            </w:pPr>
+            <w:r>
+              <w:rPr>
+                <w:rFonts w:asciiTheme="minorHAnsi" w:hAnsiTheme="minorHAnsi"/>
+              </w:rPr>
+              <w:t>Source Description</w:t>
+            </w:r>
           </w:p>
         </w:tc>
         <w:tc>
@@ -17984,59 +17609,53 @@
           <w:p>
             <w:pPr>
               <w:rPr>
-                <w:ins w:id="169" w:author="Augustin, Jourdain M" w:date="2015-02-18T14:01:00Z"/>
-                <w:rFonts w:asciiTheme="minorHAnsi" w:hAnsiTheme="minorHAnsi"/>
-              </w:rPr>
-            </w:pPr>
-            <w:ins w:id="170" w:author="Augustin, Jourdain M" w:date="2015-02-18T14:01:00Z">
-              <w:r>
-                <w:rPr>
-                  <w:rFonts w:asciiTheme="minorHAnsi" w:hAnsiTheme="minorHAnsi"/>
-                </w:rPr>
-                <w:t xml:space="preserve">SCCB-P14304 - </w:t>
-              </w:r>
-              <w:r>
-                <w:rPr>
-                  <w:rFonts w:asciiTheme="minorHAnsi" w:hAnsiTheme="minorHAnsi"/>
-                </w:rPr>
-                <w:t xml:space="preserve">eCoaching - Display </w:t>
-              </w:r>
-              <w:proofErr w:type="spellStart"/>
-              <w:r>
-                <w:rPr>
-                  <w:rFonts w:asciiTheme="minorHAnsi" w:hAnsiTheme="minorHAnsi"/>
-                </w:rPr>
-                <w:t>coachingreason</w:t>
-              </w:r>
-              <w:proofErr w:type="spellEnd"/>
-              <w:r>
-                <w:rPr>
-                  <w:rFonts w:asciiTheme="minorHAnsi" w:hAnsiTheme="minorHAnsi"/>
-                </w:rPr>
-                <w:t xml:space="preserve"> / </w:t>
-              </w:r>
-              <w:proofErr w:type="spellStart"/>
-              <w:r>
-                <w:rPr>
-                  <w:rFonts w:asciiTheme="minorHAnsi" w:hAnsiTheme="minorHAnsi"/>
-                </w:rPr>
-                <w:t>subcoachingreason</w:t>
-              </w:r>
-              <w:proofErr w:type="spellEnd"/>
-              <w:r>
-                <w:rPr>
-                  <w:rFonts w:asciiTheme="minorHAnsi" w:hAnsiTheme="minorHAnsi"/>
-                </w:rPr>
-                <w:t xml:space="preserve"> in warning section </w:t>
-              </w:r>
-            </w:ins>
+                <w:rFonts w:asciiTheme="minorHAnsi" w:hAnsiTheme="minorHAnsi"/>
+              </w:rPr>
+            </w:pPr>
+            <w:r>
+              <w:rPr>
+                <w:rFonts w:asciiTheme="minorHAnsi" w:hAnsiTheme="minorHAnsi"/>
+              </w:rPr>
+              <w:t xml:space="preserve">SCCB-P14304 - </w:t>
+            </w:r>
+            <w:r>
+              <w:rPr>
+                <w:rFonts w:asciiTheme="minorHAnsi" w:hAnsiTheme="minorHAnsi"/>
+              </w:rPr>
+              <w:t xml:space="preserve">eCoaching - Display </w:t>
+            </w:r>
+            <w:proofErr w:type="spellStart"/>
+            <w:r>
+              <w:rPr>
+                <w:rFonts w:asciiTheme="minorHAnsi" w:hAnsiTheme="minorHAnsi"/>
+              </w:rPr>
+              <w:t>coachingreason</w:t>
+            </w:r>
+            <w:proofErr w:type="spellEnd"/>
+            <w:r>
+              <w:rPr>
+                <w:rFonts w:asciiTheme="minorHAnsi" w:hAnsiTheme="minorHAnsi"/>
+              </w:rPr>
+              <w:t xml:space="preserve"> / </w:t>
+            </w:r>
+            <w:proofErr w:type="spellStart"/>
+            <w:r>
+              <w:rPr>
+                <w:rFonts w:asciiTheme="minorHAnsi" w:hAnsiTheme="minorHAnsi"/>
+              </w:rPr>
+              <w:t>subcoachingreason</w:t>
+            </w:r>
+            <w:proofErr w:type="spellEnd"/>
+            <w:r>
+              <w:rPr>
+                <w:rFonts w:asciiTheme="minorHAnsi" w:hAnsiTheme="minorHAnsi"/>
+              </w:rPr>
+              <w:t xml:space="preserve"> in warning section </w:t>
+            </w:r>
           </w:p>
         </w:tc>
       </w:tr>
       <w:tr>
-        <w:trPr>
-          <w:ins w:id="171" w:author="Augustin, Jourdain M" w:date="2015-02-18T14:01:00Z"/>
-        </w:trPr>
         <w:tc>
           <w:tcPr>
             <w:tcW w:w="2549" w:type="dxa"/>
@@ -18049,18 +17668,15 @@
                 <w:numId w:val="0"/>
               </w:numPr>
               <w:rPr>
-                <w:ins w:id="172" w:author="Augustin, Jourdain M" w:date="2015-02-18T14:01:00Z"/>
-                <w:rFonts w:asciiTheme="minorHAnsi" w:hAnsiTheme="minorHAnsi"/>
-              </w:rPr>
-            </w:pPr>
-            <w:ins w:id="173" w:author="Augustin, Jourdain M" w:date="2015-02-18T14:01:00Z">
-              <w:r>
-                <w:rPr>
-                  <w:rFonts w:asciiTheme="minorHAnsi" w:hAnsiTheme="minorHAnsi"/>
-                </w:rPr>
-                <w:t>Test Location</w:t>
-              </w:r>
-            </w:ins>
+                <w:rFonts w:asciiTheme="minorHAnsi" w:hAnsiTheme="minorHAnsi"/>
+              </w:rPr>
+            </w:pPr>
+            <w:r>
+              <w:rPr>
+                <w:rFonts w:asciiTheme="minorHAnsi" w:hAnsiTheme="minorHAnsi"/>
+              </w:rPr>
+              <w:t>Test Location</w:t>
+            </w:r>
           </w:p>
         </w:tc>
         <w:tc>
@@ -18070,37 +17686,31 @@
           <w:p>
             <w:pPr>
               <w:rPr>
-                <w:ins w:id="174" w:author="Augustin, Jourdain M" w:date="2015-02-18T14:01:00Z"/>
-                <w:rFonts w:asciiTheme="minorHAnsi" w:hAnsiTheme="minorHAnsi"/>
-              </w:rPr>
-            </w:pPr>
-            <w:ins w:id="175" w:author="Augustin, Jourdain M" w:date="2015-02-18T14:01:00Z">
-              <w:r>
-                <w:rPr>
-                  <w:rFonts w:asciiTheme="minorHAnsi" w:hAnsiTheme="minorHAnsi"/>
-                </w:rPr>
-                <w:t>https://vacmsmpmd01.vangent.local/coach</w:t>
-              </w:r>
-              <w:r>
-                <w:rPr>
-                  <w:rFonts w:asciiTheme="minorHAnsi" w:hAnsiTheme="minorHAnsi"/>
-                </w:rPr>
-                <w:t>3</w:t>
-              </w:r>
-              <w:r>
-                <w:rPr>
-                  <w:rFonts w:asciiTheme="minorHAnsi" w:hAnsiTheme="minorHAnsi"/>
-                </w:rPr>
-                <w:t xml:space="preserve">/default.aspx </w:t>
-              </w:r>
-            </w:ins>
+                <w:rFonts w:asciiTheme="minorHAnsi" w:hAnsiTheme="minorHAnsi"/>
+              </w:rPr>
+            </w:pPr>
+            <w:r>
+              <w:rPr>
+                <w:rFonts w:asciiTheme="minorHAnsi" w:hAnsiTheme="minorHAnsi"/>
+              </w:rPr>
+              <w:t>https://vacmsmpmd01.vangent.local/coach</w:t>
+            </w:r>
+            <w:r>
+              <w:rPr>
+                <w:rFonts w:asciiTheme="minorHAnsi" w:hAnsiTheme="minorHAnsi"/>
+              </w:rPr>
+              <w:t>3</w:t>
+            </w:r>
+            <w:r>
+              <w:rPr>
+                <w:rFonts w:asciiTheme="minorHAnsi" w:hAnsiTheme="minorHAnsi"/>
+              </w:rPr>
+              <w:t xml:space="preserve">/default.aspx </w:t>
+            </w:r>
           </w:p>
         </w:tc>
       </w:tr>
       <w:tr>
-        <w:trPr>
-          <w:ins w:id="176" w:author="Augustin, Jourdain M" w:date="2015-02-18T14:01:00Z"/>
-        </w:trPr>
         <w:tc>
           <w:tcPr>
             <w:tcW w:w="2549" w:type="dxa"/>
@@ -18113,18 +17723,15 @@
                 <w:numId w:val="0"/>
               </w:numPr>
               <w:rPr>
-                <w:ins w:id="177" w:author="Augustin, Jourdain M" w:date="2015-02-18T14:01:00Z"/>
-                <w:rFonts w:asciiTheme="minorHAnsi" w:hAnsiTheme="minorHAnsi"/>
-              </w:rPr>
-            </w:pPr>
-            <w:ins w:id="178" w:author="Augustin, Jourdain M" w:date="2015-02-18T14:01:00Z">
-              <w:r>
-                <w:rPr>
-                  <w:rFonts w:asciiTheme="minorHAnsi" w:hAnsiTheme="minorHAnsi"/>
-                </w:rPr>
-                <w:t>Updated File(s)</w:t>
-              </w:r>
-            </w:ins>
+                <w:rFonts w:asciiTheme="minorHAnsi" w:hAnsiTheme="minorHAnsi"/>
+              </w:rPr>
+            </w:pPr>
+            <w:r>
+              <w:rPr>
+                <w:rFonts w:asciiTheme="minorHAnsi" w:hAnsiTheme="minorHAnsi"/>
+              </w:rPr>
+              <w:t>Updated File(s)</w:t>
+            </w:r>
           </w:p>
         </w:tc>
         <w:tc>
@@ -18134,31 +17741,25 @@
           <w:p>
             <w:pPr>
               <w:rPr>
-                <w:ins w:id="179" w:author="Augustin, Jourdain M" w:date="2015-02-18T14:01:00Z"/>
-                <w:rFonts w:asciiTheme="minorHAnsi" w:hAnsiTheme="minorHAnsi"/>
-              </w:rPr>
-            </w:pPr>
-            <w:ins w:id="180" w:author="Augustin, Jourdain M" w:date="2015-02-18T14:01:00Z">
-              <w:r>
-                <w:rPr>
-                  <w:rFonts w:asciiTheme="minorHAnsi" w:hAnsiTheme="minorHAnsi"/>
-                </w:rPr>
-                <w:t xml:space="preserve">Default2.aspx, </w:t>
-              </w:r>
-              <w:r>
-                <w:rPr>
-                  <w:rFonts w:asciiTheme="minorHAnsi" w:hAnsiTheme="minorHAnsi"/>
-                </w:rPr>
-                <w:t>eCoachingFixed.dll</w:t>
-              </w:r>
-            </w:ins>
+                <w:rFonts w:asciiTheme="minorHAnsi" w:hAnsiTheme="minorHAnsi"/>
+              </w:rPr>
+            </w:pPr>
+            <w:r>
+              <w:rPr>
+                <w:rFonts w:asciiTheme="minorHAnsi" w:hAnsiTheme="minorHAnsi"/>
+              </w:rPr>
+              <w:t xml:space="preserve">Default2.aspx, </w:t>
+            </w:r>
+            <w:r>
+              <w:rPr>
+                <w:rFonts w:asciiTheme="minorHAnsi" w:hAnsiTheme="minorHAnsi"/>
+              </w:rPr>
+              <w:t>eCoachingFixed.dll</w:t>
+            </w:r>
           </w:p>
         </w:tc>
       </w:tr>
       <w:tr>
-        <w:trPr>
-          <w:ins w:id="181" w:author="Augustin, Jourdain M" w:date="2015-02-18T14:01:00Z"/>
-        </w:trPr>
         <w:tc>
           <w:tcPr>
             <w:tcW w:w="2549" w:type="dxa"/>
@@ -18171,18 +17772,15 @@
                 <w:numId w:val="0"/>
               </w:numPr>
               <w:rPr>
-                <w:ins w:id="182" w:author="Augustin, Jourdain M" w:date="2015-02-18T14:01:00Z"/>
-                <w:rFonts w:asciiTheme="minorHAnsi" w:hAnsiTheme="minorHAnsi"/>
-              </w:rPr>
-            </w:pPr>
-            <w:ins w:id="183" w:author="Augustin, Jourdain M" w:date="2015-02-18T14:01:00Z">
-              <w:r>
-                <w:rPr>
-                  <w:rFonts w:asciiTheme="minorHAnsi" w:hAnsiTheme="minorHAnsi"/>
-                </w:rPr>
-                <w:t>Supporting Documentation</w:t>
-              </w:r>
-            </w:ins>
+                <w:rFonts w:asciiTheme="minorHAnsi" w:hAnsiTheme="minorHAnsi"/>
+              </w:rPr>
+            </w:pPr>
+            <w:r>
+              <w:rPr>
+                <w:rFonts w:asciiTheme="minorHAnsi" w:hAnsiTheme="minorHAnsi"/>
+              </w:rPr>
+              <w:t>Supporting Documentation</w:t>
+            </w:r>
           </w:p>
         </w:tc>
         <w:tc>
@@ -18192,7 +17790,6 @@
           <w:p>
             <w:pPr>
               <w:rPr>
-                <w:ins w:id="184" w:author="Augustin, Jourdain M" w:date="2015-02-18T14:01:00Z"/>
                 <w:rFonts w:asciiTheme="minorHAnsi" w:hAnsiTheme="minorHAnsi"/>
               </w:rPr>
             </w:pPr>
@@ -18200,9 +17797,6 @@
         </w:tc>
       </w:tr>
       <w:tr>
-        <w:trPr>
-          <w:ins w:id="185" w:author="Augustin, Jourdain M" w:date="2015-02-18T14:01:00Z"/>
-        </w:trPr>
         <w:tc>
           <w:tcPr>
             <w:tcW w:w="2549" w:type="dxa"/>
@@ -18215,18 +17809,15 @@
                 <w:numId w:val="0"/>
               </w:numPr>
               <w:rPr>
-                <w:ins w:id="186" w:author="Augustin, Jourdain M" w:date="2015-02-18T14:01:00Z"/>
-                <w:rFonts w:asciiTheme="minorHAnsi" w:hAnsiTheme="minorHAnsi"/>
-              </w:rPr>
-            </w:pPr>
-            <w:ins w:id="187" w:author="Augustin, Jourdain M" w:date="2015-02-18T14:01:00Z">
-              <w:r>
-                <w:rPr>
-                  <w:rFonts w:asciiTheme="minorHAnsi" w:hAnsiTheme="minorHAnsi"/>
-                </w:rPr>
-                <w:t>Notes</w:t>
-              </w:r>
-            </w:ins>
+                <w:rFonts w:asciiTheme="minorHAnsi" w:hAnsiTheme="minorHAnsi"/>
+              </w:rPr>
+            </w:pPr>
+            <w:r>
+              <w:rPr>
+                <w:rFonts w:asciiTheme="minorHAnsi" w:hAnsiTheme="minorHAnsi"/>
+              </w:rPr>
+              <w:t>Notes</w:t>
+            </w:r>
           </w:p>
         </w:tc>
         <w:tc>
@@ -18236,7 +17827,6 @@
           <w:p>
             <w:pPr>
               <w:rPr>
-                <w:ins w:id="188" w:author="Augustin, Jourdain M" w:date="2015-02-18T14:01:00Z"/>
                 <w:rFonts w:asciiTheme="minorHAnsi" w:hAnsiTheme="minorHAnsi"/>
               </w:rPr>
             </w:pPr>
@@ -18244,27 +17834,9 @@
         </w:tc>
       </w:tr>
     </w:tbl>
-    <w:p>
-      <w:pPr>
-        <w:rPr>
-          <w:ins w:id="189" w:author="Augustin, Jourdain M" w:date="2015-02-18T14:01:00Z"/>
-        </w:rPr>
-      </w:pPr>
-    </w:p>
-    <w:p>
-      <w:pPr>
-        <w:rPr>
-          <w:ins w:id="190" w:author="Augustin, Jourdain M" w:date="2015-02-18T14:01:00Z"/>
-        </w:rPr>
-      </w:pPr>
-    </w:p>
-    <w:p>
-      <w:pPr>
-        <w:rPr>
-          <w:ins w:id="191" w:author="Augustin, Jourdain M" w:date="2015-02-18T14:01:00Z"/>
-        </w:rPr>
-      </w:pPr>
-    </w:p>
+    <w:p/>
+    <w:p/>
+    <w:p/>
     <w:tbl>
       <w:tblPr>
         <w:tblW w:w="13500" w:type="dxa"/>
@@ -18291,7 +17863,6 @@
         <w:trPr>
           <w:cantSplit/>
           <w:tblHeader/>
-          <w:ins w:id="192" w:author="Augustin, Jourdain M" w:date="2015-02-18T14:01:00Z"/>
         </w:trPr>
         <w:tc>
           <w:tcPr>
@@ -18308,19 +17879,16 @@
               <w:spacing w:before="40" w:after="40"/>
               <w:jc w:val="both"/>
               <w:rPr>
-                <w:ins w:id="193" w:author="Augustin, Jourdain M" w:date="2015-02-18T14:01:00Z"/>
                 <w:b/>
                 <w:i/>
               </w:rPr>
             </w:pPr>
-            <w:ins w:id="194" w:author="Augustin, Jourdain M" w:date="2015-02-18T14:01:00Z">
-              <w:r>
-                <w:rPr>
-                  <w:b/>
-                </w:rPr>
-                <w:t>TEST#</w:t>
-              </w:r>
-            </w:ins>
+            <w:r>
+              <w:rPr>
+                <w:b/>
+              </w:rPr>
+              <w:t>TEST#</w:t>
+            </w:r>
           </w:p>
         </w:tc>
         <w:tc>
@@ -18337,19 +17905,16 @@
               </w:tabs>
               <w:spacing w:before="20" w:after="20"/>
               <w:rPr>
-                <w:ins w:id="195" w:author="Augustin, Jourdain M" w:date="2015-02-18T14:01:00Z"/>
                 <w:b/>
                 <w:i/>
               </w:rPr>
             </w:pPr>
-            <w:ins w:id="196" w:author="Augustin, Jourdain M" w:date="2015-02-18T14:01:00Z">
-              <w:r>
-                <w:rPr>
-                  <w:b/>
-                </w:rPr>
-                <w:t>ACTION</w:t>
-              </w:r>
-            </w:ins>
+            <w:r>
+              <w:rPr>
+                <w:b/>
+              </w:rPr>
+              <w:t>ACTION</w:t>
+            </w:r>
           </w:p>
         </w:tc>
         <w:tc>
@@ -18366,19 +17931,16 @@
               </w:tabs>
               <w:spacing w:before="40" w:after="40"/>
               <w:rPr>
-                <w:ins w:id="197" w:author="Augustin, Jourdain M" w:date="2015-02-18T14:01:00Z"/>
                 <w:b/>
                 <w:i/>
               </w:rPr>
             </w:pPr>
-            <w:ins w:id="198" w:author="Augustin, Jourdain M" w:date="2015-02-18T14:01:00Z">
-              <w:r>
-                <w:rPr>
-                  <w:b/>
-                </w:rPr>
-                <w:t xml:space="preserve">EXPECTED RESULTS </w:t>
-              </w:r>
-            </w:ins>
+            <w:r>
+              <w:rPr>
+                <w:b/>
+              </w:rPr>
+              <w:t xml:space="preserve">EXPECTED RESULTS </w:t>
+            </w:r>
           </w:p>
         </w:tc>
         <w:tc>
@@ -18396,19 +17958,16 @@
               <w:spacing w:before="40" w:after="40"/>
               <w:jc w:val="center"/>
               <w:rPr>
-                <w:ins w:id="199" w:author="Augustin, Jourdain M" w:date="2015-02-18T14:01:00Z"/>
                 <w:b/>
                 <w:i/>
               </w:rPr>
             </w:pPr>
-            <w:ins w:id="200" w:author="Augustin, Jourdain M" w:date="2015-02-18T14:01:00Z">
-              <w:r>
-                <w:rPr>
-                  <w:b/>
-                </w:rPr>
-                <w:t>RESULTS</w:t>
-              </w:r>
-            </w:ins>
+            <w:r>
+              <w:rPr>
+                <w:b/>
+              </w:rPr>
+              <w:t>RESULTS</w:t>
+            </w:r>
           </w:p>
           <w:p>
             <w:pPr>
@@ -18420,19 +17979,16 @@
               <w:spacing w:before="40" w:after="40"/>
               <w:jc w:val="center"/>
               <w:rPr>
-                <w:ins w:id="201" w:author="Augustin, Jourdain M" w:date="2015-02-18T14:01:00Z"/>
                 <w:b/>
                 <w:i/>
               </w:rPr>
             </w:pPr>
-            <w:ins w:id="202" w:author="Augustin, Jourdain M" w:date="2015-02-18T14:01:00Z">
-              <w:r>
-                <w:rPr>
-                  <w:b/>
-                </w:rPr>
-                <w:t>P/F/I</w:t>
-              </w:r>
-            </w:ins>
+            <w:r>
+              <w:rPr>
+                <w:b/>
+              </w:rPr>
+              <w:t>P/F/I</w:t>
+            </w:r>
           </w:p>
         </w:tc>
         <w:tc>
@@ -18449,26 +18005,22 @@
               </w:tabs>
               <w:spacing w:before="40" w:after="40"/>
               <w:rPr>
-                <w:ins w:id="203" w:author="Augustin, Jourdain M" w:date="2015-02-18T14:01:00Z"/>
                 <w:b/>
                 <w:i/>
               </w:rPr>
             </w:pPr>
-            <w:ins w:id="204" w:author="Augustin, Jourdain M" w:date="2015-02-18T14:01:00Z">
-              <w:r>
-                <w:rPr>
-                  <w:b/>
-                </w:rPr>
-                <w:t>COMMENTS</w:t>
-              </w:r>
-            </w:ins>
+            <w:r>
+              <w:rPr>
+                <w:b/>
+              </w:rPr>
+              <w:t>COMMENTS</w:t>
+            </w:r>
           </w:p>
         </w:tc>
       </w:tr>
       <w:tr>
         <w:trPr>
           <w:cantSplit/>
-          <w:ins w:id="205" w:author="Augustin, Jourdain M" w:date="2015-02-18T14:01:00Z"/>
         </w:trPr>
         <w:tc>
           <w:tcPr>
@@ -18493,30 +18045,8 @@
               <w:jc w:val="both"/>
               <w:textAlignment w:val="auto"/>
               <w:rPr>
-                <w:ins w:id="206" w:author="Augustin, Jourdain M" w:date="2015-02-18T14:01:00Z"/>
-                <w:i/>
-              </w:rPr>
-              <w:pPrChange w:id="207" w:author="Augustin, Jourdain M" w:date="2015-02-18T14:01:00Z">
-                <w:pPr>
-                  <w:pStyle w:val="Header"/>
-                  <w:numPr>
-                    <w:numId w:val="56"/>
-                  </w:numPr>
-                  <w:tabs>
-                    <w:tab w:val="clear" w:pos="4320"/>
-                    <w:tab w:val="clear" w:pos="8640"/>
-                    <w:tab w:val="num" w:pos="720"/>
-                  </w:tabs>
-                  <w:overflowPunct/>
-                  <w:autoSpaceDE/>
-                  <w:autoSpaceDN/>
-                  <w:adjustRightInd/>
-                  <w:spacing w:before="40" w:after="40"/>
-                  <w:ind w:left="720" w:hanging="360"/>
-                  <w:jc w:val="both"/>
-                  <w:textAlignment w:val="auto"/>
-                </w:pPr>
-              </w:pPrChange>
+                <w:i/>
+              </w:rPr>
             </w:pPr>
           </w:p>
         </w:tc>
@@ -18529,76 +18059,63 @@
               <w:pStyle w:val="CSETableText"/>
               <w:ind w:left="159"/>
               <w:rPr>
-                <w:ins w:id="208" w:author="Augustin, Jourdain M" w:date="2015-02-18T14:01:00Z"/>
                 <w:rFonts w:asciiTheme="minorHAnsi" w:hAnsiTheme="minorHAnsi"/>
                 <w:bCs/>
                 <w:szCs w:val="20"/>
               </w:rPr>
             </w:pPr>
-            <w:ins w:id="209" w:author="Augustin, Jourdain M" w:date="2015-02-18T14:01:00Z">
-              <w:r>
-                <w:rPr>
-                  <w:rFonts w:asciiTheme="minorHAnsi" w:hAnsiTheme="minorHAnsi"/>
-                  <w:bCs/>
-                  <w:szCs w:val="20"/>
-                </w:rPr>
-                <w:t xml:space="preserve">Launch link to test page using </w:t>
-              </w:r>
-              <w:r>
-                <w:rPr>
-                  <w:rFonts w:asciiTheme="minorHAnsi" w:hAnsiTheme="minorHAnsi"/>
-                  <w:bCs/>
-                  <w:szCs w:val="20"/>
-                </w:rPr>
-                <w:t xml:space="preserve">an </w:t>
-              </w:r>
-              <w:r>
-                <w:rPr>
-                  <w:rFonts w:asciiTheme="minorHAnsi" w:hAnsiTheme="minorHAnsi"/>
-                  <w:bCs/>
-                  <w:szCs w:val="20"/>
-                </w:rPr>
-                <w:t xml:space="preserve">account </w:t>
-              </w:r>
-              <w:r>
-                <w:rPr>
-                  <w:rFonts w:asciiTheme="minorHAnsi" w:hAnsiTheme="minorHAnsi"/>
-                  <w:bCs/>
-                  <w:szCs w:val="20"/>
-                </w:rPr>
-                <w:t>capable of warning submission:</w:t>
-              </w:r>
-              <w:r>
-                <w:rPr>
-                  <w:rFonts w:asciiTheme="minorHAnsi" w:hAnsiTheme="minorHAnsi"/>
-                  <w:bCs/>
-                  <w:szCs w:val="20"/>
-                </w:rPr>
-                <w:br/>
-              </w:r>
-            </w:ins>
+            <w:r>
+              <w:rPr>
+                <w:rFonts w:asciiTheme="minorHAnsi" w:hAnsiTheme="minorHAnsi"/>
+                <w:bCs/>
+                <w:szCs w:val="20"/>
+              </w:rPr>
+              <w:t xml:space="preserve">Launch link to test page using </w:t>
+            </w:r>
+            <w:r>
+              <w:rPr>
+                <w:rFonts w:asciiTheme="minorHAnsi" w:hAnsiTheme="minorHAnsi"/>
+                <w:bCs/>
+                <w:szCs w:val="20"/>
+              </w:rPr>
+              <w:t xml:space="preserve">an </w:t>
+            </w:r>
+            <w:r>
+              <w:rPr>
+                <w:rFonts w:asciiTheme="minorHAnsi" w:hAnsiTheme="minorHAnsi"/>
+                <w:bCs/>
+                <w:szCs w:val="20"/>
+              </w:rPr>
+              <w:t xml:space="preserve">account </w:t>
+            </w:r>
+            <w:r>
+              <w:rPr>
+                <w:rFonts w:asciiTheme="minorHAnsi" w:hAnsiTheme="minorHAnsi"/>
+                <w:bCs/>
+                <w:szCs w:val="20"/>
+              </w:rPr>
+              <w:t>capable of warning submission:</w:t>
+            </w:r>
+            <w:r>
+              <w:rPr>
+                <w:rFonts w:asciiTheme="minorHAnsi" w:hAnsiTheme="minorHAnsi"/>
+                <w:bCs/>
+                <w:szCs w:val="20"/>
+              </w:rPr>
+              <w:br/>
+            </w:r>
           </w:p>
           <w:p>
             <w:pPr>
               <w:pStyle w:val="CSETableText"/>
               <w:ind w:left="159"/>
               <w:rPr>
-                <w:ins w:id="210" w:author="Augustin, Jourdain M" w:date="2015-02-18T14:01:00Z"/>
                 <w:rFonts w:asciiTheme="minorHAnsi" w:hAnsiTheme="minorHAnsi"/>
                 <w:bCs/>
                 <w:szCs w:val="20"/>
               </w:rPr>
             </w:pPr>
-            <w:ins w:id="211" w:author="Augustin, Jourdain M" w:date="2015-02-18T14:01:00Z">
-              <w:r>
-                <w:fldChar w:fldCharType="begin"/>
-              </w:r>
-              <w:r>
-                <w:instrText xml:space="preserve"> HYPERLINK "https://vacmsmpmd01.vangent.local/coach3/default.aspx" </w:instrText>
-              </w:r>
-              <w:r>
-                <w:fldChar w:fldCharType="separate"/>
-              </w:r>
+            <w:hyperlink r:id="rId20" w:history="1">
               <w:r>
                 <w:rPr>
                   <w:rStyle w:val="Hyperlink"/>
@@ -18606,20 +18123,13 @@
                 </w:rPr>
                 <w:t>https://vacmsmpmd01.vangent.local/coach3/default.aspx</w:t>
               </w:r>
-              <w:r>
-                <w:rPr>
-                  <w:rStyle w:val="Hyperlink"/>
-                  <w:rFonts w:asciiTheme="minorHAnsi" w:hAnsiTheme="minorHAnsi"/>
-                </w:rPr>
-                <w:fldChar w:fldCharType="end"/>
-              </w:r>
-              <w:r>
-                <w:rPr>
-                  <w:rFonts w:asciiTheme="minorHAnsi" w:hAnsiTheme="minorHAnsi"/>
-                </w:rPr>
-                <w:t xml:space="preserve"> </w:t>
-              </w:r>
-            </w:ins>
+            </w:hyperlink>
+            <w:r>
+              <w:rPr>
+                <w:rFonts w:asciiTheme="minorHAnsi" w:hAnsiTheme="minorHAnsi"/>
+              </w:rPr>
+              <w:t xml:space="preserve"> </w:t>
+            </w:r>
           </w:p>
         </w:tc>
         <w:tc>
@@ -18635,33 +18145,30 @@
               </w:tabs>
               <w:spacing w:before="40" w:after="40"/>
               <w:rPr>
-                <w:ins w:id="212" w:author="Augustin, Jourdain M" w:date="2015-02-18T14:01:00Z"/>
                 <w:rFonts w:asciiTheme="minorHAnsi" w:hAnsiTheme="minorHAnsi" w:cs="Courier New"/>
                 <w:sz w:val="16"/>
               </w:rPr>
             </w:pPr>
-            <w:ins w:id="213" w:author="Augustin, Jourdain M" w:date="2015-02-18T14:01:00Z">
-              <w:r>
-                <w:rPr>
-                  <w:rFonts w:asciiTheme="minorHAnsi" w:hAnsiTheme="minorHAnsi"/>
-                </w:rPr>
-                <w:t>Main page successfully loads with credentials passed</w:t>
-              </w:r>
-              <w:r>
-                <w:rPr>
-                  <w:rFonts w:asciiTheme="minorHAnsi" w:hAnsiTheme="minorHAnsi"/>
-                </w:rPr>
-                <w:t xml:space="preserve"> reflecting data in database </w:t>
-              </w:r>
-              <w:proofErr w:type="spellStart"/>
-              <w:r>
-                <w:rPr>
-                  <w:rFonts w:asciiTheme="minorHAnsi" w:hAnsiTheme="minorHAnsi"/>
-                </w:rPr>
-                <w:t>db</w:t>
-              </w:r>
-              <w:proofErr w:type="spellEnd"/>
-            </w:ins>
+            <w:r>
+              <w:rPr>
+                <w:rFonts w:asciiTheme="minorHAnsi" w:hAnsiTheme="minorHAnsi"/>
+              </w:rPr>
+              <w:t>Main page successfully loads with credentials passed</w:t>
+            </w:r>
+            <w:r>
+              <w:rPr>
+                <w:rFonts w:asciiTheme="minorHAnsi" w:hAnsiTheme="minorHAnsi"/>
+              </w:rPr>
+              <w:t xml:space="preserve"> reflecting data in database </w:t>
+            </w:r>
+            <w:proofErr w:type="spellStart"/>
+            <w:r>
+              <w:rPr>
+                <w:rFonts w:asciiTheme="minorHAnsi" w:hAnsiTheme="minorHAnsi"/>
+              </w:rPr>
+              <w:t>db</w:t>
+            </w:r>
+            <w:proofErr w:type="spellEnd"/>
           </w:p>
         </w:tc>
         <w:tc>
@@ -18678,25 +18185,22 @@
               <w:spacing w:before="40" w:after="40"/>
               <w:jc w:val="center"/>
               <w:rPr>
-                <w:ins w:id="214" w:author="Augustin, Jourdain M" w:date="2015-02-18T14:01:00Z"/>
-                <w:i/>
-              </w:rPr>
-            </w:pPr>
-            <w:ins w:id="215" w:author="Augustin, Jourdain M" w:date="2015-02-18T14:01:00Z">
-              <w:r>
-                <w:rPr>
-                  <w:i/>
-                </w:rPr>
-                <w:t>P</w:t>
-              </w:r>
-              <w:r>
-                <w:rPr>
-                  <w:i/>
-                </w:rPr>
-                <w:br/>
-                <w:t>02/18/2015</w:t>
-              </w:r>
-            </w:ins>
+                <w:i/>
+              </w:rPr>
+            </w:pPr>
+            <w:r>
+              <w:rPr>
+                <w:i/>
+              </w:rPr>
+              <w:t>P</w:t>
+            </w:r>
+            <w:r>
+              <w:rPr>
+                <w:i/>
+              </w:rPr>
+              <w:br/>
+              <w:t>02/18/2015</w:t>
+            </w:r>
           </w:p>
         </w:tc>
         <w:tc>
@@ -18712,7 +18216,6 @@
               </w:tabs>
               <w:spacing w:before="40" w:after="40"/>
               <w:rPr>
-                <w:ins w:id="216" w:author="Augustin, Jourdain M" w:date="2015-02-18T14:01:00Z"/>
                 <w:i/>
               </w:rPr>
             </w:pPr>
@@ -18722,7 +18225,6 @@
       <w:tr>
         <w:trPr>
           <w:cantSplit/>
-          <w:ins w:id="217" w:author="Augustin, Jourdain M" w:date="2015-02-18T14:01:00Z"/>
         </w:trPr>
         <w:tc>
           <w:tcPr>
@@ -18747,30 +18249,8 @@
               <w:jc w:val="both"/>
               <w:textAlignment w:val="auto"/>
               <w:rPr>
-                <w:ins w:id="218" w:author="Augustin, Jourdain M" w:date="2015-02-18T14:01:00Z"/>
-                <w:i/>
-              </w:rPr>
-              <w:pPrChange w:id="219" w:author="Augustin, Jourdain M" w:date="2015-02-18T14:01:00Z">
-                <w:pPr>
-                  <w:pStyle w:val="Header"/>
-                  <w:numPr>
-                    <w:numId w:val="56"/>
-                  </w:numPr>
-                  <w:tabs>
-                    <w:tab w:val="clear" w:pos="4320"/>
-                    <w:tab w:val="clear" w:pos="8640"/>
-                    <w:tab w:val="num" w:pos="720"/>
-                  </w:tabs>
-                  <w:overflowPunct/>
-                  <w:autoSpaceDE/>
-                  <w:autoSpaceDN/>
-                  <w:adjustRightInd/>
-                  <w:spacing w:before="40" w:after="40"/>
-                  <w:ind w:left="720" w:hanging="360"/>
-                  <w:jc w:val="both"/>
-                  <w:textAlignment w:val="auto"/>
-                </w:pPr>
-              </w:pPrChange>
+                <w:i/>
+              </w:rPr>
             </w:pPr>
           </w:p>
         </w:tc>
@@ -18783,52 +18263,46 @@
               <w:pStyle w:val="CSETableText"/>
               <w:ind w:left="159"/>
               <w:rPr>
-                <w:ins w:id="220" w:author="Augustin, Jourdain M" w:date="2015-02-18T14:01:00Z"/>
                 <w:rFonts w:asciiTheme="minorHAnsi" w:hAnsiTheme="minorHAnsi"/>
                 <w:bCs/>
                 <w:szCs w:val="20"/>
               </w:rPr>
             </w:pPr>
-            <w:ins w:id="221" w:author="Augustin, Jourdain M" w:date="2015-02-18T14:01:00Z">
-              <w:r>
-                <w:rPr>
-                  <w:rFonts w:asciiTheme="minorHAnsi" w:hAnsiTheme="minorHAnsi"/>
-                  <w:bCs/>
-                  <w:szCs w:val="20"/>
-                </w:rPr>
-                <w:t>Select “New Submissions” tab and select the “Select Coaching Module” dropdown menu and Choose a module</w:t>
-              </w:r>
-            </w:ins>
+            <w:r>
+              <w:rPr>
+                <w:rFonts w:asciiTheme="minorHAnsi" w:hAnsiTheme="minorHAnsi"/>
+                <w:bCs/>
+                <w:szCs w:val="20"/>
+              </w:rPr>
+              <w:t>Select “New Submissions” tab and select the “Select Coaching Module” dropdown menu and Choose a module</w:t>
+            </w:r>
           </w:p>
           <w:p>
             <w:pPr>
               <w:pStyle w:val="CSETableText"/>
               <w:ind w:left="159"/>
               <w:rPr>
-                <w:ins w:id="222" w:author="Augustin, Jourdain M" w:date="2015-02-18T14:01:00Z"/>
                 <w:rFonts w:asciiTheme="minorHAnsi" w:hAnsiTheme="minorHAnsi"/>
                 <w:bCs/>
                 <w:szCs w:val="20"/>
               </w:rPr>
             </w:pPr>
-            <w:ins w:id="223" w:author="Augustin, Jourdain M" w:date="2015-02-18T14:01:00Z">
-              <w:r>
-                <w:rPr>
-                  <w:rFonts w:asciiTheme="minorHAnsi" w:hAnsiTheme="minorHAnsi"/>
-                  <w:bCs/>
-                  <w:szCs w:val="20"/>
-                </w:rPr>
-                <w:t xml:space="preserve">  </w:t>
-              </w:r>
-              <w:r>
-                <w:rPr>
-                  <w:rFonts w:asciiTheme="minorHAnsi" w:hAnsiTheme="minorHAnsi"/>
-                  <w:bCs/>
-                  <w:szCs w:val="20"/>
-                </w:rPr>
-                <w:t xml:space="preserve"> </w:t>
-              </w:r>
-            </w:ins>
+            <w:r>
+              <w:rPr>
+                <w:rFonts w:asciiTheme="minorHAnsi" w:hAnsiTheme="minorHAnsi"/>
+                <w:bCs/>
+                <w:szCs w:val="20"/>
+              </w:rPr>
+              <w:t xml:space="preserve">  </w:t>
+            </w:r>
+            <w:r>
+              <w:rPr>
+                <w:rFonts w:asciiTheme="minorHAnsi" w:hAnsiTheme="minorHAnsi"/>
+                <w:bCs/>
+                <w:szCs w:val="20"/>
+              </w:rPr>
+              <w:t xml:space="preserve"> </w:t>
+            </w:r>
           </w:p>
         </w:tc>
         <w:tc>
@@ -18844,18 +18318,15 @@
               </w:tabs>
               <w:spacing w:before="40" w:after="40"/>
               <w:rPr>
-                <w:ins w:id="224" w:author="Augustin, Jourdain M" w:date="2015-02-18T14:01:00Z"/>
-                <w:rFonts w:asciiTheme="minorHAnsi" w:hAnsiTheme="minorHAnsi"/>
-              </w:rPr>
-            </w:pPr>
-            <w:ins w:id="225" w:author="Augustin, Jourdain M" w:date="2015-02-18T14:01:00Z">
-              <w:r>
-                <w:rPr>
-                  <w:rFonts w:asciiTheme="minorHAnsi" w:hAnsiTheme="minorHAnsi"/>
-                </w:rPr>
-                <w:t>Verify that the corresponding module question set display.</w:t>
-              </w:r>
-            </w:ins>
+                <w:rFonts w:asciiTheme="minorHAnsi" w:hAnsiTheme="minorHAnsi"/>
+              </w:rPr>
+            </w:pPr>
+            <w:r>
+              <w:rPr>
+                <w:rFonts w:asciiTheme="minorHAnsi" w:hAnsiTheme="minorHAnsi"/>
+              </w:rPr>
+              <w:t>Verify that the corresponding module question set display.</w:t>
+            </w:r>
           </w:p>
         </w:tc>
         <w:tc>
@@ -18872,25 +18343,22 @@
               <w:spacing w:before="40" w:after="40"/>
               <w:jc w:val="center"/>
               <w:rPr>
-                <w:ins w:id="226" w:author="Augustin, Jourdain M" w:date="2015-02-18T14:01:00Z"/>
-                <w:i/>
-              </w:rPr>
-            </w:pPr>
-            <w:ins w:id="227" w:author="Augustin, Jourdain M" w:date="2015-02-18T14:01:00Z">
-              <w:r>
-                <w:rPr>
-                  <w:i/>
-                </w:rPr>
-                <w:t>P</w:t>
-              </w:r>
-              <w:r>
-                <w:rPr>
-                  <w:i/>
-                </w:rPr>
-                <w:br/>
-                <w:t>02/18/2015</w:t>
-              </w:r>
-            </w:ins>
+                <w:i/>
+              </w:rPr>
+            </w:pPr>
+            <w:r>
+              <w:rPr>
+                <w:i/>
+              </w:rPr>
+              <w:t>P</w:t>
+            </w:r>
+            <w:r>
+              <w:rPr>
+                <w:i/>
+              </w:rPr>
+              <w:br/>
+              <w:t>02/18/2015</w:t>
+            </w:r>
           </w:p>
         </w:tc>
         <w:tc>
@@ -18906,7 +18374,6 @@
               </w:tabs>
               <w:spacing w:before="40" w:after="40"/>
               <w:rPr>
-                <w:ins w:id="228" w:author="Augustin, Jourdain M" w:date="2015-02-18T14:01:00Z"/>
                 <w:i/>
               </w:rPr>
             </w:pPr>
@@ -18916,7 +18383,6 @@
       <w:tr>
         <w:trPr>
           <w:cantSplit/>
-          <w:ins w:id="229" w:author="Augustin, Jourdain M" w:date="2015-02-18T14:01:00Z"/>
         </w:trPr>
         <w:tc>
           <w:tcPr>
@@ -18941,30 +18407,8 @@
               <w:jc w:val="both"/>
               <w:textAlignment w:val="auto"/>
               <w:rPr>
-                <w:ins w:id="230" w:author="Augustin, Jourdain M" w:date="2015-02-18T14:01:00Z"/>
-                <w:i/>
-              </w:rPr>
-              <w:pPrChange w:id="231" w:author="Augustin, Jourdain M" w:date="2015-02-18T14:01:00Z">
-                <w:pPr>
-                  <w:pStyle w:val="Header"/>
-                  <w:numPr>
-                    <w:numId w:val="56"/>
-                  </w:numPr>
-                  <w:tabs>
-                    <w:tab w:val="clear" w:pos="4320"/>
-                    <w:tab w:val="clear" w:pos="8640"/>
-                    <w:tab w:val="num" w:pos="720"/>
-                  </w:tabs>
-                  <w:overflowPunct/>
-                  <w:autoSpaceDE/>
-                  <w:autoSpaceDN/>
-                  <w:adjustRightInd/>
-                  <w:spacing w:before="40" w:after="40"/>
-                  <w:ind w:left="720" w:hanging="360"/>
-                  <w:jc w:val="both"/>
-                  <w:textAlignment w:val="auto"/>
-                </w:pPr>
-              </w:pPrChange>
+                <w:i/>
+              </w:rPr>
             </w:pPr>
           </w:p>
         </w:tc>
@@ -18977,22 +18421,19 @@
               <w:pStyle w:val="CSETableText"/>
               <w:ind w:left="159"/>
               <w:rPr>
-                <w:ins w:id="232" w:author="Augustin, Jourdain M" w:date="2015-02-18T14:01:00Z"/>
                 <w:rFonts w:asciiTheme="minorHAnsi" w:hAnsiTheme="minorHAnsi"/>
                 <w:bCs/>
                 <w:szCs w:val="20"/>
               </w:rPr>
             </w:pPr>
-            <w:ins w:id="233" w:author="Augustin, Jourdain M" w:date="2015-02-18T14:01:00Z">
-              <w:r>
-                <w:rPr>
-                  <w:rFonts w:asciiTheme="minorHAnsi" w:hAnsiTheme="minorHAnsi"/>
-                  <w:bCs/>
-                  <w:szCs w:val="20"/>
-                </w:rPr>
-                <w:t>Select a user in the employee dropdown that reports to current user and complete the first group of coaching form questions and select a direct submission.</w:t>
-              </w:r>
-            </w:ins>
+            <w:r>
+              <w:rPr>
+                <w:rFonts w:asciiTheme="minorHAnsi" w:hAnsiTheme="minorHAnsi"/>
+                <w:bCs/>
+                <w:szCs w:val="20"/>
+              </w:rPr>
+              <w:t>Select a user in the employee dropdown that reports to current user and complete the first group of coaching form questions and select a direct submission.</w:t>
+            </w:r>
           </w:p>
         </w:tc>
         <w:tc>
@@ -19008,31 +18449,28 @@
               </w:tabs>
               <w:spacing w:before="40" w:after="40"/>
               <w:rPr>
-                <w:ins w:id="234" w:author="Augustin, Jourdain M" w:date="2015-02-18T14:01:00Z"/>
-                <w:rFonts w:asciiTheme="minorHAnsi" w:hAnsiTheme="minorHAnsi"/>
-              </w:rPr>
-            </w:pPr>
-            <w:ins w:id="235" w:author="Augustin, Jourdain M" w:date="2015-02-18T14:01:00Z">
-              <w:r>
-                <w:rPr>
-                  <w:rFonts w:asciiTheme="minorHAnsi" w:hAnsiTheme="minorHAnsi"/>
-                </w:rPr>
-                <w:t>Verify that the 2</w:t>
-              </w:r>
-              <w:r>
-                <w:rPr>
-                  <w:rFonts w:asciiTheme="minorHAnsi" w:hAnsiTheme="minorHAnsi"/>
-                  <w:vertAlign w:val="superscript"/>
-                </w:rPr>
-                <w:t>nd</w:t>
-              </w:r>
-              <w:r>
-                <w:rPr>
-                  <w:rFonts w:asciiTheme="minorHAnsi" w:hAnsiTheme="minorHAnsi"/>
-                </w:rPr>
-                <w:t xml:space="preserve"> question group appears including “Warnings” question group.</w:t>
-              </w:r>
-            </w:ins>
+                <w:rFonts w:asciiTheme="minorHAnsi" w:hAnsiTheme="minorHAnsi"/>
+              </w:rPr>
+            </w:pPr>
+            <w:r>
+              <w:rPr>
+                <w:rFonts w:asciiTheme="minorHAnsi" w:hAnsiTheme="minorHAnsi"/>
+              </w:rPr>
+              <w:t>Verify that the 2</w:t>
+            </w:r>
+            <w:r>
+              <w:rPr>
+                <w:rFonts w:asciiTheme="minorHAnsi" w:hAnsiTheme="minorHAnsi"/>
+                <w:vertAlign w:val="superscript"/>
+              </w:rPr>
+              <w:t>nd</w:t>
+            </w:r>
+            <w:r>
+              <w:rPr>
+                <w:rFonts w:asciiTheme="minorHAnsi" w:hAnsiTheme="minorHAnsi"/>
+              </w:rPr>
+              <w:t xml:space="preserve"> question group appears including “Warnings” question group.</w:t>
+            </w:r>
           </w:p>
         </w:tc>
         <w:tc>
@@ -19049,25 +18487,22 @@
               <w:spacing w:before="40" w:after="40"/>
               <w:jc w:val="center"/>
               <w:rPr>
-                <w:ins w:id="236" w:author="Augustin, Jourdain M" w:date="2015-02-18T14:01:00Z"/>
-                <w:i/>
-              </w:rPr>
-            </w:pPr>
-            <w:ins w:id="237" w:author="Augustin, Jourdain M" w:date="2015-02-18T14:01:00Z">
-              <w:r>
-                <w:rPr>
-                  <w:i/>
-                </w:rPr>
-                <w:t>P</w:t>
-              </w:r>
-              <w:r>
-                <w:rPr>
-                  <w:i/>
-                </w:rPr>
-                <w:br/>
-                <w:t>02/18/2015</w:t>
-              </w:r>
-            </w:ins>
+                <w:i/>
+              </w:rPr>
+            </w:pPr>
+            <w:r>
+              <w:rPr>
+                <w:i/>
+              </w:rPr>
+              <w:t>P</w:t>
+            </w:r>
+            <w:r>
+              <w:rPr>
+                <w:i/>
+              </w:rPr>
+              <w:br/>
+              <w:t>02/18/2015</w:t>
+            </w:r>
           </w:p>
         </w:tc>
         <w:tc>
@@ -19079,7 +18514,6 @@
               <w:pStyle w:val="Header"/>
               <w:spacing w:before="40" w:after="40"/>
               <w:rPr>
-                <w:ins w:id="238" w:author="Augustin, Jourdain M" w:date="2015-02-18T14:01:00Z"/>
                 <w:i/>
               </w:rPr>
             </w:pPr>
@@ -19089,7 +18523,6 @@
       <w:tr>
         <w:trPr>
           <w:cantSplit/>
-          <w:ins w:id="239" w:author="Augustin, Jourdain M" w:date="2015-02-18T14:01:00Z"/>
         </w:trPr>
         <w:tc>
           <w:tcPr>
@@ -19114,30 +18547,8 @@
               <w:jc w:val="both"/>
               <w:textAlignment w:val="auto"/>
               <w:rPr>
-                <w:ins w:id="240" w:author="Augustin, Jourdain M" w:date="2015-02-18T14:01:00Z"/>
-                <w:i/>
-              </w:rPr>
-              <w:pPrChange w:id="241" w:author="Augustin, Jourdain M" w:date="2015-02-18T14:01:00Z">
-                <w:pPr>
-                  <w:pStyle w:val="Header"/>
-                  <w:numPr>
-                    <w:numId w:val="56"/>
-                  </w:numPr>
-                  <w:tabs>
-                    <w:tab w:val="clear" w:pos="4320"/>
-                    <w:tab w:val="clear" w:pos="8640"/>
-                    <w:tab w:val="num" w:pos="720"/>
-                  </w:tabs>
-                  <w:overflowPunct/>
-                  <w:autoSpaceDE/>
-                  <w:autoSpaceDN/>
-                  <w:adjustRightInd/>
-                  <w:spacing w:before="40" w:after="40"/>
-                  <w:ind w:left="720" w:hanging="360"/>
-                  <w:jc w:val="both"/>
-                  <w:textAlignment w:val="auto"/>
-                </w:pPr>
-              </w:pPrChange>
+                <w:i/>
+              </w:rPr>
             </w:pPr>
           </w:p>
         </w:tc>
@@ -19150,22 +18561,19 @@
               <w:pStyle w:val="CSETableText"/>
               <w:ind w:left="159"/>
               <w:rPr>
-                <w:ins w:id="242" w:author="Augustin, Jourdain M" w:date="2015-02-18T14:01:00Z"/>
                 <w:rFonts w:asciiTheme="minorHAnsi" w:hAnsiTheme="minorHAnsi"/>
                 <w:bCs/>
                 <w:szCs w:val="20"/>
               </w:rPr>
             </w:pPr>
-            <w:ins w:id="243" w:author="Augustin, Jourdain M" w:date="2015-02-18T14:01:00Z">
-              <w:r>
-                <w:rPr>
-                  <w:rFonts w:asciiTheme="minorHAnsi" w:hAnsiTheme="minorHAnsi"/>
-                  <w:bCs/>
-                  <w:szCs w:val="20"/>
-                </w:rPr>
-                <w:t>Select “Yes” to submit a warning.</w:t>
-              </w:r>
-            </w:ins>
+            <w:r>
+              <w:rPr>
+                <w:rFonts w:asciiTheme="minorHAnsi" w:hAnsiTheme="minorHAnsi"/>
+                <w:bCs/>
+                <w:szCs w:val="20"/>
+              </w:rPr>
+              <w:t>Select “Yes” to submit a warning.</w:t>
+            </w:r>
           </w:p>
         </w:tc>
         <w:tc>
@@ -19181,18 +18589,15 @@
               </w:tabs>
               <w:spacing w:before="40" w:after="40"/>
               <w:rPr>
-                <w:ins w:id="244" w:author="Augustin, Jourdain M" w:date="2015-02-18T14:01:00Z"/>
-                <w:rFonts w:asciiTheme="minorHAnsi" w:hAnsiTheme="minorHAnsi"/>
-              </w:rPr>
-            </w:pPr>
-            <w:ins w:id="245" w:author="Augustin, Jourdain M" w:date="2015-02-18T14:01:00Z">
-              <w:r>
-                <w:rPr>
-                  <w:rFonts w:asciiTheme="minorHAnsi" w:hAnsiTheme="minorHAnsi"/>
-                </w:rPr>
-                <w:t>Verify that the warning question group displays.</w:t>
-              </w:r>
-            </w:ins>
+                <w:rFonts w:asciiTheme="minorHAnsi" w:hAnsiTheme="minorHAnsi"/>
+              </w:rPr>
+            </w:pPr>
+            <w:r>
+              <w:rPr>
+                <w:rFonts w:asciiTheme="minorHAnsi" w:hAnsiTheme="minorHAnsi"/>
+              </w:rPr>
+              <w:t>Verify that the warning question group displays.</w:t>
+            </w:r>
           </w:p>
         </w:tc>
         <w:tc>
@@ -19209,25 +18614,22 @@
               <w:spacing w:before="40" w:after="40"/>
               <w:jc w:val="center"/>
               <w:rPr>
-                <w:ins w:id="246" w:author="Augustin, Jourdain M" w:date="2015-02-18T14:01:00Z"/>
-                <w:i/>
-              </w:rPr>
-            </w:pPr>
-            <w:ins w:id="247" w:author="Augustin, Jourdain M" w:date="2015-02-18T14:01:00Z">
-              <w:r>
-                <w:rPr>
-                  <w:i/>
-                </w:rPr>
-                <w:t>P</w:t>
-              </w:r>
-              <w:r>
-                <w:rPr>
-                  <w:i/>
-                </w:rPr>
-                <w:br/>
-                <w:t>02/18/2015</w:t>
-              </w:r>
-            </w:ins>
+                <w:i/>
+              </w:rPr>
+            </w:pPr>
+            <w:r>
+              <w:rPr>
+                <w:i/>
+              </w:rPr>
+              <w:t>P</w:t>
+            </w:r>
+            <w:r>
+              <w:rPr>
+                <w:i/>
+              </w:rPr>
+              <w:br/>
+              <w:t>02/18/2015</w:t>
+            </w:r>
           </w:p>
         </w:tc>
         <w:tc>
@@ -19239,7 +18641,6 @@
               <w:pStyle w:val="Header"/>
               <w:spacing w:before="40" w:after="40"/>
               <w:rPr>
-                <w:ins w:id="248" w:author="Augustin, Jourdain M" w:date="2015-02-18T14:01:00Z"/>
                 <w:i/>
               </w:rPr>
             </w:pPr>
@@ -19249,7 +18650,6 @@
       <w:tr>
         <w:trPr>
           <w:cantSplit/>
-          <w:ins w:id="249" w:author="Augustin, Jourdain M" w:date="2015-02-18T14:01:00Z"/>
         </w:trPr>
         <w:tc>
           <w:tcPr>
@@ -19274,7 +18674,6 @@
               <w:jc w:val="both"/>
               <w:textAlignment w:val="auto"/>
               <w:rPr>
-                <w:ins w:id="250" w:author="Augustin, Jourdain M" w:date="2015-02-18T14:01:00Z"/>
                 <w:i/>
               </w:rPr>
             </w:pPr>
@@ -19289,22 +18688,19 @@
               <w:pStyle w:val="CSETableText"/>
               <w:ind w:left="159"/>
               <w:rPr>
-                <w:ins w:id="251" w:author="Augustin, Jourdain M" w:date="2015-02-18T14:01:00Z"/>
                 <w:rFonts w:asciiTheme="minorHAnsi" w:hAnsiTheme="minorHAnsi"/>
                 <w:bCs/>
                 <w:szCs w:val="20"/>
               </w:rPr>
             </w:pPr>
-            <w:ins w:id="252" w:author="Augustin, Jourdain M" w:date="2015-02-18T14:02:00Z">
-              <w:r>
-                <w:rPr>
-                  <w:rFonts w:asciiTheme="minorHAnsi" w:hAnsiTheme="minorHAnsi"/>
-                  <w:bCs/>
-                  <w:szCs w:val="20"/>
-                </w:rPr>
-                <w:t>Choose options that already exist in the database and submit.</w:t>
-              </w:r>
-            </w:ins>
+            <w:r>
+              <w:rPr>
+                <w:rFonts w:asciiTheme="minorHAnsi" w:hAnsiTheme="minorHAnsi"/>
+                <w:bCs/>
+                <w:szCs w:val="20"/>
+              </w:rPr>
+              <w:t>Choose options that already exist in the database and submit.</w:t>
+            </w:r>
           </w:p>
         </w:tc>
         <w:tc>
@@ -19320,46 +18716,40 @@
               </w:tabs>
               <w:spacing w:before="40" w:after="40"/>
               <w:rPr>
-                <w:ins w:id="253" w:author="Augustin, Jourdain M" w:date="2015-02-18T14:02:00Z"/>
-                <w:rFonts w:asciiTheme="minorHAnsi" w:hAnsiTheme="minorHAnsi"/>
-              </w:rPr>
-            </w:pPr>
-            <w:ins w:id="254" w:author="Augustin, Jourdain M" w:date="2015-02-18T14:02:00Z">
-              <w:r>
-                <w:rPr>
-                  <w:rFonts w:asciiTheme="minorHAnsi" w:hAnsiTheme="minorHAnsi"/>
-                </w:rPr>
-                <w:t>Verify that an error message displays the following:</w:t>
-              </w:r>
-              <w:r>
-                <w:rPr>
-                  <w:rFonts w:asciiTheme="minorHAnsi" w:hAnsiTheme="minorHAnsi"/>
-                </w:rPr>
-                <w:br/>
-              </w:r>
-            </w:ins>
-          </w:p>
-          <w:p>
-            <w:pPr>
-              <w:pStyle w:val="Header"/>
-              <w:tabs>
-                <w:tab w:val="clear" w:pos="4320"/>
-                <w:tab w:val="clear" w:pos="8640"/>
-              </w:tabs>
-              <w:spacing w:before="40" w:after="40"/>
-              <w:rPr>
-                <w:ins w:id="255" w:author="Augustin, Jourdain M" w:date="2015-02-18T14:01:00Z"/>
-                <w:rFonts w:asciiTheme="minorHAnsi" w:hAnsiTheme="minorHAnsi"/>
-              </w:rPr>
-            </w:pPr>
-            <w:ins w:id="256" w:author="Augustin, Jourdain M" w:date="2015-02-18T14:02:00Z">
-              <w:r>
-                <w:rPr>
-                  <w:rFonts w:asciiTheme="minorHAnsi" w:hAnsiTheme="minorHAnsi"/>
-                </w:rPr>
-                <w:t>"A warning with the same category and type already exists. Please review your warning section in the My Dashboard for details."</w:t>
-              </w:r>
-            </w:ins>
+                <w:rFonts w:asciiTheme="minorHAnsi" w:hAnsiTheme="minorHAnsi"/>
+              </w:rPr>
+            </w:pPr>
+            <w:r>
+              <w:rPr>
+                <w:rFonts w:asciiTheme="minorHAnsi" w:hAnsiTheme="minorHAnsi"/>
+              </w:rPr>
+              <w:t>Verify that an error message displays the following:</w:t>
+            </w:r>
+            <w:r>
+              <w:rPr>
+                <w:rFonts w:asciiTheme="minorHAnsi" w:hAnsiTheme="minorHAnsi"/>
+              </w:rPr>
+              <w:br/>
+            </w:r>
+          </w:p>
+          <w:p>
+            <w:pPr>
+              <w:pStyle w:val="Header"/>
+              <w:tabs>
+                <w:tab w:val="clear" w:pos="4320"/>
+                <w:tab w:val="clear" w:pos="8640"/>
+              </w:tabs>
+              <w:spacing w:before="40" w:after="40"/>
+              <w:rPr>
+                <w:rFonts w:asciiTheme="minorHAnsi" w:hAnsiTheme="minorHAnsi"/>
+              </w:rPr>
+            </w:pPr>
+            <w:r>
+              <w:rPr>
+                <w:rFonts w:asciiTheme="minorHAnsi" w:hAnsiTheme="minorHAnsi"/>
+              </w:rPr>
+              <w:t>"A warning with the same category and type already exists. Please review your warning section in the My Dashboard for details."</w:t>
+            </w:r>
           </w:p>
         </w:tc>
         <w:tc>
@@ -19376,25 +18766,22 @@
               <w:spacing w:before="40" w:after="40"/>
               <w:jc w:val="center"/>
               <w:rPr>
-                <w:ins w:id="257" w:author="Augustin, Jourdain M" w:date="2015-02-18T14:01:00Z"/>
-                <w:i/>
-              </w:rPr>
-            </w:pPr>
-            <w:ins w:id="258" w:author="Augustin, Jourdain M" w:date="2015-02-18T14:02:00Z">
-              <w:r>
-                <w:rPr>
-                  <w:i/>
-                </w:rPr>
-                <w:t>P</w:t>
-              </w:r>
-              <w:r>
-                <w:rPr>
-                  <w:i/>
-                </w:rPr>
-                <w:br/>
-                <w:t>02/18/2015</w:t>
-              </w:r>
-            </w:ins>
+                <w:i/>
+              </w:rPr>
+            </w:pPr>
+            <w:r>
+              <w:rPr>
+                <w:i/>
+              </w:rPr>
+              <w:t>P</w:t>
+            </w:r>
+            <w:r>
+              <w:rPr>
+                <w:i/>
+              </w:rPr>
+              <w:br/>
+              <w:t>02/18/2015</w:t>
+            </w:r>
           </w:p>
         </w:tc>
         <w:tc>
@@ -19406,7 +18793,6 @@
               <w:pStyle w:val="Header"/>
               <w:spacing w:before="40" w:after="40"/>
               <w:rPr>
-                <w:ins w:id="259" w:author="Augustin, Jourdain M" w:date="2015-02-18T14:01:00Z"/>
                 <w:i/>
               </w:rPr>
             </w:pPr>
@@ -19417,15 +18803,6 @@
     <w:p>
       <w:pPr>
         <w:rPr>
-          <w:ins w:id="260" w:author="Augustin, Jourdain M" w:date="2015-02-18T14:01:00Z"/>
-          <w:sz w:val="18"/>
-        </w:rPr>
-      </w:pPr>
-    </w:p>
-    <w:p>
-      <w:pPr>
-        <w:rPr>
-          <w:ins w:id="261" w:author="Augustin, Jourdain M" w:date="2015-02-18T14:01:00Z"/>
           <w:sz w:val="18"/>
         </w:rPr>
       </w:pPr>
@@ -19437,10 +18814,17 @@
         </w:rPr>
       </w:pPr>
     </w:p>
+    <w:p>
+      <w:pPr>
+        <w:rPr>
+          <w:sz w:val="18"/>
+        </w:rPr>
+      </w:pPr>
+    </w:p>
     <w:sectPr>
-      <w:headerReference w:type="default" r:id="rId19"/>
-      <w:footerReference w:type="default" r:id="rId20"/>
-      <w:footerReference w:type="first" r:id="rId21"/>
+      <w:headerReference w:type="default" r:id="rId21"/>
+      <w:footerReference w:type="default" r:id="rId22"/>
+      <w:footerReference w:type="first" r:id="rId23"/>
       <w:pgSz w:w="15840" w:h="12240" w:orient="landscape" w:code="1"/>
       <w:pgMar w:top="720" w:right="1080" w:bottom="720" w:left="1080" w:header="720" w:footer="720" w:gutter="0"/>
       <w:cols w:space="720"/>
@@ -19598,7 +18982,7 @@
         <w:sz w:val="18"/>
         <w:szCs w:val="18"/>
       </w:rPr>
-      <w:t>3</w:t>
+      <w:t>18</w:t>
     </w:r>
     <w:r>
       <w:rPr>
@@ -28293,7 +27677,7 @@
 </file>
 
 <file path=customXml/itemProps1.xml><?xml version="1.0" encoding="utf-8"?>
-<ds:datastoreItem xmlns:ds="http://schemas.openxmlformats.org/officeDocument/2006/customXml" ds:itemID="{20E648E3-1F23-49D1-BBC6-9B969CCB1B08}">
+<ds:datastoreItem xmlns:ds="http://schemas.openxmlformats.org/officeDocument/2006/customXml" ds:itemID="{EB95A468-0DCC-4780-BD1D-325C9FC6B3CD}">
   <ds:schemaRefs>
     <ds:schemaRef ds:uri="http://schemas.openxmlformats.org/officeDocument/2006/bibliography"/>
   </ds:schemaRefs>

</xml_diff>

<commit_message>
[VM:Jourdain.Augustin@2/18/2015 4:36:16 PM] SCR14323-updated to include updated files.
git-tfs-id: [https://tfs.omnicloud.local/tfs/cco%20program/]$/eCoaching_V2;C13955
</commit_message>
<xml_diff>
--- a/Unit Test/CCO_eCoaching_UI_Submission_UTD.docx
+++ b/Unit Test/CCO_eCoaching_UI_Submission_UTD.docx
@@ -15151,6 +15151,22 @@
                 <w:rFonts w:asciiTheme="minorHAnsi" w:hAnsiTheme="minorHAnsi"/>
               </w:rPr>
             </w:pPr>
+            <w:ins w:id="17" w:author="Augustin, Jourdain M" w:date="2015-02-18T16:35:00Z">
+              <w:r>
+                <w:rPr>
+                  <w:rFonts w:asciiTheme="minorHAnsi" w:hAnsiTheme="minorHAnsi"/>
+                </w:rPr>
+                <w:t xml:space="preserve">Default2.aspx, </w:t>
+              </w:r>
+              <w:r>
+                <w:rPr>
+                  <w:rFonts w:asciiTheme="minorHAnsi" w:hAnsiTheme="minorHAnsi"/>
+                </w:rPr>
+                <w:t>eCoachingFixed.dll</w:t>
+              </w:r>
+            </w:ins>
+            <w:bookmarkStart w:id="18" w:name="_GoBack"/>
+            <w:bookmarkEnd w:id="18"/>
           </w:p>
         </w:tc>
       </w:tr>
@@ -15827,7 +15843,7 @@
                 <w:szCs w:val="20"/>
               </w:rPr>
             </w:pPr>
-            <w:del w:id="17" w:author="Augustin, Jourdain M" w:date="2015-02-18T16:33:00Z">
+            <w:del w:id="19" w:author="Augustin, Jourdain M" w:date="2015-02-18T16:33:00Z">
               <w:r>
                 <w:rPr>
                   <w:rFonts w:asciiTheme="minorHAnsi" w:hAnsiTheme="minorHAnsi"/>
@@ -15837,22 +15853,14 @@
                 <w:delText xml:space="preserve">Select </w:delText>
               </w:r>
             </w:del>
-            <w:ins w:id="18" w:author="Augustin, Jourdain M" w:date="2015-02-18T16:33:00Z">
+            <w:ins w:id="20" w:author="Augustin, Jourdain M" w:date="2015-02-18T16:33:00Z">
               <w:r>
                 <w:rPr>
                   <w:rFonts w:asciiTheme="minorHAnsi" w:hAnsiTheme="minorHAnsi"/>
                   <w:bCs/>
                   <w:szCs w:val="20"/>
                 </w:rPr>
-                <w:t>Locate</w:t>
-              </w:r>
-              <w:r>
-                <w:rPr>
-                  <w:rFonts w:asciiTheme="minorHAnsi" w:hAnsiTheme="minorHAnsi"/>
-                  <w:bCs/>
-                  <w:szCs w:val="20"/>
-                </w:rPr>
-                <w:t xml:space="preserve"> </w:t>
+                <w:t xml:space="preserve">Locate </w:t>
               </w:r>
             </w:ins>
             <w:r>
@@ -15887,7 +15895,7 @@
               </w:rPr>
               <w:t xml:space="preserve">Verify that the </w:t>
             </w:r>
-            <w:del w:id="19" w:author="Augustin, Jourdain M" w:date="2015-02-18T16:33:00Z">
+            <w:del w:id="21" w:author="Augustin, Jourdain M" w:date="2015-02-18T16:33:00Z">
               <w:r>
                 <w:rPr>
                   <w:rFonts w:asciiTheme="minorHAnsi" w:hAnsiTheme="minorHAnsi"/>
@@ -15908,7 +15916,7 @@
                 <w:delText xml:space="preserve"> question group appears</w:delText>
               </w:r>
             </w:del>
-            <w:ins w:id="20" w:author="Augustin, Jourdain M" w:date="2015-02-18T16:33:00Z">
+            <w:ins w:id="22" w:author="Augustin, Jourdain M" w:date="2015-02-18T16:33:00Z">
               <w:r>
                 <w:rPr>
                   <w:rFonts w:asciiTheme="minorHAnsi" w:hAnsiTheme="minorHAnsi"/>
@@ -15948,7 +15956,7 @@
               <w:br/>
               <w:t>02/1</w:t>
             </w:r>
-            <w:del w:id="21" w:author="Augustin, Jourdain M" w:date="2015-02-18T16:33:00Z">
+            <w:del w:id="23" w:author="Augustin, Jourdain M" w:date="2015-02-18T16:33:00Z">
               <w:r>
                 <w:rPr>
                   <w:i/>
@@ -15956,7 +15964,7 @@
                 <w:delText>7</w:delText>
               </w:r>
             </w:del>
-            <w:ins w:id="22" w:author="Augustin, Jourdain M" w:date="2015-02-18T16:33:00Z">
+            <w:ins w:id="24" w:author="Augustin, Jourdain M" w:date="2015-02-18T16:33:00Z">
               <w:r>
                 <w:rPr>
                   <w:i/>
@@ -15964,8 +15972,6 @@
                 <w:t>8</w:t>
               </w:r>
             </w:ins>
-            <w:bookmarkStart w:id="23" w:name="_GoBack"/>
-            <w:bookmarkEnd w:id="23"/>
             <w:r>
               <w:rPr>
                 <w:i/>
@@ -15992,7 +15998,7 @@
       <w:tr>
         <w:trPr>
           <w:cantSplit/>
-          <w:del w:id="24" w:author="Augustin, Jourdain M" w:date="2015-02-18T16:33:00Z"/>
+          <w:del w:id="25" w:author="Augustin, Jourdain M" w:date="2015-02-18T16:33:00Z"/>
         </w:trPr>
         <w:tc>
           <w:tcPr>
@@ -16017,7 +16023,7 @@
               <w:jc w:val="both"/>
               <w:textAlignment w:val="auto"/>
               <w:rPr>
-                <w:del w:id="25" w:author="Augustin, Jourdain M" w:date="2015-02-18T16:33:00Z"/>
+                <w:del w:id="26" w:author="Augustin, Jourdain M" w:date="2015-02-18T16:33:00Z"/>
                 <w:i/>
               </w:rPr>
             </w:pPr>
@@ -16032,13 +16038,13 @@
               <w:pStyle w:val="CSETableText"/>
               <w:ind w:left="159"/>
               <w:rPr>
-                <w:del w:id="26" w:author="Augustin, Jourdain M" w:date="2015-02-18T16:33:00Z"/>
+                <w:del w:id="27" w:author="Augustin, Jourdain M" w:date="2015-02-18T16:33:00Z"/>
                 <w:rFonts w:asciiTheme="minorHAnsi" w:hAnsiTheme="minorHAnsi"/>
                 <w:bCs/>
                 <w:szCs w:val="20"/>
               </w:rPr>
             </w:pPr>
-            <w:del w:id="27" w:author="Augustin, Jourdain M" w:date="2015-02-18T16:33:00Z">
+            <w:del w:id="28" w:author="Augustin, Jourdain M" w:date="2015-02-18T16:33:00Z">
               <w:r>
                 <w:rPr>
                   <w:rFonts w:asciiTheme="minorHAnsi" w:hAnsiTheme="minorHAnsi"/>
@@ -16063,11 +16069,11 @@
               </w:tabs>
               <w:spacing w:before="40" w:after="40"/>
               <w:rPr>
-                <w:del w:id="28" w:author="Augustin, Jourdain M" w:date="2015-02-18T16:33:00Z"/>
-                <w:rFonts w:asciiTheme="minorHAnsi" w:hAnsiTheme="minorHAnsi"/>
-              </w:rPr>
-            </w:pPr>
-            <w:del w:id="29" w:author="Augustin, Jourdain M" w:date="2015-02-18T16:33:00Z">
+                <w:del w:id="29" w:author="Augustin, Jourdain M" w:date="2015-02-18T16:33:00Z"/>
+                <w:rFonts w:asciiTheme="minorHAnsi" w:hAnsiTheme="minorHAnsi"/>
+              </w:rPr>
+            </w:pPr>
+            <w:del w:id="30" w:author="Augustin, Jourdain M" w:date="2015-02-18T16:33:00Z">
               <w:r>
                 <w:rPr>
                   <w:rFonts w:asciiTheme="minorHAnsi" w:hAnsiTheme="minorHAnsi"/>
@@ -16091,11 +16097,11 @@
               <w:spacing w:before="40" w:after="40"/>
               <w:jc w:val="center"/>
               <w:rPr>
-                <w:del w:id="30" w:author="Augustin, Jourdain M" w:date="2015-02-18T16:33:00Z"/>
-                <w:i/>
-              </w:rPr>
-            </w:pPr>
-            <w:del w:id="31" w:author="Augustin, Jourdain M" w:date="2015-02-18T16:33:00Z">
+                <w:del w:id="31" w:author="Augustin, Jourdain M" w:date="2015-02-18T16:33:00Z"/>
+                <w:i/>
+              </w:rPr>
+            </w:pPr>
+            <w:del w:id="32" w:author="Augustin, Jourdain M" w:date="2015-02-18T16:33:00Z">
               <w:r>
                 <w:rPr>
                   <w:i/>
@@ -16121,7 +16127,7 @@
               <w:pStyle w:val="Header"/>
               <w:spacing w:before="40" w:after="40"/>
               <w:rPr>
-                <w:del w:id="32" w:author="Augustin, Jourdain M" w:date="2015-02-18T16:33:00Z"/>
+                <w:del w:id="33" w:author="Augustin, Jourdain M" w:date="2015-02-18T16:33:00Z"/>
                 <w:i/>
               </w:rPr>
             </w:pPr>
@@ -27677,7 +27683,7 @@
 </file>
 
 <file path=customXml/itemProps1.xml><?xml version="1.0" encoding="utf-8"?>
-<ds:datastoreItem xmlns:ds="http://schemas.openxmlformats.org/officeDocument/2006/customXml" ds:itemID="{EB95A468-0DCC-4780-BD1D-325C9FC6B3CD}">
+<ds:datastoreItem xmlns:ds="http://schemas.openxmlformats.org/officeDocument/2006/customXml" ds:itemID="{2D785FC9-B215-4A0C-B4F3-B6975CCD7145}">
   <ds:schemaRefs>
     <ds:schemaRef ds:uri="http://schemas.openxmlformats.org/officeDocument/2006/bibliography"/>
   </ds:schemaRefs>

</xml_diff>

<commit_message>
TFS 363 - Duplicate Form Names.
git-tfs-id: [https://tfs.omnicloud.local/tfs/cco%20program/]$/eCoaching_V2;C32563
</commit_message>
<xml_diff>
--- a/Unit Test/CCO_eCoaching_UI_Submission_UTD.docx
+++ b/Unit Test/CCO_eCoaching_UI_Submission_UTD.docx
@@ -240,7 +240,7 @@
           <w:sz w:val="18"/>
           <w:szCs w:val="18"/>
         </w:rPr>
-        <w:t>July 13, 2015</w:t>
+        <w:t>July 23, 2015</w:t>
       </w:r>
       <w:r>
         <w:rPr>
@@ -1673,9 +1673,6 @@
         </w:tc>
       </w:tr>
       <w:tr>
-        <w:trPr>
-          <w:ins w:id="15" w:author="Huang, Lili" w:date="2015-07-13T13:52:00Z"/>
-        </w:trPr>
         <w:tc>
           <w:tcPr>
             <w:tcW w:w="1440" w:type="dxa"/>
@@ -1691,22 +1688,19 @@
               <w:pStyle w:val="hdr1"/>
               <w:ind w:left="0"/>
               <w:rPr>
-                <w:ins w:id="16" w:author="Huang, Lili" w:date="2015-07-13T13:52:00Z"/>
                 <w:rFonts w:asciiTheme="minorHAnsi" w:hAnsiTheme="minorHAnsi"/>
                 <w:i w:val="0"/>
                 <w:sz w:val="20"/>
               </w:rPr>
             </w:pPr>
-            <w:ins w:id="17" w:author="Huang, Lili" w:date="2015-07-13T13:53:00Z">
-              <w:r>
-                <w:rPr>
-                  <w:rFonts w:asciiTheme="minorHAnsi" w:hAnsiTheme="minorHAnsi"/>
-                  <w:i w:val="0"/>
-                  <w:sz w:val="20"/>
-                </w:rPr>
-                <w:t>05/05/2015</w:t>
-              </w:r>
-            </w:ins>
+            <w:r>
+              <w:rPr>
+                <w:rFonts w:asciiTheme="minorHAnsi" w:hAnsiTheme="minorHAnsi"/>
+                <w:i w:val="0"/>
+                <w:sz w:val="20"/>
+              </w:rPr>
+              <w:t>05/05/2015</w:t>
+            </w:r>
           </w:p>
         </w:tc>
         <w:tc>
@@ -1722,30 +1716,27 @@
           <w:p>
             <w:pPr>
               <w:rPr>
-                <w:ins w:id="18" w:author="Huang, Lili" w:date="2015-07-13T13:52:00Z"/>
-                <w:rFonts w:asciiTheme="minorHAnsi" w:hAnsiTheme="minorHAnsi"/>
-              </w:rPr>
-            </w:pPr>
-            <w:ins w:id="19" w:author="Huang, Lili" w:date="2015-07-13T13:53:00Z">
-              <w:r>
-                <w:rPr>
-                  <w:rFonts w:asciiTheme="minorHAnsi" w:hAnsiTheme="minorHAnsi"/>
-                </w:rPr>
-                <w:t xml:space="preserve">P14881 [Authentication and authorization] – Created new test case </w:t>
-              </w:r>
-              <w:r>
-                <w:rPr>
-                  <w:rFonts w:asciiTheme="minorHAnsi" w:hAnsiTheme="minorHAnsi"/>
-                </w:rPr>
-                <w:t>ECUI</w:t>
-              </w:r>
-              <w:r>
-                <w:rPr>
-                  <w:rFonts w:asciiTheme="minorHAnsi" w:hAnsiTheme="minorHAnsi"/>
-                </w:rPr>
-                <w:t>SUB15</w:t>
-              </w:r>
-            </w:ins>
+                <w:rFonts w:asciiTheme="minorHAnsi" w:hAnsiTheme="minorHAnsi"/>
+              </w:rPr>
+            </w:pPr>
+            <w:r>
+              <w:rPr>
+                <w:rFonts w:asciiTheme="minorHAnsi" w:hAnsiTheme="minorHAnsi"/>
+              </w:rPr>
+              <w:t xml:space="preserve">P14881 [Authentication and authorization] – Created new test case </w:t>
+            </w:r>
+            <w:r>
+              <w:rPr>
+                <w:rFonts w:asciiTheme="minorHAnsi" w:hAnsiTheme="minorHAnsi"/>
+              </w:rPr>
+              <w:t>ECUI</w:t>
+            </w:r>
+            <w:r>
+              <w:rPr>
+                <w:rFonts w:asciiTheme="minorHAnsi" w:hAnsiTheme="minorHAnsi"/>
+              </w:rPr>
+              <w:t>SUB15</w:t>
+            </w:r>
           </w:p>
         </w:tc>
         <w:tc>
@@ -1763,13 +1754,127 @@
               <w:pStyle w:val="hdr1"/>
               <w:ind w:left="0"/>
               <w:rPr>
-                <w:ins w:id="20" w:author="Huang, Lili" w:date="2015-07-13T13:52:00Z"/>
                 <w:rFonts w:asciiTheme="minorHAnsi" w:hAnsiTheme="minorHAnsi"/>
                 <w:i w:val="0"/>
                 <w:sz w:val="20"/>
               </w:rPr>
             </w:pPr>
-            <w:ins w:id="21" w:author="Huang, Lili" w:date="2015-07-13T13:53:00Z">
+            <w:r>
+              <w:rPr>
+                <w:rFonts w:asciiTheme="minorHAnsi" w:hAnsiTheme="minorHAnsi"/>
+                <w:i w:val="0"/>
+                <w:sz w:val="20"/>
+              </w:rPr>
+              <w:t>Lili Huang</w:t>
+            </w:r>
+          </w:p>
+        </w:tc>
+      </w:tr>
+      <w:tr>
+        <w:trPr>
+          <w:ins w:id="15" w:author="Huang, Lili" w:date="2015-07-23T15:14:00Z"/>
+        </w:trPr>
+        <w:tc>
+          <w:tcPr>
+            <w:tcW w:w="1440" w:type="dxa"/>
+            <w:tcBorders>
+              <w:top w:val="single" w:sz="6" w:space="0" w:color="C0C0C0"/>
+              <w:left w:val="single" w:sz="6" w:space="0" w:color="C0C0C0"/>
+              <w:bottom w:val="single" w:sz="6" w:space="0" w:color="C0C0C0"/>
+              <w:right w:val="single" w:sz="6" w:space="0" w:color="C0C0C0"/>
+            </w:tcBorders>
+          </w:tcPr>
+          <w:p>
+            <w:pPr>
+              <w:pStyle w:val="hdr1"/>
+              <w:ind w:left="0"/>
+              <w:rPr>
+                <w:ins w:id="16" w:author="Huang, Lili" w:date="2015-07-23T15:14:00Z"/>
+                <w:rFonts w:asciiTheme="minorHAnsi" w:hAnsiTheme="minorHAnsi"/>
+                <w:i w:val="0"/>
+                <w:sz w:val="20"/>
+              </w:rPr>
+            </w:pPr>
+            <w:ins w:id="17" w:author="Huang, Lili" w:date="2015-07-23T15:14:00Z">
+              <w:r>
+                <w:rPr>
+                  <w:rFonts w:asciiTheme="minorHAnsi" w:hAnsiTheme="minorHAnsi"/>
+                  <w:i w:val="0"/>
+                  <w:sz w:val="20"/>
+                </w:rPr>
+                <w:t>07/23/2015</w:t>
+              </w:r>
+            </w:ins>
+          </w:p>
+        </w:tc>
+        <w:tc>
+          <w:tcPr>
+            <w:tcW w:w="5148" w:type="dxa"/>
+            <w:tcBorders>
+              <w:top w:val="single" w:sz="6" w:space="0" w:color="C0C0C0"/>
+              <w:left w:val="single" w:sz="6" w:space="0" w:color="C0C0C0"/>
+              <w:bottom w:val="single" w:sz="6" w:space="0" w:color="C0C0C0"/>
+              <w:right w:val="single" w:sz="6" w:space="0" w:color="C0C0C0"/>
+            </w:tcBorders>
+          </w:tcPr>
+          <w:p>
+            <w:pPr>
+              <w:pStyle w:val="hdr1"/>
+              <w:ind w:left="0"/>
+              <w:rPr>
+                <w:ins w:id="18" w:author="Huang, Lili" w:date="2015-07-23T15:15:00Z"/>
+                <w:rFonts w:ascii="Times New Roman" w:hAnsi="Times New Roman"/>
+                <w:i w:val="0"/>
+                <w:sz w:val="20"/>
+              </w:rPr>
+            </w:pPr>
+            <w:ins w:id="19" w:author="Huang, Lili" w:date="2015-07-23T15:15:00Z">
+              <w:r>
+                <w:rPr>
+                  <w:rFonts w:ascii="Times New Roman" w:hAnsi="Times New Roman"/>
+                  <w:i w:val="0"/>
+                  <w:sz w:val="20"/>
+                </w:rPr>
+                <w:t>TFS 363 – Duplicate form names</w:t>
+              </w:r>
+            </w:ins>
+          </w:p>
+          <w:p>
+            <w:pPr>
+              <w:rPr>
+                <w:ins w:id="20" w:author="Huang, Lili" w:date="2015-07-23T15:14:00Z"/>
+                <w:rFonts w:asciiTheme="minorHAnsi" w:hAnsiTheme="minorHAnsi"/>
+              </w:rPr>
+            </w:pPr>
+            <w:ins w:id="21" w:author="Huang, Lili" w:date="2015-07-23T15:15:00Z">
+              <w:r>
+                <w:t>Created new test case ECUISUB16</w:t>
+              </w:r>
+            </w:ins>
+          </w:p>
+        </w:tc>
+        <w:tc>
+          <w:tcPr>
+            <w:tcW w:w="4320" w:type="dxa"/>
+            <w:tcBorders>
+              <w:top w:val="single" w:sz="6" w:space="0" w:color="C0C0C0"/>
+              <w:left w:val="single" w:sz="6" w:space="0" w:color="C0C0C0"/>
+              <w:bottom w:val="single" w:sz="6" w:space="0" w:color="C0C0C0"/>
+              <w:right w:val="single" w:sz="6" w:space="0" w:color="C0C0C0"/>
+            </w:tcBorders>
+          </w:tcPr>
+          <w:p>
+            <w:pPr>
+              <w:pStyle w:val="hdr1"/>
+              <w:ind w:left="0"/>
+              <w:rPr>
+                <w:ins w:id="22" w:author="Huang, Lili" w:date="2015-07-23T15:14:00Z"/>
+                <w:rFonts w:asciiTheme="minorHAnsi" w:hAnsiTheme="minorHAnsi"/>
+                <w:i w:val="0"/>
+                <w:sz w:val="20"/>
+              </w:rPr>
+            </w:pPr>
+            <w:ins w:id="23" w:author="Huang, Lili" w:date="2015-07-23T15:15:00Z">
               <w:r>
                 <w:rPr>
                   <w:rFonts w:asciiTheme="minorHAnsi" w:hAnsiTheme="minorHAnsi"/>
@@ -22549,7 +22654,6 @@
       <w:tr>
         <w:trPr>
           <w:tblHeader/>
-          <w:ins w:id="22" w:author="Huang, Lili" w:date="2015-07-13T13:53:00Z"/>
         </w:trPr>
         <w:tc>
           <w:tcPr>
@@ -22564,13 +22668,1282 @@
               </w:numPr>
               <w:jc w:val="center"/>
               <w:rPr>
-                <w:ins w:id="23" w:author="Huang, Lili" w:date="2015-07-13T13:53:00Z"/>
                 <w:rFonts w:ascii="Arial" w:hAnsi="Arial"/>
                 <w:b/>
                 <w:sz w:val="18"/>
               </w:rPr>
             </w:pPr>
-            <w:ins w:id="24" w:author="Huang, Lili" w:date="2015-07-13T13:53:00Z">
+            <w:r>
+              <w:rPr>
+                <w:rFonts w:ascii="Arial" w:hAnsi="Arial"/>
+                <w:b/>
+                <w:sz w:val="18"/>
+              </w:rPr>
+              <w:t>Item</w:t>
+            </w:r>
+          </w:p>
+        </w:tc>
+        <w:tc>
+          <w:tcPr>
+            <w:tcW w:w="10455" w:type="dxa"/>
+            <w:shd w:val="solid" w:color="auto" w:fill="000000"/>
+          </w:tcPr>
+          <w:p>
+            <w:pPr>
+              <w:numPr>
+                <w:ilvl w:val="12"/>
+                <w:numId w:val="0"/>
+              </w:numPr>
+              <w:jc w:val="center"/>
+              <w:rPr>
+                <w:rFonts w:ascii="Arial" w:hAnsi="Arial"/>
+                <w:b/>
+                <w:sz w:val="18"/>
+              </w:rPr>
+            </w:pPr>
+            <w:r>
+              <w:rPr>
+                <w:rFonts w:ascii="Arial" w:hAnsi="Arial"/>
+                <w:b/>
+                <w:sz w:val="18"/>
+              </w:rPr>
+              <w:t>Description</w:t>
+            </w:r>
+          </w:p>
+        </w:tc>
+      </w:tr>
+      <w:tr>
+        <w:tc>
+          <w:tcPr>
+            <w:tcW w:w="2549" w:type="dxa"/>
+          </w:tcPr>
+          <w:p>
+            <w:pPr>
+              <w:pStyle w:val="CommentText"/>
+              <w:numPr>
+                <w:ilvl w:val="12"/>
+                <w:numId w:val="0"/>
+              </w:numPr>
+              <w:rPr>
+                <w:rFonts w:asciiTheme="minorHAnsi" w:hAnsiTheme="minorHAnsi"/>
+              </w:rPr>
+            </w:pPr>
+            <w:r>
+              <w:rPr>
+                <w:rFonts w:asciiTheme="minorHAnsi" w:hAnsiTheme="minorHAnsi"/>
+              </w:rPr>
+              <w:t>Test Case ID</w:t>
+            </w:r>
+          </w:p>
+        </w:tc>
+        <w:tc>
+          <w:tcPr>
+            <w:tcW w:w="10455" w:type="dxa"/>
+          </w:tcPr>
+          <w:p>
+            <w:pPr>
+              <w:rPr>
+                <w:rFonts w:asciiTheme="minorHAnsi" w:hAnsiTheme="minorHAnsi"/>
+              </w:rPr>
+            </w:pPr>
+            <w:r>
+              <w:rPr>
+                <w:rFonts w:asciiTheme="minorHAnsi" w:hAnsiTheme="minorHAnsi"/>
+              </w:rPr>
+              <w:t>ECUI</w:t>
+            </w:r>
+            <w:r>
+              <w:rPr>
+                <w:rFonts w:asciiTheme="minorHAnsi" w:hAnsiTheme="minorHAnsi"/>
+              </w:rPr>
+              <w:t>SUB15</w:t>
+            </w:r>
+          </w:p>
+        </w:tc>
+      </w:tr>
+      <w:tr>
+        <w:tc>
+          <w:tcPr>
+            <w:tcW w:w="2549" w:type="dxa"/>
+          </w:tcPr>
+          <w:p>
+            <w:pPr>
+              <w:pStyle w:val="CommentText"/>
+              <w:numPr>
+                <w:ilvl w:val="12"/>
+                <w:numId w:val="0"/>
+              </w:numPr>
+              <w:rPr>
+                <w:rFonts w:asciiTheme="minorHAnsi" w:hAnsiTheme="minorHAnsi"/>
+              </w:rPr>
+            </w:pPr>
+            <w:r>
+              <w:rPr>
+                <w:rFonts w:asciiTheme="minorHAnsi" w:hAnsiTheme="minorHAnsi"/>
+              </w:rPr>
+              <w:t>Source Description</w:t>
+            </w:r>
+          </w:p>
+        </w:tc>
+        <w:tc>
+          <w:tcPr>
+            <w:tcW w:w="10455" w:type="dxa"/>
+          </w:tcPr>
+          <w:p>
+            <w:pPr>
+              <w:rPr>
+                <w:rFonts w:asciiTheme="minorHAnsi" w:hAnsiTheme="minorHAnsi"/>
+              </w:rPr>
+            </w:pPr>
+            <w:r>
+              <w:rPr>
+                <w:rFonts w:asciiTheme="minorHAnsi" w:hAnsiTheme="minorHAnsi"/>
+              </w:rPr>
+              <w:t>SCCB-P14881 – Authentication and authorization</w:t>
+            </w:r>
+          </w:p>
+        </w:tc>
+      </w:tr>
+      <w:tr>
+        <w:tc>
+          <w:tcPr>
+            <w:tcW w:w="2549" w:type="dxa"/>
+          </w:tcPr>
+          <w:p>
+            <w:pPr>
+              <w:pStyle w:val="CommentText"/>
+              <w:numPr>
+                <w:ilvl w:val="12"/>
+                <w:numId w:val="0"/>
+              </w:numPr>
+              <w:rPr>
+                <w:rFonts w:asciiTheme="minorHAnsi" w:hAnsiTheme="minorHAnsi"/>
+              </w:rPr>
+            </w:pPr>
+            <w:r>
+              <w:rPr>
+                <w:rFonts w:asciiTheme="minorHAnsi" w:hAnsiTheme="minorHAnsi"/>
+              </w:rPr>
+              <w:t>Test Location</w:t>
+            </w:r>
+          </w:p>
+        </w:tc>
+        <w:tc>
+          <w:tcPr>
+            <w:tcW w:w="10455" w:type="dxa"/>
+          </w:tcPr>
+          <w:p>
+            <w:pPr>
+              <w:rPr>
+                <w:rFonts w:asciiTheme="minorHAnsi" w:hAnsiTheme="minorHAnsi"/>
+              </w:rPr>
+            </w:pPr>
+            <w:r>
+              <w:rPr>
+                <w:rFonts w:asciiTheme="minorHAnsi" w:hAnsiTheme="minorHAnsi"/>
+              </w:rPr>
+              <w:t>https://</w:t>
+            </w:r>
+            <w:r>
+              <w:rPr>
+                <w:rFonts w:asciiTheme="minorHAnsi" w:hAnsiTheme="minorHAnsi"/>
+              </w:rPr>
+              <w:t>f3420-mpmd01</w:t>
+            </w:r>
+            <w:r>
+              <w:rPr>
+                <w:rFonts w:asciiTheme="minorHAnsi" w:hAnsiTheme="minorHAnsi"/>
+              </w:rPr>
+              <w:t>.vangent.local/coach</w:t>
+            </w:r>
+            <w:r>
+              <w:rPr>
+                <w:rFonts w:asciiTheme="minorHAnsi" w:hAnsiTheme="minorHAnsi"/>
+              </w:rPr>
+              <w:t>3</w:t>
+            </w:r>
+            <w:r>
+              <w:rPr>
+                <w:rFonts w:asciiTheme="minorHAnsi" w:hAnsiTheme="minorHAnsi"/>
+              </w:rPr>
+              <w:t xml:space="preserve">/default.aspx </w:t>
+            </w:r>
+          </w:p>
+        </w:tc>
+      </w:tr>
+      <w:tr>
+        <w:tc>
+          <w:tcPr>
+            <w:tcW w:w="2549" w:type="dxa"/>
+          </w:tcPr>
+          <w:p>
+            <w:pPr>
+              <w:pStyle w:val="CommentText"/>
+              <w:numPr>
+                <w:ilvl w:val="12"/>
+                <w:numId w:val="0"/>
+              </w:numPr>
+              <w:rPr>
+                <w:rFonts w:asciiTheme="minorHAnsi" w:hAnsiTheme="minorHAnsi"/>
+              </w:rPr>
+            </w:pPr>
+            <w:r>
+              <w:rPr>
+                <w:rFonts w:asciiTheme="minorHAnsi" w:hAnsiTheme="minorHAnsi"/>
+              </w:rPr>
+              <w:t>Updated File(s)</w:t>
+            </w:r>
+          </w:p>
+        </w:tc>
+        <w:tc>
+          <w:tcPr>
+            <w:tcW w:w="10455" w:type="dxa"/>
+          </w:tcPr>
+          <w:p>
+            <w:pPr>
+              <w:rPr>
+                <w:rFonts w:asciiTheme="minorHAnsi" w:hAnsiTheme="minorHAnsi"/>
+              </w:rPr>
+            </w:pPr>
+            <w:r>
+              <w:rPr>
+                <w:rFonts w:asciiTheme="minorHAnsi" w:hAnsiTheme="minorHAnsi"/>
+              </w:rPr>
+              <w:t xml:space="preserve">default.aspx, </w:t>
+            </w:r>
+            <w:proofErr w:type="spellStart"/>
+            <w:r>
+              <w:rPr>
+                <w:rFonts w:asciiTheme="minorHAnsi" w:hAnsiTheme="minorHAnsi"/>
+              </w:rPr>
+              <w:t>default.aspx.designer.vb</w:t>
+            </w:r>
+            <w:proofErr w:type="spellEnd"/>
+            <w:r>
+              <w:rPr>
+                <w:rFonts w:asciiTheme="minorHAnsi" w:hAnsiTheme="minorHAnsi"/>
+              </w:rPr>
+              <w:t xml:space="preserve">, </w:t>
+            </w:r>
+            <w:proofErr w:type="spellStart"/>
+            <w:r>
+              <w:rPr>
+                <w:rFonts w:asciiTheme="minorHAnsi" w:hAnsiTheme="minorHAnsi"/>
+              </w:rPr>
+              <w:t>default.aspx.vb</w:t>
+            </w:r>
+            <w:proofErr w:type="spellEnd"/>
+            <w:r>
+              <w:rPr>
+                <w:rFonts w:asciiTheme="minorHAnsi" w:hAnsiTheme="minorHAnsi"/>
+              </w:rPr>
+              <w:t xml:space="preserve">, default2.aspx, default2.aspx.vb, review2.aspx, review2.aspx.designer.vb, review2.aspx.vb, review3.aspx, review3.aspx.designer.vb, review3.aspx.vb, view2.aspx, view2.aspx.designer.vb, view2.aspx.vb, view3.aspx, view3.aspx.designer.vb, view3.aspx.vb, view4.aspx.vb, </w:t>
+            </w:r>
+            <w:proofErr w:type="spellStart"/>
+            <w:r>
+              <w:rPr>
+                <w:rFonts w:asciiTheme="minorHAnsi" w:hAnsiTheme="minorHAnsi"/>
+              </w:rPr>
+              <w:t>Web.config</w:t>
+            </w:r>
+            <w:proofErr w:type="spellEnd"/>
+            <w:r>
+              <w:rPr>
+                <w:rFonts w:asciiTheme="minorHAnsi" w:hAnsiTheme="minorHAnsi"/>
+              </w:rPr>
+              <w:t>, eCoachingFixed.dll</w:t>
+            </w:r>
+          </w:p>
+        </w:tc>
+      </w:tr>
+      <w:tr>
+        <w:tc>
+          <w:tcPr>
+            <w:tcW w:w="2549" w:type="dxa"/>
+          </w:tcPr>
+          <w:p>
+            <w:pPr>
+              <w:rPr>
+                <w:rFonts w:asciiTheme="minorHAnsi" w:hAnsiTheme="minorHAnsi"/>
+              </w:rPr>
+            </w:pPr>
+            <w:r>
+              <w:rPr>
+                <w:rFonts w:asciiTheme="minorHAnsi" w:hAnsiTheme="minorHAnsi"/>
+              </w:rPr>
+              <w:t>Added Files(s)</w:t>
+            </w:r>
+          </w:p>
+        </w:tc>
+        <w:tc>
+          <w:tcPr>
+            <w:tcW w:w="10455" w:type="dxa"/>
+          </w:tcPr>
+          <w:p>
+            <w:pPr>
+              <w:rPr>
+                <w:rFonts w:asciiTheme="minorHAnsi" w:hAnsiTheme="minorHAnsi"/>
+              </w:rPr>
+            </w:pPr>
+            <w:r>
+              <w:rPr>
+                <w:rFonts w:asciiTheme="minorHAnsi" w:hAnsiTheme="minorHAnsi"/>
+              </w:rPr>
+              <w:t>common\</w:t>
+            </w:r>
+            <w:proofErr w:type="spellStart"/>
+            <w:r>
+              <w:rPr>
+                <w:rFonts w:asciiTheme="minorHAnsi" w:hAnsiTheme="minorHAnsi"/>
+              </w:rPr>
+              <w:t>BasePage.vb</w:t>
+            </w:r>
+            <w:proofErr w:type="spellEnd"/>
+          </w:p>
+        </w:tc>
+      </w:tr>
+      <w:tr>
+        <w:tc>
+          <w:tcPr>
+            <w:tcW w:w="2549" w:type="dxa"/>
+          </w:tcPr>
+          <w:p>
+            <w:pPr>
+              <w:pStyle w:val="CommentText"/>
+              <w:numPr>
+                <w:ilvl w:val="12"/>
+                <w:numId w:val="0"/>
+              </w:numPr>
+              <w:rPr>
+                <w:rFonts w:asciiTheme="minorHAnsi" w:hAnsiTheme="minorHAnsi"/>
+              </w:rPr>
+            </w:pPr>
+            <w:r>
+              <w:rPr>
+                <w:rFonts w:asciiTheme="minorHAnsi" w:hAnsiTheme="minorHAnsi"/>
+              </w:rPr>
+              <w:t>Supporting Documentation</w:t>
+            </w:r>
+          </w:p>
+        </w:tc>
+        <w:tc>
+          <w:tcPr>
+            <w:tcW w:w="10455" w:type="dxa"/>
+          </w:tcPr>
+          <w:p>
+            <w:pPr>
+              <w:rPr>
+                <w:rFonts w:asciiTheme="minorHAnsi" w:hAnsiTheme="minorHAnsi"/>
+              </w:rPr>
+            </w:pPr>
+          </w:p>
+        </w:tc>
+      </w:tr>
+      <w:tr>
+        <w:tc>
+          <w:tcPr>
+            <w:tcW w:w="2549" w:type="dxa"/>
+          </w:tcPr>
+          <w:p>
+            <w:pPr>
+              <w:pStyle w:val="CommentText"/>
+              <w:numPr>
+                <w:ilvl w:val="12"/>
+                <w:numId w:val="0"/>
+              </w:numPr>
+              <w:rPr>
+                <w:rFonts w:asciiTheme="minorHAnsi" w:hAnsiTheme="minorHAnsi"/>
+              </w:rPr>
+            </w:pPr>
+            <w:r>
+              <w:rPr>
+                <w:rFonts w:asciiTheme="minorHAnsi" w:hAnsiTheme="minorHAnsi"/>
+              </w:rPr>
+              <w:lastRenderedPageBreak/>
+              <w:t>Notes</w:t>
+            </w:r>
+          </w:p>
+        </w:tc>
+        <w:tc>
+          <w:tcPr>
+            <w:tcW w:w="10455" w:type="dxa"/>
+          </w:tcPr>
+          <w:p>
+            <w:pPr>
+              <w:rPr>
+                <w:rFonts w:asciiTheme="minorHAnsi" w:hAnsiTheme="minorHAnsi"/>
+              </w:rPr>
+            </w:pPr>
+          </w:p>
+        </w:tc>
+      </w:tr>
+    </w:tbl>
+    <w:p>
+      <w:pPr>
+        <w:rPr>
+          <w:sz w:val="18"/>
+        </w:rPr>
+      </w:pPr>
+    </w:p>
+    <w:tbl>
+      <w:tblPr>
+        <w:tblW w:w="13500" w:type="dxa"/>
+        <w:tblInd w:w="-612" w:type="dxa"/>
+        <w:tblBorders>
+          <w:top w:val="double" w:sz="4" w:space="0" w:color="auto"/>
+          <w:left w:val="double" w:sz="4" w:space="0" w:color="auto"/>
+          <w:bottom w:val="double" w:sz="4" w:space="0" w:color="auto"/>
+          <w:right w:val="double" w:sz="4" w:space="0" w:color="auto"/>
+          <w:insideH w:val="single" w:sz="6" w:space="0" w:color="auto"/>
+          <w:insideV w:val="single" w:sz="6" w:space="0" w:color="auto"/>
+        </w:tblBorders>
+        <w:tblLayout w:type="fixed"/>
+        <w:tblLook w:val="0000" w:firstRow="0" w:lastRow="0" w:firstColumn="0" w:lastColumn="0" w:noHBand="0" w:noVBand="0"/>
+      </w:tblPr>
+      <w:tblGrid>
+        <w:gridCol w:w="900"/>
+        <w:gridCol w:w="3960"/>
+        <w:gridCol w:w="4500"/>
+        <w:gridCol w:w="1260"/>
+        <w:gridCol w:w="2880"/>
+      </w:tblGrid>
+      <w:tr>
+        <w:trPr>
+          <w:cantSplit/>
+          <w:tblHeader/>
+        </w:trPr>
+        <w:tc>
+          <w:tcPr>
+            <w:tcW w:w="900" w:type="dxa"/>
+            <w:shd w:val="clear" w:color="auto" w:fill="A6A6A6"/>
+          </w:tcPr>
+          <w:p>
+            <w:pPr>
+              <w:pStyle w:val="Header"/>
+              <w:tabs>
+                <w:tab w:val="clear" w:pos="4320"/>
+                <w:tab w:val="clear" w:pos="8640"/>
+              </w:tabs>
+              <w:spacing w:before="40" w:after="40"/>
+              <w:jc w:val="both"/>
+              <w:rPr>
+                <w:b/>
+                <w:i/>
+              </w:rPr>
+            </w:pPr>
+            <w:r>
+              <w:rPr>
+                <w:b/>
+              </w:rPr>
+              <w:t>TEST#</w:t>
+            </w:r>
+          </w:p>
+        </w:tc>
+        <w:tc>
+          <w:tcPr>
+            <w:tcW w:w="3960" w:type="dxa"/>
+            <w:shd w:val="clear" w:color="auto" w:fill="A6A6A6"/>
+          </w:tcPr>
+          <w:p>
+            <w:pPr>
+              <w:pStyle w:val="Header"/>
+              <w:tabs>
+                <w:tab w:val="clear" w:pos="4320"/>
+                <w:tab w:val="clear" w:pos="8640"/>
+              </w:tabs>
+              <w:spacing w:before="20" w:after="20"/>
+              <w:rPr>
+                <w:b/>
+                <w:i/>
+              </w:rPr>
+            </w:pPr>
+            <w:r>
+              <w:rPr>
+                <w:b/>
+              </w:rPr>
+              <w:t>ACTION</w:t>
+            </w:r>
+          </w:p>
+        </w:tc>
+        <w:tc>
+          <w:tcPr>
+            <w:tcW w:w="4500" w:type="dxa"/>
+            <w:shd w:val="clear" w:color="auto" w:fill="A6A6A6"/>
+          </w:tcPr>
+          <w:p>
+            <w:pPr>
+              <w:pStyle w:val="Header"/>
+              <w:tabs>
+                <w:tab w:val="clear" w:pos="4320"/>
+                <w:tab w:val="clear" w:pos="8640"/>
+              </w:tabs>
+              <w:spacing w:before="40" w:after="40"/>
+              <w:rPr>
+                <w:b/>
+                <w:i/>
+              </w:rPr>
+            </w:pPr>
+            <w:r>
+              <w:rPr>
+                <w:b/>
+              </w:rPr>
+              <w:t xml:space="preserve">EXPECTED RESULTS </w:t>
+            </w:r>
+          </w:p>
+        </w:tc>
+        <w:tc>
+          <w:tcPr>
+            <w:tcW w:w="1260" w:type="dxa"/>
+            <w:shd w:val="clear" w:color="auto" w:fill="A6A6A6"/>
+          </w:tcPr>
+          <w:p>
+            <w:pPr>
+              <w:pStyle w:val="Header"/>
+              <w:tabs>
+                <w:tab w:val="clear" w:pos="4320"/>
+                <w:tab w:val="clear" w:pos="8640"/>
+              </w:tabs>
+              <w:spacing w:before="40" w:after="40"/>
+              <w:jc w:val="center"/>
+              <w:rPr>
+                <w:b/>
+                <w:i/>
+              </w:rPr>
+            </w:pPr>
+            <w:r>
+              <w:rPr>
+                <w:b/>
+              </w:rPr>
+              <w:t>RESULTS</w:t>
+            </w:r>
+          </w:p>
+          <w:p>
+            <w:pPr>
+              <w:pStyle w:val="Header"/>
+              <w:tabs>
+                <w:tab w:val="clear" w:pos="4320"/>
+                <w:tab w:val="clear" w:pos="8640"/>
+              </w:tabs>
+              <w:spacing w:before="40" w:after="40"/>
+              <w:jc w:val="center"/>
+              <w:rPr>
+                <w:b/>
+                <w:i/>
+              </w:rPr>
+            </w:pPr>
+            <w:r>
+              <w:rPr>
+                <w:b/>
+              </w:rPr>
+              <w:t>P/F/I</w:t>
+            </w:r>
+          </w:p>
+        </w:tc>
+        <w:tc>
+          <w:tcPr>
+            <w:tcW w:w="2880" w:type="dxa"/>
+            <w:shd w:val="clear" w:color="auto" w:fill="A6A6A6"/>
+          </w:tcPr>
+          <w:p>
+            <w:pPr>
+              <w:pStyle w:val="Header"/>
+              <w:tabs>
+                <w:tab w:val="clear" w:pos="4320"/>
+                <w:tab w:val="clear" w:pos="8640"/>
+              </w:tabs>
+              <w:spacing w:before="40" w:after="40"/>
+              <w:rPr>
+                <w:b/>
+                <w:i/>
+              </w:rPr>
+            </w:pPr>
+            <w:r>
+              <w:rPr>
+                <w:b/>
+              </w:rPr>
+              <w:t>COMMENTS</w:t>
+            </w:r>
+          </w:p>
+        </w:tc>
+      </w:tr>
+      <w:tr>
+        <w:trPr>
+          <w:cantSplit/>
+        </w:trPr>
+        <w:tc>
+          <w:tcPr>
+            <w:tcW w:w="900" w:type="dxa"/>
+          </w:tcPr>
+          <w:p>
+            <w:pPr>
+              <w:pStyle w:val="Header"/>
+              <w:tabs>
+                <w:tab w:val="clear" w:pos="4320"/>
+                <w:tab w:val="clear" w:pos="8640"/>
+              </w:tabs>
+              <w:overflowPunct/>
+              <w:autoSpaceDE/>
+              <w:autoSpaceDN/>
+              <w:adjustRightInd/>
+              <w:spacing w:before="40" w:after="40"/>
+              <w:jc w:val="both"/>
+              <w:textAlignment w:val="auto"/>
+              <w:rPr>
+                <w:i/>
+              </w:rPr>
+            </w:pPr>
+          </w:p>
+          <w:p>
+            <w:pPr>
+              <w:pStyle w:val="Header"/>
+              <w:tabs>
+                <w:tab w:val="clear" w:pos="4320"/>
+                <w:tab w:val="clear" w:pos="8640"/>
+              </w:tabs>
+              <w:overflowPunct/>
+              <w:autoSpaceDE/>
+              <w:autoSpaceDN/>
+              <w:adjustRightInd/>
+              <w:spacing w:before="40" w:after="40"/>
+              <w:jc w:val="both"/>
+              <w:textAlignment w:val="auto"/>
+              <w:rPr>
+                <w:i/>
+              </w:rPr>
+            </w:pPr>
+          </w:p>
+          <w:p>
+            <w:pPr>
+              <w:pStyle w:val="Header"/>
+              <w:tabs>
+                <w:tab w:val="clear" w:pos="4320"/>
+                <w:tab w:val="clear" w:pos="8640"/>
+              </w:tabs>
+              <w:overflowPunct/>
+              <w:autoSpaceDE/>
+              <w:autoSpaceDN/>
+              <w:adjustRightInd/>
+              <w:spacing w:before="40" w:after="40"/>
+              <w:jc w:val="both"/>
+              <w:textAlignment w:val="auto"/>
+              <w:rPr>
+                <w:i/>
+              </w:rPr>
+            </w:pPr>
+            <w:r>
+              <w:rPr>
+                <w:i/>
+              </w:rPr>
+              <w:t xml:space="preserve">       1</w:t>
+            </w:r>
+          </w:p>
+        </w:tc>
+        <w:tc>
+          <w:tcPr>
+            <w:tcW w:w="3960" w:type="dxa"/>
+          </w:tcPr>
+          <w:p>
+            <w:pPr>
+              <w:pStyle w:val="CSETableText"/>
+              <w:ind w:left="159"/>
+              <w:rPr>
+                <w:rFonts w:asciiTheme="minorHAnsi" w:hAnsiTheme="minorHAnsi"/>
+                <w:bCs/>
+                <w:szCs w:val="20"/>
+              </w:rPr>
+            </w:pPr>
+            <w:r>
+              <w:rPr>
+                <w:rFonts w:asciiTheme="minorHAnsi" w:hAnsiTheme="minorHAnsi"/>
+                <w:bCs/>
+                <w:szCs w:val="20"/>
+              </w:rPr>
+              <w:t>Launch link to test page using an account with access to submission tabs:</w:t>
+            </w:r>
+          </w:p>
+          <w:p>
+            <w:pPr>
+              <w:pStyle w:val="CSETableText"/>
+              <w:ind w:left="159"/>
+              <w:rPr>
+                <w:rFonts w:asciiTheme="minorHAnsi" w:hAnsiTheme="minorHAnsi"/>
+                <w:bCs/>
+                <w:szCs w:val="20"/>
+              </w:rPr>
+            </w:pPr>
+          </w:p>
+          <w:p>
+            <w:pPr>
+              <w:pStyle w:val="CSETableText"/>
+              <w:ind w:left="159"/>
+              <w:rPr>
+                <w:rFonts w:asciiTheme="minorHAnsi" w:hAnsiTheme="minorHAnsi"/>
+                <w:bCs/>
+                <w:szCs w:val="20"/>
+              </w:rPr>
+            </w:pPr>
+            <w:hyperlink r:id="rId23" w:history="1">
+              <w:r>
+                <w:rPr>
+                  <w:rStyle w:val="Hyperlink"/>
+                  <w:rFonts w:asciiTheme="minorHAnsi" w:hAnsiTheme="minorHAnsi"/>
+                </w:rPr>
+                <w:t>https://f3420-mpmd01.vangent.local/coach3/default.aspx</w:t>
+              </w:r>
+            </w:hyperlink>
+            <w:r>
+              <w:rPr>
+                <w:rFonts w:asciiTheme="minorHAnsi" w:hAnsiTheme="minorHAnsi"/>
+              </w:rPr>
+              <w:t xml:space="preserve"> </w:t>
+            </w:r>
+          </w:p>
+        </w:tc>
+        <w:tc>
+          <w:tcPr>
+            <w:tcW w:w="4500" w:type="dxa"/>
+          </w:tcPr>
+          <w:p>
+            <w:pPr>
+              <w:pStyle w:val="Header"/>
+              <w:tabs>
+                <w:tab w:val="clear" w:pos="4320"/>
+                <w:tab w:val="clear" w:pos="8640"/>
+              </w:tabs>
+              <w:spacing w:before="40" w:after="40"/>
+              <w:rPr>
+                <w:rFonts w:asciiTheme="minorHAnsi" w:hAnsiTheme="minorHAnsi"/>
+              </w:rPr>
+            </w:pPr>
+            <w:r>
+              <w:rPr>
+                <w:rFonts w:asciiTheme="minorHAnsi" w:hAnsiTheme="minorHAnsi"/>
+              </w:rPr>
+              <w:t>“Authentication Required” dialog displays asking for User Name and Password:</w:t>
+            </w:r>
+          </w:p>
+          <w:p>
+            <w:pPr>
+              <w:pStyle w:val="Header"/>
+              <w:tabs>
+                <w:tab w:val="clear" w:pos="4320"/>
+                <w:tab w:val="clear" w:pos="8640"/>
+              </w:tabs>
+              <w:spacing w:before="40" w:after="40"/>
+              <w:rPr>
+                <w:rFonts w:asciiTheme="minorHAnsi" w:hAnsiTheme="minorHAnsi"/>
+              </w:rPr>
+            </w:pPr>
+            <w:r>
+              <w:rPr>
+                <w:rFonts w:asciiTheme="minorHAnsi" w:hAnsiTheme="minorHAnsi"/>
+              </w:rPr>
+              <w:t>Enter User Name and Password, Click OK;</w:t>
+            </w:r>
+          </w:p>
+          <w:p>
+            <w:pPr>
+              <w:pStyle w:val="Header"/>
+              <w:tabs>
+                <w:tab w:val="clear" w:pos="4320"/>
+                <w:tab w:val="clear" w:pos="8640"/>
+              </w:tabs>
+              <w:spacing w:before="40" w:after="40"/>
+              <w:rPr>
+                <w:rFonts w:asciiTheme="minorHAnsi" w:hAnsiTheme="minorHAnsi"/>
+              </w:rPr>
+            </w:pPr>
+            <w:r>
+              <w:rPr>
+                <w:rFonts w:asciiTheme="minorHAnsi" w:hAnsiTheme="minorHAnsi"/>
+              </w:rPr>
+              <w:t>User is authenticated;</w:t>
+            </w:r>
+          </w:p>
+          <w:p>
+            <w:pPr>
+              <w:pStyle w:val="Header"/>
+              <w:tabs>
+                <w:tab w:val="clear" w:pos="4320"/>
+                <w:tab w:val="clear" w:pos="8640"/>
+              </w:tabs>
+              <w:spacing w:before="40" w:after="40"/>
+              <w:rPr>
+                <w:rFonts w:asciiTheme="minorHAnsi" w:hAnsiTheme="minorHAnsi"/>
+              </w:rPr>
+            </w:pPr>
+            <w:r>
+              <w:rPr>
+                <w:rFonts w:asciiTheme="minorHAnsi" w:hAnsiTheme="minorHAnsi"/>
+              </w:rPr>
+              <w:t>User information (</w:t>
+            </w:r>
+            <w:proofErr w:type="spellStart"/>
+            <w:r>
+              <w:rPr>
+                <w:rFonts w:asciiTheme="minorHAnsi" w:hAnsiTheme="minorHAnsi"/>
+              </w:rPr>
+              <w:t>jobcode$email$name</w:t>
+            </w:r>
+            <w:proofErr w:type="spellEnd"/>
+            <w:r>
+              <w:rPr>
+                <w:rFonts w:asciiTheme="minorHAnsi" w:hAnsiTheme="minorHAnsi"/>
+              </w:rPr>
+              <w:t>) is saved in Session;</w:t>
+            </w:r>
+          </w:p>
+          <w:p>
+            <w:pPr>
+              <w:pStyle w:val="Header"/>
+              <w:tabs>
+                <w:tab w:val="clear" w:pos="4320"/>
+                <w:tab w:val="clear" w:pos="8640"/>
+              </w:tabs>
+              <w:spacing w:before="40" w:after="40"/>
+              <w:rPr>
+                <w:rFonts w:asciiTheme="minorHAnsi" w:hAnsiTheme="minorHAnsi"/>
+              </w:rPr>
+            </w:pPr>
+            <w:r>
+              <w:rPr>
+                <w:rFonts w:asciiTheme="minorHAnsi" w:hAnsiTheme="minorHAnsi"/>
+              </w:rPr>
+              <w:t>User is authorized; User’s job code controls which tabs display</w:t>
+            </w:r>
+          </w:p>
+          <w:p>
+            <w:pPr>
+              <w:pStyle w:val="Header"/>
+              <w:tabs>
+                <w:tab w:val="clear" w:pos="4320"/>
+                <w:tab w:val="clear" w:pos="8640"/>
+              </w:tabs>
+              <w:spacing w:before="40" w:after="40"/>
+              <w:rPr>
+                <w:rFonts w:asciiTheme="minorHAnsi" w:hAnsiTheme="minorHAnsi" w:cs="Courier New"/>
+                <w:sz w:val="16"/>
+              </w:rPr>
+            </w:pPr>
+            <w:proofErr w:type="spellStart"/>
+            <w:proofErr w:type="gramStart"/>
+            <w:r>
+              <w:rPr>
+                <w:rFonts w:asciiTheme="minorHAnsi" w:hAnsiTheme="minorHAnsi"/>
+              </w:rPr>
+              <w:t>eCoachingLog</w:t>
+            </w:r>
+            <w:proofErr w:type="spellEnd"/>
+            <w:proofErr w:type="gramEnd"/>
+            <w:r>
+              <w:rPr>
+                <w:rFonts w:asciiTheme="minorHAnsi" w:hAnsiTheme="minorHAnsi"/>
+              </w:rPr>
+              <w:t xml:space="preserve"> main page displays.</w:t>
+            </w:r>
+          </w:p>
+        </w:tc>
+        <w:tc>
+          <w:tcPr>
+            <w:tcW w:w="1260" w:type="dxa"/>
+          </w:tcPr>
+          <w:p>
+            <w:pPr>
+              <w:pStyle w:val="Header"/>
+              <w:tabs>
+                <w:tab w:val="clear" w:pos="4320"/>
+                <w:tab w:val="clear" w:pos="8640"/>
+              </w:tabs>
+              <w:spacing w:before="40" w:after="40"/>
+              <w:jc w:val="center"/>
+              <w:rPr>
+                <w:i/>
+              </w:rPr>
+            </w:pPr>
+            <w:r>
+              <w:rPr>
+                <w:i/>
+              </w:rPr>
+              <w:t>P</w:t>
+            </w:r>
+          </w:p>
+        </w:tc>
+        <w:tc>
+          <w:tcPr>
+            <w:tcW w:w="2880" w:type="dxa"/>
+          </w:tcPr>
+          <w:p>
+            <w:pPr>
+              <w:pStyle w:val="Header"/>
+              <w:tabs>
+                <w:tab w:val="clear" w:pos="4320"/>
+                <w:tab w:val="clear" w:pos="8640"/>
+              </w:tabs>
+              <w:spacing w:before="40" w:after="40"/>
+              <w:rPr>
+                <w:i/>
+              </w:rPr>
+            </w:pPr>
+          </w:p>
+        </w:tc>
+      </w:tr>
+      <w:tr>
+        <w:trPr>
+          <w:cantSplit/>
+        </w:trPr>
+        <w:tc>
+          <w:tcPr>
+            <w:tcW w:w="900" w:type="dxa"/>
+          </w:tcPr>
+          <w:p>
+            <w:pPr>
+              <w:pStyle w:val="Header"/>
+              <w:tabs>
+                <w:tab w:val="clear" w:pos="4320"/>
+                <w:tab w:val="clear" w:pos="8640"/>
+              </w:tabs>
+              <w:overflowPunct/>
+              <w:autoSpaceDE/>
+              <w:autoSpaceDN/>
+              <w:adjustRightInd/>
+              <w:spacing w:before="40" w:after="40"/>
+              <w:ind w:left="360"/>
+              <w:jc w:val="both"/>
+              <w:textAlignment w:val="auto"/>
+              <w:rPr>
+                <w:i/>
+              </w:rPr>
+            </w:pPr>
+            <w:r>
+              <w:rPr>
+                <w:i/>
+              </w:rPr>
+              <w:t>2</w:t>
+            </w:r>
+          </w:p>
+        </w:tc>
+        <w:tc>
+          <w:tcPr>
+            <w:tcW w:w="3960" w:type="dxa"/>
+          </w:tcPr>
+          <w:p>
+            <w:pPr>
+              <w:pStyle w:val="CSETableText"/>
+              <w:ind w:left="159"/>
+              <w:rPr>
+                <w:rFonts w:asciiTheme="minorHAnsi" w:hAnsiTheme="minorHAnsi"/>
+                <w:bCs/>
+                <w:szCs w:val="20"/>
+              </w:rPr>
+            </w:pPr>
+            <w:r>
+              <w:rPr>
+                <w:rFonts w:asciiTheme="minorHAnsi" w:hAnsiTheme="minorHAnsi"/>
+                <w:bCs/>
+                <w:szCs w:val="20"/>
+              </w:rPr>
+              <w:t>Click any submission tab other than the main page tab</w:t>
+            </w:r>
+            <w:r>
+              <w:rPr>
+                <w:rFonts w:asciiTheme="minorHAnsi" w:hAnsiTheme="minorHAnsi"/>
+                <w:bCs/>
+                <w:szCs w:val="20"/>
+              </w:rPr>
+              <w:t xml:space="preserve">  </w:t>
+            </w:r>
+            <w:r>
+              <w:rPr>
+                <w:rFonts w:asciiTheme="minorHAnsi" w:hAnsiTheme="minorHAnsi"/>
+                <w:bCs/>
+                <w:szCs w:val="20"/>
+              </w:rPr>
+              <w:t xml:space="preserve"> </w:t>
+            </w:r>
+          </w:p>
+        </w:tc>
+        <w:tc>
+          <w:tcPr>
+            <w:tcW w:w="4500" w:type="dxa"/>
+          </w:tcPr>
+          <w:p>
+            <w:pPr>
+              <w:pStyle w:val="Header"/>
+              <w:tabs>
+                <w:tab w:val="clear" w:pos="4320"/>
+                <w:tab w:val="clear" w:pos="8640"/>
+              </w:tabs>
+              <w:spacing w:before="40" w:after="40"/>
+              <w:rPr>
+                <w:rFonts w:asciiTheme="minorHAnsi" w:hAnsiTheme="minorHAnsi"/>
+              </w:rPr>
+            </w:pPr>
+            <w:r>
+              <w:rPr>
+                <w:rFonts w:asciiTheme="minorHAnsi" w:hAnsiTheme="minorHAnsi"/>
+              </w:rPr>
+              <w:t>Authentication is skipped;</w:t>
+            </w:r>
+          </w:p>
+          <w:p>
+            <w:pPr>
+              <w:pStyle w:val="Header"/>
+              <w:tabs>
+                <w:tab w:val="clear" w:pos="4320"/>
+                <w:tab w:val="clear" w:pos="8640"/>
+              </w:tabs>
+              <w:spacing w:before="40" w:after="40"/>
+              <w:rPr>
+                <w:rFonts w:asciiTheme="minorHAnsi" w:hAnsiTheme="minorHAnsi"/>
+              </w:rPr>
+            </w:pPr>
+            <w:r>
+              <w:rPr>
+                <w:rFonts w:asciiTheme="minorHAnsi" w:hAnsiTheme="minorHAnsi"/>
+              </w:rPr>
+              <w:t>Authorization is further done to control what the user sees on this page – since this is page initial display (none post back)</w:t>
+            </w:r>
+          </w:p>
+        </w:tc>
+        <w:tc>
+          <w:tcPr>
+            <w:tcW w:w="1260" w:type="dxa"/>
+          </w:tcPr>
+          <w:p>
+            <w:pPr>
+              <w:pStyle w:val="Header"/>
+              <w:tabs>
+                <w:tab w:val="clear" w:pos="4320"/>
+                <w:tab w:val="clear" w:pos="8640"/>
+              </w:tabs>
+              <w:spacing w:before="40" w:after="40"/>
+              <w:jc w:val="center"/>
+              <w:rPr>
+                <w:i/>
+              </w:rPr>
+            </w:pPr>
+            <w:r>
+              <w:rPr>
+                <w:i/>
+              </w:rPr>
+              <w:t>P</w:t>
+            </w:r>
+          </w:p>
+        </w:tc>
+        <w:tc>
+          <w:tcPr>
+            <w:tcW w:w="2880" w:type="dxa"/>
+          </w:tcPr>
+          <w:p>
+            <w:pPr>
+              <w:pStyle w:val="Header"/>
+              <w:tabs>
+                <w:tab w:val="clear" w:pos="4320"/>
+                <w:tab w:val="clear" w:pos="8640"/>
+              </w:tabs>
+              <w:spacing w:before="40" w:after="40"/>
+              <w:rPr>
+                <w:i/>
+              </w:rPr>
+            </w:pPr>
+          </w:p>
+        </w:tc>
+      </w:tr>
+      <w:tr>
+        <w:trPr>
+          <w:cantSplit/>
+        </w:trPr>
+        <w:tc>
+          <w:tcPr>
+            <w:tcW w:w="900" w:type="dxa"/>
+          </w:tcPr>
+          <w:p>
+            <w:pPr>
+              <w:pStyle w:val="Header"/>
+              <w:tabs>
+                <w:tab w:val="clear" w:pos="4320"/>
+                <w:tab w:val="clear" w:pos="8640"/>
+              </w:tabs>
+              <w:overflowPunct/>
+              <w:autoSpaceDE/>
+              <w:autoSpaceDN/>
+              <w:adjustRightInd/>
+              <w:spacing w:before="40" w:after="40"/>
+              <w:ind w:left="360"/>
+              <w:jc w:val="both"/>
+              <w:textAlignment w:val="auto"/>
+              <w:rPr>
+                <w:i/>
+              </w:rPr>
+            </w:pPr>
+            <w:r>
+              <w:rPr>
+                <w:i/>
+              </w:rPr>
+              <w:t>3</w:t>
+            </w:r>
+          </w:p>
+        </w:tc>
+        <w:tc>
+          <w:tcPr>
+            <w:tcW w:w="3960" w:type="dxa"/>
+          </w:tcPr>
+          <w:p>
+            <w:pPr>
+              <w:pStyle w:val="CSETableText"/>
+              <w:ind w:left="159"/>
+              <w:rPr>
+                <w:rFonts w:asciiTheme="minorHAnsi" w:hAnsiTheme="minorHAnsi"/>
+                <w:bCs/>
+                <w:szCs w:val="20"/>
+              </w:rPr>
+            </w:pPr>
+            <w:r>
+              <w:rPr>
+                <w:rFonts w:asciiTheme="minorHAnsi" w:hAnsiTheme="minorHAnsi"/>
+                <w:bCs/>
+                <w:szCs w:val="20"/>
+              </w:rPr>
+              <w:t>On the page in Test#2, change any filter value and submit the page</w:t>
+            </w:r>
+          </w:p>
+        </w:tc>
+        <w:tc>
+          <w:tcPr>
+            <w:tcW w:w="4500" w:type="dxa"/>
+          </w:tcPr>
+          <w:p>
+            <w:pPr>
+              <w:pStyle w:val="Header"/>
+              <w:tabs>
+                <w:tab w:val="clear" w:pos="4320"/>
+                <w:tab w:val="clear" w:pos="8640"/>
+              </w:tabs>
+              <w:spacing w:before="40" w:after="40"/>
+              <w:rPr>
+                <w:rFonts w:asciiTheme="minorHAnsi" w:hAnsiTheme="minorHAnsi"/>
+              </w:rPr>
+            </w:pPr>
+            <w:r>
+              <w:rPr>
+                <w:rFonts w:asciiTheme="minorHAnsi" w:hAnsiTheme="minorHAnsi"/>
+              </w:rPr>
+              <w:t>Authentication is skipped;</w:t>
+            </w:r>
+          </w:p>
+          <w:p>
+            <w:pPr>
+              <w:pStyle w:val="Header"/>
+              <w:tabs>
+                <w:tab w:val="clear" w:pos="4320"/>
+                <w:tab w:val="clear" w:pos="8640"/>
+              </w:tabs>
+              <w:spacing w:before="40" w:after="40"/>
+              <w:rPr>
+                <w:rFonts w:asciiTheme="minorHAnsi" w:hAnsiTheme="minorHAnsi"/>
+              </w:rPr>
+            </w:pPr>
+            <w:r>
+              <w:rPr>
+                <w:rFonts w:asciiTheme="minorHAnsi" w:hAnsiTheme="minorHAnsi"/>
+              </w:rPr>
+              <w:t>Authorization is skipped – since this is page post back.</w:t>
+            </w:r>
+          </w:p>
+        </w:tc>
+        <w:tc>
+          <w:tcPr>
+            <w:tcW w:w="1260" w:type="dxa"/>
+          </w:tcPr>
+          <w:p>
+            <w:pPr>
+              <w:pStyle w:val="Header"/>
+              <w:tabs>
+                <w:tab w:val="clear" w:pos="4320"/>
+                <w:tab w:val="clear" w:pos="8640"/>
+              </w:tabs>
+              <w:spacing w:before="40" w:after="40"/>
+              <w:jc w:val="center"/>
+              <w:rPr>
+                <w:i/>
+              </w:rPr>
+            </w:pPr>
+            <w:r>
+              <w:rPr>
+                <w:i/>
+              </w:rPr>
+              <w:t>P</w:t>
+            </w:r>
+          </w:p>
+        </w:tc>
+        <w:tc>
+          <w:tcPr>
+            <w:tcW w:w="2880" w:type="dxa"/>
+          </w:tcPr>
+          <w:p>
+            <w:pPr>
+              <w:pStyle w:val="Header"/>
+              <w:spacing w:before="40" w:after="40"/>
+              <w:rPr>
+                <w:i/>
+              </w:rPr>
+            </w:pPr>
+          </w:p>
+        </w:tc>
+      </w:tr>
+    </w:tbl>
+    <w:p>
+      <w:pPr>
+        <w:rPr>
+          <w:ins w:id="24" w:author="Huang, Lili" w:date="2015-07-23T15:16:00Z"/>
+          <w:sz w:val="18"/>
+        </w:rPr>
+      </w:pPr>
+    </w:p>
+    <w:tbl>
+      <w:tblPr>
+        <w:tblW w:w="0" w:type="auto"/>
+        <w:tblInd w:w="-612" w:type="dxa"/>
+        <w:tblBorders>
+          <w:top w:val="single" w:sz="4" w:space="0" w:color="auto"/>
+          <w:left w:val="single" w:sz="4" w:space="0" w:color="auto"/>
+          <w:bottom w:val="single" w:sz="4" w:space="0" w:color="auto"/>
+          <w:right w:val="single" w:sz="4" w:space="0" w:color="auto"/>
+          <w:insideH w:val="single" w:sz="4" w:space="0" w:color="auto"/>
+          <w:insideV w:val="single" w:sz="4" w:space="0" w:color="auto"/>
+        </w:tblBorders>
+        <w:tblLayout w:type="fixed"/>
+        <w:tblLook w:val="0000" w:firstRow="0" w:lastRow="0" w:firstColumn="0" w:lastColumn="0" w:noHBand="0" w:noVBand="0"/>
+      </w:tblPr>
+      <w:tblGrid>
+        <w:gridCol w:w="2549"/>
+        <w:gridCol w:w="10455"/>
+      </w:tblGrid>
+      <w:tr>
+        <w:trPr>
+          <w:tblHeader/>
+          <w:ins w:id="25" w:author="Huang, Lili" w:date="2015-07-23T15:16:00Z"/>
+        </w:trPr>
+        <w:tc>
+          <w:tcPr>
+            <w:tcW w:w="2549" w:type="dxa"/>
+            <w:shd w:val="solid" w:color="auto" w:fill="000000"/>
+          </w:tcPr>
+          <w:p>
+            <w:pPr>
+              <w:numPr>
+                <w:ilvl w:val="12"/>
+                <w:numId w:val="0"/>
+              </w:numPr>
+              <w:jc w:val="center"/>
+              <w:rPr>
+                <w:ins w:id="26" w:author="Huang, Lili" w:date="2015-07-23T15:16:00Z"/>
+                <w:rFonts w:ascii="Arial" w:hAnsi="Arial"/>
+                <w:b/>
+                <w:sz w:val="18"/>
+              </w:rPr>
+            </w:pPr>
+            <w:ins w:id="27" w:author="Huang, Lili" w:date="2015-07-23T15:16:00Z">
               <w:r>
                 <w:rPr>
                   <w:rFonts w:ascii="Arial" w:hAnsi="Arial"/>
@@ -22595,13 +23968,13 @@
               </w:numPr>
               <w:jc w:val="center"/>
               <w:rPr>
-                <w:ins w:id="25" w:author="Huang, Lili" w:date="2015-07-13T13:53:00Z"/>
+                <w:ins w:id="28" w:author="Huang, Lili" w:date="2015-07-23T15:16:00Z"/>
                 <w:rFonts w:ascii="Arial" w:hAnsi="Arial"/>
                 <w:b/>
                 <w:sz w:val="18"/>
               </w:rPr>
             </w:pPr>
-            <w:ins w:id="26" w:author="Huang, Lili" w:date="2015-07-13T13:53:00Z">
+            <w:ins w:id="29" w:author="Huang, Lili" w:date="2015-07-23T15:16:00Z">
               <w:r>
                 <w:rPr>
                   <w:rFonts w:ascii="Arial" w:hAnsi="Arial"/>
@@ -22616,7 +23989,7 @@
       </w:tr>
       <w:tr>
         <w:trPr>
-          <w:ins w:id="27" w:author="Huang, Lili" w:date="2015-07-13T13:53:00Z"/>
+          <w:ins w:id="30" w:author="Huang, Lili" w:date="2015-07-23T15:16:00Z"/>
         </w:trPr>
         <w:tc>
           <w:tcPr>
@@ -22630,11 +24003,11 @@
                 <w:numId w:val="0"/>
               </w:numPr>
               <w:rPr>
-                <w:ins w:id="28" w:author="Huang, Lili" w:date="2015-07-13T13:53:00Z"/>
-                <w:rFonts w:asciiTheme="minorHAnsi" w:hAnsiTheme="minorHAnsi"/>
-              </w:rPr>
-            </w:pPr>
-            <w:ins w:id="29" w:author="Huang, Lili" w:date="2015-07-13T13:53:00Z">
+                <w:ins w:id="31" w:author="Huang, Lili" w:date="2015-07-23T15:16:00Z"/>
+                <w:rFonts w:asciiTheme="minorHAnsi" w:hAnsiTheme="minorHAnsi"/>
+              </w:rPr>
+            </w:pPr>
+            <w:ins w:id="32" w:author="Huang, Lili" w:date="2015-07-23T15:16:00Z">
               <w:r>
                 <w:rPr>
                   <w:rFonts w:asciiTheme="minorHAnsi" w:hAnsiTheme="minorHAnsi"/>
@@ -22651,11 +24024,11 @@
           <w:p>
             <w:pPr>
               <w:rPr>
-                <w:ins w:id="30" w:author="Huang, Lili" w:date="2015-07-13T13:53:00Z"/>
-                <w:rFonts w:asciiTheme="minorHAnsi" w:hAnsiTheme="minorHAnsi"/>
-              </w:rPr>
-            </w:pPr>
-            <w:ins w:id="31" w:author="Huang, Lili" w:date="2015-07-13T13:53:00Z">
+                <w:ins w:id="33" w:author="Huang, Lili" w:date="2015-07-23T15:16:00Z"/>
+                <w:rFonts w:asciiTheme="minorHAnsi" w:hAnsiTheme="minorHAnsi"/>
+              </w:rPr>
+            </w:pPr>
+            <w:ins w:id="34" w:author="Huang, Lili" w:date="2015-07-23T15:16:00Z">
               <w:r>
                 <w:rPr>
                   <w:rFonts w:asciiTheme="minorHAnsi" w:hAnsiTheme="minorHAnsi"/>
@@ -22666,7 +24039,7 @@
                 <w:rPr>
                   <w:rFonts w:asciiTheme="minorHAnsi" w:hAnsiTheme="minorHAnsi"/>
                 </w:rPr>
-                <w:t>SUB15</w:t>
+                <w:t>SUB16</w:t>
               </w:r>
             </w:ins>
           </w:p>
@@ -22674,7 +24047,7 @@
       </w:tr>
       <w:tr>
         <w:trPr>
-          <w:ins w:id="32" w:author="Huang, Lili" w:date="2015-07-13T13:53:00Z"/>
+          <w:ins w:id="35" w:author="Huang, Lili" w:date="2015-07-23T15:16:00Z"/>
         </w:trPr>
         <w:tc>
           <w:tcPr>
@@ -22688,11 +24061,11 @@
                 <w:numId w:val="0"/>
               </w:numPr>
               <w:rPr>
-                <w:ins w:id="33" w:author="Huang, Lili" w:date="2015-07-13T13:53:00Z"/>
-                <w:rFonts w:asciiTheme="minorHAnsi" w:hAnsiTheme="minorHAnsi"/>
-              </w:rPr>
-            </w:pPr>
-            <w:ins w:id="34" w:author="Huang, Lili" w:date="2015-07-13T13:53:00Z">
+                <w:ins w:id="36" w:author="Huang, Lili" w:date="2015-07-23T15:16:00Z"/>
+                <w:rFonts w:asciiTheme="minorHAnsi" w:hAnsiTheme="minorHAnsi"/>
+              </w:rPr>
+            </w:pPr>
+            <w:ins w:id="37" w:author="Huang, Lili" w:date="2015-07-23T15:16:00Z">
               <w:r>
                 <w:rPr>
                   <w:rFonts w:asciiTheme="minorHAnsi" w:hAnsiTheme="minorHAnsi"/>
@@ -22709,16 +24082,16 @@
           <w:p>
             <w:pPr>
               <w:rPr>
-                <w:ins w:id="35" w:author="Huang, Lili" w:date="2015-07-13T13:53:00Z"/>
-                <w:rFonts w:asciiTheme="minorHAnsi" w:hAnsiTheme="minorHAnsi"/>
-              </w:rPr>
-            </w:pPr>
-            <w:ins w:id="36" w:author="Huang, Lili" w:date="2015-07-13T13:53:00Z">
+                <w:ins w:id="38" w:author="Huang, Lili" w:date="2015-07-23T15:16:00Z"/>
+                <w:rFonts w:asciiTheme="minorHAnsi" w:hAnsiTheme="minorHAnsi"/>
+              </w:rPr>
+            </w:pPr>
+            <w:ins w:id="39" w:author="Huang, Lili" w:date="2015-07-23T15:17:00Z">
               <w:r>
                 <w:rPr>
                   <w:rFonts w:asciiTheme="minorHAnsi" w:hAnsiTheme="minorHAnsi"/>
                 </w:rPr>
-                <w:t>SCCB-P14881 – Authentication and authorization</w:t>
+                <w:t>TFS 363 – Duplicate form names</w:t>
               </w:r>
             </w:ins>
           </w:p>
@@ -22726,7 +24099,7 @@
       </w:tr>
       <w:tr>
         <w:trPr>
-          <w:ins w:id="37" w:author="Huang, Lili" w:date="2015-07-13T13:53:00Z"/>
+          <w:ins w:id="40" w:author="Huang, Lili" w:date="2015-07-23T15:16:00Z"/>
         </w:trPr>
         <w:tc>
           <w:tcPr>
@@ -22740,11 +24113,11 @@
                 <w:numId w:val="0"/>
               </w:numPr>
               <w:rPr>
-                <w:ins w:id="38" w:author="Huang, Lili" w:date="2015-07-13T13:53:00Z"/>
-                <w:rFonts w:asciiTheme="minorHAnsi" w:hAnsiTheme="minorHAnsi"/>
-              </w:rPr>
-            </w:pPr>
-            <w:ins w:id="39" w:author="Huang, Lili" w:date="2015-07-13T13:53:00Z">
+                <w:ins w:id="41" w:author="Huang, Lili" w:date="2015-07-23T15:16:00Z"/>
+                <w:rFonts w:asciiTheme="minorHAnsi" w:hAnsiTheme="minorHAnsi"/>
+              </w:rPr>
+            </w:pPr>
+            <w:ins w:id="42" w:author="Huang, Lili" w:date="2015-07-23T15:16:00Z">
               <w:r>
                 <w:rPr>
                   <w:rFonts w:asciiTheme="minorHAnsi" w:hAnsiTheme="minorHAnsi"/>
@@ -22761,11 +24134,11 @@
           <w:p>
             <w:pPr>
               <w:rPr>
-                <w:ins w:id="40" w:author="Huang, Lili" w:date="2015-07-13T13:53:00Z"/>
-                <w:rFonts w:asciiTheme="minorHAnsi" w:hAnsiTheme="minorHAnsi"/>
-              </w:rPr>
-            </w:pPr>
-            <w:ins w:id="41" w:author="Huang, Lili" w:date="2015-07-13T13:53:00Z">
+                <w:ins w:id="43" w:author="Huang, Lili" w:date="2015-07-23T15:16:00Z"/>
+                <w:rFonts w:asciiTheme="minorHAnsi" w:hAnsiTheme="minorHAnsi"/>
+              </w:rPr>
+            </w:pPr>
+            <w:ins w:id="44" w:author="Huang, Lili" w:date="2015-07-23T15:16:00Z">
               <w:r>
                 <w:rPr>
                   <w:rFonts w:asciiTheme="minorHAnsi" w:hAnsiTheme="minorHAnsi"/>
@@ -22802,7 +24175,7 @@
       </w:tr>
       <w:tr>
         <w:trPr>
-          <w:ins w:id="42" w:author="Huang, Lili" w:date="2015-07-13T13:53:00Z"/>
+          <w:ins w:id="45" w:author="Huang, Lili" w:date="2015-07-23T15:16:00Z"/>
         </w:trPr>
         <w:tc>
           <w:tcPr>
@@ -22816,11 +24189,11 @@
                 <w:numId w:val="0"/>
               </w:numPr>
               <w:rPr>
-                <w:ins w:id="43" w:author="Huang, Lili" w:date="2015-07-13T13:53:00Z"/>
-                <w:rFonts w:asciiTheme="minorHAnsi" w:hAnsiTheme="minorHAnsi"/>
-              </w:rPr>
-            </w:pPr>
-            <w:ins w:id="44" w:author="Huang, Lili" w:date="2015-07-13T13:53:00Z">
+                <w:ins w:id="46" w:author="Huang, Lili" w:date="2015-07-23T15:16:00Z"/>
+                <w:rFonts w:asciiTheme="minorHAnsi" w:hAnsiTheme="minorHAnsi"/>
+              </w:rPr>
+            </w:pPr>
+            <w:ins w:id="47" w:author="Huang, Lili" w:date="2015-07-23T15:16:00Z">
               <w:r>
                 <w:rPr>
                   <w:rFonts w:asciiTheme="minorHAnsi" w:hAnsiTheme="minorHAnsi"/>
@@ -22837,58 +24210,16 @@
           <w:p>
             <w:pPr>
               <w:rPr>
-                <w:ins w:id="45" w:author="Huang, Lili" w:date="2015-07-13T13:53:00Z"/>
-                <w:rFonts w:asciiTheme="minorHAnsi" w:hAnsiTheme="minorHAnsi"/>
-              </w:rPr>
-            </w:pPr>
-            <w:ins w:id="46" w:author="Huang, Lili" w:date="2015-07-13T13:53:00Z">
+                <w:ins w:id="48" w:author="Huang, Lili" w:date="2015-07-23T15:16:00Z"/>
+                <w:rFonts w:asciiTheme="minorHAnsi" w:hAnsiTheme="minorHAnsi"/>
+              </w:rPr>
+            </w:pPr>
+            <w:ins w:id="49" w:author="Huang, Lili" w:date="2015-07-23T15:16:00Z">
               <w:r>
                 <w:rPr>
                   <w:rFonts w:asciiTheme="minorHAnsi" w:hAnsiTheme="minorHAnsi"/>
                 </w:rPr>
-                <w:t xml:space="preserve">default.aspx, </w:t>
-              </w:r>
-              <w:proofErr w:type="spellStart"/>
-              <w:r>
-                <w:rPr>
-                  <w:rFonts w:asciiTheme="minorHAnsi" w:hAnsiTheme="minorHAnsi"/>
-                </w:rPr>
-                <w:t>default.aspx.designer.vb</w:t>
-              </w:r>
-              <w:proofErr w:type="spellEnd"/>
-              <w:r>
-                <w:rPr>
-                  <w:rFonts w:asciiTheme="minorHAnsi" w:hAnsiTheme="minorHAnsi"/>
-                </w:rPr>
-                <w:t xml:space="preserve">, </w:t>
-              </w:r>
-              <w:proofErr w:type="spellStart"/>
-              <w:r>
-                <w:rPr>
-                  <w:rFonts w:asciiTheme="minorHAnsi" w:hAnsiTheme="minorHAnsi"/>
-                </w:rPr>
-                <w:t>default.aspx.vb</w:t>
-              </w:r>
-              <w:proofErr w:type="spellEnd"/>
-              <w:r>
-                <w:rPr>
-                  <w:rFonts w:asciiTheme="minorHAnsi" w:hAnsiTheme="minorHAnsi"/>
-                </w:rPr>
-                <w:t xml:space="preserve">, default2.aspx, default2.aspx.vb, review2.aspx, review2.aspx.designer.vb, review2.aspx.vb, review3.aspx, review3.aspx.designer.vb, review3.aspx.vb, view2.aspx, view2.aspx.designer.vb, view2.aspx.vb, view3.aspx, view3.aspx.designer.vb, view3.aspx.vb, view4.aspx.vb, </w:t>
-              </w:r>
-              <w:proofErr w:type="spellStart"/>
-              <w:r>
-                <w:rPr>
-                  <w:rFonts w:asciiTheme="minorHAnsi" w:hAnsiTheme="minorHAnsi"/>
-                </w:rPr>
-                <w:t>Web.config</w:t>
-              </w:r>
-              <w:proofErr w:type="spellEnd"/>
-              <w:r>
-                <w:rPr>
-                  <w:rFonts w:asciiTheme="minorHAnsi" w:hAnsiTheme="minorHAnsi"/>
-                </w:rPr>
-                <w:t>, eCoachingFixed.dll</w:t>
+                <w:t>default2.aspx, default2.aspx.vb, eCoachingFixed.dll</w:t>
               </w:r>
             </w:ins>
           </w:p>
@@ -22896,7 +24227,7 @@
       </w:tr>
       <w:tr>
         <w:trPr>
-          <w:ins w:id="47" w:author="Huang, Lili" w:date="2015-07-13T13:53:00Z"/>
+          <w:ins w:id="50" w:author="Huang, Lili" w:date="2015-07-23T15:16:00Z"/>
         </w:trPr>
         <w:tc>
           <w:tcPr>
@@ -22905,11 +24236,11 @@
           <w:p>
             <w:pPr>
               <w:rPr>
-                <w:ins w:id="48" w:author="Huang, Lili" w:date="2015-07-13T13:53:00Z"/>
-                <w:rFonts w:asciiTheme="minorHAnsi" w:hAnsiTheme="minorHAnsi"/>
-              </w:rPr>
-            </w:pPr>
-            <w:ins w:id="49" w:author="Huang, Lili" w:date="2015-07-13T13:53:00Z">
+                <w:ins w:id="51" w:author="Huang, Lili" w:date="2015-07-23T15:16:00Z"/>
+                <w:rFonts w:asciiTheme="minorHAnsi" w:hAnsiTheme="minorHAnsi"/>
+              </w:rPr>
+            </w:pPr>
+            <w:ins w:id="52" w:author="Huang, Lili" w:date="2015-07-23T15:16:00Z">
               <w:r>
                 <w:rPr>
                   <w:rFonts w:asciiTheme="minorHAnsi" w:hAnsiTheme="minorHAnsi"/>
@@ -22926,32 +24257,16 @@
           <w:p>
             <w:pPr>
               <w:rPr>
-                <w:ins w:id="50" w:author="Huang, Lili" w:date="2015-07-13T13:53:00Z"/>
-                <w:rFonts w:asciiTheme="minorHAnsi" w:hAnsiTheme="minorHAnsi"/>
-              </w:rPr>
-            </w:pPr>
-            <w:ins w:id="51" w:author="Huang, Lili" w:date="2015-07-13T13:53:00Z">
-              <w:r>
-                <w:rPr>
-                  <w:rFonts w:asciiTheme="minorHAnsi" w:hAnsiTheme="minorHAnsi"/>
-                </w:rPr>
-                <w:t>common\</w:t>
-              </w:r>
-              <w:proofErr w:type="spellStart"/>
-              <w:r>
-                <w:rPr>
-                  <w:rFonts w:asciiTheme="minorHAnsi" w:hAnsiTheme="minorHAnsi"/>
-                </w:rPr>
-                <w:t>BasePage.vb</w:t>
-              </w:r>
-              <w:proofErr w:type="spellEnd"/>
-            </w:ins>
+                <w:ins w:id="53" w:author="Huang, Lili" w:date="2015-07-23T15:16:00Z"/>
+                <w:rFonts w:asciiTheme="minorHAnsi" w:hAnsiTheme="minorHAnsi"/>
+              </w:rPr>
+            </w:pPr>
           </w:p>
         </w:tc>
       </w:tr>
       <w:tr>
         <w:trPr>
-          <w:ins w:id="52" w:author="Huang, Lili" w:date="2015-07-13T13:53:00Z"/>
+          <w:ins w:id="54" w:author="Huang, Lili" w:date="2015-07-23T15:16:00Z"/>
         </w:trPr>
         <w:tc>
           <w:tcPr>
@@ -22965,11 +24280,11 @@
                 <w:numId w:val="0"/>
               </w:numPr>
               <w:rPr>
-                <w:ins w:id="53" w:author="Huang, Lili" w:date="2015-07-13T13:53:00Z"/>
-                <w:rFonts w:asciiTheme="minorHAnsi" w:hAnsiTheme="minorHAnsi"/>
-              </w:rPr>
-            </w:pPr>
-            <w:ins w:id="54" w:author="Huang, Lili" w:date="2015-07-13T13:53:00Z">
+                <w:ins w:id="55" w:author="Huang, Lili" w:date="2015-07-23T15:16:00Z"/>
+                <w:rFonts w:asciiTheme="minorHAnsi" w:hAnsiTheme="minorHAnsi"/>
+              </w:rPr>
+            </w:pPr>
+            <w:ins w:id="56" w:author="Huang, Lili" w:date="2015-07-23T15:16:00Z">
               <w:r>
                 <w:rPr>
                   <w:rFonts w:asciiTheme="minorHAnsi" w:hAnsiTheme="minorHAnsi"/>
@@ -22986,7 +24301,7 @@
           <w:p>
             <w:pPr>
               <w:rPr>
-                <w:ins w:id="55" w:author="Huang, Lili" w:date="2015-07-13T13:53:00Z"/>
+                <w:ins w:id="57" w:author="Huang, Lili" w:date="2015-07-23T15:16:00Z"/>
                 <w:rFonts w:asciiTheme="minorHAnsi" w:hAnsiTheme="minorHAnsi"/>
               </w:rPr>
             </w:pPr>
@@ -22995,7 +24310,7 @@
       </w:tr>
       <w:tr>
         <w:trPr>
-          <w:ins w:id="56" w:author="Huang, Lili" w:date="2015-07-13T13:53:00Z"/>
+          <w:ins w:id="58" w:author="Huang, Lili" w:date="2015-07-23T15:16:00Z"/>
         </w:trPr>
         <w:tc>
           <w:tcPr>
@@ -23009,16 +24324,15 @@
                 <w:numId w:val="0"/>
               </w:numPr>
               <w:rPr>
-                <w:ins w:id="57" w:author="Huang, Lili" w:date="2015-07-13T13:53:00Z"/>
-                <w:rFonts w:asciiTheme="minorHAnsi" w:hAnsiTheme="minorHAnsi"/>
-              </w:rPr>
-            </w:pPr>
-            <w:ins w:id="58" w:author="Huang, Lili" w:date="2015-07-13T13:53:00Z">
+                <w:ins w:id="59" w:author="Huang, Lili" w:date="2015-07-23T15:16:00Z"/>
+                <w:rFonts w:asciiTheme="minorHAnsi" w:hAnsiTheme="minorHAnsi"/>
+              </w:rPr>
+            </w:pPr>
+            <w:ins w:id="60" w:author="Huang, Lili" w:date="2015-07-23T15:16:00Z">
               <w:r>
                 <w:rPr>
                   <w:rFonts w:asciiTheme="minorHAnsi" w:hAnsiTheme="minorHAnsi"/>
                 </w:rPr>
-                <w:lastRenderedPageBreak/>
                 <w:t>Notes</w:t>
               </w:r>
             </w:ins>
@@ -23031,7 +24345,7 @@
           <w:p>
             <w:pPr>
               <w:rPr>
-                <w:ins w:id="59" w:author="Huang, Lili" w:date="2015-07-13T13:53:00Z"/>
+                <w:ins w:id="61" w:author="Huang, Lili" w:date="2015-07-23T15:16:00Z"/>
                 <w:rFonts w:asciiTheme="minorHAnsi" w:hAnsiTheme="minorHAnsi"/>
               </w:rPr>
             </w:pPr>
@@ -23042,7 +24356,36 @@
     <w:p>
       <w:pPr>
         <w:rPr>
-          <w:ins w:id="60" w:author="Huang, Lili" w:date="2015-07-13T13:54:00Z"/>
+          <w:ins w:id="62" w:author="Huang, Lili" w:date="2015-07-23T15:18:00Z"/>
+          <w:sz w:val="18"/>
+        </w:rPr>
+      </w:pPr>
+    </w:p>
+    <w:p>
+      <w:pPr>
+        <w:overflowPunct/>
+        <w:autoSpaceDE/>
+        <w:autoSpaceDN/>
+        <w:adjustRightInd/>
+        <w:textAlignment w:val="auto"/>
+        <w:rPr>
+          <w:ins w:id="63" w:author="Huang, Lili" w:date="2015-07-23T15:18:00Z"/>
+          <w:sz w:val="18"/>
+        </w:rPr>
+      </w:pPr>
+      <w:ins w:id="64" w:author="Huang, Lili" w:date="2015-07-23T15:18:00Z">
+        <w:r>
+          <w:rPr>
+            <w:sz w:val="18"/>
+          </w:rPr>
+          <w:br w:type="page"/>
+        </w:r>
+      </w:ins>
+    </w:p>
+    <w:p>
+      <w:pPr>
+        <w:rPr>
+          <w:ins w:id="65" w:author="Huang, Lili" w:date="2015-07-23T15:18:00Z"/>
           <w:sz w:val="18"/>
         </w:rPr>
       </w:pPr>
@@ -23073,7 +24416,7 @@
         <w:trPr>
           <w:cantSplit/>
           <w:tblHeader/>
-          <w:ins w:id="61" w:author="Huang, Lili" w:date="2015-07-13T13:54:00Z"/>
+          <w:ins w:id="66" w:author="Huang, Lili" w:date="2015-07-23T15:18:00Z"/>
         </w:trPr>
         <w:tc>
           <w:tcPr>
@@ -23090,12 +24433,12 @@
               <w:spacing w:before="40" w:after="40"/>
               <w:jc w:val="both"/>
               <w:rPr>
-                <w:ins w:id="62" w:author="Huang, Lili" w:date="2015-07-13T13:54:00Z"/>
+                <w:ins w:id="67" w:author="Huang, Lili" w:date="2015-07-23T15:18:00Z"/>
                 <w:b/>
                 <w:i/>
               </w:rPr>
             </w:pPr>
-            <w:ins w:id="63" w:author="Huang, Lili" w:date="2015-07-13T13:54:00Z">
+            <w:ins w:id="68" w:author="Huang, Lili" w:date="2015-07-23T15:18:00Z">
               <w:r>
                 <w:rPr>
                   <w:b/>
@@ -23119,12 +24462,12 @@
               </w:tabs>
               <w:spacing w:before="20" w:after="20"/>
               <w:rPr>
-                <w:ins w:id="64" w:author="Huang, Lili" w:date="2015-07-13T13:54:00Z"/>
+                <w:ins w:id="69" w:author="Huang, Lili" w:date="2015-07-23T15:18:00Z"/>
                 <w:b/>
                 <w:i/>
               </w:rPr>
             </w:pPr>
-            <w:ins w:id="65" w:author="Huang, Lili" w:date="2015-07-13T13:54:00Z">
+            <w:ins w:id="70" w:author="Huang, Lili" w:date="2015-07-23T15:18:00Z">
               <w:r>
                 <w:rPr>
                   <w:b/>
@@ -23148,12 +24491,12 @@
               </w:tabs>
               <w:spacing w:before="40" w:after="40"/>
               <w:rPr>
-                <w:ins w:id="66" w:author="Huang, Lili" w:date="2015-07-13T13:54:00Z"/>
+                <w:ins w:id="71" w:author="Huang, Lili" w:date="2015-07-23T15:18:00Z"/>
                 <w:b/>
                 <w:i/>
               </w:rPr>
             </w:pPr>
-            <w:ins w:id="67" w:author="Huang, Lili" w:date="2015-07-13T13:54:00Z">
+            <w:ins w:id="72" w:author="Huang, Lili" w:date="2015-07-23T15:18:00Z">
               <w:r>
                 <w:rPr>
                   <w:b/>
@@ -23178,12 +24521,12 @@
               <w:spacing w:before="40" w:after="40"/>
               <w:jc w:val="center"/>
               <w:rPr>
-                <w:ins w:id="68" w:author="Huang, Lili" w:date="2015-07-13T13:54:00Z"/>
+                <w:ins w:id="73" w:author="Huang, Lili" w:date="2015-07-23T15:18:00Z"/>
                 <w:b/>
                 <w:i/>
               </w:rPr>
             </w:pPr>
-            <w:ins w:id="69" w:author="Huang, Lili" w:date="2015-07-13T13:54:00Z">
+            <w:ins w:id="74" w:author="Huang, Lili" w:date="2015-07-23T15:18:00Z">
               <w:r>
                 <w:rPr>
                   <w:b/>
@@ -23202,12 +24545,12 @@
               <w:spacing w:before="40" w:after="40"/>
               <w:jc w:val="center"/>
               <w:rPr>
-                <w:ins w:id="70" w:author="Huang, Lili" w:date="2015-07-13T13:54:00Z"/>
+                <w:ins w:id="75" w:author="Huang, Lili" w:date="2015-07-23T15:18:00Z"/>
                 <w:b/>
                 <w:i/>
               </w:rPr>
             </w:pPr>
-            <w:ins w:id="71" w:author="Huang, Lili" w:date="2015-07-13T13:54:00Z">
+            <w:ins w:id="76" w:author="Huang, Lili" w:date="2015-07-23T15:18:00Z">
               <w:r>
                 <w:rPr>
                   <w:b/>
@@ -23231,12 +24574,12 @@
               </w:tabs>
               <w:spacing w:before="40" w:after="40"/>
               <w:rPr>
-                <w:ins w:id="72" w:author="Huang, Lili" w:date="2015-07-13T13:54:00Z"/>
+                <w:ins w:id="77" w:author="Huang, Lili" w:date="2015-07-23T15:18:00Z"/>
                 <w:b/>
                 <w:i/>
               </w:rPr>
             </w:pPr>
-            <w:ins w:id="73" w:author="Huang, Lili" w:date="2015-07-13T13:54:00Z">
+            <w:ins w:id="78" w:author="Huang, Lili" w:date="2015-07-23T15:18:00Z">
               <w:r>
                 <w:rPr>
                   <w:b/>
@@ -23250,7 +24593,7 @@
       <w:tr>
         <w:trPr>
           <w:cantSplit/>
-          <w:ins w:id="74" w:author="Huang, Lili" w:date="2015-07-13T13:54:00Z"/>
+          <w:ins w:id="79" w:author="Huang, Lili" w:date="2015-07-23T15:18:00Z"/>
         </w:trPr>
         <w:tc>
           <w:tcPr>
@@ -23271,7 +24614,7 @@
               <w:jc w:val="both"/>
               <w:textAlignment w:val="auto"/>
               <w:rPr>
-                <w:ins w:id="75" w:author="Huang, Lili" w:date="2015-07-13T13:54:00Z"/>
+                <w:ins w:id="80" w:author="Huang, Lili" w:date="2015-07-23T15:18:00Z"/>
                 <w:i/>
               </w:rPr>
             </w:pPr>
@@ -23291,7 +24634,7 @@
               <w:jc w:val="both"/>
               <w:textAlignment w:val="auto"/>
               <w:rPr>
-                <w:ins w:id="76" w:author="Huang, Lili" w:date="2015-07-13T13:54:00Z"/>
+                <w:ins w:id="81" w:author="Huang, Lili" w:date="2015-07-23T15:18:00Z"/>
                 <w:i/>
               </w:rPr>
             </w:pPr>
@@ -23311,11 +24654,11 @@
               <w:jc w:val="both"/>
               <w:textAlignment w:val="auto"/>
               <w:rPr>
-                <w:ins w:id="77" w:author="Huang, Lili" w:date="2015-07-13T13:54:00Z"/>
-                <w:i/>
-              </w:rPr>
-            </w:pPr>
-            <w:ins w:id="78" w:author="Huang, Lili" w:date="2015-07-13T13:54:00Z">
+                <w:ins w:id="82" w:author="Huang, Lili" w:date="2015-07-23T15:18:00Z"/>
+                <w:i/>
+              </w:rPr>
+            </w:pPr>
+            <w:ins w:id="83" w:author="Huang, Lili" w:date="2015-07-23T15:18:00Z">
               <w:r>
                 <w:rPr>
                   <w:i/>
@@ -23334,13 +24677,13 @@
               <w:pStyle w:val="CSETableText"/>
               <w:ind w:left="159"/>
               <w:rPr>
-                <w:ins w:id="79" w:author="Huang, Lili" w:date="2015-07-13T13:54:00Z"/>
+                <w:ins w:id="84" w:author="Huang, Lili" w:date="2015-07-23T15:18:00Z"/>
                 <w:rFonts w:asciiTheme="minorHAnsi" w:hAnsiTheme="minorHAnsi"/>
                 <w:bCs/>
                 <w:szCs w:val="20"/>
               </w:rPr>
             </w:pPr>
-            <w:ins w:id="80" w:author="Huang, Lili" w:date="2015-07-13T13:54:00Z">
+            <w:ins w:id="85" w:author="Huang, Lili" w:date="2015-07-23T15:18:00Z">
               <w:r>
                 <w:rPr>
                   <w:rFonts w:asciiTheme="minorHAnsi" w:hAnsiTheme="minorHAnsi"/>
@@ -23356,7 +24699,7 @@
               <w:pStyle w:val="CSETableText"/>
               <w:ind w:left="159"/>
               <w:rPr>
-                <w:ins w:id="81" w:author="Huang, Lili" w:date="2015-07-13T13:54:00Z"/>
+                <w:ins w:id="86" w:author="Huang, Lili" w:date="2015-07-23T15:18:00Z"/>
                 <w:rFonts w:asciiTheme="minorHAnsi" w:hAnsiTheme="minorHAnsi"/>
                 <w:bCs/>
                 <w:szCs w:val="20"/>
@@ -23368,13 +24711,11 @@
               <w:pStyle w:val="CSETableText"/>
               <w:ind w:left="159"/>
               <w:rPr>
-                <w:ins w:id="82" w:author="Huang, Lili" w:date="2015-07-13T13:54:00Z"/>
-                <w:rFonts w:asciiTheme="minorHAnsi" w:hAnsiTheme="minorHAnsi"/>
-                <w:bCs/>
-                <w:szCs w:val="20"/>
-              </w:rPr>
-            </w:pPr>
-            <w:ins w:id="83" w:author="Huang, Lili" w:date="2015-07-13T13:54:00Z">
+                <w:ins w:id="87" w:author="Huang, Lili" w:date="2015-07-23T15:18:00Z"/>
+                <w:rFonts w:asciiTheme="minorHAnsi" w:hAnsiTheme="minorHAnsi"/>
+              </w:rPr>
+            </w:pPr>
+            <w:ins w:id="88" w:author="Huang, Lili" w:date="2015-07-23T15:18:00Z">
               <w:r>
                 <w:rPr>
                   <w:rFonts w:asciiTheme="minorHAnsi" w:hAnsiTheme="minorHAnsi"/>
@@ -23423,52 +24764,60 @@
               </w:r>
             </w:ins>
           </w:p>
-        </w:tc>
-        <w:tc>
-          <w:tcPr>
-            <w:tcW w:w="4500" w:type="dxa"/>
-          </w:tcPr>
-          <w:p>
-            <w:pPr>
-              <w:pStyle w:val="Header"/>
-              <w:tabs>
-                <w:tab w:val="clear" w:pos="4320"/>
-                <w:tab w:val="clear" w:pos="8640"/>
-              </w:tabs>
-              <w:spacing w:before="40" w:after="40"/>
-              <w:rPr>
-                <w:ins w:id="84" w:author="Huang, Lili" w:date="2015-07-13T13:54:00Z"/>
-                <w:rFonts w:asciiTheme="minorHAnsi" w:hAnsiTheme="minorHAnsi"/>
-              </w:rPr>
-            </w:pPr>
-            <w:ins w:id="85" w:author="Huang, Lili" w:date="2015-07-13T13:54:00Z">
+          <w:p>
+            <w:pPr>
+              <w:pStyle w:val="CSETableText"/>
+              <w:ind w:left="159"/>
+              <w:rPr>
+                <w:ins w:id="89" w:author="Huang, Lili" w:date="2015-07-23T15:19:00Z"/>
+                <w:rFonts w:asciiTheme="minorHAnsi" w:hAnsiTheme="minorHAnsi"/>
+              </w:rPr>
+            </w:pPr>
+            <w:ins w:id="90" w:author="Huang, Lili" w:date="2015-07-23T15:20:00Z">
               <w:r>
                 <w:rPr>
                   <w:rFonts w:asciiTheme="minorHAnsi" w:hAnsiTheme="minorHAnsi"/>
                 </w:rPr>
-                <w:t>“Authentication Required” dialog displays asking for User Name and Password:</w:t>
+                <w:t>With job code WISO12</w:t>
               </w:r>
             </w:ins>
           </w:p>
           <w:p>
             <w:pPr>
-              <w:pStyle w:val="Header"/>
-              <w:tabs>
-                <w:tab w:val="clear" w:pos="4320"/>
-                <w:tab w:val="clear" w:pos="8640"/>
-              </w:tabs>
-              <w:spacing w:before="40" w:after="40"/>
-              <w:rPr>
-                <w:ins w:id="86" w:author="Huang, Lili" w:date="2015-07-13T13:54:00Z"/>
-                <w:rFonts w:asciiTheme="minorHAnsi" w:hAnsiTheme="minorHAnsi"/>
-              </w:rPr>
-            </w:pPr>
-            <w:ins w:id="87" w:author="Huang, Lili" w:date="2015-07-13T13:54:00Z">
+              <w:pStyle w:val="CSETableText"/>
+              <w:ind w:left="159"/>
+              <w:rPr>
+                <w:ins w:id="91" w:author="Huang, Lili" w:date="2015-07-23T15:18:00Z"/>
+                <w:rFonts w:asciiTheme="minorHAnsi" w:hAnsiTheme="minorHAnsi"/>
+                <w:bCs/>
+                <w:szCs w:val="20"/>
+              </w:rPr>
+            </w:pPr>
+          </w:p>
+        </w:tc>
+        <w:tc>
+          <w:tcPr>
+            <w:tcW w:w="4500" w:type="dxa"/>
+          </w:tcPr>
+          <w:p>
+            <w:pPr>
+              <w:pStyle w:val="Header"/>
+              <w:tabs>
+                <w:tab w:val="clear" w:pos="4320"/>
+                <w:tab w:val="clear" w:pos="8640"/>
+              </w:tabs>
+              <w:spacing w:before="40" w:after="40"/>
+              <w:rPr>
+                <w:ins w:id="92" w:author="Huang, Lili" w:date="2015-07-23T15:19:00Z"/>
+                <w:rFonts w:asciiTheme="minorHAnsi" w:hAnsiTheme="minorHAnsi"/>
+              </w:rPr>
+            </w:pPr>
+            <w:ins w:id="93" w:author="Huang, Lili" w:date="2015-07-23T15:19:00Z">
               <w:r>
                 <w:rPr>
                   <w:rFonts w:asciiTheme="minorHAnsi" w:hAnsiTheme="minorHAnsi"/>
                 </w:rPr>
-                <w:t>Enter User Name and Password, Click OK;</w:t>
+                <w:t>Authentication Dialog displays;</w:t>
               </w:r>
             </w:ins>
           </w:p>
@@ -23481,16 +24830,16 @@
               </w:tabs>
               <w:spacing w:before="40" w:after="40"/>
               <w:rPr>
-                <w:ins w:id="88" w:author="Huang, Lili" w:date="2015-07-13T13:54:00Z"/>
-                <w:rFonts w:asciiTheme="minorHAnsi" w:hAnsiTheme="minorHAnsi"/>
-              </w:rPr>
-            </w:pPr>
-            <w:ins w:id="89" w:author="Huang, Lili" w:date="2015-07-13T13:54:00Z">
+                <w:ins w:id="94" w:author="Huang, Lili" w:date="2015-07-23T15:19:00Z"/>
+                <w:rFonts w:asciiTheme="minorHAnsi" w:hAnsiTheme="minorHAnsi"/>
+              </w:rPr>
+            </w:pPr>
+            <w:ins w:id="95" w:author="Huang, Lili" w:date="2015-07-23T15:19:00Z">
               <w:r>
                 <w:rPr>
                   <w:rFonts w:asciiTheme="minorHAnsi" w:hAnsiTheme="minorHAnsi"/>
                 </w:rPr>
-                <w:t>User is authenticated;</w:t>
+                <w:t>Enter user id and password;</w:t>
               </w:r>
             </w:ins>
           </w:p>
@@ -23503,88 +24852,34 @@
               </w:tabs>
               <w:spacing w:before="40" w:after="40"/>
               <w:rPr>
-                <w:ins w:id="90" w:author="Huang, Lili" w:date="2015-07-13T13:54:00Z"/>
-                <w:rFonts w:asciiTheme="minorHAnsi" w:hAnsiTheme="minorHAnsi"/>
-              </w:rPr>
-            </w:pPr>
-            <w:ins w:id="91" w:author="Huang, Lili" w:date="2015-07-13T13:54:00Z">
+                <w:ins w:id="96" w:author="Huang, Lili" w:date="2015-07-23T15:19:00Z"/>
+                <w:rFonts w:asciiTheme="minorHAnsi" w:hAnsiTheme="minorHAnsi"/>
+              </w:rPr>
+            </w:pPr>
+          </w:p>
+          <w:p>
+            <w:pPr>
+              <w:pStyle w:val="Header"/>
+              <w:tabs>
+                <w:tab w:val="clear" w:pos="4320"/>
+                <w:tab w:val="clear" w:pos="8640"/>
+              </w:tabs>
+              <w:spacing w:before="40" w:after="40"/>
+              <w:rPr>
+                <w:ins w:id="97" w:author="Huang, Lili" w:date="2015-07-23T15:18:00Z"/>
+                <w:rFonts w:asciiTheme="minorHAnsi" w:hAnsiTheme="minorHAnsi" w:cs="Courier New"/>
+                <w:sz w:val="16"/>
+              </w:rPr>
+            </w:pPr>
+            <w:ins w:id="98" w:author="Huang, Lili" w:date="2015-07-23T15:19:00Z">
               <w:r>
                 <w:rPr>
                   <w:rFonts w:asciiTheme="minorHAnsi" w:hAnsiTheme="minorHAnsi"/>
                 </w:rPr>
-                <w:t>User information (</w:t>
-              </w:r>
-              <w:proofErr w:type="spellStart"/>
-              <w:r>
-                <w:rPr>
-                  <w:rFonts w:asciiTheme="minorHAnsi" w:hAnsiTheme="minorHAnsi"/>
-                </w:rPr>
-                <w:t>jobcode$email$name</w:t>
-              </w:r>
-              <w:proofErr w:type="spellEnd"/>
-              <w:r>
-                <w:rPr>
-                  <w:rFonts w:asciiTheme="minorHAnsi" w:hAnsiTheme="minorHAnsi"/>
-                </w:rPr>
-                <w:t>) is saved in Session;</w:t>
+                <w:t>Main Page (New Submissions) displays</w:t>
               </w:r>
             </w:ins>
           </w:p>
-          <w:p>
-            <w:pPr>
-              <w:pStyle w:val="Header"/>
-              <w:tabs>
-                <w:tab w:val="clear" w:pos="4320"/>
-                <w:tab w:val="clear" w:pos="8640"/>
-              </w:tabs>
-              <w:spacing w:before="40" w:after="40"/>
-              <w:rPr>
-                <w:ins w:id="92" w:author="Huang, Lili" w:date="2015-07-13T13:54:00Z"/>
-                <w:rFonts w:asciiTheme="minorHAnsi" w:hAnsiTheme="minorHAnsi"/>
-              </w:rPr>
-            </w:pPr>
-            <w:ins w:id="93" w:author="Huang, Lili" w:date="2015-07-13T13:54:00Z">
-              <w:r>
-                <w:rPr>
-                  <w:rFonts w:asciiTheme="minorHAnsi" w:hAnsiTheme="minorHAnsi"/>
-                </w:rPr>
-                <w:t>User is authorized; User’s job code controls which tabs display</w:t>
-              </w:r>
-            </w:ins>
-          </w:p>
-          <w:p>
-            <w:pPr>
-              <w:pStyle w:val="Header"/>
-              <w:tabs>
-                <w:tab w:val="clear" w:pos="4320"/>
-                <w:tab w:val="clear" w:pos="8640"/>
-              </w:tabs>
-              <w:spacing w:before="40" w:after="40"/>
-              <w:rPr>
-                <w:ins w:id="94" w:author="Huang, Lili" w:date="2015-07-13T13:54:00Z"/>
-                <w:rFonts w:asciiTheme="minorHAnsi" w:hAnsiTheme="minorHAnsi" w:cs="Courier New"/>
-                <w:sz w:val="16"/>
-              </w:rPr>
-            </w:pPr>
-            <w:proofErr w:type="spellStart"/>
-            <w:proofErr w:type="gramStart"/>
-            <w:ins w:id="95" w:author="Huang, Lili" w:date="2015-07-13T13:54:00Z">
-              <w:r>
-                <w:rPr>
-                  <w:rFonts w:asciiTheme="minorHAnsi" w:hAnsiTheme="minorHAnsi"/>
-                </w:rPr>
-                <w:t>eCoachingLog</w:t>
-              </w:r>
-              <w:proofErr w:type="spellEnd"/>
-              <w:proofErr w:type="gramEnd"/>
-              <w:r>
-                <w:rPr>
-                  <w:rFonts w:asciiTheme="minorHAnsi" w:hAnsiTheme="minorHAnsi"/>
-                </w:rPr>
-                <w:t xml:space="preserve"> main page displays.</w:t>
-              </w:r>
-            </w:ins>
-          </w:p>
         </w:tc>
         <w:tc>
           <w:tcPr>
@@ -23600,11 +24895,11 @@
               <w:spacing w:before="40" w:after="40"/>
               <w:jc w:val="center"/>
               <w:rPr>
-                <w:ins w:id="96" w:author="Huang, Lili" w:date="2015-07-13T13:54:00Z"/>
-                <w:i/>
-              </w:rPr>
-            </w:pPr>
-            <w:ins w:id="97" w:author="Huang, Lili" w:date="2015-07-13T13:54:00Z">
+                <w:ins w:id="99" w:author="Huang, Lili" w:date="2015-07-23T15:18:00Z"/>
+                <w:i/>
+              </w:rPr>
+            </w:pPr>
+            <w:ins w:id="100" w:author="Huang, Lili" w:date="2015-07-23T15:18:00Z">
               <w:r>
                 <w:rPr>
                   <w:i/>
@@ -23627,7 +24922,7 @@
               </w:tabs>
               <w:spacing w:before="40" w:after="40"/>
               <w:rPr>
-                <w:ins w:id="98" w:author="Huang, Lili" w:date="2015-07-13T13:54:00Z"/>
+                <w:ins w:id="101" w:author="Huang, Lili" w:date="2015-07-23T15:18:00Z"/>
                 <w:i/>
               </w:rPr>
             </w:pPr>
@@ -23637,7 +24932,7 @@
       <w:tr>
         <w:trPr>
           <w:cantSplit/>
-          <w:ins w:id="99" w:author="Huang, Lili" w:date="2015-07-13T13:54:00Z"/>
+          <w:ins w:id="102" w:author="Huang, Lili" w:date="2015-07-23T15:18:00Z"/>
         </w:trPr>
         <w:tc>
           <w:tcPr>
@@ -23659,11 +24954,11 @@
               <w:jc w:val="both"/>
               <w:textAlignment w:val="auto"/>
               <w:rPr>
-                <w:ins w:id="100" w:author="Huang, Lili" w:date="2015-07-13T13:54:00Z"/>
-                <w:i/>
-              </w:rPr>
-            </w:pPr>
-            <w:ins w:id="101" w:author="Huang, Lili" w:date="2015-07-13T13:54:00Z">
+                <w:ins w:id="103" w:author="Huang, Lili" w:date="2015-07-23T15:18:00Z"/>
+                <w:i/>
+              </w:rPr>
+            </w:pPr>
+            <w:ins w:id="104" w:author="Huang, Lili" w:date="2015-07-23T15:18:00Z">
               <w:r>
                 <w:rPr>
                   <w:i/>
@@ -23682,36 +24977,20 @@
               <w:pStyle w:val="CSETableText"/>
               <w:ind w:left="159"/>
               <w:rPr>
-                <w:ins w:id="102" w:author="Huang, Lili" w:date="2015-07-13T13:54:00Z"/>
+                <w:ins w:id="105" w:author="Huang, Lili" w:date="2015-07-23T15:18:00Z"/>
                 <w:rFonts w:asciiTheme="minorHAnsi" w:hAnsiTheme="minorHAnsi"/>
                 <w:bCs/>
                 <w:szCs w:val="20"/>
               </w:rPr>
             </w:pPr>
-            <w:ins w:id="103" w:author="Huang, Lili" w:date="2015-07-13T13:54:00Z">
+            <w:ins w:id="106" w:author="Huang, Lili" w:date="2015-07-23T15:20:00Z">
               <w:r>
                 <w:rPr>
                   <w:rFonts w:asciiTheme="minorHAnsi" w:hAnsiTheme="minorHAnsi"/>
                   <w:bCs/>
                   <w:szCs w:val="20"/>
                 </w:rPr>
-                <w:t>Click any submission tab other than the main page tab</w:t>
-              </w:r>
-              <w:r>
-                <w:rPr>
-                  <w:rFonts w:asciiTheme="minorHAnsi" w:hAnsiTheme="minorHAnsi"/>
-                  <w:bCs/>
-                  <w:szCs w:val="20"/>
-                </w:rPr>
-                <w:t xml:space="preserve">  </w:t>
-              </w:r>
-              <w:r>
-                <w:rPr>
-                  <w:rFonts w:asciiTheme="minorHAnsi" w:hAnsiTheme="minorHAnsi"/>
-                  <w:bCs/>
-                  <w:szCs w:val="20"/>
-                </w:rPr>
-                <w:t xml:space="preserve"> </w:t>
+                <w:t>Submit a Coaching record</w:t>
               </w:r>
             </w:ins>
           </w:p>
@@ -23729,41 +25008,57 @@
               </w:tabs>
               <w:spacing w:before="40" w:after="40"/>
               <w:rPr>
-                <w:ins w:id="104" w:author="Huang, Lili" w:date="2015-07-13T13:54:00Z"/>
-                <w:rFonts w:asciiTheme="minorHAnsi" w:hAnsiTheme="minorHAnsi"/>
-              </w:rPr>
-            </w:pPr>
-            <w:ins w:id="105" w:author="Huang, Lili" w:date="2015-07-13T13:54:00Z">
+                <w:ins w:id="107" w:author="Huang, Lili" w:date="2015-07-23T15:20:00Z"/>
+                <w:rFonts w:asciiTheme="minorHAnsi" w:hAnsiTheme="minorHAnsi"/>
+              </w:rPr>
+            </w:pPr>
+            <w:ins w:id="108" w:author="Huang, Lili" w:date="2015-07-23T15:20:00Z">
               <w:r>
                 <w:rPr>
                   <w:rFonts w:asciiTheme="minorHAnsi" w:hAnsiTheme="minorHAnsi"/>
                 </w:rPr>
-                <w:t>Authentication is skipped;</w:t>
+                <w:t xml:space="preserve">The coaching record gets successfully inserted into </w:t>
               </w:r>
-            </w:ins>
-          </w:p>
-          <w:p>
-            <w:pPr>
-              <w:pStyle w:val="Header"/>
-              <w:tabs>
-                <w:tab w:val="clear" w:pos="4320"/>
-                <w:tab w:val="clear" w:pos="8640"/>
-              </w:tabs>
-              <w:spacing w:before="40" w:after="40"/>
-              <w:rPr>
-                <w:ins w:id="106" w:author="Huang, Lili" w:date="2015-07-13T13:54:00Z"/>
-                <w:rFonts w:asciiTheme="minorHAnsi" w:hAnsiTheme="minorHAnsi"/>
-              </w:rPr>
-            </w:pPr>
-            <w:ins w:id="107" w:author="Huang, Lili" w:date="2015-07-13T13:54:00Z">
+              <w:proofErr w:type="spellStart"/>
               <w:r>
                 <w:rPr>
                   <w:rFonts w:asciiTheme="minorHAnsi" w:hAnsiTheme="minorHAnsi"/>
                 </w:rPr>
-                <w:t>Authorization is further done to control what the user sees on this page – since this is page initial display (none post back)</w:t>
+                <w:t>Coaching_Log</w:t>
+              </w:r>
+              <w:proofErr w:type="spellEnd"/>
+              <w:r>
+                <w:rPr>
+                  <w:rFonts w:asciiTheme="minorHAnsi" w:hAnsiTheme="minorHAnsi"/>
+                </w:rPr>
+                <w:t xml:space="preserve"> table with the form name having the following format:</w:t>
               </w:r>
             </w:ins>
           </w:p>
+          <w:p>
+            <w:pPr>
+              <w:pStyle w:val="Header"/>
+              <w:tabs>
+                <w:tab w:val="clear" w:pos="4320"/>
+                <w:tab w:val="clear" w:pos="8640"/>
+              </w:tabs>
+              <w:spacing w:before="40" w:after="40"/>
+              <w:rPr>
+                <w:ins w:id="109" w:author="Huang, Lili" w:date="2015-07-23T15:18:00Z"/>
+                <w:rFonts w:asciiTheme="minorHAnsi" w:hAnsiTheme="minorHAnsi"/>
+              </w:rPr>
+            </w:pPr>
+            <w:proofErr w:type="spellStart"/>
+            <w:ins w:id="110" w:author="Huang, Lili" w:date="2015-07-23T15:21:00Z">
+              <w:r>
+                <w:rPr>
+                  <w:rFonts w:asciiTheme="minorHAnsi" w:hAnsiTheme="minorHAnsi"/>
+                </w:rPr>
+                <w:t>eCL-EmpLanID-PrimaryKey</w:t>
+              </w:r>
+            </w:ins>
+            <w:proofErr w:type="spellEnd"/>
+          </w:p>
         </w:tc>
         <w:tc>
           <w:tcPr>
@@ -23779,11 +25074,11 @@
               <w:spacing w:before="40" w:after="40"/>
               <w:jc w:val="center"/>
               <w:rPr>
-                <w:ins w:id="108" w:author="Huang, Lili" w:date="2015-07-13T13:54:00Z"/>
-                <w:i/>
-              </w:rPr>
-            </w:pPr>
-            <w:ins w:id="109" w:author="Huang, Lili" w:date="2015-07-13T13:54:00Z">
+                <w:ins w:id="111" w:author="Huang, Lili" w:date="2015-07-23T15:18:00Z"/>
+                <w:i/>
+              </w:rPr>
+            </w:pPr>
+            <w:ins w:id="112" w:author="Huang, Lili" w:date="2015-07-23T15:18:00Z">
               <w:r>
                 <w:rPr>
                   <w:i/>
@@ -23806,17 +25101,53 @@
               </w:tabs>
               <w:spacing w:before="40" w:after="40"/>
               <w:rPr>
-                <w:ins w:id="110" w:author="Huang, Lili" w:date="2015-07-13T13:54:00Z"/>
-                <w:i/>
-              </w:rPr>
-            </w:pPr>
+                <w:ins w:id="113" w:author="Huang, Lili" w:date="2015-07-23T15:18:00Z"/>
+                <w:i/>
+              </w:rPr>
+            </w:pPr>
+            <w:ins w:id="114" w:author="Huang, Lili" w:date="2015-07-23T15:21:00Z">
+              <w:r>
+                <w:rPr>
+                  <w:i/>
+                </w:rPr>
+                <w:t xml:space="preserve">Note: Primary Key in the form name is the </w:t>
+              </w:r>
+              <w:proofErr w:type="spellStart"/>
+              <w:r>
+                <w:rPr>
+                  <w:i/>
+                </w:rPr>
+                <w:t>CoachingID</w:t>
+              </w:r>
+              <w:proofErr w:type="spellEnd"/>
+              <w:r>
+                <w:rPr>
+                  <w:i/>
+                </w:rPr>
+                <w:t xml:space="preserve"> of the inserted record in </w:t>
+              </w:r>
+              <w:proofErr w:type="spellStart"/>
+              <w:r>
+                <w:rPr>
+                  <w:i/>
+                </w:rPr>
+                <w:t>Coaching_Log</w:t>
+              </w:r>
+              <w:proofErr w:type="spellEnd"/>
+              <w:r>
+                <w:rPr>
+                  <w:i/>
+                </w:rPr>
+                <w:t xml:space="preserve"> table.</w:t>
+              </w:r>
+            </w:ins>
           </w:p>
         </w:tc>
       </w:tr>
       <w:tr>
         <w:trPr>
           <w:cantSplit/>
-          <w:ins w:id="111" w:author="Huang, Lili" w:date="2015-07-13T13:54:00Z"/>
+          <w:ins w:id="115" w:author="Huang, Lili" w:date="2015-07-23T15:18:00Z"/>
         </w:trPr>
         <w:tc>
           <w:tcPr>
@@ -23838,11 +25169,11 @@
               <w:jc w:val="both"/>
               <w:textAlignment w:val="auto"/>
               <w:rPr>
-                <w:ins w:id="112" w:author="Huang, Lili" w:date="2015-07-13T13:54:00Z"/>
-                <w:i/>
-              </w:rPr>
-            </w:pPr>
-            <w:ins w:id="113" w:author="Huang, Lili" w:date="2015-07-13T13:54:00Z">
+                <w:ins w:id="116" w:author="Huang, Lili" w:date="2015-07-23T15:18:00Z"/>
+                <w:i/>
+              </w:rPr>
+            </w:pPr>
+            <w:ins w:id="117" w:author="Huang, Lili" w:date="2015-07-23T15:18:00Z">
               <w:r>
                 <w:rPr>
                   <w:i/>
@@ -23861,20 +25192,20 @@
               <w:pStyle w:val="CSETableText"/>
               <w:ind w:left="159"/>
               <w:rPr>
-                <w:ins w:id="114" w:author="Huang, Lili" w:date="2015-07-13T13:54:00Z"/>
+                <w:ins w:id="118" w:author="Huang, Lili" w:date="2015-07-23T15:18:00Z"/>
                 <w:rFonts w:asciiTheme="minorHAnsi" w:hAnsiTheme="minorHAnsi"/>
                 <w:bCs/>
                 <w:szCs w:val="20"/>
               </w:rPr>
             </w:pPr>
-            <w:ins w:id="115" w:author="Huang, Lili" w:date="2015-07-13T13:54:00Z">
+            <w:ins w:id="119" w:author="Huang, Lili" w:date="2015-07-23T15:22:00Z">
               <w:r>
                 <w:rPr>
                   <w:rFonts w:asciiTheme="minorHAnsi" w:hAnsiTheme="minorHAnsi"/>
                   <w:bCs/>
                   <w:szCs w:val="20"/>
                 </w:rPr>
-                <w:t>On the page in Test#2, change any filter value and submit the page</w:t>
+                <w:t>Submit a Warning record</w:t>
               </w:r>
             </w:ins>
           </w:p>
@@ -23892,41 +25223,71 @@
               </w:tabs>
               <w:spacing w:before="40" w:after="40"/>
               <w:rPr>
-                <w:ins w:id="116" w:author="Huang, Lili" w:date="2015-07-13T13:54:00Z"/>
-                <w:rFonts w:asciiTheme="minorHAnsi" w:hAnsiTheme="minorHAnsi"/>
-              </w:rPr>
-            </w:pPr>
-            <w:ins w:id="117" w:author="Huang, Lili" w:date="2015-07-13T13:54:00Z">
+                <w:ins w:id="120" w:author="Huang, Lili" w:date="2015-07-23T15:22:00Z"/>
+                <w:rFonts w:asciiTheme="minorHAnsi" w:hAnsiTheme="minorHAnsi"/>
+              </w:rPr>
+            </w:pPr>
+            <w:ins w:id="121" w:author="Huang, Lili" w:date="2015-07-23T15:22:00Z">
               <w:r>
                 <w:rPr>
                   <w:rFonts w:asciiTheme="minorHAnsi" w:hAnsiTheme="minorHAnsi"/>
                 </w:rPr>
-                <w:t>Authentication is skipped;</w:t>
+                <w:t xml:space="preserve">The warning record gets successfully inserted into </w:t>
               </w:r>
-            </w:ins>
-          </w:p>
-          <w:p>
-            <w:pPr>
-              <w:pStyle w:val="Header"/>
-              <w:tabs>
-                <w:tab w:val="clear" w:pos="4320"/>
-                <w:tab w:val="clear" w:pos="8640"/>
-              </w:tabs>
-              <w:spacing w:before="40" w:after="40"/>
-              <w:rPr>
-                <w:ins w:id="118" w:author="Huang, Lili" w:date="2015-07-13T13:54:00Z"/>
-                <w:rFonts w:asciiTheme="minorHAnsi" w:hAnsiTheme="minorHAnsi"/>
-              </w:rPr>
-            </w:pPr>
-            <w:ins w:id="119" w:author="Huang, Lili" w:date="2015-07-13T13:54:00Z">
+              <w:proofErr w:type="spellStart"/>
               <w:r>
                 <w:rPr>
                   <w:rFonts w:asciiTheme="minorHAnsi" w:hAnsiTheme="minorHAnsi"/>
                 </w:rPr>
-                <w:t>Authorization is skipped – since this is page post back.</w:t>
+                <w:t>Warning_Log</w:t>
+              </w:r>
+              <w:proofErr w:type="spellEnd"/>
+              <w:r>
+                <w:rPr>
+                  <w:rFonts w:asciiTheme="minorHAnsi" w:hAnsiTheme="minorHAnsi"/>
+                </w:rPr>
+                <w:t xml:space="preserve"> table with the form name having the following </w:t>
+              </w:r>
+              <w:proofErr w:type="spellStart"/>
+              <w:r>
+                <w:rPr>
+                  <w:rFonts w:asciiTheme="minorHAnsi" w:hAnsiTheme="minorHAnsi"/>
+                </w:rPr>
+                <w:t>formate</w:t>
+              </w:r>
+              <w:proofErr w:type="spellEnd"/>
+              <w:r>
+                <w:rPr>
+                  <w:rFonts w:asciiTheme="minorHAnsi" w:hAnsiTheme="minorHAnsi"/>
+                </w:rPr>
+                <w:t>:</w:t>
               </w:r>
             </w:ins>
           </w:p>
+          <w:p>
+            <w:pPr>
+              <w:pStyle w:val="Header"/>
+              <w:tabs>
+                <w:tab w:val="clear" w:pos="4320"/>
+                <w:tab w:val="clear" w:pos="8640"/>
+              </w:tabs>
+              <w:spacing w:before="40" w:after="40"/>
+              <w:rPr>
+                <w:ins w:id="122" w:author="Huang, Lili" w:date="2015-07-23T15:18:00Z"/>
+                <w:rFonts w:asciiTheme="minorHAnsi" w:hAnsiTheme="minorHAnsi"/>
+              </w:rPr>
+            </w:pPr>
+            <w:proofErr w:type="spellStart"/>
+            <w:ins w:id="123" w:author="Huang, Lili" w:date="2015-07-23T15:22:00Z">
+              <w:r>
+                <w:rPr>
+                  <w:rFonts w:asciiTheme="minorHAnsi" w:hAnsiTheme="minorHAnsi"/>
+                </w:rPr>
+                <w:t>eCL-EmpLanID-PrimaryKey</w:t>
+              </w:r>
+            </w:ins>
+            <w:proofErr w:type="spellEnd"/>
+          </w:p>
         </w:tc>
         <w:tc>
           <w:tcPr>
@@ -23942,11 +25303,11 @@
               <w:spacing w:before="40" w:after="40"/>
               <w:jc w:val="center"/>
               <w:rPr>
-                <w:ins w:id="120" w:author="Huang, Lili" w:date="2015-07-13T13:54:00Z"/>
-                <w:i/>
-              </w:rPr>
-            </w:pPr>
-            <w:ins w:id="121" w:author="Huang, Lili" w:date="2015-07-13T13:54:00Z">
+                <w:ins w:id="124" w:author="Huang, Lili" w:date="2015-07-23T15:18:00Z"/>
+                <w:i/>
+              </w:rPr>
+            </w:pPr>
+            <w:ins w:id="125" w:author="Huang, Lili" w:date="2015-07-23T15:18:00Z">
               <w:r>
                 <w:rPr>
                   <w:i/>
@@ -23965,10 +25326,48 @@
               <w:pStyle w:val="Header"/>
               <w:spacing w:before="40" w:after="40"/>
               <w:rPr>
-                <w:ins w:id="122" w:author="Huang, Lili" w:date="2015-07-13T13:54:00Z"/>
-                <w:i/>
-              </w:rPr>
-            </w:pPr>
+                <w:ins w:id="126" w:author="Huang, Lili" w:date="2015-07-23T15:18:00Z"/>
+                <w:i/>
+              </w:rPr>
+            </w:pPr>
+            <w:ins w:id="127" w:author="Huang, Lili" w:date="2015-07-23T15:22:00Z">
+              <w:r>
+                <w:rPr>
+                  <w:i/>
+                </w:rPr>
+                <w:t xml:space="preserve">Note: Primary Key in the form name is the </w:t>
+              </w:r>
+              <w:proofErr w:type="spellStart"/>
+              <w:r>
+                <w:rPr>
+                  <w:i/>
+                </w:rPr>
+                <w:t>WarningID</w:t>
+              </w:r>
+              <w:proofErr w:type="spellEnd"/>
+              <w:r>
+                <w:rPr>
+                  <w:i/>
+                </w:rPr>
+                <w:t xml:space="preserve"> of the inserted record in </w:t>
+              </w:r>
+              <w:proofErr w:type="spellStart"/>
+              <w:r>
+                <w:rPr>
+                  <w:i/>
+                </w:rPr>
+                <w:t>Warning_Log</w:t>
+              </w:r>
+              <w:proofErr w:type="spellEnd"/>
+              <w:r>
+                <w:rPr>
+                  <w:i/>
+                </w:rPr>
+                <w:t xml:space="preserve"> table.</w:t>
+              </w:r>
+            </w:ins>
+            <w:bookmarkStart w:id="128" w:name="_GoBack"/>
+            <w:bookmarkEnd w:id="128"/>
           </w:p>
         </w:tc>
       </w:tr>
@@ -23979,13 +25378,11 @@
           <w:sz w:val="18"/>
         </w:rPr>
       </w:pPr>
-      <w:bookmarkStart w:id="123" w:name="_GoBack"/>
-      <w:bookmarkEnd w:id="123"/>
     </w:p>
     <w:sectPr>
-      <w:headerReference w:type="default" r:id="rId23"/>
-      <w:footerReference w:type="default" r:id="rId24"/>
-      <w:footerReference w:type="first" r:id="rId25"/>
+      <w:headerReference w:type="default" r:id="rId24"/>
+      <w:footerReference w:type="default" r:id="rId25"/>
+      <w:footerReference w:type="first" r:id="rId26"/>
       <w:pgSz w:w="15840" w:h="12240" w:orient="landscape" w:code="1"/>
       <w:pgMar w:top="720" w:right="1080" w:bottom="720" w:left="1080" w:header="720" w:footer="720" w:gutter="0"/>
       <w:cols w:space="720"/>
@@ -24143,7 +25540,7 @@
         <w:sz w:val="18"/>
         <w:szCs w:val="18"/>
       </w:rPr>
-      <w:t>25</w:t>
+      <w:t>26</w:t>
     </w:r>
     <w:r>
       <w:rPr>
@@ -24192,7 +25589,7 @@
         <w:sz w:val="18"/>
         <w:szCs w:val="18"/>
       </w:rPr>
-      <w:t>25</w:t>
+      <w:t>26</w:t>
     </w:r>
     <w:r>
       <w:rPr>
@@ -33168,7 +34565,7 @@
 </file>
 
 <file path=customXml/itemProps1.xml><?xml version="1.0" encoding="utf-8"?>
-<ds:datastoreItem xmlns:ds="http://schemas.openxmlformats.org/officeDocument/2006/customXml" ds:itemID="{E7CE72E1-386E-4E44-86CC-2F9788E36BAF}">
+<ds:datastoreItem xmlns:ds="http://schemas.openxmlformats.org/officeDocument/2006/customXml" ds:itemID="{A28F1EBE-86CB-4544-ABE3-83493728071E}">
   <ds:schemaRefs>
     <ds:schemaRef ds:uri="http://schemas.openxmlformats.org/officeDocument/2006/bibliography"/>
   </ds:schemaRefs>

</xml_diff>